<commit_message>
- Continued Documentazione GP.docx
</commit_message>
<xml_diff>
--- a/Documentazione/Documentazione GP.docx
+++ b/Documentazione/Documentazione GP.docx
@@ -688,6 +688,15 @@
     </w:p>
     <w:sdt>
       <w:sdtPr>
+        <w:rPr>
+          <w:rFonts w:ascii="Times New Roman" w:eastAsia="Times New Roman" w:hAnsi="Times New Roman" w:cs="Times New Roman"/>
+          <w:b w:val="0"/>
+          <w:bCs w:val="0"/>
+          <w:color w:val="auto"/>
+          <w:sz w:val="24"/>
+          <w:szCs w:val="24"/>
+          <w:lang w:eastAsia="en-US"/>
+        </w:rPr>
         <w:id w:val="-1588537419"/>
         <w:docPartObj>
           <w:docPartGallery w:val="Table of Contents"/>
@@ -696,12 +705,7 @@
       </w:sdtPr>
       <w:sdtEndPr>
         <w:rPr>
-          <w:rFonts w:ascii="Times New Roman" w:eastAsia="Times New Roman" w:hAnsi="Times New Roman" w:cs="Times New Roman"/>
           <w:noProof/>
-          <w:color w:val="auto"/>
-          <w:sz w:val="24"/>
-          <w:szCs w:val="24"/>
-          <w:lang w:eastAsia="en-US"/>
         </w:rPr>
       </w:sdtEndPr>
       <w:sdtContent>
@@ -717,14 +721,12 @@
               <w:tab w:val="right" w:leader="dot" w:pos="9628"/>
             </w:tabs>
             <w:rPr>
-              <w:rFonts w:ascii="CMU Serif Roman" w:eastAsiaTheme="minorEastAsia" w:hAnsi="CMU Serif Roman" w:cs="CMU Serif Roman"/>
+              <w:rFonts w:eastAsiaTheme="minorEastAsia" w:cstheme="minorBidi"/>
               <w:b w:val="0"/>
               <w:bCs w:val="0"/>
               <w:i w:val="0"/>
               <w:iCs w:val="0"/>
               <w:noProof/>
-              <w:sz w:val="22"/>
-              <w:szCs w:val="22"/>
               <w:lang w:eastAsia="it-IT"/>
             </w:rPr>
           </w:pPr>
@@ -756,115 +758,60 @@
             </w:rPr>
             <w:fldChar w:fldCharType="separate"/>
           </w:r>
-          <w:hyperlink w:anchor="_Toc92360680" w:history="1">
+          <w:hyperlink w:anchor="_Toc92488052" w:history="1">
             <w:r>
               <w:rPr>
                 <w:rStyle w:val="Collegamentoipertestuale"/>
-                <w:rFonts w:ascii="CMU Serif Roman" w:hAnsi="CMU Serif Roman" w:cs="CMU Serif Roman"/>
-                <w:b w:val="0"/>
-                <w:bCs w:val="0"/>
-                <w:i w:val="0"/>
-                <w:iCs w:val="0"/>
-                <w:noProof/>
-                <w:sz w:val="22"/>
-                <w:szCs w:val="22"/>
+                <w:rFonts w:ascii="CMU Serif Roman" w:hAnsi="CMU Serif Roman"/>
+                <w:noProof/>
               </w:rPr>
               <w:t>Descrizione generale del progetto</w:t>
             </w:r>
             <w:r>
               <w:rPr>
-                <w:rFonts w:ascii="CMU Serif Roman" w:hAnsi="CMU Serif Roman" w:cs="CMU Serif Roman"/>
-                <w:b w:val="0"/>
-                <w:bCs w:val="0"/>
-                <w:i w:val="0"/>
-                <w:iCs w:val="0"/>
-                <w:noProof/>
-                <w:webHidden/>
-                <w:sz w:val="22"/>
-                <w:szCs w:val="22"/>
+                <w:noProof/>
+                <w:webHidden/>
               </w:rPr>
               <w:tab/>
             </w:r>
             <w:r>
               <w:rPr>
-                <w:rFonts w:ascii="CMU Serif Roman" w:hAnsi="CMU Serif Roman" w:cs="CMU Serif Roman"/>
-                <w:b w:val="0"/>
-                <w:bCs w:val="0"/>
-                <w:i w:val="0"/>
-                <w:iCs w:val="0"/>
-                <w:noProof/>
-                <w:webHidden/>
-                <w:sz w:val="22"/>
-                <w:szCs w:val="22"/>
+                <w:noProof/>
+                <w:webHidden/>
               </w:rPr>
               <w:fldChar w:fldCharType="begin"/>
             </w:r>
             <w:r>
               <w:rPr>
-                <w:rFonts w:ascii="CMU Serif Roman" w:hAnsi="CMU Serif Roman" w:cs="CMU Serif Roman"/>
-                <w:b w:val="0"/>
-                <w:bCs w:val="0"/>
-                <w:i w:val="0"/>
-                <w:iCs w:val="0"/>
-                <w:noProof/>
-                <w:webHidden/>
-                <w:sz w:val="22"/>
-                <w:szCs w:val="22"/>
-              </w:rPr>
-              <w:instrText xml:space="preserve"> PAGEREF _Toc92360680 \h </w:instrText>
-            </w:r>
-            <w:r>
-              <w:rPr>
-                <w:rFonts w:ascii="CMU Serif Roman" w:hAnsi="CMU Serif Roman" w:cs="CMU Serif Roman"/>
-                <w:b w:val="0"/>
-                <w:bCs w:val="0"/>
-                <w:i w:val="0"/>
-                <w:iCs w:val="0"/>
-                <w:noProof/>
-                <w:webHidden/>
-                <w:sz w:val="22"/>
-                <w:szCs w:val="22"/>
-              </w:rPr>
-            </w:r>
-            <w:r>
-              <w:rPr>
-                <w:rFonts w:ascii="CMU Serif Roman" w:hAnsi="CMU Serif Roman" w:cs="CMU Serif Roman"/>
-                <w:b w:val="0"/>
-                <w:bCs w:val="0"/>
-                <w:i w:val="0"/>
-                <w:iCs w:val="0"/>
-                <w:noProof/>
-                <w:webHidden/>
-                <w:sz w:val="22"/>
-                <w:szCs w:val="22"/>
+                <w:noProof/>
+                <w:webHidden/>
+              </w:rPr>
+              <w:instrText xml:space="preserve"> PAGEREF _Toc92488052 \h </w:instrText>
+            </w:r>
+            <w:r>
+              <w:rPr>
+                <w:noProof/>
+                <w:webHidden/>
+              </w:rPr>
+            </w:r>
+            <w:r>
+              <w:rPr>
+                <w:noProof/>
+                <w:webHidden/>
               </w:rPr>
               <w:fldChar w:fldCharType="separate"/>
             </w:r>
             <w:r>
               <w:rPr>
-                <w:rFonts w:ascii="CMU Serif Roman" w:hAnsi="CMU Serif Roman" w:cs="CMU Serif Roman"/>
-                <w:b w:val="0"/>
-                <w:bCs w:val="0"/>
-                <w:i w:val="0"/>
-                <w:iCs w:val="0"/>
-                <w:noProof/>
-                <w:webHidden/>
-                <w:sz w:val="22"/>
-                <w:szCs w:val="22"/>
+                <w:noProof/>
+                <w:webHidden/>
               </w:rPr>
               <w:t>2</w:t>
             </w:r>
             <w:r>
               <w:rPr>
-                <w:rFonts w:ascii="CMU Serif Roman" w:hAnsi="CMU Serif Roman" w:cs="CMU Serif Roman"/>
-                <w:b w:val="0"/>
-                <w:bCs w:val="0"/>
-                <w:i w:val="0"/>
-                <w:iCs w:val="0"/>
-                <w:noProof/>
-                <w:webHidden/>
-                <w:sz w:val="22"/>
-                <w:szCs w:val="22"/>
+                <w:noProof/>
+                <w:webHidden/>
               </w:rPr>
               <w:fldChar w:fldCharType="end"/>
             </w:r>
@@ -877,126 +824,69 @@
               <w:tab w:val="right" w:leader="dot" w:pos="9628"/>
             </w:tabs>
             <w:rPr>
-              <w:rFonts w:ascii="CMU Serif Roman" w:eastAsiaTheme="minorEastAsia" w:hAnsi="CMU Serif Roman" w:cs="CMU Serif Roman"/>
+              <w:rFonts w:eastAsiaTheme="minorEastAsia" w:cstheme="minorBidi"/>
               <w:b w:val="0"/>
               <w:bCs w:val="0"/>
               <w:i w:val="0"/>
               <w:iCs w:val="0"/>
               <w:noProof/>
-              <w:sz w:val="22"/>
-              <w:szCs w:val="22"/>
               <w:lang w:eastAsia="it-IT"/>
             </w:rPr>
           </w:pPr>
-          <w:hyperlink w:anchor="_Toc92360681" w:history="1">
+          <w:hyperlink w:anchor="_Toc92488053" w:history="1">
             <w:r>
               <w:rPr>
                 <w:rStyle w:val="Collegamentoipertestuale"/>
-                <w:rFonts w:ascii="CMU Serif Roman" w:hAnsi="CMU Serif Roman" w:cs="CMU Serif Roman"/>
-                <w:b w:val="0"/>
-                <w:bCs w:val="0"/>
-                <w:i w:val="0"/>
-                <w:iCs w:val="0"/>
-                <w:noProof/>
-                <w:sz w:val="22"/>
-                <w:szCs w:val="22"/>
+                <w:rFonts w:ascii="CMU Serif Roman" w:hAnsi="CMU Serif Roman"/>
+                <w:noProof/>
               </w:rPr>
               <w:t>Descrizione dettagliata</w:t>
             </w:r>
             <w:r>
               <w:rPr>
-                <w:rFonts w:ascii="CMU Serif Roman" w:hAnsi="CMU Serif Roman" w:cs="CMU Serif Roman"/>
-                <w:b w:val="0"/>
-                <w:bCs w:val="0"/>
-                <w:i w:val="0"/>
-                <w:iCs w:val="0"/>
-                <w:noProof/>
-                <w:webHidden/>
-                <w:sz w:val="22"/>
-                <w:szCs w:val="22"/>
+                <w:noProof/>
+                <w:webHidden/>
               </w:rPr>
               <w:tab/>
             </w:r>
             <w:r>
               <w:rPr>
-                <w:rFonts w:ascii="CMU Serif Roman" w:hAnsi="CMU Serif Roman" w:cs="CMU Serif Roman"/>
-                <w:b w:val="0"/>
-                <w:bCs w:val="0"/>
-                <w:i w:val="0"/>
-                <w:iCs w:val="0"/>
-                <w:noProof/>
-                <w:webHidden/>
-                <w:sz w:val="22"/>
-                <w:szCs w:val="22"/>
+                <w:noProof/>
+                <w:webHidden/>
               </w:rPr>
               <w:fldChar w:fldCharType="begin"/>
             </w:r>
             <w:r>
               <w:rPr>
-                <w:rFonts w:ascii="CMU Serif Roman" w:hAnsi="CMU Serif Roman" w:cs="CMU Serif Roman"/>
-                <w:b w:val="0"/>
-                <w:bCs w:val="0"/>
-                <w:i w:val="0"/>
-                <w:iCs w:val="0"/>
-                <w:noProof/>
-                <w:webHidden/>
-                <w:sz w:val="22"/>
-                <w:szCs w:val="22"/>
-              </w:rPr>
-              <w:instrText xml:space="preserve"> PAGEREF _Toc92360681 \h </w:instrText>
-            </w:r>
-            <w:r>
-              <w:rPr>
-                <w:rFonts w:ascii="CMU Serif Roman" w:hAnsi="CMU Serif Roman" w:cs="CMU Serif Roman"/>
-                <w:b w:val="0"/>
-                <w:bCs w:val="0"/>
-                <w:i w:val="0"/>
-                <w:iCs w:val="0"/>
-                <w:noProof/>
-                <w:webHidden/>
-                <w:sz w:val="22"/>
-                <w:szCs w:val="22"/>
-              </w:rPr>
-            </w:r>
-            <w:r>
-              <w:rPr>
-                <w:rFonts w:ascii="CMU Serif Roman" w:hAnsi="CMU Serif Roman" w:cs="CMU Serif Roman"/>
-                <w:b w:val="0"/>
-                <w:bCs w:val="0"/>
-                <w:i w:val="0"/>
-                <w:iCs w:val="0"/>
-                <w:noProof/>
-                <w:webHidden/>
-                <w:sz w:val="22"/>
-                <w:szCs w:val="22"/>
+                <w:noProof/>
+                <w:webHidden/>
+              </w:rPr>
+              <w:instrText xml:space="preserve"> PAGEREF _Toc92488053 \h </w:instrText>
+            </w:r>
+            <w:r>
+              <w:rPr>
+                <w:noProof/>
+                <w:webHidden/>
+              </w:rPr>
+            </w:r>
+            <w:r>
+              <w:rPr>
+                <w:noProof/>
+                <w:webHidden/>
               </w:rPr>
               <w:fldChar w:fldCharType="separate"/>
             </w:r>
             <w:r>
               <w:rPr>
-                <w:rFonts w:ascii="CMU Serif Roman" w:hAnsi="CMU Serif Roman" w:cs="CMU Serif Roman"/>
-                <w:b w:val="0"/>
-                <w:bCs w:val="0"/>
-                <w:i w:val="0"/>
-                <w:iCs w:val="0"/>
-                <w:noProof/>
-                <w:webHidden/>
-                <w:sz w:val="22"/>
-                <w:szCs w:val="22"/>
+                <w:noProof/>
+                <w:webHidden/>
               </w:rPr>
               <w:t>3</w:t>
             </w:r>
             <w:r>
               <w:rPr>
-                <w:rFonts w:ascii="CMU Serif Roman" w:hAnsi="CMU Serif Roman" w:cs="CMU Serif Roman"/>
-                <w:b w:val="0"/>
-                <w:bCs w:val="0"/>
-                <w:i w:val="0"/>
-                <w:iCs w:val="0"/>
-                <w:noProof/>
-                <w:webHidden/>
-                <w:sz w:val="22"/>
-                <w:szCs w:val="22"/>
+                <w:noProof/>
+                <w:webHidden/>
               </w:rPr>
               <w:fldChar w:fldCharType="end"/>
             </w:r>
@@ -1009,29 +899,27 @@
               <w:tab w:val="right" w:leader="dot" w:pos="9628"/>
             </w:tabs>
             <w:rPr>
-              <w:rFonts w:ascii="CMU Serif Roman" w:eastAsiaTheme="minorEastAsia" w:hAnsi="CMU Serif Roman" w:cs="CMU Serif Roman"/>
+              <w:rFonts w:eastAsiaTheme="minorEastAsia" w:cstheme="minorBidi"/>
               <w:b w:val="0"/>
               <w:bCs w:val="0"/>
               <w:noProof/>
+              <w:sz w:val="24"/>
+              <w:szCs w:val="24"/>
               <w:lang w:eastAsia="it-IT"/>
             </w:rPr>
           </w:pPr>
-          <w:hyperlink w:anchor="_Toc92360682" w:history="1">
+          <w:hyperlink w:anchor="_Toc92488054" w:history="1">
             <w:r>
               <w:rPr>
                 <w:rStyle w:val="Collegamentoipertestuale"/>
-                <w:rFonts w:ascii="CMU Serif Roman" w:hAnsi="CMU Serif Roman" w:cs="CMU Serif Roman"/>
-                <w:b w:val="0"/>
-                <w:bCs w:val="0"/>
-                <w:noProof/>
+                <w:rFonts w:ascii="CMU Serif Roman" w:hAnsi="CMU Serif Roman"/>
+                <w:noProof/>
+                <w:lang w:val="en-US"/>
               </w:rPr>
               <w:t>Client-User</w:t>
             </w:r>
             <w:r>
               <w:rPr>
-                <w:rFonts w:ascii="CMU Serif Roman" w:hAnsi="CMU Serif Roman" w:cs="CMU Serif Roman"/>
-                <w:b w:val="0"/>
-                <w:bCs w:val="0"/>
                 <w:noProof/>
                 <w:webHidden/>
               </w:rPr>
@@ -1039,9 +927,6 @@
             </w:r>
             <w:r>
               <w:rPr>
-                <w:rFonts w:ascii="CMU Serif Roman" w:hAnsi="CMU Serif Roman" w:cs="CMU Serif Roman"/>
-                <w:b w:val="0"/>
-                <w:bCs w:val="0"/>
                 <w:noProof/>
                 <w:webHidden/>
               </w:rPr>
@@ -1049,28 +934,19 @@
             </w:r>
             <w:r>
               <w:rPr>
-                <w:rFonts w:ascii="CMU Serif Roman" w:hAnsi="CMU Serif Roman" w:cs="CMU Serif Roman"/>
-                <w:b w:val="0"/>
-                <w:bCs w:val="0"/>
-                <w:noProof/>
-                <w:webHidden/>
-              </w:rPr>
-              <w:instrText xml:space="preserve"> PAGEREF _Toc92360682 \h </w:instrText>
-            </w:r>
-            <w:r>
-              <w:rPr>
-                <w:rFonts w:ascii="CMU Serif Roman" w:hAnsi="CMU Serif Roman" w:cs="CMU Serif Roman"/>
-                <w:b w:val="0"/>
-                <w:bCs w:val="0"/>
-                <w:noProof/>
-                <w:webHidden/>
-              </w:rPr>
-            </w:r>
-            <w:r>
-              <w:rPr>
-                <w:rFonts w:ascii="CMU Serif Roman" w:hAnsi="CMU Serif Roman" w:cs="CMU Serif Roman"/>
-                <w:b w:val="0"/>
-                <w:bCs w:val="0"/>
+                <w:noProof/>
+                <w:webHidden/>
+              </w:rPr>
+              <w:instrText xml:space="preserve"> PAGEREF _Toc92488054 \h </w:instrText>
+            </w:r>
+            <w:r>
+              <w:rPr>
+                <w:noProof/>
+                <w:webHidden/>
+              </w:rPr>
+            </w:r>
+            <w:r>
+              <w:rPr>
                 <w:noProof/>
                 <w:webHidden/>
               </w:rPr>
@@ -1078,9 +954,6 @@
             </w:r>
             <w:r>
               <w:rPr>
-                <w:rFonts w:ascii="CMU Serif Roman" w:hAnsi="CMU Serif Roman" w:cs="CMU Serif Roman"/>
-                <w:b w:val="0"/>
-                <w:bCs w:val="0"/>
                 <w:noProof/>
                 <w:webHidden/>
               </w:rPr>
@@ -1088,9 +961,6 @@
             </w:r>
             <w:r>
               <w:rPr>
-                <w:rFonts w:ascii="CMU Serif Roman" w:hAnsi="CMU Serif Roman" w:cs="CMU Serif Roman"/>
-                <w:b w:val="0"/>
-                <w:bCs w:val="0"/>
                 <w:noProof/>
                 <w:webHidden/>
               </w:rPr>
@@ -1105,29 +975,27 @@
               <w:tab w:val="right" w:leader="dot" w:pos="9628"/>
             </w:tabs>
             <w:rPr>
-              <w:rFonts w:ascii="CMU Serif Roman" w:eastAsiaTheme="minorEastAsia" w:hAnsi="CMU Serif Roman" w:cs="CMU Serif Roman"/>
+              <w:rFonts w:eastAsiaTheme="minorEastAsia" w:cstheme="minorBidi"/>
               <w:b w:val="0"/>
               <w:bCs w:val="0"/>
               <w:noProof/>
+              <w:sz w:val="24"/>
+              <w:szCs w:val="24"/>
               <w:lang w:eastAsia="it-IT"/>
             </w:rPr>
           </w:pPr>
-          <w:hyperlink w:anchor="_Toc92360683" w:history="1">
+          <w:hyperlink w:anchor="_Toc92488055" w:history="1">
             <w:r>
               <w:rPr>
                 <w:rStyle w:val="Collegamentoipertestuale"/>
-                <w:rFonts w:ascii="CMU Serif Roman" w:hAnsi="CMU Serif Roman" w:cs="CMU Serif Roman"/>
-                <w:b w:val="0"/>
-                <w:bCs w:val="0"/>
-                <w:noProof/>
+                <w:rFonts w:ascii="CMU Serif Roman" w:hAnsi="CMU Serif Roman"/>
+                <w:noProof/>
+                <w:lang w:val="en-US"/>
               </w:rPr>
               <w:t>Client-Centro Vaccinale</w:t>
             </w:r>
             <w:r>
               <w:rPr>
-                <w:rFonts w:ascii="CMU Serif Roman" w:hAnsi="CMU Serif Roman" w:cs="CMU Serif Roman"/>
-                <w:b w:val="0"/>
-                <w:bCs w:val="0"/>
                 <w:noProof/>
                 <w:webHidden/>
               </w:rPr>
@@ -1135,9 +1003,6 @@
             </w:r>
             <w:r>
               <w:rPr>
-                <w:rFonts w:ascii="CMU Serif Roman" w:hAnsi="CMU Serif Roman" w:cs="CMU Serif Roman"/>
-                <w:b w:val="0"/>
-                <w:bCs w:val="0"/>
                 <w:noProof/>
                 <w:webHidden/>
               </w:rPr>
@@ -1145,28 +1010,19 @@
             </w:r>
             <w:r>
               <w:rPr>
-                <w:rFonts w:ascii="CMU Serif Roman" w:hAnsi="CMU Serif Roman" w:cs="CMU Serif Roman"/>
-                <w:b w:val="0"/>
-                <w:bCs w:val="0"/>
-                <w:noProof/>
-                <w:webHidden/>
-              </w:rPr>
-              <w:instrText xml:space="preserve"> PAGEREF _Toc92360683 \h </w:instrText>
-            </w:r>
-            <w:r>
-              <w:rPr>
-                <w:rFonts w:ascii="CMU Serif Roman" w:hAnsi="CMU Serif Roman" w:cs="CMU Serif Roman"/>
-                <w:b w:val="0"/>
-                <w:bCs w:val="0"/>
-                <w:noProof/>
-                <w:webHidden/>
-              </w:rPr>
-            </w:r>
-            <w:r>
-              <w:rPr>
-                <w:rFonts w:ascii="CMU Serif Roman" w:hAnsi="CMU Serif Roman" w:cs="CMU Serif Roman"/>
-                <w:b w:val="0"/>
-                <w:bCs w:val="0"/>
+                <w:noProof/>
+                <w:webHidden/>
+              </w:rPr>
+              <w:instrText xml:space="preserve"> PAGEREF _Toc92488055 \h </w:instrText>
+            </w:r>
+            <w:r>
+              <w:rPr>
+                <w:noProof/>
+                <w:webHidden/>
+              </w:rPr>
+            </w:r>
+            <w:r>
+              <w:rPr>
                 <w:noProof/>
                 <w:webHidden/>
               </w:rPr>
@@ -1174,9 +1030,6 @@
             </w:r>
             <w:r>
               <w:rPr>
-                <w:rFonts w:ascii="CMU Serif Roman" w:hAnsi="CMU Serif Roman" w:cs="CMU Serif Roman"/>
-                <w:b w:val="0"/>
-                <w:bCs w:val="0"/>
                 <w:noProof/>
                 <w:webHidden/>
               </w:rPr>
@@ -1184,9 +1037,6 @@
             </w:r>
             <w:r>
               <w:rPr>
-                <w:rFonts w:ascii="CMU Serif Roman" w:hAnsi="CMU Serif Roman" w:cs="CMU Serif Roman"/>
-                <w:b w:val="0"/>
-                <w:bCs w:val="0"/>
                 <w:noProof/>
                 <w:webHidden/>
               </w:rPr>
@@ -1201,29 +1051,27 @@
               <w:tab w:val="right" w:leader="dot" w:pos="9628"/>
             </w:tabs>
             <w:rPr>
-              <w:rFonts w:ascii="CMU Serif Roman" w:eastAsiaTheme="minorEastAsia" w:hAnsi="CMU Serif Roman" w:cs="CMU Serif Roman"/>
+              <w:rFonts w:eastAsiaTheme="minorEastAsia" w:cstheme="minorBidi"/>
               <w:b w:val="0"/>
               <w:bCs w:val="0"/>
               <w:noProof/>
+              <w:sz w:val="24"/>
+              <w:szCs w:val="24"/>
               <w:lang w:eastAsia="it-IT"/>
             </w:rPr>
           </w:pPr>
-          <w:hyperlink w:anchor="_Toc92360684" w:history="1">
+          <w:hyperlink w:anchor="_Toc92488056" w:history="1">
             <w:r>
               <w:rPr>
                 <w:rStyle w:val="Collegamentoipertestuale"/>
-                <w:rFonts w:ascii="CMU Serif Roman" w:hAnsi="CMU Serif Roman" w:cs="CMU Serif Roman"/>
-                <w:b w:val="0"/>
-                <w:bCs w:val="0"/>
-                <w:noProof/>
+                <w:rFonts w:ascii="CMU Serif Roman" w:hAnsi="CMU Serif Roman"/>
+                <w:noProof/>
+                <w:lang w:val="en-US"/>
               </w:rPr>
               <w:t>ServerV</w:t>
             </w:r>
             <w:r>
               <w:rPr>
-                <w:rFonts w:ascii="CMU Serif Roman" w:hAnsi="CMU Serif Roman" w:cs="CMU Serif Roman"/>
-                <w:b w:val="0"/>
-                <w:bCs w:val="0"/>
                 <w:noProof/>
                 <w:webHidden/>
               </w:rPr>
@@ -1231,9 +1079,6 @@
             </w:r>
             <w:r>
               <w:rPr>
-                <w:rFonts w:ascii="CMU Serif Roman" w:hAnsi="CMU Serif Roman" w:cs="CMU Serif Roman"/>
-                <w:b w:val="0"/>
-                <w:bCs w:val="0"/>
                 <w:noProof/>
                 <w:webHidden/>
               </w:rPr>
@@ -1241,28 +1086,19 @@
             </w:r>
             <w:r>
               <w:rPr>
-                <w:rFonts w:ascii="CMU Serif Roman" w:hAnsi="CMU Serif Roman" w:cs="CMU Serif Roman"/>
-                <w:b w:val="0"/>
-                <w:bCs w:val="0"/>
-                <w:noProof/>
-                <w:webHidden/>
-              </w:rPr>
-              <w:instrText xml:space="preserve"> PAGEREF _Toc92360684 \h </w:instrText>
-            </w:r>
-            <w:r>
-              <w:rPr>
-                <w:rFonts w:ascii="CMU Serif Roman" w:hAnsi="CMU Serif Roman" w:cs="CMU Serif Roman"/>
-                <w:b w:val="0"/>
-                <w:bCs w:val="0"/>
-                <w:noProof/>
-                <w:webHidden/>
-              </w:rPr>
-            </w:r>
-            <w:r>
-              <w:rPr>
-                <w:rFonts w:ascii="CMU Serif Roman" w:hAnsi="CMU Serif Roman" w:cs="CMU Serif Roman"/>
-                <w:b w:val="0"/>
-                <w:bCs w:val="0"/>
+                <w:noProof/>
+                <w:webHidden/>
+              </w:rPr>
+              <w:instrText xml:space="preserve"> PAGEREF _Toc92488056 \h </w:instrText>
+            </w:r>
+            <w:r>
+              <w:rPr>
+                <w:noProof/>
+                <w:webHidden/>
+              </w:rPr>
+            </w:r>
+            <w:r>
+              <w:rPr>
                 <w:noProof/>
                 <w:webHidden/>
               </w:rPr>
@@ -1270,9 +1106,6 @@
             </w:r>
             <w:r>
               <w:rPr>
-                <w:rFonts w:ascii="CMU Serif Roman" w:hAnsi="CMU Serif Roman" w:cs="CMU Serif Roman"/>
-                <w:b w:val="0"/>
-                <w:bCs w:val="0"/>
                 <w:noProof/>
                 <w:webHidden/>
               </w:rPr>
@@ -1280,9 +1113,6 @@
             </w:r>
             <w:r>
               <w:rPr>
-                <w:rFonts w:ascii="CMU Serif Roman" w:hAnsi="CMU Serif Roman" w:cs="CMU Serif Roman"/>
-                <w:b w:val="0"/>
-                <w:bCs w:val="0"/>
                 <w:noProof/>
                 <w:webHidden/>
               </w:rPr>
@@ -1297,29 +1127,27 @@
               <w:tab w:val="right" w:leader="dot" w:pos="9628"/>
             </w:tabs>
             <w:rPr>
-              <w:rFonts w:ascii="CMU Serif Roman" w:eastAsiaTheme="minorEastAsia" w:hAnsi="CMU Serif Roman" w:cs="CMU Serif Roman"/>
+              <w:rFonts w:eastAsiaTheme="minorEastAsia" w:cstheme="minorBidi"/>
               <w:b w:val="0"/>
               <w:bCs w:val="0"/>
               <w:noProof/>
+              <w:sz w:val="24"/>
+              <w:szCs w:val="24"/>
               <w:lang w:eastAsia="it-IT"/>
             </w:rPr>
           </w:pPr>
-          <w:hyperlink w:anchor="_Toc92360685" w:history="1">
+          <w:hyperlink w:anchor="_Toc92488057" w:history="1">
             <w:r>
               <w:rPr>
                 <w:rStyle w:val="Collegamentoipertestuale"/>
-                <w:rFonts w:ascii="CMU Serif Roman" w:hAnsi="CMU Serif Roman" w:cs="CMU Serif Roman"/>
-                <w:b w:val="0"/>
-                <w:bCs w:val="0"/>
-                <w:noProof/>
+                <w:rFonts w:ascii="CMU Serif Roman" w:hAnsi="CMU Serif Roman"/>
+                <w:noProof/>
+                <w:lang w:val="en-US"/>
               </w:rPr>
               <w:t>ServerG</w:t>
             </w:r>
             <w:r>
               <w:rPr>
-                <w:rFonts w:ascii="CMU Serif Roman" w:hAnsi="CMU Serif Roman" w:cs="CMU Serif Roman"/>
-                <w:b w:val="0"/>
-                <w:bCs w:val="0"/>
                 <w:noProof/>
                 <w:webHidden/>
               </w:rPr>
@@ -1327,9 +1155,6 @@
             </w:r>
             <w:r>
               <w:rPr>
-                <w:rFonts w:ascii="CMU Serif Roman" w:hAnsi="CMU Serif Roman" w:cs="CMU Serif Roman"/>
-                <w:b w:val="0"/>
-                <w:bCs w:val="0"/>
                 <w:noProof/>
                 <w:webHidden/>
               </w:rPr>
@@ -1337,28 +1162,19 @@
             </w:r>
             <w:r>
               <w:rPr>
-                <w:rFonts w:ascii="CMU Serif Roman" w:hAnsi="CMU Serif Roman" w:cs="CMU Serif Roman"/>
-                <w:b w:val="0"/>
-                <w:bCs w:val="0"/>
-                <w:noProof/>
-                <w:webHidden/>
-              </w:rPr>
-              <w:instrText xml:space="preserve"> PAGEREF _Toc92360685 \h </w:instrText>
-            </w:r>
-            <w:r>
-              <w:rPr>
-                <w:rFonts w:ascii="CMU Serif Roman" w:hAnsi="CMU Serif Roman" w:cs="CMU Serif Roman"/>
-                <w:b w:val="0"/>
-                <w:bCs w:val="0"/>
-                <w:noProof/>
-                <w:webHidden/>
-              </w:rPr>
-            </w:r>
-            <w:r>
-              <w:rPr>
-                <w:rFonts w:ascii="CMU Serif Roman" w:hAnsi="CMU Serif Roman" w:cs="CMU Serif Roman"/>
-                <w:b w:val="0"/>
-                <w:bCs w:val="0"/>
+                <w:noProof/>
+                <w:webHidden/>
+              </w:rPr>
+              <w:instrText xml:space="preserve"> PAGEREF _Toc92488057 \h </w:instrText>
+            </w:r>
+            <w:r>
+              <w:rPr>
+                <w:noProof/>
+                <w:webHidden/>
+              </w:rPr>
+            </w:r>
+            <w:r>
+              <w:rPr>
                 <w:noProof/>
                 <w:webHidden/>
               </w:rPr>
@@ -1366,9 +1182,6 @@
             </w:r>
             <w:r>
               <w:rPr>
-                <w:rFonts w:ascii="CMU Serif Roman" w:hAnsi="CMU Serif Roman" w:cs="CMU Serif Roman"/>
-                <w:b w:val="0"/>
-                <w:bCs w:val="0"/>
                 <w:noProof/>
                 <w:webHidden/>
               </w:rPr>
@@ -1376,9 +1189,6 @@
             </w:r>
             <w:r>
               <w:rPr>
-                <w:rFonts w:ascii="CMU Serif Roman" w:hAnsi="CMU Serif Roman" w:cs="CMU Serif Roman"/>
-                <w:b w:val="0"/>
-                <w:bCs w:val="0"/>
                 <w:noProof/>
                 <w:webHidden/>
               </w:rPr>
@@ -1393,20 +1203,20 @@
               <w:tab w:val="right" w:leader="dot" w:pos="9628"/>
             </w:tabs>
             <w:rPr>
-              <w:rFonts w:ascii="CMU Serif Roman" w:eastAsiaTheme="minorEastAsia" w:hAnsi="CMU Serif Roman" w:cs="CMU Serif Roman"/>
+              <w:rFonts w:eastAsiaTheme="minorEastAsia" w:cstheme="minorBidi"/>
               <w:b w:val="0"/>
               <w:bCs w:val="0"/>
               <w:noProof/>
+              <w:sz w:val="24"/>
+              <w:szCs w:val="24"/>
               <w:lang w:eastAsia="it-IT"/>
             </w:rPr>
           </w:pPr>
-          <w:hyperlink w:anchor="_Toc92360686" w:history="1">
+          <w:hyperlink w:anchor="_Toc92488058" w:history="1">
             <w:r>
               <w:rPr>
                 <w:rStyle w:val="Collegamentoipertestuale"/>
-                <w:rFonts w:ascii="CMU Serif Roman" w:hAnsi="CMU Serif Roman" w:cs="CMU Serif Roman"/>
-                <w:b w:val="0"/>
-                <w:bCs w:val="0"/>
+                <w:rFonts w:ascii="CMU Serif Roman" w:hAnsi="CMU Serif Roman"/>
                 <w:noProof/>
                 <w:lang w:val="en-US"/>
               </w:rPr>
@@ -1414,9 +1224,6 @@
             </w:r>
             <w:r>
               <w:rPr>
-                <w:rFonts w:ascii="CMU Serif Roman" w:hAnsi="CMU Serif Roman" w:cs="CMU Serif Roman"/>
-                <w:b w:val="0"/>
-                <w:bCs w:val="0"/>
                 <w:noProof/>
                 <w:webHidden/>
               </w:rPr>
@@ -1424,9 +1231,6 @@
             </w:r>
             <w:r>
               <w:rPr>
-                <w:rFonts w:ascii="CMU Serif Roman" w:hAnsi="CMU Serif Roman" w:cs="CMU Serif Roman"/>
-                <w:b w:val="0"/>
-                <w:bCs w:val="0"/>
                 <w:noProof/>
                 <w:webHidden/>
               </w:rPr>
@@ -1434,28 +1238,19 @@
             </w:r>
             <w:r>
               <w:rPr>
-                <w:rFonts w:ascii="CMU Serif Roman" w:hAnsi="CMU Serif Roman" w:cs="CMU Serif Roman"/>
-                <w:b w:val="0"/>
-                <w:bCs w:val="0"/>
-                <w:noProof/>
-                <w:webHidden/>
-              </w:rPr>
-              <w:instrText xml:space="preserve"> PAGEREF _Toc92360686 \h </w:instrText>
-            </w:r>
-            <w:r>
-              <w:rPr>
-                <w:rFonts w:ascii="CMU Serif Roman" w:hAnsi="CMU Serif Roman" w:cs="CMU Serif Roman"/>
-                <w:b w:val="0"/>
-                <w:bCs w:val="0"/>
-                <w:noProof/>
-                <w:webHidden/>
-              </w:rPr>
-            </w:r>
-            <w:r>
-              <w:rPr>
-                <w:rFonts w:ascii="CMU Serif Roman" w:hAnsi="CMU Serif Roman" w:cs="CMU Serif Roman"/>
-                <w:b w:val="0"/>
-                <w:bCs w:val="0"/>
+                <w:noProof/>
+                <w:webHidden/>
+              </w:rPr>
+              <w:instrText xml:space="preserve"> PAGEREF _Toc92488058 \h </w:instrText>
+            </w:r>
+            <w:r>
+              <w:rPr>
+                <w:noProof/>
+                <w:webHidden/>
+              </w:rPr>
+            </w:r>
+            <w:r>
+              <w:rPr>
                 <w:noProof/>
                 <w:webHidden/>
               </w:rPr>
@@ -1463,9 +1258,6 @@
             </w:r>
             <w:r>
               <w:rPr>
-                <w:rFonts w:ascii="CMU Serif Roman" w:hAnsi="CMU Serif Roman" w:cs="CMU Serif Roman"/>
-                <w:b w:val="0"/>
-                <w:bCs w:val="0"/>
                 <w:noProof/>
                 <w:webHidden/>
               </w:rPr>
@@ -1473,9 +1265,6 @@
             </w:r>
             <w:r>
               <w:rPr>
-                <w:rFonts w:ascii="CMU Serif Roman" w:hAnsi="CMU Serif Roman" w:cs="CMU Serif Roman"/>
-                <w:b w:val="0"/>
-                <w:bCs w:val="0"/>
                 <w:noProof/>
                 <w:webHidden/>
               </w:rPr>
@@ -1490,30 +1279,26 @@
               <w:tab w:val="right" w:leader="dot" w:pos="9628"/>
             </w:tabs>
             <w:rPr>
-              <w:rFonts w:ascii="CMU Serif Roman" w:eastAsiaTheme="minorEastAsia" w:hAnsi="CMU Serif Roman" w:cs="CMU Serif Roman"/>
+              <w:rFonts w:eastAsiaTheme="minorEastAsia" w:cstheme="minorBidi"/>
               <w:b w:val="0"/>
               <w:bCs w:val="0"/>
               <w:noProof/>
+              <w:sz w:val="24"/>
+              <w:szCs w:val="24"/>
               <w:lang w:eastAsia="it-IT"/>
             </w:rPr>
           </w:pPr>
-          <w:hyperlink w:anchor="_Toc92360687" w:history="1">
+          <w:hyperlink w:anchor="_Toc92488059" w:history="1">
             <w:r>
               <w:rPr>
                 <w:rStyle w:val="Collegamentoipertestuale"/>
-                <w:rFonts w:ascii="CMU Serif Roman" w:hAnsi="CMU Serif Roman" w:cs="CMU Serif Roman"/>
-                <w:b w:val="0"/>
-                <w:bCs w:val="0"/>
-                <w:noProof/>
-                <w:lang w:val="en-US"/>
+                <w:rFonts w:ascii="CMU Serif Roman" w:hAnsi="CMU Serif Roman"/>
+                <w:noProof/>
               </w:rPr>
               <w:t>ClientT-ASL</w:t>
             </w:r>
             <w:r>
               <w:rPr>
-                <w:rFonts w:ascii="CMU Serif Roman" w:hAnsi="CMU Serif Roman" w:cs="CMU Serif Roman"/>
-                <w:b w:val="0"/>
-                <w:bCs w:val="0"/>
                 <w:noProof/>
                 <w:webHidden/>
               </w:rPr>
@@ -1521,9 +1306,6 @@
             </w:r>
             <w:r>
               <w:rPr>
-                <w:rFonts w:ascii="CMU Serif Roman" w:hAnsi="CMU Serif Roman" w:cs="CMU Serif Roman"/>
-                <w:b w:val="0"/>
-                <w:bCs w:val="0"/>
                 <w:noProof/>
                 <w:webHidden/>
               </w:rPr>
@@ -1531,28 +1313,19 @@
             </w:r>
             <w:r>
               <w:rPr>
-                <w:rFonts w:ascii="CMU Serif Roman" w:hAnsi="CMU Serif Roman" w:cs="CMU Serif Roman"/>
-                <w:b w:val="0"/>
-                <w:bCs w:val="0"/>
-                <w:noProof/>
-                <w:webHidden/>
-              </w:rPr>
-              <w:instrText xml:space="preserve"> PAGEREF _Toc92360687 \h </w:instrText>
-            </w:r>
-            <w:r>
-              <w:rPr>
-                <w:rFonts w:ascii="CMU Serif Roman" w:hAnsi="CMU Serif Roman" w:cs="CMU Serif Roman"/>
-                <w:b w:val="0"/>
-                <w:bCs w:val="0"/>
-                <w:noProof/>
-                <w:webHidden/>
-              </w:rPr>
-            </w:r>
-            <w:r>
-              <w:rPr>
-                <w:rFonts w:ascii="CMU Serif Roman" w:hAnsi="CMU Serif Roman" w:cs="CMU Serif Roman"/>
-                <w:b w:val="0"/>
-                <w:bCs w:val="0"/>
+                <w:noProof/>
+                <w:webHidden/>
+              </w:rPr>
+              <w:instrText xml:space="preserve"> PAGEREF _Toc92488059 \h </w:instrText>
+            </w:r>
+            <w:r>
+              <w:rPr>
+                <w:noProof/>
+                <w:webHidden/>
+              </w:rPr>
+            </w:r>
+            <w:r>
+              <w:rPr>
                 <w:noProof/>
                 <w:webHidden/>
               </w:rPr>
@@ -1560,19 +1333,13 @@
             </w:r>
             <w:r>
               <w:rPr>
-                <w:rFonts w:ascii="CMU Serif Roman" w:hAnsi="CMU Serif Roman" w:cs="CMU Serif Roman"/>
-                <w:b w:val="0"/>
-                <w:bCs w:val="0"/>
-                <w:noProof/>
-                <w:webHidden/>
-              </w:rPr>
-              <w:t>3</w:t>
-            </w:r>
-            <w:r>
-              <w:rPr>
-                <w:rFonts w:ascii="CMU Serif Roman" w:hAnsi="CMU Serif Roman" w:cs="CMU Serif Roman"/>
-                <w:b w:val="0"/>
-                <w:bCs w:val="0"/>
+                <w:noProof/>
+                <w:webHidden/>
+              </w:rPr>
+              <w:t>4</w:t>
+            </w:r>
+            <w:r>
+              <w:rPr>
                 <w:noProof/>
                 <w:webHidden/>
               </w:rPr>
@@ -1587,127 +1354,69 @@
               <w:tab w:val="right" w:leader="dot" w:pos="9628"/>
             </w:tabs>
             <w:rPr>
-              <w:rFonts w:ascii="CMU Serif Roman" w:eastAsiaTheme="minorEastAsia" w:hAnsi="CMU Serif Roman" w:cs="CMU Serif Roman"/>
+              <w:rFonts w:eastAsiaTheme="minorEastAsia" w:cstheme="minorBidi"/>
               <w:b w:val="0"/>
               <w:bCs w:val="0"/>
               <w:i w:val="0"/>
               <w:iCs w:val="0"/>
               <w:noProof/>
-              <w:sz w:val="22"/>
-              <w:szCs w:val="22"/>
               <w:lang w:eastAsia="it-IT"/>
             </w:rPr>
           </w:pPr>
-          <w:hyperlink w:anchor="_Toc92360688" w:history="1">
+          <w:hyperlink w:anchor="_Toc92488060" w:history="1">
             <w:r>
               <w:rPr>
                 <w:rStyle w:val="Collegamentoipertestuale"/>
-                <w:rFonts w:ascii="CMU Serif Roman" w:hAnsi="CMU Serif Roman" w:cs="CMU Serif Roman"/>
-                <w:b w:val="0"/>
-                <w:bCs w:val="0"/>
-                <w:i w:val="0"/>
-                <w:iCs w:val="0"/>
-                <w:noProof/>
-                <w:sz w:val="22"/>
-                <w:szCs w:val="22"/>
-                <w:lang w:val="en-US"/>
+                <w:rFonts w:ascii="CMU Serif Roman" w:hAnsi="CMU Serif Roman"/>
+                <w:noProof/>
               </w:rPr>
               <w:t>Descrizione del Modello</w:t>
             </w:r>
             <w:r>
               <w:rPr>
-                <w:rFonts w:ascii="CMU Serif Roman" w:hAnsi="CMU Serif Roman" w:cs="CMU Serif Roman"/>
-                <w:b w:val="0"/>
-                <w:bCs w:val="0"/>
-                <w:i w:val="0"/>
-                <w:iCs w:val="0"/>
-                <w:noProof/>
-                <w:webHidden/>
-                <w:sz w:val="22"/>
-                <w:szCs w:val="22"/>
+                <w:noProof/>
+                <w:webHidden/>
               </w:rPr>
               <w:tab/>
             </w:r>
             <w:r>
               <w:rPr>
-                <w:rFonts w:ascii="CMU Serif Roman" w:hAnsi="CMU Serif Roman" w:cs="CMU Serif Roman"/>
-                <w:b w:val="0"/>
-                <w:bCs w:val="0"/>
-                <w:i w:val="0"/>
-                <w:iCs w:val="0"/>
-                <w:noProof/>
-                <w:webHidden/>
-                <w:sz w:val="22"/>
-                <w:szCs w:val="22"/>
+                <w:noProof/>
+                <w:webHidden/>
               </w:rPr>
               <w:fldChar w:fldCharType="begin"/>
             </w:r>
             <w:r>
               <w:rPr>
-                <w:rFonts w:ascii="CMU Serif Roman" w:hAnsi="CMU Serif Roman" w:cs="CMU Serif Roman"/>
-                <w:b w:val="0"/>
-                <w:bCs w:val="0"/>
-                <w:i w:val="0"/>
-                <w:iCs w:val="0"/>
-                <w:noProof/>
-                <w:webHidden/>
-                <w:sz w:val="22"/>
-                <w:szCs w:val="22"/>
-              </w:rPr>
-              <w:instrText xml:space="preserve"> PAGEREF _Toc92360688 \h </w:instrText>
-            </w:r>
-            <w:r>
-              <w:rPr>
-                <w:rFonts w:ascii="CMU Serif Roman" w:hAnsi="CMU Serif Roman" w:cs="CMU Serif Roman"/>
-                <w:b w:val="0"/>
-                <w:bCs w:val="0"/>
-                <w:i w:val="0"/>
-                <w:iCs w:val="0"/>
-                <w:noProof/>
-                <w:webHidden/>
-                <w:sz w:val="22"/>
-                <w:szCs w:val="22"/>
-              </w:rPr>
-            </w:r>
-            <w:r>
-              <w:rPr>
-                <w:rFonts w:ascii="CMU Serif Roman" w:hAnsi="CMU Serif Roman" w:cs="CMU Serif Roman"/>
-                <w:b w:val="0"/>
-                <w:bCs w:val="0"/>
-                <w:i w:val="0"/>
-                <w:iCs w:val="0"/>
-                <w:noProof/>
-                <w:webHidden/>
-                <w:sz w:val="22"/>
-                <w:szCs w:val="22"/>
+                <w:noProof/>
+                <w:webHidden/>
+              </w:rPr>
+              <w:instrText xml:space="preserve"> PAGEREF _Toc92488060 \h </w:instrText>
+            </w:r>
+            <w:r>
+              <w:rPr>
+                <w:noProof/>
+                <w:webHidden/>
+              </w:rPr>
+            </w:r>
+            <w:r>
+              <w:rPr>
+                <w:noProof/>
+                <w:webHidden/>
               </w:rPr>
               <w:fldChar w:fldCharType="separate"/>
             </w:r>
             <w:r>
               <w:rPr>
-                <w:rFonts w:ascii="CMU Serif Roman" w:hAnsi="CMU Serif Roman" w:cs="CMU Serif Roman"/>
-                <w:b w:val="0"/>
-                <w:bCs w:val="0"/>
-                <w:i w:val="0"/>
-                <w:iCs w:val="0"/>
-                <w:noProof/>
-                <w:webHidden/>
-                <w:sz w:val="22"/>
-                <w:szCs w:val="22"/>
+                <w:noProof/>
+                <w:webHidden/>
               </w:rPr>
               <w:t>4</w:t>
             </w:r>
             <w:r>
               <w:rPr>
-                <w:rFonts w:ascii="CMU Serif Roman" w:hAnsi="CMU Serif Roman" w:cs="CMU Serif Roman"/>
-                <w:b w:val="0"/>
-                <w:bCs w:val="0"/>
-                <w:i w:val="0"/>
-                <w:iCs w:val="0"/>
-                <w:noProof/>
-                <w:webHidden/>
-                <w:sz w:val="22"/>
-                <w:szCs w:val="22"/>
+                <w:noProof/>
+                <w:webHidden/>
               </w:rPr>
               <w:fldChar w:fldCharType="end"/>
             </w:r>
@@ -1720,127 +1429,69 @@
               <w:tab w:val="right" w:leader="dot" w:pos="9628"/>
             </w:tabs>
             <w:rPr>
-              <w:rFonts w:ascii="CMU Serif Roman" w:eastAsiaTheme="minorEastAsia" w:hAnsi="CMU Serif Roman" w:cs="CMU Serif Roman"/>
+              <w:rFonts w:eastAsiaTheme="minorEastAsia" w:cstheme="minorBidi"/>
               <w:b w:val="0"/>
               <w:bCs w:val="0"/>
               <w:i w:val="0"/>
               <w:iCs w:val="0"/>
               <w:noProof/>
-              <w:sz w:val="22"/>
-              <w:szCs w:val="22"/>
               <w:lang w:eastAsia="it-IT"/>
             </w:rPr>
           </w:pPr>
-          <w:hyperlink w:anchor="_Toc92360689" w:history="1">
+          <w:hyperlink w:anchor="_Toc92488061" w:history="1">
             <w:r>
               <w:rPr>
                 <w:rStyle w:val="Collegamentoipertestuale"/>
-                <w:rFonts w:ascii="CMU Serif Roman" w:hAnsi="CMU Serif Roman" w:cs="CMU Serif Roman"/>
-                <w:b w:val="0"/>
-                <w:bCs w:val="0"/>
-                <w:i w:val="0"/>
-                <w:iCs w:val="0"/>
-                <w:noProof/>
-                <w:sz w:val="22"/>
-                <w:szCs w:val="22"/>
-                <w:lang w:val="en-US"/>
+                <w:rFonts w:ascii="CMU Serif Roman" w:hAnsi="CMU Serif Roman"/>
+                <w:noProof/>
               </w:rPr>
               <w:t>Descrizione del Protocollo</w:t>
             </w:r>
             <w:r>
               <w:rPr>
-                <w:rFonts w:ascii="CMU Serif Roman" w:hAnsi="CMU Serif Roman" w:cs="CMU Serif Roman"/>
-                <w:b w:val="0"/>
-                <w:bCs w:val="0"/>
-                <w:i w:val="0"/>
-                <w:iCs w:val="0"/>
-                <w:noProof/>
-                <w:webHidden/>
-                <w:sz w:val="22"/>
-                <w:szCs w:val="22"/>
+                <w:noProof/>
+                <w:webHidden/>
               </w:rPr>
               <w:tab/>
             </w:r>
             <w:r>
               <w:rPr>
-                <w:rFonts w:ascii="CMU Serif Roman" w:hAnsi="CMU Serif Roman" w:cs="CMU Serif Roman"/>
-                <w:b w:val="0"/>
-                <w:bCs w:val="0"/>
-                <w:i w:val="0"/>
-                <w:iCs w:val="0"/>
-                <w:noProof/>
-                <w:webHidden/>
-                <w:sz w:val="22"/>
-                <w:szCs w:val="22"/>
+                <w:noProof/>
+                <w:webHidden/>
               </w:rPr>
               <w:fldChar w:fldCharType="begin"/>
             </w:r>
             <w:r>
               <w:rPr>
-                <w:rFonts w:ascii="CMU Serif Roman" w:hAnsi="CMU Serif Roman" w:cs="CMU Serif Roman"/>
-                <w:b w:val="0"/>
-                <w:bCs w:val="0"/>
-                <w:i w:val="0"/>
-                <w:iCs w:val="0"/>
-                <w:noProof/>
-                <w:webHidden/>
-                <w:sz w:val="22"/>
-                <w:szCs w:val="22"/>
-              </w:rPr>
-              <w:instrText xml:space="preserve"> PAGEREF _Toc92360689 \h </w:instrText>
-            </w:r>
-            <w:r>
-              <w:rPr>
-                <w:rFonts w:ascii="CMU Serif Roman" w:hAnsi="CMU Serif Roman" w:cs="CMU Serif Roman"/>
-                <w:b w:val="0"/>
-                <w:bCs w:val="0"/>
-                <w:i w:val="0"/>
-                <w:iCs w:val="0"/>
-                <w:noProof/>
-                <w:webHidden/>
-                <w:sz w:val="22"/>
-                <w:szCs w:val="22"/>
-              </w:rPr>
-            </w:r>
-            <w:r>
-              <w:rPr>
-                <w:rFonts w:ascii="CMU Serif Roman" w:hAnsi="CMU Serif Roman" w:cs="CMU Serif Roman"/>
-                <w:b w:val="0"/>
-                <w:bCs w:val="0"/>
-                <w:i w:val="0"/>
-                <w:iCs w:val="0"/>
-                <w:noProof/>
-                <w:webHidden/>
-                <w:sz w:val="22"/>
-                <w:szCs w:val="22"/>
+                <w:noProof/>
+                <w:webHidden/>
+              </w:rPr>
+              <w:instrText xml:space="preserve"> PAGEREF _Toc92488061 \h </w:instrText>
+            </w:r>
+            <w:r>
+              <w:rPr>
+                <w:noProof/>
+                <w:webHidden/>
+              </w:rPr>
+            </w:r>
+            <w:r>
+              <w:rPr>
+                <w:noProof/>
+                <w:webHidden/>
               </w:rPr>
               <w:fldChar w:fldCharType="separate"/>
             </w:r>
             <w:r>
               <w:rPr>
-                <w:rFonts w:ascii="CMU Serif Roman" w:hAnsi="CMU Serif Roman" w:cs="CMU Serif Roman"/>
-                <w:b w:val="0"/>
-                <w:bCs w:val="0"/>
-                <w:i w:val="0"/>
-                <w:iCs w:val="0"/>
-                <w:noProof/>
-                <w:webHidden/>
-                <w:sz w:val="22"/>
-                <w:szCs w:val="22"/>
+                <w:noProof/>
+                <w:webHidden/>
               </w:rPr>
               <w:t>4</w:t>
             </w:r>
             <w:r>
               <w:rPr>
-                <w:rFonts w:ascii="CMU Serif Roman" w:hAnsi="CMU Serif Roman" w:cs="CMU Serif Roman"/>
-                <w:b w:val="0"/>
-                <w:bCs w:val="0"/>
-                <w:i w:val="0"/>
-                <w:iCs w:val="0"/>
-                <w:noProof/>
-                <w:webHidden/>
-                <w:sz w:val="22"/>
-                <w:szCs w:val="22"/>
+                <w:noProof/>
+                <w:webHidden/>
               </w:rPr>
               <w:fldChar w:fldCharType="end"/>
             </w:r>
@@ -1853,126 +1504,160 @@
               <w:tab w:val="right" w:leader="dot" w:pos="9628"/>
             </w:tabs>
             <w:rPr>
-              <w:rFonts w:ascii="CMU Serif Roman" w:eastAsiaTheme="minorEastAsia" w:hAnsi="CMU Serif Roman" w:cs="CMU Serif Roman"/>
+              <w:rFonts w:eastAsiaTheme="minorEastAsia" w:cstheme="minorBidi"/>
               <w:b w:val="0"/>
               <w:bCs w:val="0"/>
               <w:i w:val="0"/>
               <w:iCs w:val="0"/>
               <w:noProof/>
-              <w:sz w:val="22"/>
-              <w:szCs w:val="22"/>
               <w:lang w:eastAsia="it-IT"/>
             </w:rPr>
           </w:pPr>
-          <w:hyperlink w:anchor="_Toc92360690" w:history="1">
+          <w:hyperlink w:anchor="_Toc92488062" w:history="1">
             <w:r>
               <w:rPr>
                 <w:rStyle w:val="Collegamentoipertestuale"/>
-                <w:rFonts w:ascii="CMU Serif Roman" w:hAnsi="CMU Serif Roman" w:cs="CMU Serif Roman"/>
-                <w:b w:val="0"/>
-                <w:bCs w:val="0"/>
-                <w:i w:val="0"/>
-                <w:iCs w:val="0"/>
-                <w:noProof/>
-                <w:sz w:val="22"/>
-                <w:szCs w:val="22"/>
+                <w:rFonts w:ascii="CMU Serif Roman" w:hAnsi="CMU Serif Roman"/>
+                <w:noProof/>
               </w:rPr>
               <w:t>Manuale Utente – Guida all’installazione</w:t>
             </w:r>
             <w:r>
               <w:rPr>
-                <w:rFonts w:ascii="CMU Serif Roman" w:hAnsi="CMU Serif Roman" w:cs="CMU Serif Roman"/>
-                <w:b w:val="0"/>
-                <w:bCs w:val="0"/>
-                <w:i w:val="0"/>
-                <w:iCs w:val="0"/>
-                <w:noProof/>
-                <w:webHidden/>
-                <w:sz w:val="22"/>
-                <w:szCs w:val="22"/>
+                <w:noProof/>
+                <w:webHidden/>
               </w:rPr>
               <w:tab/>
             </w:r>
             <w:r>
               <w:rPr>
-                <w:rFonts w:ascii="CMU Serif Roman" w:hAnsi="CMU Serif Roman" w:cs="CMU Serif Roman"/>
-                <w:b w:val="0"/>
-                <w:bCs w:val="0"/>
-                <w:i w:val="0"/>
-                <w:iCs w:val="0"/>
-                <w:noProof/>
-                <w:webHidden/>
-                <w:sz w:val="22"/>
-                <w:szCs w:val="22"/>
+                <w:noProof/>
+                <w:webHidden/>
               </w:rPr>
               <w:fldChar w:fldCharType="begin"/>
             </w:r>
             <w:r>
               <w:rPr>
-                <w:rFonts w:ascii="CMU Serif Roman" w:hAnsi="CMU Serif Roman" w:cs="CMU Serif Roman"/>
-                <w:b w:val="0"/>
-                <w:bCs w:val="0"/>
-                <w:i w:val="0"/>
-                <w:iCs w:val="0"/>
-                <w:noProof/>
-                <w:webHidden/>
-                <w:sz w:val="22"/>
-                <w:szCs w:val="22"/>
-              </w:rPr>
-              <w:instrText xml:space="preserve"> PAGEREF _Toc92360690 \h </w:instrText>
-            </w:r>
-            <w:r>
-              <w:rPr>
-                <w:rFonts w:ascii="CMU Serif Roman" w:hAnsi="CMU Serif Roman" w:cs="CMU Serif Roman"/>
-                <w:b w:val="0"/>
-                <w:bCs w:val="0"/>
-                <w:i w:val="0"/>
-                <w:iCs w:val="0"/>
-                <w:noProof/>
-                <w:webHidden/>
-                <w:sz w:val="22"/>
-                <w:szCs w:val="22"/>
-              </w:rPr>
-            </w:r>
-            <w:r>
-              <w:rPr>
-                <w:rFonts w:ascii="CMU Serif Roman" w:hAnsi="CMU Serif Roman" w:cs="CMU Serif Roman"/>
-                <w:b w:val="0"/>
-                <w:bCs w:val="0"/>
-                <w:i w:val="0"/>
-                <w:iCs w:val="0"/>
-                <w:noProof/>
-                <w:webHidden/>
-                <w:sz w:val="22"/>
-                <w:szCs w:val="22"/>
+                <w:noProof/>
+                <w:webHidden/>
+              </w:rPr>
+              <w:instrText xml:space="preserve"> PAGEREF _Toc92488062 \h </w:instrText>
+            </w:r>
+            <w:r>
+              <w:rPr>
+                <w:noProof/>
+                <w:webHidden/>
+              </w:rPr>
+            </w:r>
+            <w:r>
+              <w:rPr>
+                <w:noProof/>
+                <w:webHidden/>
               </w:rPr>
               <w:fldChar w:fldCharType="separate"/>
             </w:r>
             <w:r>
               <w:rPr>
-                <w:rFonts w:ascii="CMU Serif Roman" w:hAnsi="CMU Serif Roman" w:cs="CMU Serif Roman"/>
-                <w:b w:val="0"/>
-                <w:bCs w:val="0"/>
-                <w:i w:val="0"/>
-                <w:iCs w:val="0"/>
-                <w:noProof/>
-                <w:webHidden/>
-                <w:sz w:val="22"/>
-                <w:szCs w:val="22"/>
+                <w:noProof/>
+                <w:webHidden/>
               </w:rPr>
               <w:t>4</w:t>
             </w:r>
             <w:r>
               <w:rPr>
-                <w:rFonts w:ascii="CMU Serif Roman" w:hAnsi="CMU Serif Roman" w:cs="CMU Serif Roman"/>
-                <w:b w:val="0"/>
-                <w:bCs w:val="0"/>
-                <w:i w:val="0"/>
-                <w:iCs w:val="0"/>
-                <w:noProof/>
-                <w:webHidden/>
-                <w:sz w:val="22"/>
-                <w:szCs w:val="22"/>
+                <w:noProof/>
+                <w:webHidden/>
+              </w:rPr>
+              <w:fldChar w:fldCharType="end"/>
+            </w:r>
+          </w:hyperlink>
+        </w:p>
+        <w:p>
+          <w:pPr>
+            <w:pStyle w:val="Sommario1"/>
+            <w:tabs>
+              <w:tab w:val="right" w:leader="dot" w:pos="9628"/>
+            </w:tabs>
+            <w:rPr>
+              <w:rFonts w:eastAsiaTheme="minorEastAsia" w:cstheme="minorBidi"/>
+              <w:b w:val="0"/>
+              <w:bCs w:val="0"/>
+              <w:i w:val="0"/>
+              <w:iCs w:val="0"/>
+              <w:noProof/>
+              <w:lang w:eastAsia="it-IT"/>
+            </w:rPr>
+          </w:pPr>
+          <w:hyperlink w:anchor="_Toc92488063" w:history="1">
+            <w:r>
+              <w:rPr>
+                <w:rStyle w:val="Collegamentoipertestuale"/>
+                <w:rFonts w:ascii="CMU Serif Roman" w:hAnsi="CMU Serif Roman"/>
+                <w:noProof/>
+              </w:rPr>
+              <w:t>Gl</w:t>
+            </w:r>
+            <w:r>
+              <w:rPr>
+                <w:rStyle w:val="Collegamentoipertestuale"/>
+                <w:rFonts w:ascii="CMU Serif Roman" w:hAnsi="CMU Serif Roman"/>
+                <w:noProof/>
+              </w:rPr>
+              <w:t>o</w:t>
+            </w:r>
+            <w:r>
+              <w:rPr>
+                <w:rStyle w:val="Collegamentoipertestuale"/>
+                <w:rFonts w:ascii="CMU Serif Roman" w:hAnsi="CMU Serif Roman"/>
+                <w:noProof/>
+              </w:rPr>
+              <w:t>ssario</w:t>
+            </w:r>
+            <w:r>
+              <w:rPr>
+                <w:noProof/>
+                <w:webHidden/>
+              </w:rPr>
+              <w:tab/>
+            </w:r>
+            <w:r>
+              <w:rPr>
+                <w:noProof/>
+                <w:webHidden/>
+              </w:rPr>
+              <w:fldChar w:fldCharType="begin"/>
+            </w:r>
+            <w:r>
+              <w:rPr>
+                <w:noProof/>
+                <w:webHidden/>
+              </w:rPr>
+              <w:instrText xml:space="preserve"> PAGEREF _Toc92488063 \h </w:instrText>
+            </w:r>
+            <w:r>
+              <w:rPr>
+                <w:noProof/>
+                <w:webHidden/>
+              </w:rPr>
+            </w:r>
+            <w:r>
+              <w:rPr>
+                <w:noProof/>
+                <w:webHidden/>
+              </w:rPr>
+              <w:fldChar w:fldCharType="separate"/>
+            </w:r>
+            <w:r>
+              <w:rPr>
+                <w:noProof/>
+                <w:webHidden/>
+              </w:rPr>
+              <w:t>5</w:t>
+            </w:r>
+            <w:r>
+              <w:rPr>
+                <w:noProof/>
+                <w:webHidden/>
               </w:rPr>
               <w:fldChar w:fldCharType="end"/>
             </w:r>
@@ -2045,7 +1730,7 @@
           <w:szCs w:val="36"/>
         </w:rPr>
       </w:pPr>
-      <w:bookmarkStart w:id="0" w:name="_Toc92360680"/>
+      <w:bookmarkStart w:id="0" w:name="_Toc92488052"/>
       <w:r>
         <w:rPr>
           <w:rFonts w:ascii="CMU Serif Roman" w:hAnsi="CMU Serif Roman"/>
@@ -2064,90 +1749,15 @@
         <w:rPr>
           <w:rFonts w:ascii="CMU Serif Roman" w:hAnsi="CMU Serif Roman"/>
           <w:color w:val="000000" w:themeColor="text1"/>
-          <w:sz w:val="36"/>
-          <w:szCs w:val="36"/>
-        </w:rPr>
-      </w:pPr>
-    </w:p>
-    <w:p>
-      <w:pPr>
-        <w:rPr>
-          <w:rFonts w:ascii="CMU Serif Roman" w:hAnsi="CMU Serif Roman"/>
-          <w:color w:val="000000" w:themeColor="text1"/>
-          <w:sz w:val="36"/>
-          <w:szCs w:val="36"/>
-        </w:rPr>
-      </w:pPr>
-    </w:p>
-    <w:p>
-      <w:pPr>
-        <w:rPr>
-          <w:rFonts w:ascii="CMU Serif Roman" w:hAnsi="CMU Serif Roman"/>
-          <w:color w:val="000000" w:themeColor="text1"/>
-          <w:sz w:val="36"/>
-          <w:szCs w:val="36"/>
-        </w:rPr>
-      </w:pPr>
-    </w:p>
-    <w:p>
-      <w:pPr>
-        <w:rPr>
-          <w:rFonts w:ascii="CMU Serif Roman" w:hAnsi="CMU Serif Roman"/>
-          <w:color w:val="000000" w:themeColor="text1"/>
-          <w:sz w:val="36"/>
-          <w:szCs w:val="36"/>
-        </w:rPr>
-      </w:pPr>
-    </w:p>
-    <w:p>
-      <w:pPr>
-        <w:rPr>
-          <w:rFonts w:ascii="CMU Serif Roman" w:hAnsi="CMU Serif Roman"/>
-          <w:color w:val="000000" w:themeColor="text1"/>
-          <w:sz w:val="36"/>
-          <w:szCs w:val="36"/>
-        </w:rPr>
-      </w:pPr>
-    </w:p>
-    <w:p>
-      <w:pPr>
-        <w:rPr>
-          <w:rFonts w:ascii="CMU Serif Roman" w:hAnsi="CMU Serif Roman"/>
-          <w:color w:val="000000" w:themeColor="text1"/>
-          <w:sz w:val="36"/>
-          <w:szCs w:val="36"/>
-        </w:rPr>
-      </w:pPr>
-    </w:p>
-    <w:p>
-      <w:pPr>
-        <w:rPr>
-          <w:rFonts w:ascii="CMU Serif Roman" w:hAnsi="CMU Serif Roman"/>
-          <w:color w:val="000000" w:themeColor="text1"/>
-          <w:sz w:val="36"/>
-          <w:szCs w:val="36"/>
-        </w:rPr>
-      </w:pPr>
-    </w:p>
-    <w:p>
-      <w:pPr>
-        <w:rPr>
-          <w:rFonts w:ascii="CMU Serif Roman" w:hAnsi="CMU Serif Roman"/>
-          <w:color w:val="000000" w:themeColor="text1"/>
-          <w:sz w:val="36"/>
-          <w:szCs w:val="36"/>
-        </w:rPr>
-      </w:pPr>
-    </w:p>
-    <w:p>
-      <w:pPr>
-        <w:rPr>
-          <w:rFonts w:ascii="CMU Serif Roman" w:hAnsi="CMU Serif Roman"/>
-          <w:color w:val="000000" w:themeColor="text1"/>
-          <w:sz w:val="36"/>
-          <w:szCs w:val="36"/>
-        </w:rPr>
-      </w:pPr>
+        </w:rPr>
+      </w:pPr>
+      <w:r>
+        <w:rPr>
+          <w:rFonts w:ascii="CMU Serif Roman" w:hAnsi="CMU Serif Roman"/>
+          <w:color w:val="000000" w:themeColor="text1"/>
+        </w:rPr>
+        <w:t>Un client si connette a un Centro Vaccinale comunicando la propria tessera sanitaria. Il Centro Vaccinale associa alla tessera sanitaria una data di scadenza del Green Pass e la invia al ServerV. Dall’altro lato abbiamo un ClientS che invia un codice di tessera sanitaria a un ServerG che a sua volta lo invia al ServerV per accettarsi che un Green Pass sia valido. Infine abbiamo un ClientT che comunica col ServerG e può ripristinare o invalidare un Green Pass.</w:t>
+      </w:r>
     </w:p>
     <w:p>
       <w:pPr>
@@ -2181,7 +1791,21 @@
           <w:szCs w:val="36"/>
         </w:rPr>
       </w:pPr>
-      <w:bookmarkStart w:id="1" w:name="_Toc92360681"/>
+      <w:bookmarkStart w:id="1" w:name="_Toc92488053"/>
+    </w:p>
+    <w:p/>
+    <w:p>
+      <w:pPr>
+        <w:pStyle w:val="Titolo1"/>
+        <w:rPr>
+          <w:rFonts w:ascii="CMU Serif Roman" w:hAnsi="CMU Serif Roman"/>
+          <w:b/>
+          <w:bCs/>
+          <w:color w:val="000000" w:themeColor="text1"/>
+          <w:sz w:val="36"/>
+          <w:szCs w:val="36"/>
+        </w:rPr>
+      </w:pPr>
       <w:r>
         <w:rPr>
           <w:rFonts w:ascii="CMU Serif Roman" w:hAnsi="CMU Serif Roman"/>
@@ -2201,6 +1825,67 @@
         <w:rPr>
           <w:rFonts w:ascii="CMU Serif Roman" w:hAnsi="CMU Serif Roman"/>
           <w:color w:val="000000" w:themeColor="text1"/>
+        </w:rPr>
+      </w:pPr>
+      <w:r>
+        <w:rPr>
+          <w:rFonts w:ascii="CMU Serif Roman" w:hAnsi="CMU Serif Roman"/>
+          <w:color w:val="000000" w:themeColor="text1"/>
+        </w:rPr>
+        <w:t xml:space="preserve">Il progetto proposto rappresenta tutto il mini-mondo per la gestione dei certificati vaccinali, cioè il Green Pass. Un utente, dopo aver effettuato la vaccinazione comunica i propri dati anagrafici e il numero di tessera sanitaria a un Centro Vaccinale, il quale innanzitutto comunicherà l’eventuale ricezione dei dati al cliente e invierà poi il codice della tessera sanitaria, con il periodo di validità del Green Pass. Abbiamo poi un ClientS che può essere vista come l’app che scansiona i Green Pass, ad esempio </w:t>
+      </w:r>
+      <w:r>
+        <w:rPr>
+          <w:rFonts w:ascii="CMU Serif Roman" w:hAnsi="CMU Serif Roman"/>
+          <w:i/>
+          <w:iCs/>
+          <w:color w:val="000000" w:themeColor="text1"/>
+        </w:rPr>
+        <w:t>Verifica C19</w:t>
+      </w:r>
+      <w:r>
+        <w:rPr>
+          <w:rFonts w:ascii="CMU Serif Roman" w:hAnsi="CMU Serif Roman"/>
+          <w:color w:val="000000" w:themeColor="text1"/>
+        </w:rPr>
+        <w:t>, che invia un codice di una tessera sanitaria al ServerG che a sua volta chiede al ServerV l’eventuale validità. Infine abbiamo un ClientT, identificabile come un’organizzazione sanitaria, come l’</w:t>
+      </w:r>
+      <w:r>
+        <w:rPr>
+          <w:rFonts w:ascii="CMU Serif Roman" w:hAnsi="CMU Serif Roman"/>
+          <w:i/>
+          <w:iCs/>
+          <w:color w:val="000000" w:themeColor="text1"/>
+        </w:rPr>
+        <w:t>ASL</w:t>
+      </w:r>
+      <w:r>
+        <w:rPr>
+          <w:rFonts w:ascii="CMU Serif Roman" w:hAnsi="CMU Serif Roman"/>
+          <w:color w:val="000000" w:themeColor="text1"/>
+        </w:rPr>
+        <w:t>, che può invalidare o ripristinare la validità di un Green Pass comunicando il contagio o la guarigione di una persona</w:t>
+      </w:r>
+      <w:r>
+        <w:rPr>
+          <w:rFonts w:ascii="CMU Serif Roman" w:hAnsi="CMU Serif Roman"/>
+          <w:color w:val="000000" w:themeColor="text1"/>
+        </w:rPr>
+        <w:t xml:space="preserve"> al ServerG</w:t>
+      </w:r>
+      <w:r>
+        <w:rPr>
+          <w:rFonts w:ascii="CMU Serif Roman" w:hAnsi="CMU Serif Roman"/>
+          <w:color w:val="000000" w:themeColor="text1"/>
+        </w:rPr>
+        <w:t xml:space="preserve"> mediante il codice della tessera sanitaria.</w:t>
+      </w:r>
+    </w:p>
+    <w:p>
+      <w:pPr>
+        <w:rPr>
+          <w:rFonts w:ascii="CMU Serif Roman" w:hAnsi="CMU Serif Roman"/>
+          <w:color w:val="000000" w:themeColor="text1"/>
           <w:sz w:val="36"/>
           <w:szCs w:val="36"/>
         </w:rPr>
@@ -2228,17 +1913,61 @@
           <w:szCs w:val="36"/>
         </w:rPr>
       </w:pPr>
-      <w:bookmarkStart w:id="2" w:name="_Toc92360682"/>
-      <w:r>
-        <w:rPr>
-          <w:rFonts w:ascii="CMU Serif Roman" w:hAnsi="CMU Serif Roman"/>
-          <w:b/>
-          <w:bCs/>
-          <w:color w:val="000000" w:themeColor="text1"/>
-          <w:sz w:val="36"/>
-          <w:szCs w:val="36"/>
-        </w:rPr>
-        <w:t>Client-User</w:t>
+      <w:bookmarkStart w:id="2" w:name="_Toc92488054"/>
+      <w:r>
+        <w:rPr>
+          <w:rFonts w:ascii="CMU Serif Roman" w:hAnsi="CMU Serif Roman"/>
+          <w:b/>
+          <w:bCs/>
+          <w:color w:val="000000" w:themeColor="text1"/>
+          <w:sz w:val="36"/>
+          <w:szCs w:val="36"/>
+        </w:rPr>
+        <w:t>Client</w:t>
+      </w:r>
+      <w:r>
+        <w:rPr>
+          <w:rFonts w:ascii="CMU Serif Roman" w:hAnsi="CMU Serif Roman"/>
+          <w:b/>
+          <w:bCs/>
+          <w:color w:val="000000" w:themeColor="text1"/>
+          <w:sz w:val="36"/>
+          <w:szCs w:val="36"/>
+        </w:rPr>
+        <w:t xml:space="preserve"> </w:t>
+      </w:r>
+      <w:r>
+        <w:rPr>
+          <w:rFonts w:ascii="Times New Roman" w:hAnsi="Times New Roman" w:cs="Times New Roman"/>
+          <w:b/>
+          <w:bCs/>
+          <w:color w:val="000000" w:themeColor="text1"/>
+          <w:sz w:val="36"/>
+          <w:szCs w:val="36"/>
+        </w:rPr>
+        <w:t>→</w:t>
+      </w:r>
+      <w:r>
+        <w:rPr>
+          <w:rFonts w:ascii="CMU Serif Roman" w:hAnsi="CMU Serif Roman"/>
+          <w:b/>
+          <w:bCs/>
+          <w:color w:val="000000" w:themeColor="text1"/>
+          <w:sz w:val="36"/>
+          <w:szCs w:val="36"/>
+        </w:rPr>
+        <w:t xml:space="preserve"> </w:t>
+      </w:r>
+      <w:r>
+        <w:rPr>
+          <w:rFonts w:ascii="CMU Serif Roman" w:hAnsi="CMU Serif Roman"/>
+          <w:b/>
+          <w:bCs/>
+          <w:color w:val="000000" w:themeColor="text1"/>
+          <w:sz w:val="36"/>
+          <w:szCs w:val="36"/>
+        </w:rPr>
+        <w:t>User</w:t>
       </w:r>
       <w:bookmarkEnd w:id="2"/>
     </w:p>
@@ -2284,17 +2013,61 @@
           <w:szCs w:val="36"/>
         </w:rPr>
       </w:pPr>
-      <w:bookmarkStart w:id="3" w:name="_Toc92360683"/>
-      <w:r>
-        <w:rPr>
-          <w:rFonts w:ascii="CMU Serif Roman" w:hAnsi="CMU Serif Roman"/>
-          <w:b/>
-          <w:bCs/>
-          <w:color w:val="000000" w:themeColor="text1"/>
-          <w:sz w:val="36"/>
-          <w:szCs w:val="36"/>
-        </w:rPr>
-        <w:t>Client-Centro Vaccinale</w:t>
+      <w:bookmarkStart w:id="3" w:name="_Toc92488055"/>
+      <w:r>
+        <w:rPr>
+          <w:rFonts w:ascii="CMU Serif Roman" w:hAnsi="CMU Serif Roman"/>
+          <w:b/>
+          <w:bCs/>
+          <w:color w:val="000000" w:themeColor="text1"/>
+          <w:sz w:val="36"/>
+          <w:szCs w:val="36"/>
+        </w:rPr>
+        <w:t>Client</w:t>
+      </w:r>
+      <w:r>
+        <w:rPr>
+          <w:rFonts w:ascii="CMU Serif Roman" w:hAnsi="CMU Serif Roman"/>
+          <w:b/>
+          <w:bCs/>
+          <w:color w:val="000000" w:themeColor="text1"/>
+          <w:sz w:val="36"/>
+          <w:szCs w:val="36"/>
+        </w:rPr>
+        <w:t xml:space="preserve"> </w:t>
+      </w:r>
+      <w:r>
+        <w:rPr>
+          <w:rFonts w:ascii="Times New Roman" w:hAnsi="Times New Roman" w:cs="Times New Roman"/>
+          <w:b/>
+          <w:bCs/>
+          <w:color w:val="000000" w:themeColor="text1"/>
+          <w:sz w:val="36"/>
+          <w:szCs w:val="36"/>
+        </w:rPr>
+        <w:t>→</w:t>
+      </w:r>
+      <w:r>
+        <w:rPr>
+          <w:rFonts w:ascii="CMU Serif Roman" w:hAnsi="CMU Serif Roman"/>
+          <w:b/>
+          <w:bCs/>
+          <w:color w:val="000000" w:themeColor="text1"/>
+          <w:sz w:val="36"/>
+          <w:szCs w:val="36"/>
+        </w:rPr>
+        <w:t xml:space="preserve"> </w:t>
+      </w:r>
+      <w:r>
+        <w:rPr>
+          <w:rFonts w:ascii="CMU Serif Roman" w:hAnsi="CMU Serif Roman"/>
+          <w:b/>
+          <w:bCs/>
+          <w:color w:val="000000" w:themeColor="text1"/>
+          <w:sz w:val="36"/>
+          <w:szCs w:val="36"/>
+        </w:rPr>
+        <w:t>Centro Vaccinale</w:t>
       </w:r>
       <w:bookmarkEnd w:id="3"/>
     </w:p>
@@ -2330,21 +2103,52 @@
           <w:szCs w:val="36"/>
         </w:rPr>
       </w:pPr>
-      <w:bookmarkStart w:id="4" w:name="_Toc92360684"/>
-      <w:proofErr w:type="spellStart"/>
-      <w:r>
-        <w:rPr>
-          <w:rFonts w:ascii="CMU Serif Roman" w:hAnsi="CMU Serif Roman"/>
-          <w:b/>
-          <w:bCs/>
-          <w:color w:val="000000" w:themeColor="text1"/>
-          <w:sz w:val="36"/>
-          <w:szCs w:val="36"/>
-        </w:rPr>
-        <w:t>ServerV</w:t>
+      <w:bookmarkStart w:id="4" w:name="_Toc92488056"/>
+      <w:r>
+        <w:rPr>
+          <w:rFonts w:ascii="CMU Serif Roman" w:hAnsi="CMU Serif Roman"/>
+          <w:b/>
+          <w:bCs/>
+          <w:color w:val="000000" w:themeColor="text1"/>
+          <w:sz w:val="36"/>
+          <w:szCs w:val="36"/>
+        </w:rPr>
+        <w:t>Server</w:t>
       </w:r>
       <w:bookmarkEnd w:id="4"/>
-      <w:proofErr w:type="spellEnd"/>
+      <w:r>
+        <w:rPr>
+          <w:rFonts w:ascii="CMU Serif Roman" w:hAnsi="CMU Serif Roman"/>
+          <w:b/>
+          <w:bCs/>
+          <w:color w:val="000000" w:themeColor="text1"/>
+          <w:sz w:val="36"/>
+          <w:szCs w:val="36"/>
+        </w:rPr>
+        <w:t xml:space="preserve">V </w:t>
+      </w:r>
+      <w:r>
+        <w:rPr>
+          <w:rFonts w:ascii="Times New Roman" w:hAnsi="Times New Roman" w:cs="Times New Roman"/>
+          <w:b/>
+          <w:bCs/>
+          <w:color w:val="000000" w:themeColor="text1"/>
+          <w:sz w:val="36"/>
+          <w:szCs w:val="36"/>
+        </w:rPr>
+        <w:t>→</w:t>
+      </w:r>
+      <w:r>
+        <w:rPr>
+          <w:rFonts w:ascii="CMU Serif Roman" w:hAnsi="CMU Serif Roman"/>
+          <w:b/>
+          <w:bCs/>
+          <w:color w:val="000000" w:themeColor="text1"/>
+          <w:sz w:val="36"/>
+          <w:szCs w:val="36"/>
+        </w:rPr>
+        <w:t xml:space="preserve"> Server Vaccinale</w:t>
+      </w:r>
     </w:p>
     <w:p>
       <w:pPr>
@@ -2386,51 +2190,78 @@
           <w:color w:val="000000" w:themeColor="text1"/>
           <w:sz w:val="36"/>
           <w:szCs w:val="36"/>
-        </w:rPr>
-      </w:pPr>
-      <w:bookmarkStart w:id="5" w:name="_Toc92360685"/>
-      <w:proofErr w:type="spellStart"/>
-      <w:r>
-        <w:rPr>
-          <w:rFonts w:ascii="CMU Serif Roman" w:hAnsi="CMU Serif Roman"/>
-          <w:b/>
-          <w:bCs/>
-          <w:color w:val="000000" w:themeColor="text1"/>
-          <w:sz w:val="36"/>
-          <w:szCs w:val="36"/>
-        </w:rPr>
-        <w:t>ServerG</w:t>
+          <w:lang w:val="en-US"/>
+        </w:rPr>
+      </w:pPr>
+      <w:bookmarkStart w:id="5" w:name="_Toc92488057"/>
+      <w:r>
+        <w:rPr>
+          <w:rFonts w:ascii="CMU Serif Roman" w:hAnsi="CMU Serif Roman"/>
+          <w:b/>
+          <w:bCs/>
+          <w:color w:val="000000" w:themeColor="text1"/>
+          <w:sz w:val="36"/>
+          <w:szCs w:val="36"/>
+          <w:lang w:val="en-US"/>
+        </w:rPr>
+        <w:t>Server</w:t>
+      </w:r>
+      <w:r>
+        <w:rPr>
+          <w:rFonts w:ascii="CMU Serif Roman" w:hAnsi="CMU Serif Roman"/>
+          <w:b/>
+          <w:bCs/>
+          <w:color w:val="000000" w:themeColor="text1"/>
+          <w:sz w:val="36"/>
+          <w:szCs w:val="36"/>
+          <w:lang w:val="en-US"/>
+        </w:rPr>
+        <w:t xml:space="preserve">G </w:t>
+      </w:r>
+      <w:r>
+        <w:rPr>
+          <w:rFonts w:ascii="Times New Roman" w:hAnsi="Times New Roman" w:cs="Times New Roman"/>
+          <w:b/>
+          <w:bCs/>
+          <w:color w:val="000000" w:themeColor="text1"/>
+          <w:sz w:val="36"/>
+          <w:szCs w:val="36"/>
+          <w:lang w:val="en-US"/>
+        </w:rPr>
+        <w:t>→</w:t>
       </w:r>
       <w:bookmarkEnd w:id="5"/>
-      <w:proofErr w:type="spellEnd"/>
-    </w:p>
-    <w:p>
-      <w:pPr>
-        <w:rPr>
-          <w:rFonts w:ascii="CMU Serif Roman" w:hAnsi="CMU Serif Roman"/>
-          <w:color w:val="000000" w:themeColor="text1"/>
-          <w:sz w:val="36"/>
-          <w:szCs w:val="36"/>
-        </w:rPr>
-      </w:pPr>
-    </w:p>
-    <w:p>
-      <w:pPr>
-        <w:rPr>
-          <w:rFonts w:ascii="CMU Serif Roman" w:hAnsi="CMU Serif Roman"/>
-          <w:color w:val="000000" w:themeColor="text1"/>
-          <w:sz w:val="36"/>
-          <w:szCs w:val="36"/>
-        </w:rPr>
-      </w:pPr>
-    </w:p>
-    <w:p>
-      <w:pPr>
-        <w:rPr>
-          <w:rFonts w:ascii="CMU Serif Roman" w:hAnsi="CMU Serif Roman"/>
-          <w:color w:val="000000" w:themeColor="text1"/>
-          <w:sz w:val="36"/>
-          <w:szCs w:val="36"/>
+    </w:p>
+    <w:p>
+      <w:pPr>
+        <w:rPr>
+          <w:rFonts w:ascii="CMU Serif Roman" w:hAnsi="CMU Serif Roman"/>
+          <w:color w:val="000000" w:themeColor="text1"/>
+          <w:sz w:val="36"/>
+          <w:szCs w:val="36"/>
+          <w:lang w:val="en-US"/>
+        </w:rPr>
+      </w:pPr>
+    </w:p>
+    <w:p>
+      <w:pPr>
+        <w:rPr>
+          <w:rFonts w:ascii="CMU Serif Roman" w:hAnsi="CMU Serif Roman"/>
+          <w:color w:val="000000" w:themeColor="text1"/>
+          <w:sz w:val="36"/>
+          <w:szCs w:val="36"/>
+          <w:lang w:val="en-US"/>
+        </w:rPr>
+      </w:pPr>
+    </w:p>
+    <w:p>
+      <w:pPr>
+        <w:rPr>
+          <w:rFonts w:ascii="CMU Serif Roman" w:hAnsi="CMU Serif Roman"/>
+          <w:color w:val="000000" w:themeColor="text1"/>
+          <w:sz w:val="36"/>
+          <w:szCs w:val="36"/>
+          <w:lang w:val="en-US"/>
         </w:rPr>
       </w:pPr>
     </w:p>
@@ -2447,8 +2278,7 @@
           <w:lang w:val="en-US"/>
         </w:rPr>
       </w:pPr>
-      <w:bookmarkStart w:id="6" w:name="_Toc92360686"/>
-      <w:proofErr w:type="spellStart"/>
+      <w:bookmarkStart w:id="6" w:name="_Toc92488058"/>
       <w:r>
         <w:rPr>
           <w:rFonts w:ascii="CMU Serif Roman" w:hAnsi="CMU Serif Roman"/>
@@ -2461,7 +2291,6 @@
         </w:rPr>
         <w:t>ClientS</w:t>
       </w:r>
-      <w:proofErr w:type="spellEnd"/>
       <w:r>
         <w:rPr>
           <w:rFonts w:ascii="CMU Serif Roman" w:hAnsi="CMU Serif Roman"/>
@@ -2472,7 +2301,67 @@
           <w:szCs w:val="36"/>
           <w:lang w:val="en-US"/>
         </w:rPr>
-        <w:t>-App Green-Pass</w:t>
+        <w:t xml:space="preserve"> </w:t>
+      </w:r>
+      <w:r>
+        <w:rPr>
+          <w:rFonts w:ascii="Times New Roman" w:hAnsi="Times New Roman" w:cs="Times New Roman"/>
+          <w:b/>
+          <w:bCs/>
+          <w:color w:val="000000" w:themeColor="text1"/>
+          <w:sz w:val="36"/>
+          <w:szCs w:val="36"/>
+          <w:lang w:val="en-US"/>
+        </w:rPr>
+        <w:t>→</w:t>
+      </w:r>
+      <w:r>
+        <w:rPr>
+          <w:rFonts w:ascii="CMU Serif Roman" w:hAnsi="CMU Serif Roman"/>
+          <w:b/>
+          <w:bCs/>
+          <w:color w:val="000000" w:themeColor="text1"/>
+          <w:sz w:val="36"/>
+          <w:szCs w:val="36"/>
+          <w:lang w:val="en-US"/>
+        </w:rPr>
+        <w:t xml:space="preserve"> </w:t>
+      </w:r>
+      <w:r>
+        <w:rPr>
+          <w:rFonts w:ascii="CMU Serif Roman" w:hAnsi="CMU Serif Roman"/>
+          <w:b/>
+          <w:bCs/>
+          <w:color w:val="000000" w:themeColor="text1"/>
+          <w:sz w:val="36"/>
+          <w:szCs w:val="36"/>
+          <w:lang w:val="en-US"/>
+        </w:rPr>
+        <w:t>App Green</w:t>
+      </w:r>
+      <w:r>
+        <w:rPr>
+          <w:rFonts w:ascii="CMU Serif Roman" w:hAnsi="CMU Serif Roman"/>
+          <w:b/>
+          <w:bCs/>
+          <w:color w:val="000000" w:themeColor="text1"/>
+          <w:sz w:val="36"/>
+          <w:szCs w:val="36"/>
+          <w:lang w:val="en-US"/>
+        </w:rPr>
+        <w:t xml:space="preserve"> </w:t>
+      </w:r>
+      <w:r>
+        <w:rPr>
+          <w:rFonts w:ascii="CMU Serif Roman" w:hAnsi="CMU Serif Roman"/>
+          <w:b/>
+          <w:bCs/>
+          <w:color w:val="000000" w:themeColor="text1"/>
+          <w:sz w:val="36"/>
+          <w:szCs w:val="36"/>
+          <w:lang w:val="en-US"/>
+        </w:rPr>
+        <w:t>Pass</w:t>
       </w:r>
       <w:bookmarkEnd w:id="6"/>
     </w:p>
@@ -2563,35 +2452,63 @@
           <w:color w:val="000000" w:themeColor="text1"/>
           <w:sz w:val="36"/>
           <w:szCs w:val="36"/>
-          <w:lang w:val="en-US"/>
-        </w:rPr>
-      </w:pPr>
-      <w:bookmarkStart w:id="7" w:name="_Toc92360687"/>
-      <w:proofErr w:type="spellStart"/>
-      <w:r>
-        <w:rPr>
-          <w:rFonts w:ascii="CMU Serif Roman" w:hAnsi="CMU Serif Roman"/>
-          <w:b/>
-          <w:bCs/>
-          <w:color w:val="000000" w:themeColor="text1"/>
-          <w:sz w:val="36"/>
-          <w:szCs w:val="36"/>
-          <w:lang w:val="en-US"/>
+        </w:rPr>
+      </w:pPr>
+      <w:bookmarkStart w:id="7" w:name="_Toc92488059"/>
+      <w:r>
+        <w:rPr>
+          <w:rFonts w:ascii="CMU Serif Roman" w:hAnsi="CMU Serif Roman"/>
+          <w:b/>
+          <w:bCs/>
+          <w:color w:val="000000" w:themeColor="text1"/>
+          <w:sz w:val="36"/>
+          <w:szCs w:val="36"/>
         </w:rPr>
         <w:t>ClientT</w:t>
       </w:r>
-      <w:proofErr w:type="spellEnd"/>
-      <w:r>
-        <w:rPr>
-          <w:rFonts w:ascii="CMU Serif Roman" w:hAnsi="CMU Serif Roman"/>
-          <w:b/>
-          <w:bCs/>
-          <w:color w:val="000000" w:themeColor="text1"/>
-          <w:sz w:val="36"/>
-          <w:szCs w:val="36"/>
-          <w:lang w:val="en-US"/>
-        </w:rPr>
-        <w:t>-ASL</w:t>
+      <w:r>
+        <w:rPr>
+          <w:rFonts w:ascii="CMU Serif Roman" w:hAnsi="CMU Serif Roman"/>
+          <w:b/>
+          <w:bCs/>
+          <w:color w:val="000000" w:themeColor="text1"/>
+          <w:sz w:val="36"/>
+          <w:szCs w:val="36"/>
+        </w:rPr>
+        <w:t xml:space="preserve"> </w:t>
+      </w:r>
+      <w:r>
+        <w:rPr>
+          <w:rFonts w:ascii="Times New Roman" w:hAnsi="Times New Roman" w:cs="Times New Roman"/>
+          <w:b/>
+          <w:bCs/>
+          <w:color w:val="000000" w:themeColor="text1"/>
+          <w:sz w:val="36"/>
+          <w:szCs w:val="36"/>
+        </w:rPr>
+        <w:t>→</w:t>
+      </w:r>
+      <w:r>
+        <w:rPr>
+          <w:rFonts w:ascii="CMU Serif Roman" w:hAnsi="CMU Serif Roman"/>
+          <w:b/>
+          <w:bCs/>
+          <w:color w:val="000000" w:themeColor="text1"/>
+          <w:sz w:val="36"/>
+          <w:szCs w:val="36"/>
+        </w:rPr>
+        <w:t xml:space="preserve"> </w:t>
+      </w:r>
+      <w:r>
+        <w:rPr>
+          <w:rFonts w:ascii="CMU Serif Roman" w:hAnsi="CMU Serif Roman"/>
+          <w:b/>
+          <w:bCs/>
+          <w:color w:val="000000" w:themeColor="text1"/>
+          <w:sz w:val="36"/>
+          <w:szCs w:val="36"/>
+        </w:rPr>
+        <w:t>ASL</w:t>
       </w:r>
       <w:bookmarkEnd w:id="7"/>
     </w:p>
@@ -2602,62 +2519,56 @@
           <w:color w:val="000000" w:themeColor="text1"/>
           <w:sz w:val="36"/>
           <w:szCs w:val="36"/>
-          <w:lang w:val="en-US"/>
-        </w:rPr>
-      </w:pPr>
-    </w:p>
-    <w:p>
-      <w:pPr>
-        <w:rPr>
-          <w:rFonts w:ascii="CMU Serif Roman" w:hAnsi="CMU Serif Roman"/>
-          <w:color w:val="000000" w:themeColor="text1"/>
-          <w:sz w:val="36"/>
-          <w:szCs w:val="36"/>
-          <w:lang w:val="en-US"/>
-        </w:rPr>
-      </w:pPr>
-    </w:p>
-    <w:p>
-      <w:pPr>
-        <w:rPr>
-          <w:rFonts w:ascii="CMU Serif Roman" w:hAnsi="CMU Serif Roman"/>
-          <w:color w:val="000000" w:themeColor="text1"/>
-          <w:sz w:val="36"/>
-          <w:szCs w:val="36"/>
-          <w:lang w:val="en-US"/>
-        </w:rPr>
-      </w:pPr>
-    </w:p>
-    <w:p>
-      <w:pPr>
-        <w:rPr>
-          <w:rFonts w:ascii="CMU Serif Roman" w:hAnsi="CMU Serif Roman"/>
-          <w:color w:val="000000" w:themeColor="text1"/>
-          <w:sz w:val="36"/>
-          <w:szCs w:val="36"/>
-          <w:lang w:val="en-US"/>
-        </w:rPr>
-      </w:pPr>
-    </w:p>
-    <w:p>
-      <w:pPr>
-        <w:rPr>
-          <w:rFonts w:ascii="CMU Serif Roman" w:hAnsi="CMU Serif Roman"/>
-          <w:color w:val="000000" w:themeColor="text1"/>
-          <w:sz w:val="36"/>
-          <w:szCs w:val="36"/>
-          <w:lang w:val="en-US"/>
-        </w:rPr>
-      </w:pPr>
-    </w:p>
-    <w:p>
-      <w:pPr>
-        <w:rPr>
-          <w:rFonts w:ascii="CMU Serif Roman" w:hAnsi="CMU Serif Roman"/>
-          <w:color w:val="000000" w:themeColor="text1"/>
-          <w:sz w:val="36"/>
-          <w:szCs w:val="36"/>
-          <w:lang w:val="en-US"/>
+        </w:rPr>
+      </w:pPr>
+    </w:p>
+    <w:p>
+      <w:pPr>
+        <w:rPr>
+          <w:rFonts w:ascii="CMU Serif Roman" w:hAnsi="CMU Serif Roman"/>
+          <w:color w:val="000000" w:themeColor="text1"/>
+          <w:sz w:val="36"/>
+          <w:szCs w:val="36"/>
+        </w:rPr>
+      </w:pPr>
+    </w:p>
+    <w:p>
+      <w:pPr>
+        <w:rPr>
+          <w:rFonts w:ascii="CMU Serif Roman" w:hAnsi="CMU Serif Roman"/>
+          <w:color w:val="000000" w:themeColor="text1"/>
+          <w:sz w:val="36"/>
+          <w:szCs w:val="36"/>
+        </w:rPr>
+      </w:pPr>
+    </w:p>
+    <w:p>
+      <w:pPr>
+        <w:rPr>
+          <w:rFonts w:ascii="CMU Serif Roman" w:hAnsi="CMU Serif Roman"/>
+          <w:color w:val="000000" w:themeColor="text1"/>
+          <w:sz w:val="36"/>
+          <w:szCs w:val="36"/>
+        </w:rPr>
+      </w:pPr>
+    </w:p>
+    <w:p>
+      <w:pPr>
+        <w:rPr>
+          <w:rFonts w:ascii="CMU Serif Roman" w:hAnsi="CMU Serif Roman"/>
+          <w:color w:val="000000" w:themeColor="text1"/>
+          <w:sz w:val="36"/>
+          <w:szCs w:val="36"/>
+        </w:rPr>
+      </w:pPr>
+    </w:p>
+    <w:p>
+      <w:pPr>
+        <w:rPr>
+          <w:rFonts w:ascii="CMU Serif Roman" w:hAnsi="CMU Serif Roman"/>
+          <w:color w:val="000000" w:themeColor="text1"/>
+          <w:sz w:val="36"/>
+          <w:szCs w:val="36"/>
         </w:rPr>
       </w:pPr>
     </w:p>
@@ -2671,115 +2582,91 @@
           <w:color w:val="000000" w:themeColor="text1"/>
           <w:sz w:val="36"/>
           <w:szCs w:val="36"/>
-          <w:lang w:val="en-US"/>
-        </w:rPr>
-      </w:pPr>
-      <w:bookmarkStart w:id="8" w:name="_Toc92360688"/>
-      <w:proofErr w:type="spellStart"/>
-      <w:r>
-        <w:rPr>
-          <w:rFonts w:ascii="CMU Serif Roman" w:hAnsi="CMU Serif Roman"/>
-          <w:b/>
-          <w:bCs/>
-          <w:color w:val="000000" w:themeColor="text1"/>
-          <w:sz w:val="36"/>
-          <w:szCs w:val="36"/>
-          <w:lang w:val="en-US"/>
-        </w:rPr>
-        <w:t>Descrizione</w:t>
-      </w:r>
-      <w:proofErr w:type="spellEnd"/>
-      <w:r>
-        <w:rPr>
-          <w:rFonts w:ascii="CMU Serif Roman" w:hAnsi="CMU Serif Roman"/>
-          <w:b/>
-          <w:bCs/>
-          <w:color w:val="000000" w:themeColor="text1"/>
-          <w:sz w:val="36"/>
-          <w:szCs w:val="36"/>
-          <w:lang w:val="en-US"/>
-        </w:rPr>
-        <w:t xml:space="preserve"> del </w:t>
-      </w:r>
-      <w:proofErr w:type="spellStart"/>
-      <w:r>
-        <w:rPr>
-          <w:rFonts w:ascii="CMU Serif Roman" w:hAnsi="CMU Serif Roman"/>
-          <w:b/>
-          <w:bCs/>
-          <w:color w:val="000000" w:themeColor="text1"/>
-          <w:sz w:val="36"/>
-          <w:szCs w:val="36"/>
-          <w:lang w:val="en-US"/>
-        </w:rPr>
-        <w:t>Modello</w:t>
+        </w:rPr>
+      </w:pPr>
+      <w:bookmarkStart w:id="8" w:name="_Toc92488060"/>
+      <w:r>
+        <w:rPr>
+          <w:rFonts w:ascii="CMU Serif Roman" w:hAnsi="CMU Serif Roman"/>
+          <w:b/>
+          <w:bCs/>
+          <w:color w:val="000000" w:themeColor="text1"/>
+          <w:sz w:val="36"/>
+          <w:szCs w:val="36"/>
+        </w:rPr>
+        <w:t>Descrizione del Modello</w:t>
       </w:r>
       <w:bookmarkEnd w:id="8"/>
-      <w:proofErr w:type="spellEnd"/>
-    </w:p>
-    <w:p>
-      <w:pPr>
-        <w:rPr>
-          <w:rFonts w:ascii="CMU Serif Roman" w:hAnsi="CMU Serif Roman"/>
-          <w:color w:val="000000" w:themeColor="text1"/>
-          <w:sz w:val="36"/>
-          <w:szCs w:val="36"/>
-          <w:lang w:val="en-US"/>
-        </w:rPr>
-      </w:pPr>
-    </w:p>
-    <w:p>
-      <w:pPr>
-        <w:rPr>
-          <w:rFonts w:ascii="CMU Serif Roman" w:hAnsi="CMU Serif Roman"/>
-          <w:color w:val="000000" w:themeColor="text1"/>
-          <w:sz w:val="36"/>
-          <w:szCs w:val="36"/>
-          <w:lang w:val="en-US"/>
-        </w:rPr>
-      </w:pPr>
-    </w:p>
-    <w:p>
-      <w:pPr>
-        <w:rPr>
-          <w:rFonts w:ascii="CMU Serif Roman" w:hAnsi="CMU Serif Roman"/>
-          <w:color w:val="000000" w:themeColor="text1"/>
-          <w:sz w:val="36"/>
-          <w:szCs w:val="36"/>
-          <w:lang w:val="en-US"/>
-        </w:rPr>
-      </w:pPr>
-    </w:p>
-    <w:p>
-      <w:pPr>
-        <w:rPr>
-          <w:rFonts w:ascii="CMU Serif Roman" w:hAnsi="CMU Serif Roman"/>
-          <w:color w:val="000000" w:themeColor="text1"/>
-          <w:sz w:val="36"/>
-          <w:szCs w:val="36"/>
-          <w:lang w:val="en-US"/>
-        </w:rPr>
-      </w:pPr>
-    </w:p>
-    <w:p>
-      <w:pPr>
-        <w:rPr>
-          <w:rFonts w:ascii="CMU Serif Roman" w:hAnsi="CMU Serif Roman"/>
-          <w:color w:val="000000" w:themeColor="text1"/>
-          <w:sz w:val="36"/>
-          <w:szCs w:val="36"/>
-          <w:lang w:val="en-US"/>
-        </w:rPr>
-      </w:pPr>
-    </w:p>
-    <w:p>
-      <w:pPr>
-        <w:rPr>
-          <w:rFonts w:ascii="CMU Serif Roman" w:hAnsi="CMU Serif Roman"/>
-          <w:color w:val="000000" w:themeColor="text1"/>
-          <w:sz w:val="36"/>
-          <w:szCs w:val="36"/>
-          <w:lang w:val="en-US"/>
+    </w:p>
+    <w:p>
+      <w:pPr>
+        <w:rPr>
+          <w:rFonts w:ascii="CMU Serif Roman" w:hAnsi="CMU Serif Roman"/>
+          <w:color w:val="000000" w:themeColor="text1"/>
+        </w:rPr>
+      </w:pPr>
+      <w:r>
+        <w:rPr>
+          <w:rFonts w:ascii="CMU Serif Roman" w:hAnsi="CMU Serif Roman"/>
+          <w:color w:val="000000" w:themeColor="text1"/>
+        </w:rPr>
+        <w:t>Il modello di programmazione scelto per la realizzazione del progetto è quello client-server</w:t>
+      </w:r>
+      <w:r>
+        <w:rPr>
+          <w:rFonts w:ascii="CMU Serif Roman" w:hAnsi="CMU Serif Roman"/>
+          <w:color w:val="000000" w:themeColor="text1"/>
+        </w:rPr>
+        <w:t xml:space="preserve">. </w:t>
+      </w:r>
+    </w:p>
+    <w:p>
+      <w:pPr>
+        <w:rPr>
+          <w:rFonts w:ascii="CMU Serif Roman" w:hAnsi="CMU Serif Roman"/>
+          <w:color w:val="000000" w:themeColor="text1"/>
+          <w:sz w:val="36"/>
+          <w:szCs w:val="36"/>
+        </w:rPr>
+      </w:pPr>
+    </w:p>
+    <w:p>
+      <w:pPr>
+        <w:rPr>
+          <w:rFonts w:ascii="CMU Serif Roman" w:hAnsi="CMU Serif Roman"/>
+          <w:color w:val="000000" w:themeColor="text1"/>
+          <w:sz w:val="36"/>
+          <w:szCs w:val="36"/>
+        </w:rPr>
+      </w:pPr>
+    </w:p>
+    <w:p>
+      <w:pPr>
+        <w:rPr>
+          <w:rFonts w:ascii="CMU Serif Roman" w:hAnsi="CMU Serif Roman"/>
+          <w:color w:val="000000" w:themeColor="text1"/>
+          <w:sz w:val="36"/>
+          <w:szCs w:val="36"/>
+        </w:rPr>
+      </w:pPr>
+    </w:p>
+    <w:p>
+      <w:pPr>
+        <w:rPr>
+          <w:rFonts w:ascii="CMU Serif Roman" w:hAnsi="CMU Serif Roman"/>
+          <w:color w:val="000000" w:themeColor="text1"/>
+          <w:sz w:val="36"/>
+          <w:szCs w:val="36"/>
+        </w:rPr>
+      </w:pPr>
+    </w:p>
+    <w:p>
+      <w:pPr>
+        <w:rPr>
+          <w:rFonts w:ascii="CMU Serif Roman" w:hAnsi="CMU Serif Roman"/>
+          <w:color w:val="000000" w:themeColor="text1"/>
+          <w:sz w:val="36"/>
+          <w:szCs w:val="36"/>
         </w:rPr>
       </w:pPr>
     </w:p>
@@ -2793,126 +2680,131 @@
           <w:color w:val="000000" w:themeColor="text1"/>
           <w:sz w:val="36"/>
           <w:szCs w:val="36"/>
-          <w:lang w:val="en-US"/>
-        </w:rPr>
-      </w:pPr>
-      <w:bookmarkStart w:id="9" w:name="_Toc92360689"/>
-      <w:proofErr w:type="spellStart"/>
-      <w:r>
-        <w:rPr>
-          <w:rFonts w:ascii="CMU Serif Roman" w:hAnsi="CMU Serif Roman"/>
-          <w:b/>
-          <w:bCs/>
-          <w:color w:val="000000" w:themeColor="text1"/>
-          <w:sz w:val="36"/>
-          <w:szCs w:val="36"/>
-          <w:lang w:val="en-US"/>
-        </w:rPr>
-        <w:t>Descrizione</w:t>
-      </w:r>
-      <w:proofErr w:type="spellEnd"/>
-      <w:r>
-        <w:rPr>
-          <w:rFonts w:ascii="CMU Serif Roman" w:hAnsi="CMU Serif Roman"/>
-          <w:b/>
-          <w:bCs/>
-          <w:color w:val="000000" w:themeColor="text1"/>
-          <w:sz w:val="36"/>
-          <w:szCs w:val="36"/>
-          <w:lang w:val="en-US"/>
-        </w:rPr>
-        <w:t xml:space="preserve"> del </w:t>
-      </w:r>
-      <w:proofErr w:type="spellStart"/>
-      <w:r>
-        <w:rPr>
-          <w:rFonts w:ascii="CMU Serif Roman" w:hAnsi="CMU Serif Roman"/>
-          <w:b/>
-          <w:bCs/>
-          <w:color w:val="000000" w:themeColor="text1"/>
-          <w:sz w:val="36"/>
-          <w:szCs w:val="36"/>
-          <w:lang w:val="en-US"/>
-        </w:rPr>
-        <w:t>Protocollo</w:t>
+        </w:rPr>
+      </w:pPr>
+      <w:bookmarkStart w:id="9" w:name="_Toc92488061"/>
+      <w:r>
+        <w:rPr>
+          <w:rFonts w:ascii="CMU Serif Roman" w:hAnsi="CMU Serif Roman"/>
+          <w:b/>
+          <w:bCs/>
+          <w:color w:val="000000" w:themeColor="text1"/>
+          <w:sz w:val="36"/>
+          <w:szCs w:val="36"/>
+        </w:rPr>
+        <w:t>Descrizione del Protocollo</w:t>
       </w:r>
       <w:bookmarkEnd w:id="9"/>
-      <w:proofErr w:type="spellEnd"/>
-    </w:p>
-    <w:p>
-      <w:pPr>
-        <w:rPr>
-          <w:rFonts w:ascii="CMU Serif Roman" w:hAnsi="CMU Serif Roman"/>
-          <w:color w:val="000000" w:themeColor="text1"/>
-          <w:sz w:val="36"/>
-          <w:szCs w:val="36"/>
-          <w:lang w:val="en-US"/>
-        </w:rPr>
-      </w:pPr>
-    </w:p>
-    <w:p>
-      <w:pPr>
-        <w:rPr>
-          <w:rFonts w:ascii="CMU Serif Roman" w:hAnsi="CMU Serif Roman"/>
-          <w:color w:val="000000" w:themeColor="text1"/>
-          <w:sz w:val="36"/>
-          <w:szCs w:val="36"/>
-          <w:lang w:val="en-US"/>
-        </w:rPr>
-      </w:pPr>
-    </w:p>
-    <w:p>
-      <w:pPr>
-        <w:rPr>
-          <w:rFonts w:ascii="CMU Serif Roman" w:hAnsi="CMU Serif Roman"/>
-          <w:color w:val="000000" w:themeColor="text1"/>
-          <w:sz w:val="36"/>
-          <w:szCs w:val="36"/>
-          <w:lang w:val="en-US"/>
-        </w:rPr>
-      </w:pPr>
-    </w:p>
-    <w:p>
-      <w:pPr>
-        <w:rPr>
-          <w:rFonts w:ascii="CMU Serif Roman" w:hAnsi="CMU Serif Roman"/>
-          <w:color w:val="000000" w:themeColor="text1"/>
-          <w:sz w:val="36"/>
-          <w:szCs w:val="36"/>
-          <w:lang w:val="en-US"/>
-        </w:rPr>
-      </w:pPr>
-    </w:p>
-    <w:p>
-      <w:pPr>
-        <w:rPr>
-          <w:rFonts w:ascii="CMU Serif Roman" w:hAnsi="CMU Serif Roman"/>
-          <w:color w:val="000000" w:themeColor="text1"/>
-          <w:sz w:val="36"/>
-          <w:szCs w:val="36"/>
-          <w:lang w:val="en-US"/>
-        </w:rPr>
-      </w:pPr>
-    </w:p>
-    <w:p>
-      <w:pPr>
-        <w:rPr>
-          <w:rFonts w:ascii="CMU Serif Roman" w:hAnsi="CMU Serif Roman"/>
-          <w:color w:val="000000" w:themeColor="text1"/>
-          <w:sz w:val="36"/>
-          <w:szCs w:val="36"/>
-          <w:lang w:val="en-US"/>
-        </w:rPr>
-      </w:pPr>
-    </w:p>
-    <w:p>
-      <w:pPr>
-        <w:rPr>
-          <w:rFonts w:ascii="CMU Serif Roman" w:hAnsi="CMU Serif Roman"/>
-          <w:color w:val="000000" w:themeColor="text1"/>
-          <w:sz w:val="36"/>
-          <w:szCs w:val="36"/>
-          <w:lang w:val="en-US"/>
+    </w:p>
+    <w:p>
+      <w:pPr>
+        <w:rPr>
+          <w:rFonts w:ascii="CMU Serif Roman" w:hAnsi="CMU Serif Roman"/>
+          <w:color w:val="000000" w:themeColor="text1"/>
+        </w:rPr>
+      </w:pPr>
+      <w:r>
+        <w:rPr>
+          <w:rFonts w:ascii="CMU Serif Roman" w:hAnsi="CMU Serif Roman"/>
+          <w:color w:val="000000" w:themeColor="text1"/>
+        </w:rPr>
+        <w:t>Il protocollo usato per il progetto è TCP socket</w:t>
+      </w:r>
+      <w:r>
+        <w:rPr>
+          <w:rFonts w:ascii="CMU Serif Roman" w:hAnsi="CMU Serif Roman"/>
+          <w:color w:val="000000" w:themeColor="text1"/>
+        </w:rPr>
+        <w:t>. Poiché è un protocollo connection oriented, prima di poter trasmettere dati, deve stabilire una connessione</w:t>
+      </w:r>
+      <w:r>
+        <w:rPr>
+          <w:rFonts w:ascii="CMU Serif Roman" w:hAnsi="CMU Serif Roman"/>
+          <w:color w:val="000000" w:themeColor="text1"/>
+        </w:rPr>
+        <w:t>.</w:t>
+      </w:r>
+    </w:p>
+    <w:p>
+      <w:pPr>
+        <w:rPr>
+          <w:rFonts w:ascii="CMU Serif Roman" w:hAnsi="CMU Serif Roman"/>
+          <w:color w:val="000000" w:themeColor="text1"/>
+        </w:rPr>
+      </w:pPr>
+    </w:p>
+    <w:p>
+      <w:pPr>
+        <w:rPr>
+          <w:rFonts w:ascii="CMU Serif Roman" w:hAnsi="CMU Serif Roman"/>
+          <w:color w:val="000000" w:themeColor="text1"/>
+        </w:rPr>
+      </w:pPr>
+      <w:r>
+        <w:rPr>
+          <w:rFonts w:ascii="CMU Serif Roman" w:hAnsi="CMU Serif Roman"/>
+          <w:color w:val="000000" w:themeColor="text1"/>
+        </w:rPr>
+        <w:t xml:space="preserve">Di seguito vi è riportato lo schema di funzionamento della trasmissione dati tra client e server. </w:t>
+      </w:r>
+    </w:p>
+    <w:p>
+      <w:pPr>
+        <w:rPr>
+          <w:rFonts w:ascii="CMU Serif Roman" w:hAnsi="CMU Serif Roman"/>
+          <w:color w:val="000000" w:themeColor="text1"/>
+          <w:sz w:val="36"/>
+          <w:szCs w:val="36"/>
+        </w:rPr>
+      </w:pPr>
+    </w:p>
+    <w:p>
+      <w:pPr>
+        <w:rPr>
+          <w:rFonts w:ascii="CMU Serif Roman" w:hAnsi="CMU Serif Roman"/>
+          <w:color w:val="000000" w:themeColor="text1"/>
+          <w:sz w:val="36"/>
+          <w:szCs w:val="36"/>
+        </w:rPr>
+      </w:pPr>
+    </w:p>
+    <w:p>
+      <w:pPr>
+        <w:rPr>
+          <w:rFonts w:ascii="CMU Serif Roman" w:hAnsi="CMU Serif Roman"/>
+          <w:color w:val="000000" w:themeColor="text1"/>
+          <w:sz w:val="36"/>
+          <w:szCs w:val="36"/>
+        </w:rPr>
+      </w:pPr>
+    </w:p>
+    <w:p>
+      <w:pPr>
+        <w:rPr>
+          <w:rFonts w:ascii="CMU Serif Roman" w:hAnsi="CMU Serif Roman"/>
+          <w:color w:val="000000" w:themeColor="text1"/>
+          <w:sz w:val="36"/>
+          <w:szCs w:val="36"/>
+        </w:rPr>
+      </w:pPr>
+    </w:p>
+    <w:p>
+      <w:pPr>
+        <w:rPr>
+          <w:rFonts w:ascii="CMU Serif Roman" w:hAnsi="CMU Serif Roman"/>
+          <w:color w:val="000000" w:themeColor="text1"/>
+          <w:sz w:val="36"/>
+          <w:szCs w:val="36"/>
+        </w:rPr>
+      </w:pPr>
+    </w:p>
+    <w:p>
+      <w:pPr>
+        <w:rPr>
+          <w:rFonts w:ascii="CMU Serif Roman" w:hAnsi="CMU Serif Roman"/>
+          <w:color w:val="000000" w:themeColor="text1"/>
+          <w:sz w:val="36"/>
+          <w:szCs w:val="36"/>
         </w:rPr>
       </w:pPr>
     </w:p>
@@ -2928,29 +2820,437 @@
           <w:szCs w:val="36"/>
         </w:rPr>
       </w:pPr>
-      <w:bookmarkStart w:id="10" w:name="_Toc92360690"/>
-      <w:r>
-        <w:rPr>
-          <w:rFonts w:ascii="CMU Serif Roman" w:hAnsi="CMU Serif Roman"/>
-          <w:b/>
-          <w:bCs/>
-          <w:color w:val="000000" w:themeColor="text1"/>
-          <w:sz w:val="36"/>
-          <w:szCs w:val="36"/>
-        </w:rPr>
-        <w:t>Manuale Utente – Guida all’installazione</w:t>
+      <w:bookmarkStart w:id="10" w:name="_Toc92488062"/>
+      <w:r>
+        <w:rPr>
+          <w:rFonts w:ascii="CMU Serif Roman" w:hAnsi="CMU Serif Roman"/>
+          <w:b/>
+          <w:bCs/>
+          <w:color w:val="000000" w:themeColor="text1"/>
+          <w:sz w:val="36"/>
+          <w:szCs w:val="36"/>
+        </w:rPr>
+        <w:lastRenderedPageBreak/>
+        <w:t>Manuale Utente – Guida al</w:t>
       </w:r>
       <w:bookmarkEnd w:id="10"/>
-    </w:p>
-    <w:p>
-      <w:pPr>
-        <w:rPr>
-          <w:rFonts w:ascii="CMU Serif Roman" w:hAnsi="CMU Serif Roman"/>
-          <w:color w:val="000000" w:themeColor="text1"/>
-          <w:sz w:val="36"/>
-          <w:szCs w:val="36"/>
-        </w:rPr>
-      </w:pPr>
+      <w:r>
+        <w:rPr>
+          <w:rFonts w:ascii="CMU Serif Roman" w:hAnsi="CMU Serif Roman"/>
+          <w:b/>
+          <w:bCs/>
+          <w:color w:val="000000" w:themeColor="text1"/>
+          <w:sz w:val="36"/>
+          <w:szCs w:val="36"/>
+        </w:rPr>
+        <w:t>la compilazione</w:t>
+      </w:r>
+    </w:p>
+    <w:p/>
+    <w:p>
+      <w:r>
+        <w:t xml:space="preserve">Per compilare il </w:t>
+      </w:r>
+      <m:oMath>
+        <m:r>
+          <w:rPr>
+            <w:rFonts w:ascii="Cambria Math" w:hAnsi="Cambria Math"/>
+          </w:rPr>
+          <m:t>Client_Utente</m:t>
+        </m:r>
+        <m:r>
+          <w:rPr>
+            <w:rFonts w:ascii="Cambria Math" w:hAnsi="Cambria Math"/>
+          </w:rPr>
+          <m:t xml:space="preserve"> </m:t>
+        </m:r>
+        <m:r>
+          <w:rPr>
+            <w:rFonts w:ascii="Cambria Math" w:hAnsi="Cambria Math"/>
+          </w:rPr>
+          <m:t>,</m:t>
+        </m:r>
+      </m:oMath>
+      <w:r>
+        <w:t xml:space="preserve"> aprire il terminale dirigersi nella cartella “Progetto GP” e digitare il seguente comando:</w:t>
+      </w:r>
+      <w:r>
+        <w:tab/>
+      </w:r>
+      <w:r>
+        <w:tab/>
+      </w:r>
+      <w:r>
+        <w:rPr>
+          <w:b/>
+          <w:bCs/>
+          <w:i/>
+          <w:iCs/>
+        </w:rPr>
+        <w:t>gcc -o Utente Utente.c</w:t>
+      </w:r>
+    </w:p>
+    <w:p>
+      <w:pPr>
+        <w:rPr>
+          <w:rFonts w:ascii="CMU Serif Roman" w:hAnsi="CMU Serif Roman"/>
+          <w:color w:val="000000" w:themeColor="text1"/>
+          <w:sz w:val="36"/>
+          <w:szCs w:val="36"/>
+        </w:rPr>
+      </w:pPr>
+    </w:p>
+    <w:p>
+      <w:r>
+        <w:t xml:space="preserve">Per compilare il </w:t>
+      </w:r>
+      <m:oMath>
+        <m:r>
+          <w:rPr>
+            <w:rFonts w:ascii="Cambria Math" w:hAnsi="Cambria Math"/>
+          </w:rPr>
+          <m:t>Centro Vaccinale</m:t>
+        </m:r>
+        <m:r>
+          <w:rPr>
+            <w:rFonts w:ascii="Cambria Math" w:hAnsi="Cambria Math"/>
+          </w:rPr>
+          <m:t xml:space="preserve"> </m:t>
+        </m:r>
+        <m:r>
+          <w:rPr>
+            <w:rFonts w:ascii="Cambria Math" w:hAnsi="Cambria Math"/>
+          </w:rPr>
+          <m:t>,</m:t>
+        </m:r>
+      </m:oMath>
+      <w:r>
+        <w:t xml:space="preserve"> aprire il terminale dirigersi nella cartella “Progetto GP” e digitare il seguente comando:</w:t>
+      </w:r>
+      <w:r>
+        <w:t xml:space="preserve"> </w:t>
+      </w:r>
+      <w:r>
+        <w:rPr>
+          <w:b/>
+          <w:bCs/>
+          <w:i/>
+          <w:iCs/>
+        </w:rPr>
+        <w:t xml:space="preserve">gcc -o </w:t>
+      </w:r>
+      <w:r>
+        <w:rPr>
+          <w:b/>
+          <w:bCs/>
+          <w:i/>
+          <w:iCs/>
+        </w:rPr>
+        <w:t>CentroVaccinale CentroVaccinale</w:t>
+      </w:r>
+      <w:r>
+        <w:rPr>
+          <w:b/>
+          <w:bCs/>
+          <w:i/>
+          <w:iCs/>
+        </w:rPr>
+        <w:t>.c</w:t>
+      </w:r>
+    </w:p>
+    <w:p>
+      <w:pPr>
+        <w:rPr>
+          <w:rFonts w:ascii="CMU Serif Roman" w:hAnsi="CMU Serif Roman"/>
+          <w:color w:val="000000" w:themeColor="text1"/>
+          <w:sz w:val="36"/>
+          <w:szCs w:val="36"/>
+        </w:rPr>
+      </w:pPr>
+    </w:p>
+    <w:p>
+      <w:r>
+        <w:t xml:space="preserve">Per compilare il </w:t>
+      </w:r>
+      <m:oMath>
+        <m:r>
+          <w:rPr>
+            <w:rFonts w:ascii="Cambria Math" w:hAnsi="Cambria Math"/>
+          </w:rPr>
+          <m:t>ServerV</m:t>
+        </m:r>
+      </m:oMath>
+      <w:r>
+        <w:t xml:space="preserve"> aprire il terminale dirigersi nella cartella “Progetto GP” e digitare il seguente comando:</w:t>
+      </w:r>
+      <w:r>
+        <w:tab/>
+      </w:r>
+      <w:r>
+        <w:tab/>
+      </w:r>
+      <w:r>
+        <w:rPr>
+          <w:b/>
+          <w:bCs/>
+          <w:i/>
+          <w:iCs/>
+        </w:rPr>
+        <w:t xml:space="preserve">gcc -o </w:t>
+      </w:r>
+      <w:r>
+        <w:rPr>
+          <w:b/>
+          <w:bCs/>
+          <w:i/>
+          <w:iCs/>
+        </w:rPr>
+        <w:t>ServerV ServerV</w:t>
+      </w:r>
+      <w:r>
+        <w:rPr>
+          <w:b/>
+          <w:bCs/>
+          <w:i/>
+          <w:iCs/>
+        </w:rPr>
+        <w:t>.c</w:t>
+      </w:r>
+    </w:p>
+    <w:p>
+      <w:pPr>
+        <w:rPr>
+          <w:rFonts w:ascii="CMU Serif Roman" w:hAnsi="CMU Serif Roman"/>
+          <w:color w:val="000000" w:themeColor="text1"/>
+          <w:sz w:val="36"/>
+          <w:szCs w:val="36"/>
+        </w:rPr>
+      </w:pPr>
+    </w:p>
+    <w:p>
+      <w:r>
+        <w:t xml:space="preserve">Per compilare il </w:t>
+      </w:r>
+      <m:oMath>
+        <m:r>
+          <w:rPr>
+            <w:rFonts w:ascii="Cambria Math" w:hAnsi="Cambria Math"/>
+          </w:rPr>
+          <m:t>ServerG</m:t>
+        </m:r>
+        <m:r>
+          <w:rPr>
+            <w:rFonts w:ascii="Cambria Math" w:hAnsi="Cambria Math"/>
+          </w:rPr>
+          <m:t xml:space="preserve"> </m:t>
+        </m:r>
+        <m:r>
+          <w:rPr>
+            <w:rFonts w:ascii="Cambria Math" w:hAnsi="Cambria Math"/>
+          </w:rPr>
+          <m:t>,</m:t>
+        </m:r>
+      </m:oMath>
+      <w:r>
+        <w:t xml:space="preserve"> aprire il terminale dirigersi nella cartella “Progetto GP” e digitare il seguente comando:</w:t>
+      </w:r>
+      <w:r>
+        <w:tab/>
+      </w:r>
+      <w:r>
+        <w:tab/>
+      </w:r>
+      <w:r>
+        <w:rPr>
+          <w:b/>
+          <w:bCs/>
+          <w:i/>
+          <w:iCs/>
+        </w:rPr>
+        <w:t xml:space="preserve">gcc -o </w:t>
+      </w:r>
+      <w:r>
+        <w:rPr>
+          <w:b/>
+          <w:bCs/>
+          <w:i/>
+          <w:iCs/>
+        </w:rPr>
+        <w:t>ServerG ServerG</w:t>
+      </w:r>
+      <w:r>
+        <w:rPr>
+          <w:b/>
+          <w:bCs/>
+          <w:i/>
+          <w:iCs/>
+        </w:rPr>
+        <w:t>.c</w:t>
+      </w:r>
+    </w:p>
+    <w:p>
+      <w:pPr>
+        <w:rPr>
+          <w:rFonts w:ascii="CMU Serif Roman" w:hAnsi="CMU Serif Roman"/>
+          <w:color w:val="000000" w:themeColor="text1"/>
+          <w:sz w:val="36"/>
+          <w:szCs w:val="36"/>
+        </w:rPr>
+      </w:pPr>
+    </w:p>
+    <w:p>
+      <w:r>
+        <w:t xml:space="preserve">Per compilare il </w:t>
+      </w:r>
+      <m:oMath>
+        <m:r>
+          <w:rPr>
+            <w:rFonts w:ascii="Cambria Math" w:hAnsi="Cambria Math"/>
+          </w:rPr>
+          <m:t>ClientS</m:t>
+        </m:r>
+        <m:r>
+          <w:rPr>
+            <w:rFonts w:ascii="Cambria Math" w:hAnsi="Cambria Math"/>
+          </w:rPr>
+          <m:t xml:space="preserve"> </m:t>
+        </m:r>
+        <m:r>
+          <w:rPr>
+            <w:rFonts w:ascii="Cambria Math" w:hAnsi="Cambria Math"/>
+          </w:rPr>
+          <m:t>,</m:t>
+        </m:r>
+      </m:oMath>
+      <w:r>
+        <w:t xml:space="preserve"> aprire il terminale dirigersi nella cartella “Progetto GP” e digitare il seguente comando:</w:t>
+      </w:r>
+      <w:r>
+        <w:tab/>
+      </w:r>
+      <w:r>
+        <w:tab/>
+      </w:r>
+      <w:r>
+        <w:rPr>
+          <w:b/>
+          <w:bCs/>
+          <w:i/>
+          <w:iCs/>
+        </w:rPr>
+        <w:t xml:space="preserve">gcc -o </w:t>
+      </w:r>
+      <w:r>
+        <w:rPr>
+          <w:b/>
+          <w:bCs/>
+          <w:i/>
+          <w:iCs/>
+        </w:rPr>
+        <w:t>ClientS ClientS</w:t>
+      </w:r>
+      <w:r>
+        <w:rPr>
+          <w:b/>
+          <w:bCs/>
+          <w:i/>
+          <w:iCs/>
+        </w:rPr>
+        <w:t>.c</w:t>
+      </w:r>
+    </w:p>
+    <w:p>
+      <w:pPr>
+        <w:rPr>
+          <w:rFonts w:ascii="CMU Serif Roman" w:hAnsi="CMU Serif Roman"/>
+          <w:color w:val="000000" w:themeColor="text1"/>
+        </w:rPr>
+      </w:pPr>
+    </w:p>
+    <w:p>
+      <w:r>
+        <w:t xml:space="preserve">Per compilare il </w:t>
+      </w:r>
+      <m:oMath>
+        <m:r>
+          <w:rPr>
+            <w:rFonts w:ascii="Cambria Math" w:hAnsi="Cambria Math"/>
+          </w:rPr>
+          <m:t>Client</m:t>
+        </m:r>
+        <m:r>
+          <w:rPr>
+            <w:rFonts w:ascii="Cambria Math" w:hAnsi="Cambria Math"/>
+          </w:rPr>
+          <m:t>T</m:t>
+        </m:r>
+        <m:r>
+          <w:rPr>
+            <w:rFonts w:ascii="Cambria Math" w:hAnsi="Cambria Math"/>
+          </w:rPr>
+          <m:t xml:space="preserve"> </m:t>
+        </m:r>
+        <m:r>
+          <w:rPr>
+            <w:rFonts w:ascii="Cambria Math" w:hAnsi="Cambria Math"/>
+          </w:rPr>
+          <m:t>,</m:t>
+        </m:r>
+      </m:oMath>
+      <w:r>
+        <w:t xml:space="preserve"> aprire il terminale dirigersi nella cartella “Progetto GP” e digitare il seguente comando:</w:t>
+      </w:r>
+      <w:r>
+        <w:tab/>
+      </w:r>
+      <w:r>
+        <w:tab/>
+      </w:r>
+      <w:r>
+        <w:rPr>
+          <w:b/>
+          <w:bCs/>
+          <w:i/>
+          <w:iCs/>
+        </w:rPr>
+        <w:t xml:space="preserve">gcc -o </w:t>
+      </w:r>
+      <w:r>
+        <w:rPr>
+          <w:b/>
+          <w:bCs/>
+          <w:i/>
+          <w:iCs/>
+        </w:rPr>
+        <w:t>ClientT</w:t>
+      </w:r>
+      <w:r>
+        <w:rPr>
+          <w:b/>
+          <w:bCs/>
+          <w:i/>
+          <w:iCs/>
+        </w:rPr>
+        <w:t xml:space="preserve"> </w:t>
+      </w:r>
+      <w:r>
+        <w:rPr>
+          <w:b/>
+          <w:bCs/>
+          <w:i/>
+          <w:iCs/>
+        </w:rPr>
+        <w:t>ClientT</w:t>
+      </w:r>
+      <w:r>
+        <w:rPr>
+          <w:b/>
+          <w:bCs/>
+          <w:i/>
+          <w:iCs/>
+        </w:rPr>
+        <w:t>.c</w:t>
+      </w:r>
     </w:p>
     <w:p>
       <w:pPr>
@@ -2960,40 +3260,775 @@
           <w:rFonts w:ascii="CMU Serif Roman" w:hAnsi="CMU Serif Roman" w:cs="CMU Serif Roman"/>
           <w:b/>
           <w:bCs/>
-          <w:sz w:val="44"/>
-          <w:szCs w:val="44"/>
-        </w:rPr>
-      </w:pPr>
-    </w:p>
-    <w:p>
-      <w:pPr>
-        <w:ind w:left="708"/>
-        <w:jc w:val="right"/>
+        </w:rPr>
+      </w:pPr>
+    </w:p>
+    <w:p>
+      <w:pPr>
         <w:rPr>
           <w:rFonts w:ascii="CMU Serif Roman" w:hAnsi="CMU Serif Roman" w:cs="CMU Serif Roman"/>
           <w:b/>
           <w:bCs/>
-          <w:sz w:val="44"/>
-          <w:szCs w:val="44"/>
-        </w:rPr>
-      </w:pPr>
-    </w:p>
-    <w:p>
-      <w:pPr>
-        <w:ind w:left="708"/>
-        <w:jc w:val="right"/>
+        </w:rPr>
+      </w:pPr>
+      <w:r>
         <w:rPr>
           <w:rFonts w:ascii="CMU Serif Roman" w:hAnsi="CMU Serif Roman" w:cs="CMU Serif Roman"/>
           <w:b/>
           <w:bCs/>
-          <w:sz w:val="44"/>
-          <w:szCs w:val="44"/>
-        </w:rPr>
-      </w:pPr>
-    </w:p>
-    <w:p>
-      <w:pPr>
-        <w:ind w:left="708"/>
+        </w:rPr>
+        <w:t>/*per eseguire il client…*/</w:t>
+      </w:r>
+    </w:p>
+    <w:p>
+      <w:pPr>
+        <w:rPr>
+          <w:rFonts w:ascii="CMU Serif Roman" w:hAnsi="CMU Serif Roman" w:cs="CMU Serif Roman"/>
+        </w:rPr>
+      </w:pPr>
+    </w:p>
+    <w:p>
+      <w:pPr>
+        <w:pStyle w:val="Titolo1"/>
+        <w:rPr>
+          <w:rFonts w:ascii="CMU Serif Roman" w:hAnsi="CMU Serif Roman"/>
+          <w:b/>
+          <w:bCs/>
+          <w:color w:val="000000" w:themeColor="text1"/>
+          <w:sz w:val="36"/>
+          <w:szCs w:val="36"/>
+        </w:rPr>
+      </w:pPr>
+      <w:bookmarkStart w:id="11" w:name="_Toc92488063"/>
+      <w:r>
+        <w:rPr>
+          <w:rFonts w:ascii="CMU Serif Roman" w:hAnsi="CMU Serif Roman"/>
+          <w:b/>
+          <w:bCs/>
+          <w:color w:val="000000" w:themeColor="text1"/>
+          <w:sz w:val="36"/>
+          <w:szCs w:val="36"/>
+        </w:rPr>
+        <w:t>Glossario</w:t>
+      </w:r>
+      <w:bookmarkEnd w:id="11"/>
+    </w:p>
+    <w:p>
+      <w:pPr>
+        <w:jc w:val="both"/>
+        <w:rPr>
+          <w:rFonts w:ascii="CMU Serif Roman" w:hAnsi="CMU Serif Roman" w:cs="CMU Serif Roman"/>
+          <w:color w:val="000000" w:themeColor="text1"/>
+          <w:sz w:val="20"/>
+          <w:szCs w:val="20"/>
+        </w:rPr>
+      </w:pPr>
+      <w:r>
+        <w:rPr>
+          <w:rFonts w:ascii="CMU Serif Roman" w:hAnsi="CMU Serif Roman" w:cs="CMU Serif Roman"/>
+          <w:color w:val="000000" w:themeColor="text1"/>
+          <w:sz w:val="20"/>
+          <w:szCs w:val="20"/>
+        </w:rPr>
+        <w:t>Il glossario ha lo scopo fondamentale di chiarire il gergo tecnico usato</w:t>
+      </w:r>
+      <w:r>
+        <w:rPr>
+          <w:rFonts w:ascii="CMU Serif Roman" w:hAnsi="CMU Serif Roman" w:cs="CMU Serif Roman"/>
+          <w:color w:val="000000" w:themeColor="text1"/>
+          <w:sz w:val="20"/>
+          <w:szCs w:val="20"/>
+        </w:rPr>
+        <w:t xml:space="preserve"> e</w:t>
+      </w:r>
+      <w:r>
+        <w:rPr>
+          <w:rFonts w:ascii="CMU Serif Roman" w:hAnsi="CMU Serif Roman" w:cs="CMU Serif Roman"/>
+          <w:color w:val="000000" w:themeColor="text1"/>
+          <w:sz w:val="20"/>
+          <w:szCs w:val="20"/>
+        </w:rPr>
+        <w:t xml:space="preserve"> di evidenziare eventuali sinonimie e omonimie.</w:t>
+      </w:r>
+      <w:r>
+        <w:rPr>
+          <w:rFonts w:ascii="CMU Serif Roman" w:hAnsi="CMU Serif Roman" w:cs="CMU Serif Roman"/>
+          <w:color w:val="000000" w:themeColor="text1"/>
+          <w:sz w:val="20"/>
+          <w:szCs w:val="20"/>
+        </w:rPr>
+        <w:t xml:space="preserve"> </w:t>
+      </w:r>
+      <w:r>
+        <w:rPr>
+          <w:rFonts w:ascii="CMU Serif Roman" w:hAnsi="CMU Serif Roman" w:cs="CMU Serif Roman"/>
+          <w:color w:val="000000" w:themeColor="text1"/>
+          <w:sz w:val="20"/>
+          <w:szCs w:val="20"/>
+        </w:rPr>
+        <w:t xml:space="preserve">Trattandosi di un contesto </w:t>
+      </w:r>
+      <w:r>
+        <w:rPr>
+          <w:rFonts w:ascii="CMU Serif Roman" w:hAnsi="CMU Serif Roman" w:cs="CMU Serif Roman"/>
+          <w:b/>
+          <w:bCs/>
+          <w:color w:val="000000" w:themeColor="text1"/>
+          <w:sz w:val="20"/>
+          <w:szCs w:val="20"/>
+        </w:rPr>
+        <w:t>sanitario</w:t>
+      </w:r>
+      <w:r>
+        <w:rPr>
+          <w:rFonts w:ascii="CMU Serif Roman" w:hAnsi="CMU Serif Roman" w:cs="CMU Serif Roman"/>
+          <w:color w:val="000000" w:themeColor="text1"/>
+          <w:sz w:val="20"/>
+          <w:szCs w:val="20"/>
+        </w:rPr>
+        <w:t>, la maggioranza dei termini riguardano tale ambito, le informazioni riportate valgono per lo stato italiano. È possibile che in altri Paesi, tali termini tradotti letteralmente possono essere utilizzati in contesti che differiscono da quelli di nostro interesse.</w:t>
+      </w:r>
+    </w:p>
+    <w:p>
+      <w:pPr>
+        <w:jc w:val="both"/>
+        <w:rPr>
+          <w:rFonts w:ascii="CMU Serif Roman" w:hAnsi="CMU Serif Roman" w:cs="CMU Serif Roman"/>
+          <w:color w:val="000000" w:themeColor="text1"/>
+          <w:sz w:val="20"/>
+          <w:szCs w:val="20"/>
+        </w:rPr>
+      </w:pPr>
+    </w:p>
+    <w:p>
+      <w:pPr>
+        <w:jc w:val="both"/>
+        <w:rPr>
+          <w:rFonts w:ascii="CMU Serif Roman" w:hAnsi="CMU Serif Roman" w:cs="CMU Serif Roman"/>
+          <w:color w:val="000000" w:themeColor="text1"/>
+          <w:sz w:val="20"/>
+          <w:szCs w:val="20"/>
+        </w:rPr>
+      </w:pPr>
+    </w:p>
+    <w:tbl>
+      <w:tblPr>
+        <w:tblStyle w:val="Grigliatabella"/>
+        <w:tblW w:w="9067" w:type="dxa"/>
+        <w:tblLayout w:type="fixed"/>
+        <w:tblLook w:val="04A0" w:firstRow="1" w:lastRow="0" w:firstColumn="1" w:lastColumn="0" w:noHBand="0" w:noVBand="1"/>
+      </w:tblPr>
+      <w:tblGrid>
+        <w:gridCol w:w="1828"/>
+        <w:gridCol w:w="4404"/>
+        <w:gridCol w:w="1701"/>
+        <w:gridCol w:w="1134"/>
+      </w:tblGrid>
+      <w:tr>
+        <w:trPr>
+          <w:trHeight w:val="342"/>
+        </w:trPr>
+        <w:tc>
+          <w:tcPr>
+            <w:tcW w:w="1828" w:type="dxa"/>
+            <w:shd w:val="clear" w:color="auto" w:fill="D9D9D9" w:themeFill="background1" w:themeFillShade="D9"/>
+          </w:tcPr>
+          <w:p>
+            <w:pPr>
+              <w:jc w:val="both"/>
+              <w:rPr>
+                <w:rFonts w:ascii="CMU Serif Roman" w:hAnsi="CMU Serif Roman" w:cs="CMU Serif Roman"/>
+                <w:color w:val="000000" w:themeColor="text1"/>
+                <w:sz w:val="20"/>
+                <w:szCs w:val="20"/>
+              </w:rPr>
+            </w:pPr>
+            <w:r>
+              <w:rPr>
+                <w:rFonts w:ascii="CMU Serif Roman" w:hAnsi="CMU Serif Roman" w:cs="CMU Serif Roman"/>
+                <w:color w:val="000000" w:themeColor="text1"/>
+                <w:sz w:val="20"/>
+                <w:szCs w:val="20"/>
+              </w:rPr>
+              <w:t>Termine</w:t>
+            </w:r>
+          </w:p>
+        </w:tc>
+        <w:tc>
+          <w:tcPr>
+            <w:tcW w:w="4404" w:type="dxa"/>
+            <w:shd w:val="clear" w:color="auto" w:fill="D9D9D9" w:themeFill="background1" w:themeFillShade="D9"/>
+          </w:tcPr>
+          <w:p>
+            <w:pPr>
+              <w:jc w:val="both"/>
+              <w:rPr>
+                <w:rFonts w:ascii="CMU Serif Roman" w:hAnsi="CMU Serif Roman" w:cs="CMU Serif Roman"/>
+                <w:color w:val="000000" w:themeColor="text1"/>
+                <w:sz w:val="20"/>
+                <w:szCs w:val="20"/>
+              </w:rPr>
+            </w:pPr>
+            <w:r>
+              <w:rPr>
+                <w:rFonts w:ascii="CMU Serif Roman" w:hAnsi="CMU Serif Roman" w:cs="CMU Serif Roman"/>
+                <w:color w:val="000000" w:themeColor="text1"/>
+                <w:sz w:val="20"/>
+                <w:szCs w:val="20"/>
+              </w:rPr>
+              <w:t>Descrizione</w:t>
+            </w:r>
+          </w:p>
+        </w:tc>
+        <w:tc>
+          <w:tcPr>
+            <w:tcW w:w="1701" w:type="dxa"/>
+            <w:shd w:val="clear" w:color="auto" w:fill="D9D9D9" w:themeFill="background1" w:themeFillShade="D9"/>
+          </w:tcPr>
+          <w:p>
+            <w:pPr>
+              <w:jc w:val="both"/>
+              <w:rPr>
+                <w:rFonts w:ascii="CMU Serif Roman" w:hAnsi="CMU Serif Roman" w:cs="CMU Serif Roman"/>
+                <w:color w:val="000000" w:themeColor="text1"/>
+                <w:sz w:val="20"/>
+                <w:szCs w:val="20"/>
+              </w:rPr>
+            </w:pPr>
+            <w:r>
+              <w:rPr>
+                <w:rFonts w:ascii="CMU Serif Roman" w:hAnsi="CMU Serif Roman" w:cs="CMU Serif Roman"/>
+                <w:color w:val="000000" w:themeColor="text1"/>
+                <w:sz w:val="20"/>
+                <w:szCs w:val="20"/>
+              </w:rPr>
+              <w:t>Sinonimi</w:t>
+            </w:r>
+          </w:p>
+        </w:tc>
+        <w:tc>
+          <w:tcPr>
+            <w:tcW w:w="1134" w:type="dxa"/>
+            <w:shd w:val="clear" w:color="auto" w:fill="D9D9D9" w:themeFill="background1" w:themeFillShade="D9"/>
+          </w:tcPr>
+          <w:p>
+            <w:pPr>
+              <w:jc w:val="both"/>
+              <w:rPr>
+                <w:rFonts w:ascii="CMU Serif Roman" w:hAnsi="CMU Serif Roman" w:cs="CMU Serif Roman"/>
+                <w:color w:val="000000" w:themeColor="text1"/>
+                <w:sz w:val="20"/>
+                <w:szCs w:val="20"/>
+              </w:rPr>
+            </w:pPr>
+            <w:r>
+              <w:rPr>
+                <w:rFonts w:ascii="CMU Serif Roman" w:hAnsi="CMU Serif Roman" w:cs="CMU Serif Roman"/>
+                <w:color w:val="000000" w:themeColor="text1"/>
+                <w:sz w:val="20"/>
+                <w:szCs w:val="20"/>
+              </w:rPr>
+              <w:t>Omonimi</w:t>
+            </w:r>
+          </w:p>
+        </w:tc>
+      </w:tr>
+      <w:tr>
+        <w:trPr>
+          <w:trHeight w:val="983"/>
+        </w:trPr>
+        <w:tc>
+          <w:tcPr>
+            <w:tcW w:w="1828" w:type="dxa"/>
+          </w:tcPr>
+          <w:p>
+            <w:pPr>
+              <w:rPr>
+                <w:rFonts w:ascii="CMU Serif Roman" w:hAnsi="CMU Serif Roman" w:cs="CMU Serif Roman"/>
+                <w:color w:val="000000" w:themeColor="text1"/>
+                <w:sz w:val="20"/>
+                <w:szCs w:val="20"/>
+              </w:rPr>
+            </w:pPr>
+            <w:r>
+              <w:rPr>
+                <w:rFonts w:ascii="CMU Serif Roman" w:hAnsi="CMU Serif Roman" w:cs="CMU Serif Roman"/>
+                <w:color w:val="000000" w:themeColor="text1"/>
+                <w:sz w:val="20"/>
+                <w:szCs w:val="20"/>
+              </w:rPr>
+              <w:t>ASL</w:t>
+            </w:r>
+          </w:p>
+        </w:tc>
+        <w:tc>
+          <w:tcPr>
+            <w:tcW w:w="4404" w:type="dxa"/>
+          </w:tcPr>
+          <w:p>
+            <w:pPr>
+              <w:rPr>
+                <w:rFonts w:ascii="CMU Serif Roman" w:hAnsi="CMU Serif Roman" w:cs="CMU Serif Roman"/>
+                <w:color w:val="000000" w:themeColor="text1"/>
+                <w:sz w:val="20"/>
+                <w:szCs w:val="20"/>
+              </w:rPr>
+            </w:pPr>
+            <w:r>
+              <w:rPr>
+                <w:rFonts w:ascii="CMU Serif Roman" w:hAnsi="CMU Serif Roman" w:cs="CMU Serif Roman"/>
+                <w:color w:val="000000" w:themeColor="text1"/>
+                <w:sz w:val="20"/>
+                <w:szCs w:val="20"/>
+              </w:rPr>
+              <w:t xml:space="preserve">Acronimo di Azienda Sanitaria Locale. È </w:t>
+            </w:r>
+            <w:r>
+              <w:rPr>
+                <w:rFonts w:ascii="CMU Serif Roman" w:hAnsi="CMU Serif Roman" w:cs="CMU Serif Roman"/>
+                <w:color w:val="000000" w:themeColor="text1"/>
+                <w:sz w:val="20"/>
+                <w:szCs w:val="20"/>
+              </w:rPr>
+              <w:t>un ente pubblico della pubblica amministrazione italiana, deputato all'erogazione di servizi sanitari in un determinato territorio, di solito provinciale.</w:t>
+            </w:r>
+          </w:p>
+        </w:tc>
+        <w:tc>
+          <w:tcPr>
+            <w:tcW w:w="1701" w:type="dxa"/>
+          </w:tcPr>
+          <w:p>
+            <w:pPr>
+              <w:rPr>
+                <w:rFonts w:ascii="CMU Serif Roman" w:hAnsi="CMU Serif Roman" w:cs="CMU Serif Roman"/>
+                <w:color w:val="000000" w:themeColor="text1"/>
+                <w:sz w:val="20"/>
+                <w:szCs w:val="20"/>
+              </w:rPr>
+            </w:pPr>
+            <w:r>
+              <w:rPr>
+                <w:rFonts w:ascii="CMU Serif Roman" w:hAnsi="CMU Serif Roman" w:cs="CMU Serif Roman"/>
+                <w:color w:val="000000" w:themeColor="text1"/>
+                <w:sz w:val="20"/>
+                <w:szCs w:val="20"/>
+              </w:rPr>
+              <w:t>ASP, ASM, ATS.</w:t>
+            </w:r>
+          </w:p>
+        </w:tc>
+        <w:tc>
+          <w:tcPr>
+            <w:tcW w:w="1134" w:type="dxa"/>
+          </w:tcPr>
+          <w:p>
+            <w:pPr>
+              <w:jc w:val="center"/>
+              <w:rPr>
+                <w:rFonts w:ascii="CMU Serif Roman" w:hAnsi="CMU Serif Roman" w:cs="CMU Serif Roman"/>
+                <w:color w:val="000000" w:themeColor="text1"/>
+                <w:sz w:val="20"/>
+                <w:szCs w:val="20"/>
+              </w:rPr>
+            </w:pPr>
+            <w:r>
+              <w:rPr>
+                <w:rFonts w:ascii="CMU Serif Roman" w:hAnsi="CMU Serif Roman" w:cs="CMU Serif Roman"/>
+                <w:color w:val="000000" w:themeColor="text1"/>
+                <w:sz w:val="20"/>
+                <w:szCs w:val="20"/>
+              </w:rPr>
+              <w:t>-</w:t>
+            </w:r>
+          </w:p>
+        </w:tc>
+      </w:tr>
+      <w:tr>
+        <w:trPr>
+          <w:trHeight w:val="630"/>
+        </w:trPr>
+        <w:tc>
+          <w:tcPr>
+            <w:tcW w:w="1828" w:type="dxa"/>
+          </w:tcPr>
+          <w:p>
+            <w:pPr>
+              <w:rPr>
+                <w:rFonts w:ascii="CMU Serif Roman" w:hAnsi="CMU Serif Roman" w:cs="CMU Serif Roman"/>
+                <w:color w:val="000000" w:themeColor="text1"/>
+                <w:sz w:val="20"/>
+                <w:szCs w:val="20"/>
+              </w:rPr>
+            </w:pPr>
+            <w:r>
+              <w:rPr>
+                <w:rFonts w:ascii="CMU Serif Roman" w:hAnsi="CMU Serif Roman" w:cs="CMU Serif Roman"/>
+                <w:color w:val="000000" w:themeColor="text1"/>
+                <w:sz w:val="20"/>
+                <w:szCs w:val="20"/>
+              </w:rPr>
+              <w:t>Centro Vaccinale</w:t>
+            </w:r>
+          </w:p>
+        </w:tc>
+        <w:tc>
+          <w:tcPr>
+            <w:tcW w:w="4404" w:type="dxa"/>
+          </w:tcPr>
+          <w:p>
+            <w:pPr>
+              <w:rPr>
+                <w:rFonts w:ascii="CMU Serif Roman" w:hAnsi="CMU Serif Roman" w:cs="CMU Serif Roman"/>
+                <w:color w:val="000000" w:themeColor="text1"/>
+                <w:sz w:val="20"/>
+                <w:szCs w:val="20"/>
+              </w:rPr>
+            </w:pPr>
+            <w:r>
+              <w:rPr>
+                <w:rFonts w:ascii="CMU Serif Roman" w:hAnsi="CMU Serif Roman" w:cs="CMU Serif Roman"/>
+                <w:color w:val="000000" w:themeColor="text1"/>
+                <w:sz w:val="20"/>
+                <w:szCs w:val="20"/>
+              </w:rPr>
+              <w:t>I centri vaccinali sono presidi sanitari territoriali che somministrano le vaccinazioni previste dal Piano nazionale prevenzione vaccinale.</w:t>
+            </w:r>
+          </w:p>
+        </w:tc>
+        <w:tc>
+          <w:tcPr>
+            <w:tcW w:w="1701" w:type="dxa"/>
+          </w:tcPr>
+          <w:p>
+            <w:pPr>
+              <w:rPr>
+                <w:rFonts w:ascii="CMU Serif Roman" w:hAnsi="CMU Serif Roman" w:cs="CMU Serif Roman"/>
+                <w:color w:val="000000" w:themeColor="text1"/>
+                <w:sz w:val="20"/>
+                <w:szCs w:val="20"/>
+              </w:rPr>
+            </w:pPr>
+            <w:r>
+              <w:rPr>
+                <w:rFonts w:ascii="CMU Serif Roman" w:hAnsi="CMU Serif Roman" w:cs="CMU Serif Roman"/>
+                <w:color w:val="000000" w:themeColor="text1"/>
+                <w:sz w:val="20"/>
+                <w:szCs w:val="20"/>
+              </w:rPr>
+              <w:t>Hub vaccinal</w:t>
+            </w:r>
+            <w:r>
+              <w:rPr>
+                <w:rFonts w:ascii="CMU Serif Roman" w:hAnsi="CMU Serif Roman" w:cs="CMU Serif Roman"/>
+                <w:color w:val="000000" w:themeColor="text1"/>
+                <w:sz w:val="20"/>
+                <w:szCs w:val="20"/>
+              </w:rPr>
+              <w:t>e</w:t>
+            </w:r>
+            <w:r>
+              <w:rPr>
+                <w:rFonts w:ascii="CMU Serif Roman" w:hAnsi="CMU Serif Roman" w:cs="CMU Serif Roman"/>
+                <w:color w:val="000000" w:themeColor="text1"/>
+                <w:sz w:val="20"/>
+                <w:szCs w:val="20"/>
+              </w:rPr>
+              <w:t>.</w:t>
+            </w:r>
+          </w:p>
+        </w:tc>
+        <w:tc>
+          <w:tcPr>
+            <w:tcW w:w="1134" w:type="dxa"/>
+          </w:tcPr>
+          <w:p>
+            <w:pPr>
+              <w:jc w:val="center"/>
+              <w:rPr>
+                <w:rFonts w:ascii="CMU Serif Roman" w:hAnsi="CMU Serif Roman" w:cs="CMU Serif Roman"/>
+                <w:color w:val="000000" w:themeColor="text1"/>
+                <w:sz w:val="20"/>
+                <w:szCs w:val="20"/>
+              </w:rPr>
+            </w:pPr>
+            <w:r>
+              <w:rPr>
+                <w:rFonts w:ascii="CMU Serif Roman" w:hAnsi="CMU Serif Roman" w:cs="CMU Serif Roman"/>
+                <w:color w:val="000000" w:themeColor="text1"/>
+                <w:sz w:val="20"/>
+                <w:szCs w:val="20"/>
+              </w:rPr>
+              <w:t>-</w:t>
+            </w:r>
+          </w:p>
+        </w:tc>
+      </w:tr>
+      <w:tr>
+        <w:trPr>
+          <w:trHeight w:val="913"/>
+        </w:trPr>
+        <w:tc>
+          <w:tcPr>
+            <w:tcW w:w="1828" w:type="dxa"/>
+          </w:tcPr>
+          <w:p>
+            <w:pPr>
+              <w:rPr>
+                <w:rFonts w:ascii="CMU Serif Roman" w:hAnsi="CMU Serif Roman" w:cs="CMU Serif Roman"/>
+                <w:color w:val="000000" w:themeColor="text1"/>
+                <w:sz w:val="20"/>
+                <w:szCs w:val="20"/>
+              </w:rPr>
+            </w:pPr>
+            <w:r>
+              <w:rPr>
+                <w:rFonts w:ascii="CMU Serif Roman" w:hAnsi="CMU Serif Roman" w:cs="CMU Serif Roman"/>
+                <w:color w:val="000000" w:themeColor="text1"/>
+                <w:sz w:val="20"/>
+                <w:szCs w:val="20"/>
+              </w:rPr>
+              <w:t>App per scansionare GP</w:t>
+            </w:r>
+          </w:p>
+        </w:tc>
+        <w:tc>
+          <w:tcPr>
+            <w:tcW w:w="4404" w:type="dxa"/>
+          </w:tcPr>
+          <w:p>
+            <w:pPr>
+              <w:rPr>
+                <w:rFonts w:ascii="CMU Serif Roman" w:hAnsi="CMU Serif Roman" w:cs="CMU Serif Roman"/>
+                <w:color w:val="000000" w:themeColor="text1"/>
+                <w:sz w:val="20"/>
+                <w:szCs w:val="20"/>
+              </w:rPr>
+            </w:pPr>
+            <w:r>
+              <w:rPr>
+                <w:rFonts w:ascii="CMU Serif Roman" w:hAnsi="CMU Serif Roman" w:cs="CMU Serif Roman"/>
+                <w:color w:val="000000" w:themeColor="text1"/>
+                <w:sz w:val="20"/>
+                <w:szCs w:val="20"/>
+              </w:rPr>
+              <w:t>App che scansiona un Green Pass tramite un codice QR per attestare la validità.</w:t>
+            </w:r>
+          </w:p>
+        </w:tc>
+        <w:tc>
+          <w:tcPr>
+            <w:tcW w:w="1701" w:type="dxa"/>
+          </w:tcPr>
+          <w:p>
+            <w:pPr>
+              <w:rPr>
+                <w:rFonts w:ascii="CMU Serif Roman" w:hAnsi="CMU Serif Roman" w:cs="CMU Serif Roman"/>
+                <w:color w:val="000000" w:themeColor="text1"/>
+                <w:sz w:val="20"/>
+                <w:szCs w:val="20"/>
+              </w:rPr>
+            </w:pPr>
+            <w:r>
+              <w:rPr>
+                <w:rFonts w:ascii="CMU Serif Roman" w:hAnsi="CMU Serif Roman" w:cs="CMU Serif Roman"/>
+                <w:color w:val="000000" w:themeColor="text1"/>
+                <w:sz w:val="20"/>
+                <w:szCs w:val="20"/>
+              </w:rPr>
+              <w:t>-</w:t>
+            </w:r>
+          </w:p>
+        </w:tc>
+        <w:tc>
+          <w:tcPr>
+            <w:tcW w:w="1134" w:type="dxa"/>
+          </w:tcPr>
+          <w:p>
+            <w:pPr>
+              <w:jc w:val="center"/>
+              <w:rPr>
+                <w:rFonts w:ascii="CMU Serif Roman" w:hAnsi="CMU Serif Roman" w:cs="CMU Serif Roman"/>
+                <w:color w:val="000000" w:themeColor="text1"/>
+                <w:sz w:val="20"/>
+                <w:szCs w:val="20"/>
+              </w:rPr>
+            </w:pPr>
+            <w:r>
+              <w:rPr>
+                <w:rFonts w:ascii="CMU Serif Roman" w:hAnsi="CMU Serif Roman" w:cs="CMU Serif Roman"/>
+                <w:color w:val="000000" w:themeColor="text1"/>
+                <w:sz w:val="20"/>
+                <w:szCs w:val="20"/>
+              </w:rPr>
+              <w:t>-</w:t>
+            </w:r>
+          </w:p>
+        </w:tc>
+      </w:tr>
+      <w:tr>
+        <w:trPr>
+          <w:trHeight w:val="928"/>
+        </w:trPr>
+        <w:tc>
+          <w:tcPr>
+            <w:tcW w:w="1828" w:type="dxa"/>
+          </w:tcPr>
+          <w:p>
+            <w:pPr>
+              <w:rPr>
+                <w:rFonts w:ascii="CMU Serif Roman" w:hAnsi="CMU Serif Roman" w:cs="CMU Serif Roman"/>
+                <w:color w:val="000000" w:themeColor="text1"/>
+                <w:sz w:val="20"/>
+                <w:szCs w:val="20"/>
+              </w:rPr>
+            </w:pPr>
+            <w:r>
+              <w:rPr>
+                <w:rFonts w:ascii="CMU Serif Roman" w:hAnsi="CMU Serif Roman" w:cs="CMU Serif Roman"/>
+                <w:color w:val="000000" w:themeColor="text1"/>
+                <w:sz w:val="20"/>
+                <w:szCs w:val="20"/>
+              </w:rPr>
+              <w:t>Green Pass</w:t>
+            </w:r>
+          </w:p>
+          <w:p>
+            <w:pPr>
+              <w:rPr>
+                <w:rFonts w:ascii="CMU Serif Roman" w:hAnsi="CMU Serif Roman" w:cs="CMU Serif Roman"/>
+                <w:color w:val="000000" w:themeColor="text1"/>
+                <w:sz w:val="20"/>
+                <w:szCs w:val="20"/>
+              </w:rPr>
+            </w:pPr>
+          </w:p>
+        </w:tc>
+        <w:tc>
+          <w:tcPr>
+            <w:tcW w:w="4404" w:type="dxa"/>
+          </w:tcPr>
+          <w:p>
+            <w:pPr>
+              <w:rPr>
+                <w:rFonts w:ascii="CMU Serif Roman" w:hAnsi="CMU Serif Roman" w:cs="CMU Serif Roman"/>
+                <w:color w:val="000000" w:themeColor="text1"/>
+                <w:sz w:val="20"/>
+                <w:szCs w:val="20"/>
+              </w:rPr>
+            </w:pPr>
+            <w:r>
+              <w:rPr>
+                <w:rFonts w:ascii="CMU Serif Roman" w:hAnsi="CMU Serif Roman" w:cs="CMU Serif Roman"/>
+                <w:color w:val="000000" w:themeColor="text1"/>
+                <w:sz w:val="20"/>
+                <w:szCs w:val="20"/>
+              </w:rPr>
+              <w:t>Il Green Pa</w:t>
+            </w:r>
+            <w:r>
+              <w:rPr>
+                <w:rFonts w:ascii="CMU Serif Roman" w:hAnsi="CMU Serif Roman" w:cs="CMU Serif Roman"/>
+                <w:color w:val="000000" w:themeColor="text1"/>
+                <w:sz w:val="20"/>
+                <w:szCs w:val="20"/>
+              </w:rPr>
+              <w:t>s</w:t>
+            </w:r>
+            <w:r>
+              <w:rPr>
+                <w:rFonts w:ascii="CMU Serif Roman" w:hAnsi="CMU Serif Roman" w:cs="CMU Serif Roman"/>
+                <w:color w:val="000000" w:themeColor="text1"/>
+                <w:sz w:val="20"/>
+                <w:szCs w:val="20"/>
+              </w:rPr>
+              <w:t>s</w:t>
+            </w:r>
+            <w:r>
+              <w:rPr>
+                <w:rFonts w:ascii="CMU Serif Roman" w:hAnsi="CMU Serif Roman" w:cs="CMU Serif Roman"/>
+                <w:color w:val="000000" w:themeColor="text1"/>
+                <w:sz w:val="20"/>
+                <w:szCs w:val="20"/>
+              </w:rPr>
+              <w:t xml:space="preserve"> </w:t>
+            </w:r>
+            <w:r>
+              <w:rPr>
+                <w:rFonts w:ascii="CMU Serif Roman" w:hAnsi="CMU Serif Roman" w:cs="CMU Serif Roman"/>
+                <w:color w:val="000000" w:themeColor="text1"/>
+                <w:sz w:val="20"/>
+                <w:szCs w:val="20"/>
+              </w:rPr>
+              <w:t>è un'attestazione digitale introdotta nel 2021, durante la pandemia di COVID-19.</w:t>
+            </w:r>
+          </w:p>
+        </w:tc>
+        <w:tc>
+          <w:tcPr>
+            <w:tcW w:w="1701" w:type="dxa"/>
+          </w:tcPr>
+          <w:p>
+            <w:pPr>
+              <w:rPr>
+                <w:rFonts w:ascii="CMU Serif Roman" w:hAnsi="CMU Serif Roman" w:cs="CMU Serif Roman"/>
+                <w:color w:val="000000" w:themeColor="text1"/>
+                <w:sz w:val="20"/>
+                <w:szCs w:val="20"/>
+              </w:rPr>
+            </w:pPr>
+            <w:r>
+              <w:rPr>
+                <w:rFonts w:ascii="CMU Serif Roman" w:hAnsi="CMU Serif Roman" w:cs="CMU Serif Roman"/>
+                <w:color w:val="000000" w:themeColor="text1"/>
+                <w:sz w:val="20"/>
+                <w:szCs w:val="20"/>
+              </w:rPr>
+              <w:t>GP, Certificato Verde.</w:t>
+            </w:r>
+          </w:p>
+        </w:tc>
+        <w:tc>
+          <w:tcPr>
+            <w:tcW w:w="1134" w:type="dxa"/>
+          </w:tcPr>
+          <w:p>
+            <w:pPr>
+              <w:jc w:val="center"/>
+              <w:rPr>
+                <w:rFonts w:ascii="CMU Serif Roman" w:hAnsi="CMU Serif Roman" w:cs="CMU Serif Roman"/>
+                <w:color w:val="000000" w:themeColor="text1"/>
+                <w:sz w:val="20"/>
+                <w:szCs w:val="20"/>
+              </w:rPr>
+            </w:pPr>
+            <w:r>
+              <w:rPr>
+                <w:rFonts w:ascii="CMU Serif Roman" w:hAnsi="CMU Serif Roman" w:cs="CMU Serif Roman"/>
+                <w:color w:val="000000" w:themeColor="text1"/>
+                <w:sz w:val="20"/>
+                <w:szCs w:val="20"/>
+              </w:rPr>
+              <w:t>-</w:t>
+            </w:r>
+          </w:p>
+        </w:tc>
+      </w:tr>
+    </w:tbl>
+    <w:p>
+      <w:pPr>
+        <w:jc w:val="both"/>
+        <w:rPr>
+          <w:rFonts w:ascii="CMU Serif Roman" w:hAnsi="CMU Serif Roman" w:cs="CMU Serif Roman"/>
+          <w:color w:val="000000" w:themeColor="text1"/>
+          <w:sz w:val="20"/>
+          <w:szCs w:val="20"/>
+        </w:rPr>
+      </w:pPr>
+    </w:p>
+    <w:p/>
+    <w:p>
+      <w:pPr>
         <w:rPr>
           <w:rFonts w:ascii="CMU Serif Roman" w:hAnsi="CMU Serif Roman" w:cs="CMU Serif Roman"/>
           <w:b/>
@@ -3706,6 +4741,33 @@
       <w:u w:val="single"/>
     </w:rPr>
   </w:style>
+  <w:style w:type="table" w:styleId="Grigliatabella">
+    <w:name w:val="Table Grid"/>
+    <w:basedOn w:val="Tabellanormale"/>
+    <w:uiPriority w:val="39"/>
+    <w:rsid w:val="005807C8"/>
+    <w:tblPr>
+      <w:tblBorders>
+        <w:top w:val="single" w:sz="4" w:space="0" w:color="auto"/>
+        <w:left w:val="single" w:sz="4" w:space="0" w:color="auto"/>
+        <w:bottom w:val="single" w:sz="4" w:space="0" w:color="auto"/>
+        <w:right w:val="single" w:sz="4" w:space="0" w:color="auto"/>
+        <w:insideH w:val="single" w:sz="4" w:space="0" w:color="auto"/>
+        <w:insideV w:val="single" w:sz="4" w:space="0" w:color="auto"/>
+      </w:tblBorders>
+    </w:tblPr>
+  </w:style>
+  <w:style w:type="paragraph" w:styleId="Paragrafoelenco">
+    <w:name w:val="List Paragraph"/>
+    <w:basedOn w:val="Normale"/>
+    <w:uiPriority w:val="34"/>
+    <w:qFormat/>
+    <w:rsid w:val="00882D08"/>
+    <w:pPr>
+      <w:ind w:left="720"/>
+      <w:contextualSpacing/>
+    </w:pPr>
+  </w:style>
 </w:styles>
 </file>
 

</xml_diff>

<commit_message>
- Added architecture scheme in Doc.
</commit_message>
<xml_diff>
--- a/Documentazione/Documentazione GP.docx
+++ b/Documentazione/Documentazione GP.docx
@@ -758,7 +758,7 @@
             </w:rPr>
             <w:fldChar w:fldCharType="separate"/>
           </w:r>
-          <w:hyperlink w:anchor="_Toc92488052" w:history="1">
+          <w:hyperlink w:anchor="_Toc92562196" w:history="1">
             <w:r>
               <w:rPr>
                 <w:rStyle w:val="Collegamentoipertestuale"/>
@@ -786,7 +786,7 @@
                 <w:noProof/>
                 <w:webHidden/>
               </w:rPr>
-              <w:instrText xml:space="preserve"> PAGEREF _Toc92488052 \h </w:instrText>
+              <w:instrText xml:space="preserve"> PAGEREF _Toc92562196 \h </w:instrText>
             </w:r>
             <w:r>
               <w:rPr>
@@ -833,7 +833,7 @@
               <w:lang w:eastAsia="it-IT"/>
             </w:rPr>
           </w:pPr>
-          <w:hyperlink w:anchor="_Toc92488053" w:history="1">
+          <w:hyperlink w:anchor="_Toc92562197" w:history="1">
             <w:r>
               <w:rPr>
                 <w:rStyle w:val="Collegamentoipertestuale"/>
@@ -861,7 +861,82 @@
                 <w:noProof/>
                 <w:webHidden/>
               </w:rPr>
-              <w:instrText xml:space="preserve"> PAGEREF _Toc92488053 \h </w:instrText>
+              <w:instrText xml:space="preserve"> PAGEREF _Toc92562197 \h </w:instrText>
+            </w:r>
+            <w:r>
+              <w:rPr>
+                <w:noProof/>
+                <w:webHidden/>
+              </w:rPr>
+            </w:r>
+            <w:r>
+              <w:rPr>
+                <w:noProof/>
+                <w:webHidden/>
+              </w:rPr>
+              <w:fldChar w:fldCharType="separate"/>
+            </w:r>
+            <w:r>
+              <w:rPr>
+                <w:noProof/>
+                <w:webHidden/>
+              </w:rPr>
+              <w:t>3</w:t>
+            </w:r>
+            <w:r>
+              <w:rPr>
+                <w:noProof/>
+                <w:webHidden/>
+              </w:rPr>
+              <w:fldChar w:fldCharType="end"/>
+            </w:r>
+          </w:hyperlink>
+        </w:p>
+        <w:p>
+          <w:pPr>
+            <w:pStyle w:val="Sommario1"/>
+            <w:tabs>
+              <w:tab w:val="right" w:leader="dot" w:pos="9628"/>
+            </w:tabs>
+            <w:rPr>
+              <w:rFonts w:eastAsiaTheme="minorEastAsia" w:cstheme="minorBidi"/>
+              <w:b w:val="0"/>
+              <w:bCs w:val="0"/>
+              <w:i w:val="0"/>
+              <w:iCs w:val="0"/>
+              <w:noProof/>
+              <w:lang w:eastAsia="it-IT"/>
+            </w:rPr>
+          </w:pPr>
+          <w:hyperlink w:anchor="_Toc92562198" w:history="1">
+            <w:r>
+              <w:rPr>
+                <w:rStyle w:val="Collegamentoipertestuale"/>
+                <w:rFonts w:ascii="CMU Serif Roman" w:hAnsi="CMU Serif Roman"/>
+                <w:noProof/>
+              </w:rPr>
+              <w:t>Descrizione grafica dettagliata</w:t>
+            </w:r>
+            <w:r>
+              <w:rPr>
+                <w:noProof/>
+                <w:webHidden/>
+              </w:rPr>
+              <w:tab/>
+            </w:r>
+            <w:r>
+              <w:rPr>
+                <w:noProof/>
+                <w:webHidden/>
+              </w:rPr>
+              <w:fldChar w:fldCharType="begin"/>
+            </w:r>
+            <w:r>
+              <w:rPr>
+                <w:noProof/>
+                <w:webHidden/>
+              </w:rPr>
+              <w:instrText xml:space="preserve"> PAGEREF _Toc92562198 \h </w:instrText>
             </w:r>
             <w:r>
               <w:rPr>
@@ -908,15 +983,30 @@
               <w:lang w:eastAsia="it-IT"/>
             </w:rPr>
           </w:pPr>
-          <w:hyperlink w:anchor="_Toc92488054" w:history="1">
+          <w:hyperlink w:anchor="_Toc92562199" w:history="1">
             <w:r>
               <w:rPr>
                 <w:rStyle w:val="Collegamentoipertestuale"/>
                 <w:rFonts w:ascii="CMU Serif Roman" w:hAnsi="CMU Serif Roman"/>
                 <w:noProof/>
-                <w:lang w:val="en-US"/>
-              </w:rPr>
-              <w:t>Client-User</w:t>
+              </w:rPr>
+              <w:t xml:space="preserve">Client </w:t>
+            </w:r>
+            <w:r>
+              <w:rPr>
+                <w:rStyle w:val="Collegamentoipertestuale"/>
+                <w:rFonts w:ascii="Times New Roman" w:hAnsi="Times New Roman" w:cs="Times New Roman"/>
+                <w:noProof/>
+              </w:rPr>
+              <w:t>→</w:t>
+            </w:r>
+            <w:r>
+              <w:rPr>
+                <w:rStyle w:val="Collegamentoipertestuale"/>
+                <w:rFonts w:ascii="CMU Serif Roman" w:hAnsi="CMU Serif Roman"/>
+                <w:noProof/>
+              </w:rPr>
+              <w:t xml:space="preserve"> User</w:t>
             </w:r>
             <w:r>
               <w:rPr>
@@ -937,7 +1027,7 @@
                 <w:noProof/>
                 <w:webHidden/>
               </w:rPr>
-              <w:instrText xml:space="preserve"> PAGEREF _Toc92488054 \h </w:instrText>
+              <w:instrText xml:space="preserve"> PAGEREF _Toc92562199 \h </w:instrText>
             </w:r>
             <w:r>
               <w:rPr>
@@ -984,15 +1074,30 @@
               <w:lang w:eastAsia="it-IT"/>
             </w:rPr>
           </w:pPr>
-          <w:hyperlink w:anchor="_Toc92488055" w:history="1">
+          <w:hyperlink w:anchor="_Toc92562200" w:history="1">
             <w:r>
               <w:rPr>
                 <w:rStyle w:val="Collegamentoipertestuale"/>
                 <w:rFonts w:ascii="CMU Serif Roman" w:hAnsi="CMU Serif Roman"/>
                 <w:noProof/>
-                <w:lang w:val="en-US"/>
-              </w:rPr>
-              <w:t>Client-Centro Vaccinale</w:t>
+              </w:rPr>
+              <w:t xml:space="preserve">Client </w:t>
+            </w:r>
+            <w:r>
+              <w:rPr>
+                <w:rStyle w:val="Collegamentoipertestuale"/>
+                <w:rFonts w:ascii="Times New Roman" w:hAnsi="Times New Roman" w:cs="Times New Roman"/>
+                <w:noProof/>
+              </w:rPr>
+              <w:t>→</w:t>
+            </w:r>
+            <w:r>
+              <w:rPr>
+                <w:rStyle w:val="Collegamentoipertestuale"/>
+                <w:rFonts w:ascii="CMU Serif Roman" w:hAnsi="CMU Serif Roman"/>
+                <w:noProof/>
+              </w:rPr>
+              <w:t xml:space="preserve"> Centro Vaccinale</w:t>
             </w:r>
             <w:r>
               <w:rPr>
@@ -1013,7 +1118,7 @@
                 <w:noProof/>
                 <w:webHidden/>
               </w:rPr>
-              <w:instrText xml:space="preserve"> PAGEREF _Toc92488055 \h </w:instrText>
+              <w:instrText xml:space="preserve"> PAGEREF _Toc92562200 \h </w:instrText>
             </w:r>
             <w:r>
               <w:rPr>
@@ -1060,15 +1165,30 @@
               <w:lang w:eastAsia="it-IT"/>
             </w:rPr>
           </w:pPr>
-          <w:hyperlink w:anchor="_Toc92488056" w:history="1">
+          <w:hyperlink w:anchor="_Toc92562201" w:history="1">
             <w:r>
               <w:rPr>
                 <w:rStyle w:val="Collegamentoipertestuale"/>
                 <w:rFonts w:ascii="CMU Serif Roman" w:hAnsi="CMU Serif Roman"/>
                 <w:noProof/>
-                <w:lang w:val="en-US"/>
-              </w:rPr>
-              <w:t>ServerV</w:t>
+              </w:rPr>
+              <w:t xml:space="preserve">ServerV </w:t>
+            </w:r>
+            <w:r>
+              <w:rPr>
+                <w:rStyle w:val="Collegamentoipertestuale"/>
+                <w:rFonts w:ascii="Times New Roman" w:hAnsi="Times New Roman" w:cs="Times New Roman"/>
+                <w:noProof/>
+              </w:rPr>
+              <w:t>→</w:t>
+            </w:r>
+            <w:r>
+              <w:rPr>
+                <w:rStyle w:val="Collegamentoipertestuale"/>
+                <w:rFonts w:ascii="CMU Serif Roman" w:hAnsi="CMU Serif Roman"/>
+                <w:noProof/>
+              </w:rPr>
+              <w:t xml:space="preserve"> Server Vaccinale</w:t>
             </w:r>
             <w:r>
               <w:rPr>
@@ -1089,7 +1209,7 @@
                 <w:noProof/>
                 <w:webHidden/>
               </w:rPr>
-              <w:instrText xml:space="preserve"> PAGEREF _Toc92488056 \h </w:instrText>
+              <w:instrText xml:space="preserve"> PAGEREF _Toc92562201 \h </w:instrText>
             </w:r>
             <w:r>
               <w:rPr>
@@ -1109,7 +1229,7 @@
                 <w:noProof/>
                 <w:webHidden/>
               </w:rPr>
-              <w:t>3</w:t>
+              <w:t>4</w:t>
             </w:r>
             <w:r>
               <w:rPr>
@@ -1136,7 +1256,7 @@
               <w:lang w:eastAsia="it-IT"/>
             </w:rPr>
           </w:pPr>
-          <w:hyperlink w:anchor="_Toc92488057" w:history="1">
+          <w:hyperlink w:anchor="_Toc92562202" w:history="1">
             <w:r>
               <w:rPr>
                 <w:rStyle w:val="Collegamentoipertestuale"/>
@@ -1144,7 +1264,16 @@
                 <w:noProof/>
                 <w:lang w:val="en-US"/>
               </w:rPr>
-              <w:t>ServerG</w:t>
+              <w:t xml:space="preserve">ServerG </w:t>
+            </w:r>
+            <w:r>
+              <w:rPr>
+                <w:rStyle w:val="Collegamentoipertestuale"/>
+                <w:rFonts w:ascii="Times New Roman" w:hAnsi="Times New Roman" w:cs="Times New Roman"/>
+                <w:noProof/>
+                <w:lang w:val="en-US"/>
+              </w:rPr>
+              <w:t>→</w:t>
             </w:r>
             <w:r>
               <w:rPr>
@@ -1165,7 +1294,7 @@
                 <w:noProof/>
                 <w:webHidden/>
               </w:rPr>
-              <w:instrText xml:space="preserve"> PAGEREF _Toc92488057 \h </w:instrText>
+              <w:instrText xml:space="preserve"> PAGEREF _Toc92562202 \h </w:instrText>
             </w:r>
             <w:r>
               <w:rPr>
@@ -1185,7 +1314,7 @@
                 <w:noProof/>
                 <w:webHidden/>
               </w:rPr>
-              <w:t>3</w:t>
+              <w:t>4</w:t>
             </w:r>
             <w:r>
               <w:rPr>
@@ -1212,7 +1341,7 @@
               <w:lang w:eastAsia="it-IT"/>
             </w:rPr>
           </w:pPr>
-          <w:hyperlink w:anchor="_Toc92488058" w:history="1">
+          <w:hyperlink w:anchor="_Toc92562203" w:history="1">
             <w:r>
               <w:rPr>
                 <w:rStyle w:val="Collegamentoipertestuale"/>
@@ -1220,7 +1349,25 @@
                 <w:noProof/>
                 <w:lang w:val="en-US"/>
               </w:rPr>
-              <w:t>ClientS-App Green-Pass</w:t>
+              <w:t xml:space="preserve">ClientS </w:t>
+            </w:r>
+            <w:r>
+              <w:rPr>
+                <w:rStyle w:val="Collegamentoipertestuale"/>
+                <w:rFonts w:ascii="Times New Roman" w:hAnsi="Times New Roman" w:cs="Times New Roman"/>
+                <w:noProof/>
+                <w:lang w:val="en-US"/>
+              </w:rPr>
+              <w:t>→</w:t>
+            </w:r>
+            <w:r>
+              <w:rPr>
+                <w:rStyle w:val="Collegamentoipertestuale"/>
+                <w:rFonts w:ascii="CMU Serif Roman" w:hAnsi="CMU Serif Roman"/>
+                <w:noProof/>
+                <w:lang w:val="en-US"/>
+              </w:rPr>
+              <w:t xml:space="preserve"> App Green Pass</w:t>
             </w:r>
             <w:r>
               <w:rPr>
@@ -1241,7 +1388,7 @@
                 <w:noProof/>
                 <w:webHidden/>
               </w:rPr>
-              <w:instrText xml:space="preserve"> PAGEREF _Toc92488058 \h </w:instrText>
+              <w:instrText xml:space="preserve"> PAGEREF _Toc92562203 \h </w:instrText>
             </w:r>
             <w:r>
               <w:rPr>
@@ -1261,7 +1408,7 @@
                 <w:noProof/>
                 <w:webHidden/>
               </w:rPr>
-              <w:t>3</w:t>
+              <w:t>4</w:t>
             </w:r>
             <w:r>
               <w:rPr>
@@ -1288,14 +1435,33 @@
               <w:lang w:eastAsia="it-IT"/>
             </w:rPr>
           </w:pPr>
-          <w:hyperlink w:anchor="_Toc92488059" w:history="1">
+          <w:hyperlink w:anchor="_Toc92562204" w:history="1">
             <w:r>
               <w:rPr>
                 <w:rStyle w:val="Collegamentoipertestuale"/>
                 <w:rFonts w:ascii="CMU Serif Roman" w:hAnsi="CMU Serif Roman"/>
                 <w:noProof/>
-              </w:rPr>
-              <w:t>ClientT-ASL</w:t>
+                <w:lang w:val="en-US"/>
+              </w:rPr>
+              <w:t xml:space="preserve">ClientT </w:t>
+            </w:r>
+            <w:r>
+              <w:rPr>
+                <w:rStyle w:val="Collegamentoipertestuale"/>
+                <w:rFonts w:ascii="Times New Roman" w:hAnsi="Times New Roman" w:cs="Times New Roman"/>
+                <w:noProof/>
+                <w:lang w:val="en-US"/>
+              </w:rPr>
+              <w:t>→</w:t>
+            </w:r>
+            <w:r>
+              <w:rPr>
+                <w:rStyle w:val="Collegamentoipertestuale"/>
+                <w:rFonts w:ascii="CMU Serif Roman" w:hAnsi="CMU Serif Roman"/>
+                <w:noProof/>
+                <w:lang w:val="en-US"/>
+              </w:rPr>
+              <w:t xml:space="preserve"> ASL</w:t>
             </w:r>
             <w:r>
               <w:rPr>
@@ -1316,7 +1482,7 @@
                 <w:noProof/>
                 <w:webHidden/>
               </w:rPr>
-              <w:instrText xml:space="preserve"> PAGEREF _Toc92488059 \h </w:instrText>
+              <w:instrText xml:space="preserve"> PAGEREF _Toc92562204 \h </w:instrText>
             </w:r>
             <w:r>
               <w:rPr>
@@ -1363,7 +1529,7 @@
               <w:lang w:eastAsia="it-IT"/>
             </w:rPr>
           </w:pPr>
-          <w:hyperlink w:anchor="_Toc92488060" w:history="1">
+          <w:hyperlink w:anchor="_Toc92562205" w:history="1">
             <w:r>
               <w:rPr>
                 <w:rStyle w:val="Collegamentoipertestuale"/>
@@ -1391,7 +1557,7 @@
                 <w:noProof/>
                 <w:webHidden/>
               </w:rPr>
-              <w:instrText xml:space="preserve"> PAGEREF _Toc92488060 \h </w:instrText>
+              <w:instrText xml:space="preserve"> PAGEREF _Toc92562205 \h </w:instrText>
             </w:r>
             <w:r>
               <w:rPr>
@@ -1438,7 +1604,7 @@
               <w:lang w:eastAsia="it-IT"/>
             </w:rPr>
           </w:pPr>
-          <w:hyperlink w:anchor="_Toc92488061" w:history="1">
+          <w:hyperlink w:anchor="_Toc92562206" w:history="1">
             <w:r>
               <w:rPr>
                 <w:rStyle w:val="Collegamentoipertestuale"/>
@@ -1466,7 +1632,7 @@
                 <w:noProof/>
                 <w:webHidden/>
               </w:rPr>
-              <w:instrText xml:space="preserve"> PAGEREF _Toc92488061 \h </w:instrText>
+              <w:instrText xml:space="preserve"> PAGEREF _Toc92562206 \h </w:instrText>
             </w:r>
             <w:r>
               <w:rPr>
@@ -1486,7 +1652,7 @@
                 <w:noProof/>
                 <w:webHidden/>
               </w:rPr>
-              <w:t>4</w:t>
+              <w:t>5</w:t>
             </w:r>
             <w:r>
               <w:rPr>
@@ -1513,14 +1679,14 @@
               <w:lang w:eastAsia="it-IT"/>
             </w:rPr>
           </w:pPr>
-          <w:hyperlink w:anchor="_Toc92488062" w:history="1">
+          <w:hyperlink w:anchor="_Toc92562207" w:history="1">
             <w:r>
               <w:rPr>
                 <w:rStyle w:val="Collegamentoipertestuale"/>
                 <w:rFonts w:ascii="CMU Serif Roman" w:hAnsi="CMU Serif Roman"/>
                 <w:noProof/>
               </w:rPr>
-              <w:t>Manuale Utente – Guida all’installazione</w:t>
+              <w:t>Manuale Utente – Guida alla compilazione</w:t>
             </w:r>
             <w:r>
               <w:rPr>
@@ -1541,7 +1707,7 @@
                 <w:noProof/>
                 <w:webHidden/>
               </w:rPr>
-              <w:instrText xml:space="preserve"> PAGEREF _Toc92488062 \h </w:instrText>
+              <w:instrText xml:space="preserve"> PAGEREF _Toc92562207 \h </w:instrText>
             </w:r>
             <w:r>
               <w:rPr>
@@ -1561,7 +1727,7 @@
                 <w:noProof/>
                 <w:webHidden/>
               </w:rPr>
-              <w:t>4</w:t>
+              <w:t>5</w:t>
             </w:r>
             <w:r>
               <w:rPr>
@@ -1588,30 +1754,14 @@
               <w:lang w:eastAsia="it-IT"/>
             </w:rPr>
           </w:pPr>
-          <w:hyperlink w:anchor="_Toc92488063" w:history="1">
+          <w:hyperlink w:anchor="_Toc92562208" w:history="1">
             <w:r>
               <w:rPr>
                 <w:rStyle w:val="Collegamentoipertestuale"/>
                 <w:rFonts w:ascii="CMU Serif Roman" w:hAnsi="CMU Serif Roman"/>
                 <w:noProof/>
               </w:rPr>
-              <w:t>Gl</w:t>
-            </w:r>
-            <w:r>
-              <w:rPr>
-                <w:rStyle w:val="Collegamentoipertestuale"/>
-                <w:rFonts w:ascii="CMU Serif Roman" w:hAnsi="CMU Serif Roman"/>
-                <w:noProof/>
-              </w:rPr>
-              <w:t>o</w:t>
-            </w:r>
-            <w:r>
-              <w:rPr>
-                <w:rStyle w:val="Collegamentoipertestuale"/>
-                <w:rFonts w:ascii="CMU Serif Roman" w:hAnsi="CMU Serif Roman"/>
-                <w:noProof/>
-              </w:rPr>
-              <w:t>ssario</w:t>
+              <w:t>Glossario</w:t>
             </w:r>
             <w:r>
               <w:rPr>
@@ -1632,7 +1782,7 @@
                 <w:noProof/>
                 <w:webHidden/>
               </w:rPr>
-              <w:instrText xml:space="preserve"> PAGEREF _Toc92488063 \h </w:instrText>
+              <w:instrText xml:space="preserve"> PAGEREF _Toc92562208 \h </w:instrText>
             </w:r>
             <w:r>
               <w:rPr>
@@ -1730,7 +1880,7 @@
           <w:szCs w:val="36"/>
         </w:rPr>
       </w:pPr>
-      <w:bookmarkStart w:id="0" w:name="_Toc92488052"/>
+      <w:bookmarkStart w:id="0" w:name="_Toc92562196"/>
       <w:r>
         <w:rPr>
           <w:rFonts w:ascii="CMU Serif Roman" w:hAnsi="CMU Serif Roman"/>
@@ -1791,7 +1941,6 @@
           <w:szCs w:val="36"/>
         </w:rPr>
       </w:pPr>
-      <w:bookmarkStart w:id="1" w:name="_Toc92488053"/>
     </w:p>
     <w:p/>
     <w:p>
@@ -1806,6 +1955,7 @@
           <w:szCs w:val="36"/>
         </w:rPr>
       </w:pPr>
+      <w:bookmarkStart w:id="1" w:name="_Toc92562197"/>
       <w:r>
         <w:rPr>
           <w:rFonts w:ascii="CMU Serif Roman" w:hAnsi="CMU Serif Roman"/>
@@ -1864,22 +2014,147 @@
           <w:rFonts w:ascii="CMU Serif Roman" w:hAnsi="CMU Serif Roman"/>
           <w:color w:val="000000" w:themeColor="text1"/>
         </w:rPr>
-        <w:t>, che può invalidare o ripristinare la validità di un Green Pass comunicando il contagio o la guarigione di una persona</w:t>
-      </w:r>
-      <w:r>
-        <w:rPr>
-          <w:rFonts w:ascii="CMU Serif Roman" w:hAnsi="CMU Serif Roman"/>
-          <w:color w:val="000000" w:themeColor="text1"/>
-        </w:rPr>
-        <w:t xml:space="preserve"> al ServerG</w:t>
-      </w:r>
-      <w:r>
-        <w:rPr>
-          <w:rFonts w:ascii="CMU Serif Roman" w:hAnsi="CMU Serif Roman"/>
-          <w:color w:val="000000" w:themeColor="text1"/>
-        </w:rPr>
-        <w:t xml:space="preserve"> mediante il codice della tessera sanitaria.</w:t>
-      </w:r>
+        <w:t>, che può invalidare o ripristinare la validità di un Green Pass comunicando il contagio o la guarigione di una persona al ServerG mediante il codice della tessera sanitaria.</w:t>
+      </w:r>
+    </w:p>
+    <w:p>
+      <w:pPr>
+        <w:rPr>
+          <w:rFonts w:ascii="CMU Serif Roman" w:hAnsi="CMU Serif Roman"/>
+          <w:color w:val="000000" w:themeColor="text1"/>
+          <w:sz w:val="36"/>
+          <w:szCs w:val="36"/>
+        </w:rPr>
+      </w:pPr>
+    </w:p>
+    <w:p>
+      <w:pPr>
+        <w:pStyle w:val="Titolo1"/>
+        <w:rPr>
+          <w:rFonts w:ascii="CMU Serif Roman" w:hAnsi="CMU Serif Roman"/>
+          <w:b/>
+          <w:bCs/>
+          <w:color w:val="000000" w:themeColor="text1"/>
+          <w:sz w:val="36"/>
+          <w:szCs w:val="36"/>
+        </w:rPr>
+      </w:pPr>
+      <w:bookmarkStart w:id="2" w:name="_Toc92562198"/>
+      <w:r>
+        <w:rPr>
+          <w:rFonts w:ascii="CMU Serif Roman" w:hAnsi="CMU Serif Roman"/>
+          <w:b/>
+          <w:bCs/>
+          <w:color w:val="000000" w:themeColor="text1"/>
+          <w:sz w:val="36"/>
+          <w:szCs w:val="36"/>
+        </w:rPr>
+        <w:t xml:space="preserve">Descrizione </w:t>
+      </w:r>
+      <w:r>
+        <w:rPr>
+          <w:rFonts w:ascii="CMU Serif Roman" w:hAnsi="CMU Serif Roman"/>
+          <w:b/>
+          <w:bCs/>
+          <w:color w:val="000000" w:themeColor="text1"/>
+          <w:sz w:val="36"/>
+          <w:szCs w:val="36"/>
+        </w:rPr>
+        <w:t xml:space="preserve">grafica </w:t>
+      </w:r>
+      <w:r>
+        <w:rPr>
+          <w:rFonts w:ascii="CMU Serif Roman" w:hAnsi="CMU Serif Roman"/>
+          <w:b/>
+          <w:bCs/>
+          <w:color w:val="000000" w:themeColor="text1"/>
+          <w:sz w:val="36"/>
+          <w:szCs w:val="36"/>
+        </w:rPr>
+        <w:t>dettagliata</w:t>
+      </w:r>
+      <w:bookmarkEnd w:id="2"/>
+      <w:r>
+        <w:rPr>
+          <w:rFonts w:ascii="CMU Serif Roman" w:hAnsi="CMU Serif Roman"/>
+          <w:b/>
+          <w:bCs/>
+          <w:color w:val="000000" w:themeColor="text1"/>
+          <w:sz w:val="36"/>
+          <w:szCs w:val="36"/>
+        </w:rPr>
+        <w:t xml:space="preserve"> </w:t>
+      </w:r>
+    </w:p>
+    <w:p>
+      <w:pPr>
+        <w:rPr>
+          <w:rFonts w:ascii="CMU Serif Roman" w:hAnsi="CMU Serif Roman"/>
+          <w:color w:val="000000" w:themeColor="text1"/>
+          <w:sz w:val="36"/>
+          <w:szCs w:val="36"/>
+        </w:rPr>
+      </w:pPr>
+      <w:r>
+        <w:rPr>
+          <w:rFonts w:ascii="CMU Serif Roman" w:hAnsi="CMU Serif Roman"/>
+          <w:noProof/>
+          <w:color w:val="000000" w:themeColor="text1"/>
+          <w:sz w:val="36"/>
+          <w:szCs w:val="36"/>
+        </w:rPr>
+        <w:drawing>
+          <wp:inline distT="0" distB="0" distL="0" distR="0" wp14:anchorId="517414F9" wp14:editId="081A7CD6">
+            <wp:extent cx="6542694" cy="3498573"/>
+            <wp:effectExtent l="0" t="0" r="0" b="0"/>
+            <wp:docPr id="2" name="Immagine 2"/>
+            <wp:cNvGraphicFramePr>
+              <a:graphicFrameLocks xmlns:a="http://schemas.openxmlformats.org/drawingml/2006/main" noChangeAspect="1"/>
+            </wp:cNvGraphicFramePr>
+            <a:graphic xmlns:a="http://schemas.openxmlformats.org/drawingml/2006/main">
+              <a:graphicData uri="http://schemas.openxmlformats.org/drawingml/2006/picture">
+                <pic:pic xmlns:pic="http://schemas.openxmlformats.org/drawingml/2006/picture">
+                  <pic:nvPicPr>
+                    <pic:cNvPr id="2" name="Immagine 2"/>
+                    <pic:cNvPicPr/>
+                  </pic:nvPicPr>
+                  <pic:blipFill>
+                    <a:blip r:embed="rId6" cstate="print">
+                      <a:extLst>
+                        <a:ext uri="{28A0092B-C50C-407E-A947-70E740481C1C}">
+                          <a14:useLocalDpi xmlns:a14="http://schemas.microsoft.com/office/drawing/2010/main" val="0"/>
+                        </a:ext>
+                      </a:extLst>
+                    </a:blip>
+                    <a:stretch>
+                      <a:fillRect/>
+                    </a:stretch>
+                  </pic:blipFill>
+                  <pic:spPr>
+                    <a:xfrm>
+                      <a:off x="0" y="0"/>
+                      <a:ext cx="6561399" cy="3508575"/>
+                    </a:xfrm>
+                    <a:prstGeom prst="rect">
+                      <a:avLst/>
+                    </a:prstGeom>
+                  </pic:spPr>
+                </pic:pic>
+              </a:graphicData>
+            </a:graphic>
+          </wp:inline>
+        </w:drawing>
+      </w:r>
+    </w:p>
+    <w:p>
+      <w:pPr>
+        <w:rPr>
+          <w:rFonts w:ascii="CMU Serif Roman" w:hAnsi="CMU Serif Roman"/>
+          <w:color w:val="000000" w:themeColor="text1"/>
+          <w:sz w:val="36"/>
+          <w:szCs w:val="36"/>
+        </w:rPr>
+      </w:pPr>
     </w:p>
     <w:p>
       <w:pPr>
@@ -1913,7 +2188,7 @@
           <w:szCs w:val="36"/>
         </w:rPr>
       </w:pPr>
-      <w:bookmarkStart w:id="2" w:name="_Toc92488054"/>
+      <w:bookmarkStart w:id="3" w:name="_Toc92562199"/>
       <w:r>
         <w:rPr>
           <w:rFonts w:ascii="CMU Serif Roman" w:hAnsi="CMU Serif Roman"/>
@@ -1969,7 +2244,7 @@
         </w:rPr>
         <w:t>User</w:t>
       </w:r>
-      <w:bookmarkEnd w:id="2"/>
+      <w:bookmarkEnd w:id="3"/>
     </w:p>
     <w:p>
       <w:pPr>
@@ -2013,16 +2288,17 @@
           <w:szCs w:val="36"/>
         </w:rPr>
       </w:pPr>
-      <w:bookmarkStart w:id="3" w:name="_Toc92488055"/>
-      <w:r>
-        <w:rPr>
-          <w:rFonts w:ascii="CMU Serif Roman" w:hAnsi="CMU Serif Roman"/>
-          <w:b/>
-          <w:bCs/>
-          <w:color w:val="000000" w:themeColor="text1"/>
-          <w:sz w:val="36"/>
-          <w:szCs w:val="36"/>
-        </w:rPr>
+      <w:bookmarkStart w:id="4" w:name="_Toc92562200"/>
+      <w:r>
+        <w:rPr>
+          <w:rFonts w:ascii="CMU Serif Roman" w:hAnsi="CMU Serif Roman"/>
+          <w:b/>
+          <w:bCs/>
+          <w:color w:val="000000" w:themeColor="text1"/>
+          <w:sz w:val="36"/>
+          <w:szCs w:val="36"/>
+        </w:rPr>
+        <w:lastRenderedPageBreak/>
         <w:t>Client</w:t>
       </w:r>
       <w:r>
@@ -2069,7 +2345,7 @@
         </w:rPr>
         <w:t>Centro Vaccinale</w:t>
       </w:r>
-      <w:bookmarkEnd w:id="3"/>
+      <w:bookmarkEnd w:id="4"/>
     </w:p>
     <w:p>
       <w:pPr>
@@ -2103,7 +2379,7 @@
           <w:szCs w:val="36"/>
         </w:rPr>
       </w:pPr>
-      <w:bookmarkStart w:id="4" w:name="_Toc92488056"/>
+      <w:bookmarkStart w:id="5" w:name="_Toc92562201"/>
       <w:r>
         <w:rPr>
           <w:rFonts w:ascii="CMU Serif Roman" w:hAnsi="CMU Serif Roman"/>
@@ -2115,7 +2391,6 @@
         </w:rPr>
         <w:t>Server</w:t>
       </w:r>
-      <w:bookmarkEnd w:id="4"/>
       <w:r>
         <w:rPr>
           <w:rFonts w:ascii="CMU Serif Roman" w:hAnsi="CMU Serif Roman"/>
@@ -2149,6 +2424,7 @@
         </w:rPr>
         <w:t xml:space="preserve"> Server Vaccinale</w:t>
       </w:r>
+      <w:bookmarkEnd w:id="5"/>
     </w:p>
     <w:p>
       <w:pPr>
@@ -2193,7 +2469,7 @@
           <w:lang w:val="en-US"/>
         </w:rPr>
       </w:pPr>
-      <w:bookmarkStart w:id="5" w:name="_Toc92488057"/>
+      <w:bookmarkStart w:id="6" w:name="_Toc92562202"/>
       <w:r>
         <w:rPr>
           <w:rFonts w:ascii="CMU Serif Roman" w:hAnsi="CMU Serif Roman"/>
@@ -2230,7 +2506,7 @@
         </w:rPr>
         <w:t>→</w:t>
       </w:r>
-      <w:bookmarkEnd w:id="5"/>
+      <w:bookmarkEnd w:id="6"/>
     </w:p>
     <w:p>
       <w:pPr>
@@ -2278,7 +2554,7 @@
           <w:lang w:val="en-US"/>
         </w:rPr>
       </w:pPr>
-      <w:bookmarkStart w:id="6" w:name="_Toc92488058"/>
+      <w:bookmarkStart w:id="7" w:name="_Toc92562203"/>
       <w:r>
         <w:rPr>
           <w:rFonts w:ascii="CMU Serif Roman" w:hAnsi="CMU Serif Roman"/>
@@ -2363,7 +2639,7 @@
         </w:rPr>
         <w:t>Pass</w:t>
       </w:r>
-      <w:bookmarkEnd w:id="6"/>
+      <w:bookmarkEnd w:id="7"/>
     </w:p>
     <w:p>
       <w:pPr>
@@ -2452,17 +2728,19 @@
           <w:color w:val="000000" w:themeColor="text1"/>
           <w:sz w:val="36"/>
           <w:szCs w:val="36"/>
-        </w:rPr>
-      </w:pPr>
-      <w:bookmarkStart w:id="7" w:name="_Toc92488059"/>
-      <w:r>
-        <w:rPr>
-          <w:rFonts w:ascii="CMU Serif Roman" w:hAnsi="CMU Serif Roman"/>
-          <w:b/>
-          <w:bCs/>
-          <w:color w:val="000000" w:themeColor="text1"/>
-          <w:sz w:val="36"/>
-          <w:szCs w:val="36"/>
+          <w:lang w:val="en-US"/>
+        </w:rPr>
+      </w:pPr>
+      <w:bookmarkStart w:id="8" w:name="_Toc92562204"/>
+      <w:r>
+        <w:rPr>
+          <w:rFonts w:ascii="CMU Serif Roman" w:hAnsi="CMU Serif Roman"/>
+          <w:b/>
+          <w:bCs/>
+          <w:color w:val="000000" w:themeColor="text1"/>
+          <w:sz w:val="36"/>
+          <w:szCs w:val="36"/>
+          <w:lang w:val="en-US"/>
         </w:rPr>
         <w:t>ClientT</w:t>
       </w:r>
@@ -2474,6 +2752,7 @@
           <w:color w:val="000000" w:themeColor="text1"/>
           <w:sz w:val="36"/>
           <w:szCs w:val="36"/>
+          <w:lang w:val="en-US"/>
         </w:rPr>
         <w:t xml:space="preserve"> </w:t>
       </w:r>
@@ -2485,6 +2764,7 @@
           <w:color w:val="000000" w:themeColor="text1"/>
           <w:sz w:val="36"/>
           <w:szCs w:val="36"/>
+          <w:lang w:val="en-US"/>
         </w:rPr>
         <w:t>→</w:t>
       </w:r>
@@ -2496,6 +2776,7 @@
           <w:color w:val="000000" w:themeColor="text1"/>
           <w:sz w:val="36"/>
           <w:szCs w:val="36"/>
+          <w:lang w:val="en-US"/>
         </w:rPr>
         <w:t xml:space="preserve"> </w:t>
       </w:r>
@@ -2507,68 +2788,75 @@
           <w:color w:val="000000" w:themeColor="text1"/>
           <w:sz w:val="36"/>
           <w:szCs w:val="36"/>
+          <w:lang w:val="en-US"/>
         </w:rPr>
         <w:t>ASL</w:t>
       </w:r>
-      <w:bookmarkEnd w:id="7"/>
-    </w:p>
-    <w:p>
-      <w:pPr>
-        <w:rPr>
-          <w:rFonts w:ascii="CMU Serif Roman" w:hAnsi="CMU Serif Roman"/>
-          <w:color w:val="000000" w:themeColor="text1"/>
-          <w:sz w:val="36"/>
-          <w:szCs w:val="36"/>
-        </w:rPr>
-      </w:pPr>
-    </w:p>
-    <w:p>
-      <w:pPr>
-        <w:rPr>
-          <w:rFonts w:ascii="CMU Serif Roman" w:hAnsi="CMU Serif Roman"/>
-          <w:color w:val="000000" w:themeColor="text1"/>
-          <w:sz w:val="36"/>
-          <w:szCs w:val="36"/>
-        </w:rPr>
-      </w:pPr>
-    </w:p>
-    <w:p>
-      <w:pPr>
-        <w:rPr>
-          <w:rFonts w:ascii="CMU Serif Roman" w:hAnsi="CMU Serif Roman"/>
-          <w:color w:val="000000" w:themeColor="text1"/>
-          <w:sz w:val="36"/>
-          <w:szCs w:val="36"/>
-        </w:rPr>
-      </w:pPr>
-    </w:p>
-    <w:p>
-      <w:pPr>
-        <w:rPr>
-          <w:rFonts w:ascii="CMU Serif Roman" w:hAnsi="CMU Serif Roman"/>
-          <w:color w:val="000000" w:themeColor="text1"/>
-          <w:sz w:val="36"/>
-          <w:szCs w:val="36"/>
-        </w:rPr>
-      </w:pPr>
-    </w:p>
-    <w:p>
-      <w:pPr>
-        <w:rPr>
-          <w:rFonts w:ascii="CMU Serif Roman" w:hAnsi="CMU Serif Roman"/>
-          <w:color w:val="000000" w:themeColor="text1"/>
-          <w:sz w:val="36"/>
-          <w:szCs w:val="36"/>
-        </w:rPr>
-      </w:pPr>
-    </w:p>
-    <w:p>
-      <w:pPr>
-        <w:rPr>
-          <w:rFonts w:ascii="CMU Serif Roman" w:hAnsi="CMU Serif Roman"/>
-          <w:color w:val="000000" w:themeColor="text1"/>
-          <w:sz w:val="36"/>
-          <w:szCs w:val="36"/>
+      <w:bookmarkEnd w:id="8"/>
+    </w:p>
+    <w:p>
+      <w:pPr>
+        <w:rPr>
+          <w:rFonts w:ascii="CMU Serif Roman" w:hAnsi="CMU Serif Roman"/>
+          <w:color w:val="000000" w:themeColor="text1"/>
+          <w:sz w:val="36"/>
+          <w:szCs w:val="36"/>
+          <w:lang w:val="en-US"/>
+        </w:rPr>
+      </w:pPr>
+    </w:p>
+    <w:p>
+      <w:pPr>
+        <w:rPr>
+          <w:rFonts w:ascii="CMU Serif Roman" w:hAnsi="CMU Serif Roman"/>
+          <w:color w:val="000000" w:themeColor="text1"/>
+          <w:sz w:val="36"/>
+          <w:szCs w:val="36"/>
+          <w:lang w:val="en-US"/>
+        </w:rPr>
+      </w:pPr>
+    </w:p>
+    <w:p>
+      <w:pPr>
+        <w:rPr>
+          <w:rFonts w:ascii="CMU Serif Roman" w:hAnsi="CMU Serif Roman"/>
+          <w:color w:val="000000" w:themeColor="text1"/>
+          <w:sz w:val="36"/>
+          <w:szCs w:val="36"/>
+          <w:lang w:val="en-US"/>
+        </w:rPr>
+      </w:pPr>
+    </w:p>
+    <w:p>
+      <w:pPr>
+        <w:rPr>
+          <w:rFonts w:ascii="CMU Serif Roman" w:hAnsi="CMU Serif Roman"/>
+          <w:color w:val="000000" w:themeColor="text1"/>
+          <w:sz w:val="36"/>
+          <w:szCs w:val="36"/>
+          <w:lang w:val="en-US"/>
+        </w:rPr>
+      </w:pPr>
+    </w:p>
+    <w:p>
+      <w:pPr>
+        <w:rPr>
+          <w:rFonts w:ascii="CMU Serif Roman" w:hAnsi="CMU Serif Roman"/>
+          <w:color w:val="000000" w:themeColor="text1"/>
+          <w:sz w:val="36"/>
+          <w:szCs w:val="36"/>
+          <w:lang w:val="en-US"/>
+        </w:rPr>
+      </w:pPr>
+    </w:p>
+    <w:p>
+      <w:pPr>
+        <w:rPr>
+          <w:rFonts w:ascii="CMU Serif Roman" w:hAnsi="CMU Serif Roman"/>
+          <w:color w:val="000000" w:themeColor="text1"/>
+          <w:sz w:val="36"/>
+          <w:szCs w:val="36"/>
+          <w:lang w:val="en-US"/>
         </w:rPr>
       </w:pPr>
     </w:p>
@@ -2584,7 +2872,7 @@
           <w:szCs w:val="36"/>
         </w:rPr>
       </w:pPr>
-      <w:bookmarkStart w:id="8" w:name="_Toc92488060"/>
+      <w:bookmarkStart w:id="9" w:name="_Toc92562205"/>
       <w:r>
         <w:rPr>
           <w:rFonts w:ascii="CMU Serif Roman" w:hAnsi="CMU Serif Roman"/>
@@ -2596,7 +2884,7 @@
         </w:rPr>
         <w:t>Descrizione del Modello</w:t>
       </w:r>
-      <w:bookmarkEnd w:id="8"/>
+      <w:bookmarkEnd w:id="9"/>
     </w:p>
     <w:p>
       <w:pPr>
@@ -2682,7 +2970,7 @@
           <w:szCs w:val="36"/>
         </w:rPr>
       </w:pPr>
-      <w:bookmarkStart w:id="9" w:name="_Toc92488061"/>
+      <w:bookmarkStart w:id="10" w:name="_Toc92562206"/>
       <w:r>
         <w:rPr>
           <w:rFonts w:ascii="CMU Serif Roman" w:hAnsi="CMU Serif Roman"/>
@@ -2694,7 +2982,7 @@
         </w:rPr>
         <w:t>Descrizione del Protocollo</w:t>
       </w:r>
-      <w:bookmarkEnd w:id="9"/>
+      <w:bookmarkEnd w:id="10"/>
     </w:p>
     <w:p>
       <w:pPr>
@@ -2820,20 +3108,18 @@
           <w:szCs w:val="36"/>
         </w:rPr>
       </w:pPr>
-      <w:bookmarkStart w:id="10" w:name="_Toc92488062"/>
-      <w:r>
-        <w:rPr>
-          <w:rFonts w:ascii="CMU Serif Roman" w:hAnsi="CMU Serif Roman"/>
-          <w:b/>
-          <w:bCs/>
-          <w:color w:val="000000" w:themeColor="text1"/>
-          <w:sz w:val="36"/>
-          <w:szCs w:val="36"/>
-        </w:rPr>
-        <w:lastRenderedPageBreak/>
+      <w:bookmarkStart w:id="11" w:name="_Toc92562207"/>
+      <w:r>
+        <w:rPr>
+          <w:rFonts w:ascii="CMU Serif Roman" w:hAnsi="CMU Serif Roman"/>
+          <w:b/>
+          <w:bCs/>
+          <w:color w:val="000000" w:themeColor="text1"/>
+          <w:sz w:val="36"/>
+          <w:szCs w:val="36"/>
+        </w:rPr>
         <w:t>Manuale Utente – Guida al</w:t>
       </w:r>
-      <w:bookmarkEnd w:id="10"/>
       <w:r>
         <w:rPr>
           <w:rFonts w:ascii="CMU Serif Roman" w:hAnsi="CMU Serif Roman"/>
@@ -2845,6 +3131,7 @@
         </w:rPr>
         <w:t>la compilazione</w:t>
       </w:r>
+      <w:bookmarkEnd w:id="11"/>
     </w:p>
     <w:p/>
     <w:p>
@@ -2856,19 +3143,7 @@
           <w:rPr>
             <w:rFonts w:ascii="Cambria Math" w:hAnsi="Cambria Math"/>
           </w:rPr>
-          <m:t>Client_Utente</m:t>
-        </m:r>
-        <m:r>
-          <w:rPr>
-            <w:rFonts w:ascii="Cambria Math" w:hAnsi="Cambria Math"/>
-          </w:rPr>
-          <m:t xml:space="preserve"> </m:t>
-        </m:r>
-        <m:r>
-          <w:rPr>
-            <w:rFonts w:ascii="Cambria Math" w:hAnsi="Cambria Math"/>
-          </w:rPr>
-          <m:t>,</m:t>
+          <m:t>Client_Utente ,</m:t>
         </m:r>
       </m:oMath>
       <w:r>
@@ -2909,19 +3184,7 @@
           <w:rPr>
             <w:rFonts w:ascii="Cambria Math" w:hAnsi="Cambria Math"/>
           </w:rPr>
-          <m:t>Centro Vaccinale</m:t>
-        </m:r>
-        <m:r>
-          <w:rPr>
-            <w:rFonts w:ascii="Cambria Math" w:hAnsi="Cambria Math"/>
-          </w:rPr>
-          <m:t xml:space="preserve"> </m:t>
-        </m:r>
-        <m:r>
-          <w:rPr>
-            <w:rFonts w:ascii="Cambria Math" w:hAnsi="Cambria Math"/>
-          </w:rPr>
-          <m:t>,</m:t>
+          <m:t>Centro Vaccinale ,</m:t>
         </m:r>
       </m:oMath>
       <w:r>
@@ -3036,19 +3299,7 @@
           <w:rPr>
             <w:rFonts w:ascii="Cambria Math" w:hAnsi="Cambria Math"/>
           </w:rPr>
-          <m:t>ServerG</m:t>
-        </m:r>
-        <m:r>
-          <w:rPr>
-            <w:rFonts w:ascii="Cambria Math" w:hAnsi="Cambria Math"/>
-          </w:rPr>
-          <m:t xml:space="preserve"> </m:t>
-        </m:r>
-        <m:r>
-          <w:rPr>
-            <w:rFonts w:ascii="Cambria Math" w:hAnsi="Cambria Math"/>
-          </w:rPr>
-          <m:t>,</m:t>
+          <m:t>ServerG ,</m:t>
         </m:r>
       </m:oMath>
       <w:r>
@@ -3107,19 +3358,7 @@
           <w:rPr>
             <w:rFonts w:ascii="Cambria Math" w:hAnsi="Cambria Math"/>
           </w:rPr>
-          <m:t>ClientS</m:t>
-        </m:r>
-        <m:r>
-          <w:rPr>
-            <w:rFonts w:ascii="Cambria Math" w:hAnsi="Cambria Math"/>
-          </w:rPr>
-          <m:t xml:space="preserve"> </m:t>
-        </m:r>
-        <m:r>
-          <w:rPr>
-            <w:rFonts w:ascii="Cambria Math" w:hAnsi="Cambria Math"/>
-          </w:rPr>
-          <m:t>,</m:t>
+          <m:t>ClientS ,</m:t>
         </m:r>
       </m:oMath>
       <w:r>
@@ -3176,25 +3415,7 @@
           <w:rPr>
             <w:rFonts w:ascii="Cambria Math" w:hAnsi="Cambria Math"/>
           </w:rPr>
-          <m:t>Client</m:t>
-        </m:r>
-        <m:r>
-          <w:rPr>
-            <w:rFonts w:ascii="Cambria Math" w:hAnsi="Cambria Math"/>
-          </w:rPr>
-          <m:t>T</m:t>
-        </m:r>
-        <m:r>
-          <w:rPr>
-            <w:rFonts w:ascii="Cambria Math" w:hAnsi="Cambria Math"/>
-          </w:rPr>
-          <m:t xml:space="preserve"> </m:t>
-        </m:r>
-        <m:r>
-          <w:rPr>
-            <w:rFonts w:ascii="Cambria Math" w:hAnsi="Cambria Math"/>
-          </w:rPr>
-          <m:t>,</m:t>
+          <m:t>ClientT ,</m:t>
         </m:r>
       </m:oMath>
       <w:r>
@@ -3299,7 +3520,7 @@
           <w:szCs w:val="36"/>
         </w:rPr>
       </w:pPr>
-      <w:bookmarkStart w:id="11" w:name="_Toc92488063"/>
+      <w:bookmarkStart w:id="12" w:name="_Toc92562208"/>
       <w:r>
         <w:rPr>
           <w:rFonts w:ascii="CMU Serif Roman" w:hAnsi="CMU Serif Roman"/>
@@ -3311,7 +3532,7 @@
         </w:rPr>
         <w:t>Glossario</w:t>
       </w:r>
-      <w:bookmarkEnd w:id="11"/>
+      <w:bookmarkEnd w:id="12"/>
     </w:p>
     <w:p>
       <w:pPr>

</xml_diff>

<commit_message>
- Documentazione GP.docx updated
</commit_message>
<xml_diff>
--- a/Documentazione/Documentazione GP.docx
+++ b/Documentazione/Documentazione GP.docx
@@ -2275,6 +2275,57 @@
           <w:szCs w:val="36"/>
         </w:rPr>
       </w:pPr>
+      <w:r>
+        <w:rPr>
+          <w:rFonts w:ascii="CMU Serif Roman" w:hAnsi="CMU Serif Roman"/>
+          <w:noProof/>
+          <w:color w:val="000000" w:themeColor="text1"/>
+          <w:sz w:val="36"/>
+          <w:szCs w:val="36"/>
+        </w:rPr>
+        <w:lastRenderedPageBreak/>
+        <w:drawing>
+          <wp:inline distT="0" distB="0" distL="0" distR="0" wp14:anchorId="7E58D5A6" wp14:editId="4A90507E">
+            <wp:extent cx="5626100" cy="3086100"/>
+            <wp:effectExtent l="0" t="0" r="0" b="0"/>
+            <wp:docPr id="3" name="Immagine 3"/>
+            <wp:cNvGraphicFramePr>
+              <a:graphicFrameLocks xmlns:a="http://schemas.openxmlformats.org/drawingml/2006/main" noChangeAspect="1"/>
+            </wp:cNvGraphicFramePr>
+            <a:graphic xmlns:a="http://schemas.openxmlformats.org/drawingml/2006/main">
+              <a:graphicData uri="http://schemas.openxmlformats.org/drawingml/2006/picture">
+                <pic:pic xmlns:pic="http://schemas.openxmlformats.org/drawingml/2006/picture">
+                  <pic:nvPicPr>
+                    <pic:cNvPr id="3" name="Immagine 3"/>
+                    <pic:cNvPicPr/>
+                  </pic:nvPicPr>
+                  <pic:blipFill>
+                    <a:blip r:embed="rId7">
+                      <a:extLst>
+                        <a:ext uri="{28A0092B-C50C-407E-A947-70E740481C1C}">
+                          <a14:useLocalDpi xmlns:a14="http://schemas.microsoft.com/office/drawing/2010/main" val="0"/>
+                        </a:ext>
+                      </a:extLst>
+                    </a:blip>
+                    <a:stretch>
+                      <a:fillRect/>
+                    </a:stretch>
+                  </pic:blipFill>
+                  <pic:spPr>
+                    <a:xfrm>
+                      <a:off x="0" y="0"/>
+                      <a:ext cx="5626100" cy="3086100"/>
+                    </a:xfrm>
+                    <a:prstGeom prst="rect">
+                      <a:avLst/>
+                    </a:prstGeom>
+                  </pic:spPr>
+                </pic:pic>
+              </a:graphicData>
+            </a:graphic>
+          </wp:inline>
+        </w:drawing>
+      </w:r>
     </w:p>
     <w:p>
       <w:pPr>
@@ -2298,7 +2349,6 @@
           <w:sz w:val="36"/>
           <w:szCs w:val="36"/>
         </w:rPr>
-        <w:lastRenderedPageBreak/>
         <w:t>Client</w:t>
       </w:r>
       <w:r>
@@ -2356,6 +2406,56 @@
           <w:szCs w:val="36"/>
         </w:rPr>
       </w:pPr>
+      <w:r>
+        <w:rPr>
+          <w:rFonts w:ascii="CMU Serif Roman" w:hAnsi="CMU Serif Roman"/>
+          <w:noProof/>
+          <w:color w:val="000000" w:themeColor="text1"/>
+          <w:sz w:val="36"/>
+          <w:szCs w:val="36"/>
+        </w:rPr>
+        <w:drawing>
+          <wp:inline distT="0" distB="0" distL="0" distR="0" wp14:anchorId="165BC611" wp14:editId="3DD2DF7E">
+            <wp:extent cx="5626100" cy="3086100"/>
+            <wp:effectExtent l="0" t="0" r="0" b="0"/>
+            <wp:docPr id="4" name="Immagine 4"/>
+            <wp:cNvGraphicFramePr>
+              <a:graphicFrameLocks xmlns:a="http://schemas.openxmlformats.org/drawingml/2006/main" noChangeAspect="1"/>
+            </wp:cNvGraphicFramePr>
+            <a:graphic xmlns:a="http://schemas.openxmlformats.org/drawingml/2006/main">
+              <a:graphicData uri="http://schemas.openxmlformats.org/drawingml/2006/picture">
+                <pic:pic xmlns:pic="http://schemas.openxmlformats.org/drawingml/2006/picture">
+                  <pic:nvPicPr>
+                    <pic:cNvPr id="4" name="Immagine 4"/>
+                    <pic:cNvPicPr/>
+                  </pic:nvPicPr>
+                  <pic:blipFill>
+                    <a:blip r:embed="rId8">
+                      <a:extLst>
+                        <a:ext uri="{28A0092B-C50C-407E-A947-70E740481C1C}">
+                          <a14:useLocalDpi xmlns:a14="http://schemas.microsoft.com/office/drawing/2010/main" val="0"/>
+                        </a:ext>
+                      </a:extLst>
+                    </a:blip>
+                    <a:stretch>
+                      <a:fillRect/>
+                    </a:stretch>
+                  </pic:blipFill>
+                  <pic:spPr>
+                    <a:xfrm>
+                      <a:off x="0" y="0"/>
+                      <a:ext cx="5626100" cy="3086100"/>
+                    </a:xfrm>
+                    <a:prstGeom prst="rect">
+                      <a:avLst/>
+                    </a:prstGeom>
+                  </pic:spPr>
+                </pic:pic>
+              </a:graphicData>
+            </a:graphic>
+          </wp:inline>
+        </w:drawing>
+      </w:r>
     </w:p>
     <w:p>
       <w:pPr>
@@ -3913,7 +4013,17 @@
                 <w:sz w:val="20"/>
                 <w:szCs w:val="20"/>
               </w:rPr>
-              <w:t>I centri vaccinali sono presidi sanitari territoriali che somministrano le vaccinazioni previste dal Piano nazionale prevenzione vaccinale.</w:t>
+              <w:t xml:space="preserve">I centri vaccinali sono presidi sanitari territoriali che somministrano le vaccinazioni </w:t>
+            </w:r>
+            <w:r>
+              <w:rPr>
+                <w:rFonts w:ascii="CMU Serif Roman" w:hAnsi="CMU Serif Roman" w:cs="CMU Serif Roman"/>
+                <w:color w:val="000000" w:themeColor="text1"/>
+                <w:sz w:val="20"/>
+                <w:szCs w:val="20"/>
+              </w:rPr>
+              <w:lastRenderedPageBreak/>
+              <w:t>previste dal Piano nazionale prevenzione vaccinale.</w:t>
             </w:r>
           </w:p>
         </w:tc>
@@ -3937,6 +4047,7 @@
                 <w:sz w:val="20"/>
                 <w:szCs w:val="20"/>
               </w:rPr>
+              <w:lastRenderedPageBreak/>
               <w:t>Hub vaccinal</w:t>
             </w:r>
             <w:r>

</xml_diff>

<commit_message>
- Update Documentazione GP.docx
</commit_message>
<xml_diff>
--- a/Documentazione/Documentazione GP.docx
+++ b/Documentazione/Documentazione GP.docx
@@ -134,7 +134,7 @@
                     <pic:cNvPicPr/>
                   </pic:nvPicPr>
                   <pic:blipFill>
-                    <a:blip r:embed="rId5">
+                    <a:blip r:embed="rId6">
                       <a:extLst>
                         <a:ext uri="{28A0092B-C50C-407E-A947-70E740481C1C}">
                           <a14:useLocalDpi xmlns:a14="http://schemas.microsoft.com/office/drawing/2010/main" val="0"/>
@@ -2119,7 +2119,7 @@
                     <pic:cNvPicPr/>
                   </pic:nvPicPr>
                   <pic:blipFill>
-                    <a:blip r:embed="rId6" cstate="print">
+                    <a:blip r:embed="rId7" cstate="print">
                       <a:extLst>
                         <a:ext uri="{28A0092B-C50C-407E-A947-70E740481C1C}">
                           <a14:useLocalDpi xmlns:a14="http://schemas.microsoft.com/office/drawing/2010/main" val="0"/>
@@ -2314,7 +2314,21 @@
           <w:rFonts w:ascii="CMU Serif Roman" w:hAnsi="CMU Serif Roman"/>
           <w:color w:val="000000" w:themeColor="text1"/>
         </w:rPr>
-        <w:t xml:space="preserve"> notificargli l’avvenuta connessione. Successivamente il CentroVaccinale, che in questo caso svolge un ruolo di server, chiede al Client User di compilare un form contenente nome, cognome e numero di tessera sanitaria.</w:t>
+        <w:t xml:space="preserve"> notificargli l’avvenuta connessione. Successivamente il CentroVaccinale</w:t>
+      </w:r>
+      <w:r>
+        <w:rPr>
+          <w:rFonts w:ascii="CMU Serif Roman" w:hAnsi="CMU Serif Roman"/>
+          <w:color w:val="000000" w:themeColor="text1"/>
+        </w:rPr>
+        <w:t xml:space="preserve"> </w:t>
+      </w:r>
+      <w:r>
+        <w:rPr>
+          <w:rFonts w:ascii="CMU Serif Roman" w:hAnsi="CMU Serif Roman"/>
+          <w:color w:val="000000" w:themeColor="text1"/>
+        </w:rPr>
+        <w:t>chiede al Client User di compilare un form contenente nome, cognome e numero di tessera sanitaria.</w:t>
       </w:r>
     </w:p>
     <w:p>
@@ -2366,7 +2380,7 @@
                     <pic:cNvPicPr/>
                   </pic:nvPicPr>
                   <pic:blipFill rotWithShape="1">
-                    <a:blip r:embed="rId7">
+                    <a:blip r:embed="rId8">
                       <a:extLst>
                         <a:ext uri="{28A0092B-C50C-407E-A947-70E740481C1C}">
                           <a14:useLocalDpi xmlns:a14="http://schemas.microsoft.com/office/drawing/2010/main" val="0"/>
@@ -2482,14 +2496,7 @@
           <w:rFonts w:ascii="CMU Serif Roman" w:hAnsi="CMU Serif Roman"/>
           <w:color w:val="000000" w:themeColor="text1"/>
         </w:rPr>
-        <w:t xml:space="preserve">Il </w:t>
-      </w:r>
-      <w:r>
-        <w:rPr>
-          <w:rFonts w:ascii="CMU Serif Roman" w:hAnsi="CMU Serif Roman"/>
-          <w:color w:val="000000" w:themeColor="text1"/>
-        </w:rPr>
-        <w:t>CentroVaccinal</w:t>
+        <w:t>Il CentroVaccinal</w:t>
       </w:r>
       <w:r>
         <w:rPr>
@@ -2518,35 +2525,7 @@
           <w:rFonts w:ascii="CMU Serif Roman" w:hAnsi="CMU Serif Roman"/>
           <w:color w:val="000000" w:themeColor="text1"/>
         </w:rPr>
-        <w:t xml:space="preserve">Successivamente il CentroVaccinale si connette al ServerVaccinale per inviare i dati appena ricevuti e generare un Green Pass. Il </w:t>
-      </w:r>
-      <w:r>
-        <w:rPr>
-          <w:rFonts w:ascii="CMU Serif Roman" w:hAnsi="CMU Serif Roman"/>
-          <w:color w:val="000000" w:themeColor="text1"/>
-        </w:rPr>
-        <w:t>CentroVaccinale</w:t>
-      </w:r>
-      <w:r>
-        <w:rPr>
-          <w:rFonts w:ascii="CMU Serif Roman" w:hAnsi="CMU Serif Roman"/>
-          <w:color w:val="000000" w:themeColor="text1"/>
-        </w:rPr>
-        <w:t xml:space="preserve"> ha quindi ricevuto il pacchetto dall’utente e deve generare un GP da mandare al ServerVaccinale. Il </w:t>
-      </w:r>
-      <w:r>
-        <w:rPr>
-          <w:rFonts w:ascii="CMU Serif Roman" w:hAnsi="CMU Serif Roman"/>
-          <w:color w:val="000000" w:themeColor="text1"/>
-        </w:rPr>
-        <w:t>CentroVaccinale</w:t>
-      </w:r>
-      <w:r>
-        <w:rPr>
-          <w:rFonts w:ascii="CMU Serif Roman" w:hAnsi="CMU Serif Roman"/>
-          <w:color w:val="000000" w:themeColor="text1"/>
-        </w:rPr>
-        <w:t xml:space="preserve"> prende la </w:t>
+        <w:t xml:space="preserve">Successivamente il CentroVaccinale si connette al ServerVaccinale per inviare i dati appena ricevuti e generare un Green Pass. Il CentroVaccinale ha quindi ricevuto il pacchetto dall’utente e deve generare un GP da mandare al ServerVaccinale. Il CentroVaccinale prende la </w:t>
       </w:r>
       <w:r>
         <w:rPr>
@@ -2562,21 +2541,7 @@
           <w:rFonts w:ascii="CMU Serif Roman" w:hAnsi="CMU Serif Roman"/>
           <w:color w:val="000000" w:themeColor="text1"/>
         </w:rPr>
-        <w:t xml:space="preserve"> e gli aggiunge 3 mesi, creando così un periodo di validità della certificazione verde. Successivamente il </w:t>
-      </w:r>
-      <w:r>
-        <w:rPr>
-          <w:rFonts w:ascii="CMU Serif Roman" w:hAnsi="CMU Serif Roman"/>
-          <w:color w:val="000000" w:themeColor="text1"/>
-        </w:rPr>
-        <w:t>CentroVaccinale</w:t>
-      </w:r>
-      <w:r>
-        <w:rPr>
-          <w:rFonts w:ascii="CMU Serif Roman" w:hAnsi="CMU Serif Roman"/>
-          <w:color w:val="000000" w:themeColor="text1"/>
-        </w:rPr>
-        <w:t xml:space="preserve">  invia un pacchetto al ServerVaccinale contenente il numero della tessera sanitaria associata a una data di inizio e fine validità del Green Pass.</w:t>
+        <w:t xml:space="preserve"> e gli aggiunge 3 mesi, creando così un periodo di validità della certificazione verde. Successivamente il CentroVaccinale  invia un pacchetto al ServerVaccinale contenente il numero della tessera sanitaria associata a una data di inizio e fine validità del Green Pass.</w:t>
       </w:r>
     </w:p>
     <w:p>
@@ -2614,7 +2579,7 @@
                     <pic:cNvPicPr/>
                   </pic:nvPicPr>
                   <pic:blipFill rotWithShape="1">
-                    <a:blip r:embed="rId8">
+                    <a:blip r:embed="rId9">
                       <a:extLst>
                         <a:ext uri="{28A0092B-C50C-407E-A947-70E740481C1C}">
                           <a14:useLocalDpi xmlns:a14="http://schemas.microsoft.com/office/drawing/2010/main" val="0"/>
@@ -2650,16 +2615,6 @@
     </w:p>
     <w:p>
       <w:pPr>
-        <w:rPr>
-          <w:rFonts w:ascii="CMU Serif Roman" w:hAnsi="CMU Serif Roman"/>
-          <w:color w:val="000000" w:themeColor="text1"/>
-          <w:sz w:val="36"/>
-          <w:szCs w:val="36"/>
-        </w:rPr>
-      </w:pPr>
-    </w:p>
-    <w:p>
-      <w:pPr>
         <w:pStyle w:val="Titolo2"/>
         <w:rPr>
           <w:rFonts w:ascii="CMU Serif Roman" w:hAnsi="CMU Serif Roman"/>
@@ -2668,7 +2623,6 @@
           <w:color w:val="000000" w:themeColor="text1"/>
           <w:sz w:val="36"/>
           <w:szCs w:val="36"/>
-          <w:lang w:val="en-US"/>
         </w:rPr>
       </w:pPr>
       <w:bookmarkStart w:id="5" w:name="_Toc92562201"/>
@@ -2680,7 +2634,6 @@
           <w:color w:val="000000" w:themeColor="text1"/>
           <w:sz w:val="36"/>
           <w:szCs w:val="36"/>
-          <w:lang w:val="en-US"/>
         </w:rPr>
         <w:t>Server</w:t>
       </w:r>
@@ -2692,7 +2645,6 @@
           <w:color w:val="000000" w:themeColor="text1"/>
           <w:sz w:val="36"/>
           <w:szCs w:val="36"/>
-          <w:lang w:val="en-US"/>
         </w:rPr>
         <w:t xml:space="preserve">V </w:t>
       </w:r>
@@ -2704,7 +2656,6 @@
           <w:color w:val="000000" w:themeColor="text1"/>
           <w:sz w:val="36"/>
           <w:szCs w:val="36"/>
-          <w:lang w:val="en-US"/>
         </w:rPr>
         <w:t>→</w:t>
       </w:r>
@@ -2716,7 +2667,6 @@
           <w:color w:val="000000" w:themeColor="text1"/>
           <w:sz w:val="36"/>
           <w:szCs w:val="36"/>
-          <w:lang w:val="en-US"/>
         </w:rPr>
         <w:t xml:space="preserve"> Server Vaccinale</w:t>
       </w:r>
@@ -2734,21 +2684,7 @@
           <w:rFonts w:ascii="CMU Serif Roman" w:hAnsi="CMU Serif Roman"/>
           <w:color w:val="000000" w:themeColor="text1"/>
         </w:rPr>
-        <w:t xml:space="preserve">Il ServerVaccinale resta in attesa di connessioni da parte del </w:t>
-      </w:r>
-      <w:r>
-        <w:rPr>
-          <w:rFonts w:ascii="CMU Serif Roman" w:hAnsi="CMU Serif Roman"/>
-          <w:color w:val="000000" w:themeColor="text1"/>
-        </w:rPr>
-        <w:t>CentroVaccinale</w:t>
-      </w:r>
-      <w:r>
-        <w:rPr>
-          <w:rFonts w:ascii="CMU Serif Roman" w:hAnsi="CMU Serif Roman"/>
-          <w:color w:val="000000" w:themeColor="text1"/>
-        </w:rPr>
-        <w:t>, dopo aver accettato la connessione, attenderà la ricezione dei dati.</w:t>
+        <w:t>Il ServerVaccinale resta in attesa di connessioni da parte del CentroVaccinale, dopo aver accettato la connessione, attenderà la ricezione dei dati.</w:t>
       </w:r>
     </w:p>
     <w:p>
@@ -2778,6 +2714,52 @@
           <w:rFonts w:ascii="CMU Serif Roman" w:hAnsi="CMU Serif Roman"/>
           <w:color w:val="000000" w:themeColor="text1"/>
         </w:rPr>
+        <w:t xml:space="preserve">Poiché il ServerVaccinale svolge una funzione di database, fornisce un supporto molto importante anche per la scansione della validità di un Green Pass. </w:t>
+      </w:r>
+      <w:r>
+        <w:rPr>
+          <w:rFonts w:ascii="CMU Serif Roman" w:hAnsi="CMU Serif Roman"/>
+          <w:color w:val="000000" w:themeColor="text1"/>
+        </w:rPr>
+        <w:br/>
+        <w:t xml:space="preserve">Il ServerVaccinale viene contattato dal ServerVerifica che gli richiede un GP specifico. </w:t>
+      </w:r>
+    </w:p>
+    <w:p>
+      <w:pPr>
+        <w:rPr>
+          <w:rFonts w:ascii="CMU Serif Roman" w:hAnsi="CMU Serif Roman"/>
+          <w:color w:val="000000" w:themeColor="text1"/>
+        </w:rPr>
+      </w:pPr>
+      <w:r>
+        <w:rPr>
+          <w:rFonts w:ascii="CMU Serif Roman" w:hAnsi="CMU Serif Roman"/>
+          <w:color w:val="000000" w:themeColor="text1"/>
+        </w:rPr>
+        <w:t>Il ServerVaccinale quindi effettua una “query”</w:t>
+      </w:r>
+      <w:r>
+        <w:rPr>
+          <w:rFonts w:ascii="CMU Serif Roman" w:hAnsi="CMU Serif Roman"/>
+          <w:color w:val="000000" w:themeColor="text1"/>
+        </w:rPr>
+        <w:t xml:space="preserve"> per trovare il GP richiesto, grazie al numero di tessera sanitario salvato. Se il file esiste lo invierà al ServerVerifica in modo da poter svolgere le dovute operazioni.</w:t>
+      </w:r>
+    </w:p>
+    <w:p>
+      <w:pPr>
+        <w:rPr>
+          <w:rFonts w:ascii="CMU Serif Roman" w:hAnsi="CMU Serif Roman"/>
+          <w:color w:val="000000" w:themeColor="text1"/>
+        </w:rPr>
+      </w:pPr>
+      <w:r>
+        <w:rPr>
+          <w:rFonts w:ascii="CMU Serif Roman" w:hAnsi="CMU Serif Roman"/>
+          <w:color w:val="000000" w:themeColor="text1"/>
+        </w:rPr>
+        <w:lastRenderedPageBreak/>
         <w:tab/>
       </w:r>
       <w:r>
@@ -2787,17 +2769,6 @@
         </w:rPr>
         <w:tab/>
       </w:r>
-    </w:p>
-    <w:p>
-      <w:pPr>
-        <w:ind w:left="708" w:firstLine="708"/>
-        <w:rPr>
-          <w:rFonts w:ascii="CMU Serif Roman" w:hAnsi="CMU Serif Roman"/>
-          <w:color w:val="000000" w:themeColor="text1"/>
-          <w:sz w:val="36"/>
-          <w:szCs w:val="36"/>
-        </w:rPr>
-      </w:pPr>
       <w:r>
         <w:rPr>
           <w:rFonts w:ascii="CMU Serif Roman" w:hAnsi="CMU Serif Roman"/>
@@ -2807,10 +2778,10 @@
           <w:szCs w:val="36"/>
         </w:rPr>
         <w:drawing>
-          <wp:inline distT="0" distB="0" distL="0" distR="0" wp14:anchorId="7C9A783D" wp14:editId="17C79443">
-            <wp:extent cx="4426543" cy="4109959"/>
-            <wp:effectExtent l="0" t="0" r="6350" b="5080"/>
-            <wp:docPr id="36" name="Immagine 36"/>
+          <wp:inline distT="0" distB="0" distL="0" distR="0" wp14:anchorId="0F362CB0" wp14:editId="542D1BAA">
+            <wp:extent cx="5152445" cy="4649228"/>
+            <wp:effectExtent l="0" t="0" r="3810" b="0"/>
+            <wp:docPr id="5" name="Immagine 5"/>
             <wp:cNvGraphicFramePr>
               <a:graphicFrameLocks xmlns:a="http://schemas.openxmlformats.org/drawingml/2006/main" noChangeAspect="1"/>
             </wp:cNvGraphicFramePr>
@@ -2818,24 +2789,24 @@
               <a:graphicData uri="http://schemas.openxmlformats.org/drawingml/2006/picture">
                 <pic:pic xmlns:pic="http://schemas.openxmlformats.org/drawingml/2006/picture">
                   <pic:nvPicPr>
-                    <pic:cNvPr id="36" name="Immagine 36"/>
+                    <pic:cNvPr id="5" name="Immagine 5"/>
                     <pic:cNvPicPr/>
                   </pic:nvPicPr>
                   <pic:blipFill rotWithShape="1">
-                    <a:blip r:embed="rId9">
+                    <a:blip r:embed="rId10">
                       <a:extLst>
                         <a:ext uri="{28A0092B-C50C-407E-A947-70E740481C1C}">
                           <a14:useLocalDpi xmlns:a14="http://schemas.microsoft.com/office/drawing/2010/main" val="0"/>
                         </a:ext>
                       </a:extLst>
                     </a:blip>
-                    <a:srcRect l="1170" t="1422" r="16969" b="6119"/>
+                    <a:srcRect l="1300" r="13456" b="6024"/>
                     <a:stretch/>
                   </pic:blipFill>
                   <pic:spPr bwMode="auto">
                     <a:xfrm>
                       <a:off x="0" y="0"/>
-                      <a:ext cx="4426543" cy="4109959"/>
+                      <a:ext cx="5179574" cy="4673707"/>
                     </a:xfrm>
                     <a:prstGeom prst="rect">
                       <a:avLst/>
@@ -2858,6 +2829,17 @@
     </w:p>
     <w:p>
       <w:pPr>
+        <w:ind w:left="708" w:firstLine="708"/>
+        <w:rPr>
+          <w:rFonts w:ascii="CMU Serif Roman" w:hAnsi="CMU Serif Roman"/>
+          <w:color w:val="000000" w:themeColor="text1"/>
+          <w:sz w:val="36"/>
+          <w:szCs w:val="36"/>
+        </w:rPr>
+      </w:pPr>
+    </w:p>
+    <w:p>
+      <w:pPr>
         <w:rPr>
           <w:rFonts w:ascii="CMU Serif Roman" w:hAnsi="CMU Serif Roman"/>
           <w:color w:val="000000" w:themeColor="text1"/>
@@ -2870,9 +2852,7 @@
       <w:pPr>
         <w:pStyle w:val="Titolo2"/>
         <w:rPr>
-          <w:rFonts w:ascii="CMU Serif Roman" w:hAnsi="CMU Serif Roman"/>
-          <w:b/>
-          <w:bCs/>
+          <w:rFonts w:ascii="Times New Roman" w:hAnsi="Times New Roman" w:cs="Times New Roman"/>
           <w:color w:val="000000" w:themeColor="text1"/>
           <w:sz w:val="36"/>
           <w:szCs w:val="36"/>
@@ -2917,42 +2897,182 @@
         <w:t>→</w:t>
       </w:r>
       <w:bookmarkEnd w:id="6"/>
-    </w:p>
-    <w:p>
-      <w:pPr>
-        <w:rPr>
-          <w:rFonts w:ascii="CMU Serif Roman" w:hAnsi="CMU Serif Roman"/>
+      <w:r>
+        <w:rPr>
+          <w:rFonts w:ascii="Times New Roman" w:hAnsi="Times New Roman" w:cs="Times New Roman"/>
+          <w:b/>
+          <w:bCs/>
           <w:color w:val="000000" w:themeColor="text1"/>
           <w:sz w:val="36"/>
           <w:szCs w:val="36"/>
           <w:lang w:val="en-US"/>
         </w:rPr>
-      </w:pPr>
-    </w:p>
-    <w:p>
-      <w:pPr>
-        <w:rPr>
-          <w:rFonts w:ascii="CMU Serif Roman" w:hAnsi="CMU Serif Roman"/>
+        <w:t xml:space="preserve"> </w:t>
+      </w:r>
+      <w:r>
+        <w:rPr>
+          <w:rFonts w:ascii="Times New Roman" w:hAnsi="Times New Roman" w:cs="Times New Roman"/>
           <w:color w:val="000000" w:themeColor="text1"/>
           <w:sz w:val="36"/>
           <w:szCs w:val="36"/>
           <w:lang w:val="en-US"/>
         </w:rPr>
-      </w:pPr>
-    </w:p>
-    <w:p>
-      <w:pPr>
-        <w:rPr>
-          <w:rFonts w:ascii="CMU Serif Roman" w:hAnsi="CMU Serif Roman"/>
-          <w:color w:val="000000" w:themeColor="text1"/>
-          <w:sz w:val="36"/>
-          <w:szCs w:val="36"/>
+        <w:t>ServerVerifica</w:t>
+      </w:r>
+    </w:p>
+    <w:p>
+      <w:pPr>
+        <w:rPr>
           <w:lang w:val="en-US"/>
         </w:rPr>
       </w:pPr>
     </w:p>
     <w:p>
       <w:pPr>
+        <w:rPr>
+          <w:rFonts w:ascii="CMU Serif Roman" w:hAnsi="CMU Serif Roman"/>
+          <w:color w:val="000000" w:themeColor="text1"/>
+        </w:rPr>
+      </w:pPr>
+      <w:r>
+        <w:rPr>
+          <w:rFonts w:ascii="CMU Serif Roman" w:hAnsi="CMU Serif Roman"/>
+          <w:color w:val="000000" w:themeColor="text1"/>
+        </w:rPr>
+        <w:t xml:space="preserve">Il </w:t>
+      </w:r>
+      <w:r>
+        <w:rPr>
+          <w:rFonts w:ascii="CMU Serif Roman" w:hAnsi="CMU Serif Roman"/>
+          <w:color w:val="000000" w:themeColor="text1"/>
+        </w:rPr>
+        <w:t>ServerVerifica</w:t>
+      </w:r>
+      <w:r>
+        <w:rPr>
+          <w:rFonts w:ascii="CMU Serif Roman" w:hAnsi="CMU Serif Roman"/>
+          <w:color w:val="000000" w:themeColor="text1"/>
+        </w:rPr>
+        <w:t xml:space="preserve"> resta in attesa di connessioni da parte del </w:t>
+      </w:r>
+      <w:r>
+        <w:rPr>
+          <w:rFonts w:ascii="CMU Serif Roman" w:hAnsi="CMU Serif Roman"/>
+          <w:color w:val="000000" w:themeColor="text1"/>
+        </w:rPr>
+        <w:t>ClientS</w:t>
+      </w:r>
+      <w:r>
+        <w:rPr>
+          <w:rFonts w:ascii="CMU Serif Roman" w:hAnsi="CMU Serif Roman"/>
+          <w:color w:val="000000" w:themeColor="text1"/>
+        </w:rPr>
+        <w:t>, dopo aver accettato la connessione</w:t>
+      </w:r>
+      <w:r>
+        <w:rPr>
+          <w:rFonts w:ascii="CMU Serif Roman" w:hAnsi="CMU Serif Roman"/>
+          <w:color w:val="000000" w:themeColor="text1"/>
+        </w:rPr>
+        <w:t xml:space="preserve"> invierà un messaggio di benvenuto e un form dove</w:t>
+      </w:r>
+      <w:r>
+        <w:rPr>
+          <w:rFonts w:ascii="CMU Serif Roman" w:hAnsi="CMU Serif Roman"/>
+          <w:color w:val="000000" w:themeColor="text1"/>
+        </w:rPr>
+        <w:t xml:space="preserve"> attenderà la ricezione </w:t>
+      </w:r>
+      <w:r>
+        <w:rPr>
+          <w:rFonts w:ascii="CMU Serif Roman" w:hAnsi="CMU Serif Roman"/>
+          <w:color w:val="000000" w:themeColor="text1"/>
+        </w:rPr>
+        <w:t>di un numero di tessera sanitaria da verificare.</w:t>
+      </w:r>
+    </w:p>
+    <w:p>
+      <w:pPr>
+        <w:rPr>
+          <w:rFonts w:ascii="CMU Serif Roman" w:hAnsi="CMU Serif Roman"/>
+          <w:color w:val="000000" w:themeColor="text1"/>
+        </w:rPr>
+      </w:pPr>
+      <w:r>
+        <w:rPr>
+          <w:rFonts w:ascii="CMU Serif Roman" w:hAnsi="CMU Serif Roman"/>
+          <w:color w:val="000000" w:themeColor="text1"/>
+        </w:rPr>
+        <w:t>Una volta arrivati i dati, il ServerV</w:t>
+      </w:r>
+      <w:r>
+        <w:rPr>
+          <w:rFonts w:ascii="CMU Serif Roman" w:hAnsi="CMU Serif Roman"/>
+          <w:color w:val="000000" w:themeColor="text1"/>
+        </w:rPr>
+        <w:t>erifica</w:t>
+      </w:r>
+      <w:r>
+        <w:rPr>
+          <w:rFonts w:ascii="CMU Serif Roman" w:hAnsi="CMU Serif Roman"/>
+          <w:color w:val="000000" w:themeColor="text1"/>
+        </w:rPr>
+        <w:t xml:space="preserve"> </w:t>
+      </w:r>
+      <w:r>
+        <w:rPr>
+          <w:rFonts w:ascii="CMU Serif Roman" w:hAnsi="CMU Serif Roman"/>
+          <w:color w:val="000000" w:themeColor="text1"/>
+        </w:rPr>
+        <w:t>si collegherà al ServerVaccinale inviandogli il numero di tessera sanitaria. Fatto ciò, il ServerVaccinale invierà il Green Pass</w:t>
+      </w:r>
+      <w:r>
+        <w:rPr>
+          <w:rFonts w:ascii="CMU Serif Roman" w:hAnsi="CMU Serif Roman"/>
+          <w:color w:val="000000" w:themeColor="text1"/>
+        </w:rPr>
+        <w:t xml:space="preserve"> richiesto, se esistente, </w:t>
+      </w:r>
+      <w:r>
+        <w:rPr>
+          <w:rFonts w:ascii="CMU Serif Roman" w:hAnsi="CMU Serif Roman"/>
+          <w:color w:val="000000" w:themeColor="text1"/>
+        </w:rPr>
+        <w:t>al ServerVerifica in modo da poterne testare la validità: se il GP è valido invia un esito positivo al ClientS, oppure notifica al ClientS che il GP non è valido.</w:t>
+      </w:r>
+    </w:p>
+    <w:p>
+      <w:pPr>
+        <w:rPr>
+          <w:rFonts w:ascii="CMU Serif Roman" w:hAnsi="CMU Serif Roman"/>
+          <w:color w:val="000000" w:themeColor="text1"/>
+          <w:sz w:val="36"/>
+          <w:szCs w:val="36"/>
+        </w:rPr>
+      </w:pPr>
+    </w:p>
+    <w:p>
+      <w:pPr>
+        <w:rPr>
+          <w:rFonts w:ascii="CMU Serif Roman" w:hAnsi="CMU Serif Roman"/>
+          <w:color w:val="000000" w:themeColor="text1"/>
+          <w:sz w:val="36"/>
+          <w:szCs w:val="36"/>
+        </w:rPr>
+      </w:pPr>
+    </w:p>
+    <w:p>
+      <w:pPr>
+        <w:rPr>
+          <w:rFonts w:ascii="CMU Serif Roman" w:hAnsi="CMU Serif Roman"/>
+          <w:color w:val="000000" w:themeColor="text1"/>
+          <w:sz w:val="36"/>
+          <w:szCs w:val="36"/>
+        </w:rPr>
+      </w:pPr>
+    </w:p>
+    <w:p>
+      <w:pPr>
         <w:pStyle w:val="Titolo2"/>
         <w:rPr>
           <w:rFonts w:ascii="CMU Serif Roman" w:hAnsi="CMU Serif Roman"/>
@@ -2965,7 +3085,10 @@
         </w:rPr>
       </w:pPr>
       <w:bookmarkStart w:id="7" w:name="_Toc92562203"/>
-      <w:r>
+    </w:p>
+    <w:p>
+      <w:pPr>
+        <w:pStyle w:val="Titolo2"/>
         <w:rPr>
           <w:rFonts w:ascii="CMU Serif Roman" w:hAnsi="CMU Serif Roman"/>
           <w:b/>
@@ -2975,6 +3098,31 @@
           <w:szCs w:val="36"/>
           <w:lang w:val="en-US"/>
         </w:rPr>
+      </w:pPr>
+    </w:p>
+    <w:p>
+      <w:pPr>
+        <w:pStyle w:val="Titolo2"/>
+        <w:rPr>
+          <w:rFonts w:ascii="CMU Serif Roman" w:hAnsi="CMU Serif Roman"/>
+          <w:b/>
+          <w:bCs/>
+          <w:color w:val="000000" w:themeColor="text1"/>
+          <w:sz w:val="36"/>
+          <w:szCs w:val="36"/>
+          <w:lang w:val="en-US"/>
+        </w:rPr>
+      </w:pPr>
+      <w:r>
+        <w:rPr>
+          <w:rFonts w:ascii="CMU Serif Roman" w:hAnsi="CMU Serif Roman"/>
+          <w:b/>
+          <w:bCs/>
+          <w:color w:val="000000" w:themeColor="text1"/>
+          <w:sz w:val="36"/>
+          <w:szCs w:val="36"/>
+          <w:lang w:val="en-US"/>
+        </w:rPr>
         <w:t>ClientS</w:t>
       </w:r>
       <w:r>
@@ -3056,8 +3204,6 @@
         <w:rPr>
           <w:rFonts w:ascii="CMU Serif Roman" w:hAnsi="CMU Serif Roman"/>
           <w:color w:val="000000" w:themeColor="text1"/>
-          <w:sz w:val="36"/>
-          <w:szCs w:val="36"/>
           <w:lang w:val="en-US"/>
         </w:rPr>
       </w:pPr>
@@ -3067,133 +3213,198 @@
         <w:rPr>
           <w:rFonts w:ascii="CMU Serif Roman" w:hAnsi="CMU Serif Roman"/>
           <w:color w:val="000000" w:themeColor="text1"/>
+        </w:rPr>
+      </w:pPr>
+      <w:r>
+        <w:rPr>
+          <w:rFonts w:ascii="CMU Serif Roman" w:hAnsi="CMU Serif Roman"/>
+          <w:color w:val="000000" w:themeColor="text1"/>
+        </w:rPr>
+        <w:t>Il ClientS</w:t>
+      </w:r>
+      <w:r>
+        <w:rPr>
+          <w:rFonts w:ascii="CMU Serif Roman" w:hAnsi="CMU Serif Roman"/>
+          <w:color w:val="000000" w:themeColor="text1"/>
+        </w:rPr>
+        <w:t xml:space="preserve"> può essere visto come un’app per scansionare un GP per testarne la validità.</w:t>
+      </w:r>
+    </w:p>
+    <w:p>
+      <w:pPr>
+        <w:rPr>
+          <w:rFonts w:ascii="CMU Serif Roman" w:hAnsi="CMU Serif Roman"/>
+          <w:color w:val="000000" w:themeColor="text1"/>
+        </w:rPr>
+      </w:pPr>
+      <w:r>
+        <w:rPr>
+          <w:rFonts w:ascii="CMU Serif Roman" w:hAnsi="CMU Serif Roman"/>
+          <w:color w:val="000000" w:themeColor="text1"/>
+        </w:rPr>
+        <w:t xml:space="preserve">ClientS si connette al ServerVerifica, riceve un messaggio di benvenuto </w:t>
+      </w:r>
+      <w:r>
+        <w:rPr>
+          <w:rFonts w:ascii="CMU Serif Roman" w:hAnsi="CMU Serif Roman"/>
+          <w:color w:val="000000" w:themeColor="text1"/>
+        </w:rPr>
+        <w:t>dal ServerVerifica che gli chiederà di immettere un numero di tessera sanitaria, in modo da poterne testare la validità.</w:t>
+      </w:r>
+      <w:r>
+        <w:rPr>
+          <w:rFonts w:ascii="CMU Serif Roman" w:hAnsi="CMU Serif Roman"/>
+          <w:color w:val="000000" w:themeColor="text1"/>
+        </w:rPr>
+        <w:t xml:space="preserve"> </w:t>
+      </w:r>
+      <w:r>
+        <w:rPr>
+          <w:rFonts w:ascii="CMU Serif Roman" w:hAnsi="CMU Serif Roman"/>
+          <w:color w:val="000000" w:themeColor="text1"/>
+        </w:rPr>
+        <w:t>Dopo aver inserito il codice, l’App resta in attesa che il ServerVerifica e ServerVaccinale facciano le dovute operazioni e riceve un esito positivo o negativo</w:t>
+      </w:r>
+      <w:r>
+        <w:rPr>
+          <w:rFonts w:ascii="CMU Serif Roman" w:hAnsi="CMU Serif Roman"/>
+          <w:color w:val="000000" w:themeColor="text1"/>
+        </w:rPr>
+        <w:t xml:space="preserve"> da parte del ServerVerifica.</w:t>
+      </w:r>
+    </w:p>
+    <w:p>
+      <w:pPr>
+        <w:rPr>
+          <w:rFonts w:ascii="CMU Serif Roman" w:hAnsi="CMU Serif Roman"/>
+          <w:color w:val="000000" w:themeColor="text1"/>
+          <w:sz w:val="36"/>
+          <w:szCs w:val="36"/>
+        </w:rPr>
+      </w:pPr>
+    </w:p>
+    <w:p>
+      <w:pPr>
+        <w:rPr>
+          <w:rFonts w:ascii="CMU Serif Roman" w:hAnsi="CMU Serif Roman"/>
+          <w:color w:val="000000" w:themeColor="text1"/>
+          <w:sz w:val="36"/>
+          <w:szCs w:val="36"/>
+        </w:rPr>
+      </w:pPr>
+    </w:p>
+    <w:p>
+      <w:pPr>
+        <w:rPr>
+          <w:rFonts w:ascii="CMU Serif Roman" w:hAnsi="CMU Serif Roman"/>
+          <w:color w:val="000000" w:themeColor="text1"/>
+          <w:sz w:val="36"/>
+          <w:szCs w:val="36"/>
+        </w:rPr>
+      </w:pPr>
+    </w:p>
+    <w:p>
+      <w:pPr>
+        <w:rPr>
+          <w:rFonts w:ascii="CMU Serif Roman" w:hAnsi="CMU Serif Roman"/>
+          <w:color w:val="000000" w:themeColor="text1"/>
+          <w:sz w:val="36"/>
+          <w:szCs w:val="36"/>
+        </w:rPr>
+      </w:pPr>
+    </w:p>
+    <w:p>
+      <w:pPr>
+        <w:rPr>
+          <w:rFonts w:ascii="CMU Serif Roman" w:hAnsi="CMU Serif Roman"/>
+          <w:color w:val="000000" w:themeColor="text1"/>
+          <w:sz w:val="36"/>
+          <w:szCs w:val="36"/>
+        </w:rPr>
+      </w:pPr>
+    </w:p>
+    <w:p>
+      <w:pPr>
+        <w:rPr>
+          <w:rFonts w:ascii="CMU Serif Roman" w:hAnsi="CMU Serif Roman"/>
+          <w:color w:val="000000" w:themeColor="text1"/>
+          <w:sz w:val="36"/>
+          <w:szCs w:val="36"/>
+        </w:rPr>
+      </w:pPr>
+    </w:p>
+    <w:p>
+      <w:pPr>
+        <w:pStyle w:val="Titolo2"/>
+        <w:rPr>
+          <w:rFonts w:ascii="CMU Serif Roman" w:hAnsi="CMU Serif Roman"/>
+          <w:b/>
+          <w:bCs/>
+          <w:color w:val="000000" w:themeColor="text1"/>
           <w:sz w:val="36"/>
           <w:szCs w:val="36"/>
           <w:lang w:val="en-US"/>
         </w:rPr>
       </w:pPr>
-    </w:p>
-    <w:p>
-      <w:pPr>
-        <w:rPr>
-          <w:rFonts w:ascii="CMU Serif Roman" w:hAnsi="CMU Serif Roman"/>
+      <w:bookmarkStart w:id="8" w:name="_Toc92562204"/>
+      <w:r>
+        <w:rPr>
+          <w:rFonts w:ascii="CMU Serif Roman" w:hAnsi="CMU Serif Roman"/>
+          <w:b/>
+          <w:bCs/>
           <w:color w:val="000000" w:themeColor="text1"/>
           <w:sz w:val="36"/>
           <w:szCs w:val="36"/>
           <w:lang w:val="en-US"/>
         </w:rPr>
-      </w:pPr>
-    </w:p>
-    <w:p>
-      <w:pPr>
-        <w:rPr>
-          <w:rFonts w:ascii="CMU Serif Roman" w:hAnsi="CMU Serif Roman"/>
+        <w:t>ClientT</w:t>
+      </w:r>
+      <w:r>
+        <w:rPr>
+          <w:rFonts w:ascii="CMU Serif Roman" w:hAnsi="CMU Serif Roman"/>
+          <w:b/>
+          <w:bCs/>
           <w:color w:val="000000" w:themeColor="text1"/>
           <w:sz w:val="36"/>
           <w:szCs w:val="36"/>
           <w:lang w:val="en-US"/>
         </w:rPr>
-      </w:pPr>
-    </w:p>
-    <w:p>
-      <w:pPr>
-        <w:rPr>
-          <w:rFonts w:ascii="CMU Serif Roman" w:hAnsi="CMU Serif Roman"/>
+        <w:t xml:space="preserve"> </w:t>
+      </w:r>
+      <w:r>
+        <w:rPr>
+          <w:rFonts w:ascii="Times New Roman" w:hAnsi="Times New Roman" w:cs="Times New Roman"/>
+          <w:b/>
+          <w:bCs/>
           <w:color w:val="000000" w:themeColor="text1"/>
           <w:sz w:val="36"/>
           <w:szCs w:val="36"/>
           <w:lang w:val="en-US"/>
         </w:rPr>
-      </w:pPr>
-    </w:p>
-    <w:p>
-      <w:pPr>
-        <w:rPr>
-          <w:rFonts w:ascii="CMU Serif Roman" w:hAnsi="CMU Serif Roman"/>
+        <w:t>→</w:t>
+      </w:r>
+      <w:r>
+        <w:rPr>
+          <w:rFonts w:ascii="CMU Serif Roman" w:hAnsi="CMU Serif Roman"/>
+          <w:b/>
+          <w:bCs/>
           <w:color w:val="000000" w:themeColor="text1"/>
           <w:sz w:val="36"/>
           <w:szCs w:val="36"/>
           <w:lang w:val="en-US"/>
         </w:rPr>
-      </w:pPr>
-    </w:p>
-    <w:p>
-      <w:pPr>
-        <w:rPr>
-          <w:rFonts w:ascii="CMU Serif Roman" w:hAnsi="CMU Serif Roman"/>
+        <w:t xml:space="preserve"> </w:t>
+      </w:r>
+      <w:r>
+        <w:rPr>
+          <w:rFonts w:ascii="CMU Serif Roman" w:hAnsi="CMU Serif Roman"/>
+          <w:b/>
+          <w:bCs/>
           <w:color w:val="000000" w:themeColor="text1"/>
           <w:sz w:val="36"/>
           <w:szCs w:val="36"/>
           <w:lang w:val="en-US"/>
         </w:rPr>
-      </w:pPr>
-    </w:p>
-    <w:p>
-      <w:pPr>
-        <w:pStyle w:val="Titolo2"/>
-        <w:rPr>
-          <w:rFonts w:ascii="CMU Serif Roman" w:hAnsi="CMU Serif Roman"/>
-          <w:b/>
-          <w:bCs/>
-          <w:color w:val="000000" w:themeColor="text1"/>
-          <w:sz w:val="36"/>
-          <w:szCs w:val="36"/>
-        </w:rPr>
-      </w:pPr>
-      <w:bookmarkStart w:id="8" w:name="_Toc92562204"/>
-      <w:r>
-        <w:rPr>
-          <w:rFonts w:ascii="CMU Serif Roman" w:hAnsi="CMU Serif Roman"/>
-          <w:b/>
-          <w:bCs/>
-          <w:color w:val="000000" w:themeColor="text1"/>
-          <w:sz w:val="36"/>
-          <w:szCs w:val="36"/>
-        </w:rPr>
-        <w:t>ClientT</w:t>
-      </w:r>
-      <w:r>
-        <w:rPr>
-          <w:rFonts w:ascii="CMU Serif Roman" w:hAnsi="CMU Serif Roman"/>
-          <w:b/>
-          <w:bCs/>
-          <w:color w:val="000000" w:themeColor="text1"/>
-          <w:sz w:val="36"/>
-          <w:szCs w:val="36"/>
-        </w:rPr>
-        <w:t xml:space="preserve"> </w:t>
-      </w:r>
-      <w:r>
-        <w:rPr>
-          <w:rFonts w:ascii="Times New Roman" w:hAnsi="Times New Roman" w:cs="Times New Roman"/>
-          <w:b/>
-          <w:bCs/>
-          <w:color w:val="000000" w:themeColor="text1"/>
-          <w:sz w:val="36"/>
-          <w:szCs w:val="36"/>
-        </w:rPr>
-        <w:t>→</w:t>
-      </w:r>
-      <w:r>
-        <w:rPr>
-          <w:rFonts w:ascii="CMU Serif Roman" w:hAnsi="CMU Serif Roman"/>
-          <w:b/>
-          <w:bCs/>
-          <w:color w:val="000000" w:themeColor="text1"/>
-          <w:sz w:val="36"/>
-          <w:szCs w:val="36"/>
-        </w:rPr>
-        <w:t xml:space="preserve"> </w:t>
-      </w:r>
-      <w:r>
-        <w:rPr>
-          <w:rFonts w:ascii="CMU Serif Roman" w:hAnsi="CMU Serif Roman"/>
-          <w:b/>
-          <w:bCs/>
-          <w:color w:val="000000" w:themeColor="text1"/>
-          <w:sz w:val="36"/>
-          <w:szCs w:val="36"/>
-        </w:rPr>
         <w:t>ASL</w:t>
       </w:r>
       <w:bookmarkEnd w:id="8"/>
@@ -3205,56 +3416,62 @@
           <w:color w:val="000000" w:themeColor="text1"/>
           <w:sz w:val="36"/>
           <w:szCs w:val="36"/>
-        </w:rPr>
-      </w:pPr>
-    </w:p>
-    <w:p>
-      <w:pPr>
-        <w:rPr>
-          <w:rFonts w:ascii="CMU Serif Roman" w:hAnsi="CMU Serif Roman"/>
-          <w:color w:val="000000" w:themeColor="text1"/>
-          <w:sz w:val="36"/>
-          <w:szCs w:val="36"/>
-        </w:rPr>
-      </w:pPr>
-    </w:p>
-    <w:p>
-      <w:pPr>
-        <w:rPr>
-          <w:rFonts w:ascii="CMU Serif Roman" w:hAnsi="CMU Serif Roman"/>
-          <w:color w:val="000000" w:themeColor="text1"/>
-          <w:sz w:val="36"/>
-          <w:szCs w:val="36"/>
-        </w:rPr>
-      </w:pPr>
-    </w:p>
-    <w:p>
-      <w:pPr>
-        <w:rPr>
-          <w:rFonts w:ascii="CMU Serif Roman" w:hAnsi="CMU Serif Roman"/>
-          <w:color w:val="000000" w:themeColor="text1"/>
-          <w:sz w:val="36"/>
-          <w:szCs w:val="36"/>
-        </w:rPr>
-      </w:pPr>
-    </w:p>
-    <w:p>
-      <w:pPr>
-        <w:rPr>
-          <w:rFonts w:ascii="CMU Serif Roman" w:hAnsi="CMU Serif Roman"/>
-          <w:color w:val="000000" w:themeColor="text1"/>
-          <w:sz w:val="36"/>
-          <w:szCs w:val="36"/>
-        </w:rPr>
-      </w:pPr>
-    </w:p>
-    <w:p>
-      <w:pPr>
-        <w:rPr>
-          <w:rFonts w:ascii="CMU Serif Roman" w:hAnsi="CMU Serif Roman"/>
-          <w:color w:val="000000" w:themeColor="text1"/>
-          <w:sz w:val="36"/>
-          <w:szCs w:val="36"/>
+          <w:lang w:val="en-US"/>
+        </w:rPr>
+      </w:pPr>
+    </w:p>
+    <w:p>
+      <w:pPr>
+        <w:rPr>
+          <w:rFonts w:ascii="CMU Serif Roman" w:hAnsi="CMU Serif Roman"/>
+          <w:color w:val="000000" w:themeColor="text1"/>
+          <w:sz w:val="36"/>
+          <w:szCs w:val="36"/>
+          <w:lang w:val="en-US"/>
+        </w:rPr>
+      </w:pPr>
+    </w:p>
+    <w:p>
+      <w:pPr>
+        <w:rPr>
+          <w:rFonts w:ascii="CMU Serif Roman" w:hAnsi="CMU Serif Roman"/>
+          <w:color w:val="000000" w:themeColor="text1"/>
+          <w:sz w:val="36"/>
+          <w:szCs w:val="36"/>
+          <w:lang w:val="en-US"/>
+        </w:rPr>
+      </w:pPr>
+    </w:p>
+    <w:p>
+      <w:pPr>
+        <w:rPr>
+          <w:rFonts w:ascii="CMU Serif Roman" w:hAnsi="CMU Serif Roman"/>
+          <w:color w:val="000000" w:themeColor="text1"/>
+          <w:sz w:val="36"/>
+          <w:szCs w:val="36"/>
+          <w:lang w:val="en-US"/>
+        </w:rPr>
+      </w:pPr>
+    </w:p>
+    <w:p>
+      <w:pPr>
+        <w:rPr>
+          <w:rFonts w:ascii="CMU Serif Roman" w:hAnsi="CMU Serif Roman"/>
+          <w:color w:val="000000" w:themeColor="text1"/>
+          <w:sz w:val="36"/>
+          <w:szCs w:val="36"/>
+          <w:lang w:val="en-US"/>
+        </w:rPr>
+      </w:pPr>
+    </w:p>
+    <w:p>
+      <w:pPr>
+        <w:rPr>
+          <w:rFonts w:ascii="CMU Serif Roman" w:hAnsi="CMU Serif Roman"/>
+          <w:color w:val="000000" w:themeColor="text1"/>
+          <w:sz w:val="36"/>
+          <w:szCs w:val="36"/>
+          <w:lang w:val="en-US"/>
         </w:rPr>
       </w:pPr>
     </w:p>
@@ -3378,6 +3595,7 @@
           <w:sz w:val="36"/>
           <w:szCs w:val="36"/>
         </w:rPr>
+        <w:lastRenderedPageBreak/>
         <w:t>Descrizione del Protocollo</w:t>
       </w:r>
       <w:bookmarkEnd w:id="10"/>
@@ -3496,6 +3714,186 @@
     </w:p>
     <w:p>
       <w:pPr>
+        <w:rPr>
+          <w:rFonts w:ascii="CMU Serif Roman" w:hAnsi="CMU Serif Roman"/>
+          <w:color w:val="000000" w:themeColor="text1"/>
+          <w:sz w:val="36"/>
+          <w:szCs w:val="36"/>
+        </w:rPr>
+      </w:pPr>
+    </w:p>
+    <w:p>
+      <w:pPr>
+        <w:rPr>
+          <w:rFonts w:ascii="CMU Serif Roman" w:hAnsi="CMU Serif Roman"/>
+          <w:color w:val="000000" w:themeColor="text1"/>
+          <w:sz w:val="36"/>
+          <w:szCs w:val="36"/>
+        </w:rPr>
+      </w:pPr>
+    </w:p>
+    <w:p>
+      <w:pPr>
+        <w:rPr>
+          <w:rFonts w:ascii="CMU Serif Roman" w:hAnsi="CMU Serif Roman"/>
+          <w:color w:val="000000" w:themeColor="text1"/>
+          <w:sz w:val="36"/>
+          <w:szCs w:val="36"/>
+        </w:rPr>
+      </w:pPr>
+    </w:p>
+    <w:p>
+      <w:pPr>
+        <w:rPr>
+          <w:rFonts w:ascii="CMU Serif Roman" w:hAnsi="CMU Serif Roman"/>
+          <w:color w:val="000000" w:themeColor="text1"/>
+          <w:sz w:val="36"/>
+          <w:szCs w:val="36"/>
+        </w:rPr>
+      </w:pPr>
+    </w:p>
+    <w:p>
+      <w:pPr>
+        <w:rPr>
+          <w:rFonts w:ascii="CMU Serif Roman" w:hAnsi="CMU Serif Roman"/>
+          <w:color w:val="000000" w:themeColor="text1"/>
+          <w:sz w:val="36"/>
+          <w:szCs w:val="36"/>
+        </w:rPr>
+      </w:pPr>
+    </w:p>
+    <w:p>
+      <w:pPr>
+        <w:rPr>
+          <w:rFonts w:ascii="CMU Serif Roman" w:hAnsi="CMU Serif Roman"/>
+          <w:color w:val="000000" w:themeColor="text1"/>
+          <w:sz w:val="36"/>
+          <w:szCs w:val="36"/>
+        </w:rPr>
+      </w:pPr>
+    </w:p>
+    <w:p>
+      <w:pPr>
+        <w:rPr>
+          <w:rFonts w:ascii="CMU Serif Roman" w:hAnsi="CMU Serif Roman"/>
+          <w:color w:val="000000" w:themeColor="text1"/>
+          <w:sz w:val="36"/>
+          <w:szCs w:val="36"/>
+        </w:rPr>
+      </w:pPr>
+    </w:p>
+    <w:p>
+      <w:pPr>
+        <w:rPr>
+          <w:rFonts w:ascii="CMU Serif Roman" w:hAnsi="CMU Serif Roman"/>
+          <w:color w:val="000000" w:themeColor="text1"/>
+          <w:sz w:val="36"/>
+          <w:szCs w:val="36"/>
+        </w:rPr>
+      </w:pPr>
+    </w:p>
+    <w:p>
+      <w:pPr>
+        <w:rPr>
+          <w:rFonts w:ascii="CMU Serif Roman" w:hAnsi="CMU Serif Roman"/>
+          <w:color w:val="000000" w:themeColor="text1"/>
+          <w:sz w:val="36"/>
+          <w:szCs w:val="36"/>
+        </w:rPr>
+      </w:pPr>
+    </w:p>
+    <w:p>
+      <w:pPr>
+        <w:rPr>
+          <w:rFonts w:ascii="CMU Serif Roman" w:hAnsi="CMU Serif Roman"/>
+          <w:color w:val="000000" w:themeColor="text1"/>
+          <w:sz w:val="36"/>
+          <w:szCs w:val="36"/>
+        </w:rPr>
+      </w:pPr>
+    </w:p>
+    <w:p>
+      <w:pPr>
+        <w:rPr>
+          <w:rFonts w:ascii="CMU Serif Roman" w:hAnsi="CMU Serif Roman"/>
+          <w:color w:val="000000" w:themeColor="text1"/>
+          <w:sz w:val="36"/>
+          <w:szCs w:val="36"/>
+        </w:rPr>
+      </w:pPr>
+    </w:p>
+    <w:p>
+      <w:pPr>
+        <w:rPr>
+          <w:rFonts w:ascii="CMU Serif Roman" w:hAnsi="CMU Serif Roman"/>
+          <w:color w:val="000000" w:themeColor="text1"/>
+          <w:sz w:val="36"/>
+          <w:szCs w:val="36"/>
+        </w:rPr>
+      </w:pPr>
+    </w:p>
+    <w:p>
+      <w:pPr>
+        <w:rPr>
+          <w:rFonts w:ascii="CMU Serif Roman" w:hAnsi="CMU Serif Roman"/>
+          <w:color w:val="000000" w:themeColor="text1"/>
+          <w:sz w:val="36"/>
+          <w:szCs w:val="36"/>
+        </w:rPr>
+      </w:pPr>
+    </w:p>
+    <w:p>
+      <w:pPr>
+        <w:rPr>
+          <w:rFonts w:ascii="CMU Serif Roman" w:hAnsi="CMU Serif Roman"/>
+          <w:color w:val="000000" w:themeColor="text1"/>
+          <w:sz w:val="36"/>
+          <w:szCs w:val="36"/>
+        </w:rPr>
+      </w:pPr>
+    </w:p>
+    <w:p>
+      <w:pPr>
+        <w:rPr>
+          <w:rFonts w:ascii="CMU Serif Roman" w:hAnsi="CMU Serif Roman"/>
+          <w:color w:val="000000" w:themeColor="text1"/>
+          <w:sz w:val="36"/>
+          <w:szCs w:val="36"/>
+        </w:rPr>
+      </w:pPr>
+    </w:p>
+    <w:p>
+      <w:pPr>
+        <w:rPr>
+          <w:rFonts w:ascii="CMU Serif Roman" w:hAnsi="CMU Serif Roman"/>
+          <w:color w:val="000000" w:themeColor="text1"/>
+          <w:sz w:val="36"/>
+          <w:szCs w:val="36"/>
+        </w:rPr>
+      </w:pPr>
+    </w:p>
+    <w:p>
+      <w:pPr>
+        <w:rPr>
+          <w:rFonts w:ascii="CMU Serif Roman" w:hAnsi="CMU Serif Roman"/>
+          <w:color w:val="000000" w:themeColor="text1"/>
+          <w:sz w:val="36"/>
+          <w:szCs w:val="36"/>
+        </w:rPr>
+      </w:pPr>
+    </w:p>
+    <w:p>
+      <w:pPr>
+        <w:rPr>
+          <w:rFonts w:ascii="CMU Serif Roman" w:hAnsi="CMU Serif Roman"/>
+          <w:color w:val="000000" w:themeColor="text1"/>
+          <w:sz w:val="36"/>
+          <w:szCs w:val="36"/>
+        </w:rPr>
+      </w:pPr>
+    </w:p>
+    <w:p>
+      <w:pPr>
         <w:pStyle w:val="Titolo1"/>
         <w:rPr>
           <w:rFonts w:ascii="CMU Serif Roman" w:hAnsi="CMU Serif Roman"/>
@@ -3516,6 +3914,7 @@
           <w:sz w:val="36"/>
           <w:szCs w:val="36"/>
         </w:rPr>
+        <w:lastRenderedPageBreak/>
         <w:t>Manuale Utente – Guida al</w:t>
       </w:r>
       <w:r>
@@ -3530,31 +3929,129 @@
         <w:t>la compilazione</w:t>
       </w:r>
       <w:bookmarkEnd w:id="11"/>
-    </w:p>
-    <w:p/>
-    <w:p>
-      <w:r>
+      <w:r>
+        <w:rPr>
+          <w:rFonts w:ascii="CMU Serif Roman" w:hAnsi="CMU Serif Roman"/>
+          <w:b/>
+          <w:bCs/>
+          <w:color w:val="000000" w:themeColor="text1"/>
+          <w:sz w:val="36"/>
+          <w:szCs w:val="36"/>
+        </w:rPr>
+        <w:t xml:space="preserve"> ed esecuzione</w:t>
+      </w:r>
+    </w:p>
+    <w:p>
+      <w:pPr>
+        <w:jc w:val="right"/>
+        <w:rPr>
+          <w:sz w:val="32"/>
+          <w:szCs w:val="32"/>
+        </w:rPr>
+      </w:pPr>
+    </w:p>
+    <w:p>
+      <w:pPr>
+        <w:jc w:val="right"/>
+        <w:rPr>
+          <w:rFonts w:ascii="CMU Serif Roman" w:hAnsi="CMU Serif Roman" w:cs="CMU Serif Roman"/>
+          <w:i/>
+          <w:iCs/>
+          <w:sz w:val="32"/>
+          <w:szCs w:val="32"/>
+        </w:rPr>
+      </w:pPr>
+      <w:r>
+        <w:rPr>
+          <w:rFonts w:ascii="CMU Serif Roman" w:hAnsi="CMU Serif Roman" w:cs="CMU Serif Roman"/>
+          <w:i/>
+          <w:iCs/>
+          <w:sz w:val="32"/>
+          <w:szCs w:val="32"/>
+        </w:rPr>
+        <w:t>Compilazione</w:t>
+      </w:r>
+    </w:p>
+    <w:p>
+      <w:pPr>
+        <w:rPr>
+          <w:rFonts w:ascii="CMU Serif Roman" w:hAnsi="CMU Serif Roman" w:cs="CMU Serif Roman"/>
+        </w:rPr>
+      </w:pPr>
+    </w:p>
+    <w:p>
+      <w:pPr>
+        <w:pStyle w:val="Paragrafoelenco"/>
+        <w:numPr>
+          <w:ilvl w:val="0"/>
+          <w:numId w:val="2"/>
+        </w:numPr>
+        <w:rPr>
+          <w:rFonts w:ascii="CMU Serif Roman" w:hAnsi="CMU Serif Roman" w:cs="CMU Serif Roman"/>
+        </w:rPr>
+      </w:pPr>
+      <w:r>
+        <w:rPr>
+          <w:rFonts w:ascii="CMU Serif Roman" w:hAnsi="CMU Serif Roman" w:cs="CMU Serif Roman"/>
+          <w:sz w:val="28"/>
+          <w:szCs w:val="28"/>
+        </w:rPr>
         <w:t xml:space="preserve">Per compilare il </w:t>
       </w:r>
       <m:oMath>
         <m:r>
           <w:rPr>
-            <w:rFonts w:ascii="Cambria Math" w:hAnsi="Cambria Math"/>
+            <w:rFonts w:ascii="Cambria Math" w:hAnsi="Cambria Math" w:cs="CMU Serif Roman"/>
+            <w:sz w:val="28"/>
+            <w:szCs w:val="28"/>
           </w:rPr>
           <m:t>Client_Utente ,</m:t>
         </m:r>
       </m:oMath>
       <w:r>
+        <w:rPr>
+          <w:rFonts w:ascii="CMU Serif Roman" w:hAnsi="CMU Serif Roman" w:cs="CMU Serif Roman"/>
+          <w:sz w:val="28"/>
+          <w:szCs w:val="28"/>
+        </w:rPr>
         <w:t xml:space="preserve"> aprire il terminale dirigersi nella cartella “Progetto GP” e digitare il seguente comando:</w:t>
       </w:r>
       <w:r>
+        <w:rPr>
+          <w:rFonts w:ascii="CMU Serif Roman" w:hAnsi="CMU Serif Roman" w:cs="CMU Serif Roman"/>
+        </w:rPr>
         <w:tab/>
       </w:r>
-      <w:r>
+    </w:p>
+    <w:p>
+      <w:pPr>
+        <w:rPr>
+          <w:rFonts w:ascii="CMU Serif Roman" w:hAnsi="CMU Serif Roman" w:cs="CMU Serif Roman"/>
+        </w:rPr>
+      </w:pPr>
+      <w:r>
+        <w:rPr>
+          <w:rFonts w:ascii="CMU Serif Roman" w:hAnsi="CMU Serif Roman" w:cs="CMU Serif Roman"/>
+        </w:rPr>
         <w:tab/>
       </w:r>
       <w:r>
         <w:rPr>
+          <w:rFonts w:ascii="CMU Serif Roman" w:hAnsi="CMU Serif Roman" w:cs="CMU Serif Roman"/>
+        </w:rPr>
+        <w:tab/>
+      </w:r>
+    </w:p>
+    <w:p>
+      <w:pPr>
+        <w:ind w:left="2832" w:firstLine="708"/>
+        <w:rPr>
+          <w:rFonts w:ascii="CMU Serif Roman" w:hAnsi="CMU Serif Roman" w:cs="CMU Serif Roman"/>
+        </w:rPr>
+      </w:pPr>
+      <w:r>
+        <w:rPr>
+          <w:rFonts w:ascii="CMU Serif Roman" w:hAnsi="CMU Serif Roman" w:cs="CMU Serif Roman"/>
           <w:b/>
           <w:bCs/>
           <w:i/>
@@ -3566,310 +4063,1218 @@
     <w:p>
       <w:pPr>
         <w:rPr>
-          <w:rFonts w:ascii="CMU Serif Roman" w:hAnsi="CMU Serif Roman"/>
-          <w:color w:val="000000" w:themeColor="text1"/>
-          <w:sz w:val="36"/>
-          <w:szCs w:val="36"/>
-        </w:rPr>
-      </w:pPr>
-    </w:p>
-    <w:p>
-      <w:r>
+          <w:rFonts w:ascii="CMU Serif Roman" w:hAnsi="CMU Serif Roman" w:cs="CMU Serif Roman"/>
+          <w:color w:val="000000" w:themeColor="text1"/>
+          <w:sz w:val="36"/>
+          <w:szCs w:val="36"/>
+        </w:rPr>
+      </w:pPr>
+    </w:p>
+    <w:p>
+      <w:pPr>
+        <w:pStyle w:val="Paragrafoelenco"/>
+        <w:numPr>
+          <w:ilvl w:val="0"/>
+          <w:numId w:val="2"/>
+        </w:numPr>
+        <w:rPr>
+          <w:rFonts w:ascii="CMU Serif Roman" w:hAnsi="CMU Serif Roman" w:cs="CMU Serif Roman"/>
+          <w:sz w:val="28"/>
+          <w:szCs w:val="28"/>
+        </w:rPr>
+      </w:pPr>
+      <w:r>
+        <w:rPr>
+          <w:rFonts w:ascii="CMU Serif Roman" w:hAnsi="CMU Serif Roman" w:cs="CMU Serif Roman"/>
+          <w:sz w:val="28"/>
+          <w:szCs w:val="28"/>
+        </w:rPr>
         <w:t xml:space="preserve">Per compilare il </w:t>
       </w:r>
       <m:oMath>
         <m:r>
           <w:rPr>
-            <w:rFonts w:ascii="Cambria Math" w:hAnsi="Cambria Math"/>
+            <w:rFonts w:ascii="Cambria Math" w:hAnsi="Cambria Math" w:cs="CMU Serif Roman"/>
+            <w:sz w:val="28"/>
+            <w:szCs w:val="28"/>
           </w:rPr>
           <m:t>Centro Vaccinale ,</m:t>
         </m:r>
       </m:oMath>
       <w:r>
+        <w:rPr>
+          <w:rFonts w:ascii="CMU Serif Roman" w:hAnsi="CMU Serif Roman" w:cs="CMU Serif Roman"/>
+          <w:sz w:val="28"/>
+          <w:szCs w:val="28"/>
+        </w:rPr>
         <w:t xml:space="preserve"> aprire il terminale dirigersi nella cartella “Progetto GP” e digitare il seguente comando:</w:t>
       </w:r>
-      <w:r>
+    </w:p>
+    <w:p>
+      <w:pPr>
+        <w:rPr>
+          <w:rFonts w:ascii="CMU Serif Roman" w:hAnsi="CMU Serif Roman" w:cs="CMU Serif Roman"/>
+          <w:sz w:val="28"/>
+          <w:szCs w:val="28"/>
+        </w:rPr>
+      </w:pPr>
+    </w:p>
+    <w:p>
+      <w:pPr>
+        <w:ind w:left="2832" w:firstLine="708"/>
+        <w:rPr>
+          <w:rFonts w:ascii="CMU Serif Roman" w:hAnsi="CMU Serif Roman" w:cs="CMU Serif Roman"/>
+        </w:rPr>
+      </w:pPr>
+      <w:r>
+        <w:rPr>
+          <w:rFonts w:ascii="CMU Serif Roman" w:hAnsi="CMU Serif Roman" w:cs="CMU Serif Roman"/>
+        </w:rPr>
         <w:t xml:space="preserve"> </w:t>
       </w:r>
       <w:r>
         <w:rPr>
+          <w:rFonts w:ascii="CMU Serif Roman" w:hAnsi="CMU Serif Roman" w:cs="CMU Serif Roman"/>
           <w:b/>
           <w:bCs/>
           <w:i/>
           <w:iCs/>
         </w:rPr>
-        <w:t xml:space="preserve">gcc -o </w:t>
-      </w:r>
-      <w:r>
-        <w:rPr>
-          <w:b/>
-          <w:bCs/>
-          <w:i/>
-          <w:iCs/>
-        </w:rPr>
-        <w:t>CentroVaccinale CentroVaccinale</w:t>
-      </w:r>
-      <w:r>
-        <w:rPr>
-          <w:b/>
-          <w:bCs/>
-          <w:i/>
-          <w:iCs/>
-        </w:rPr>
-        <w:t>.c</w:t>
-      </w:r>
-    </w:p>
-    <w:p>
-      <w:pPr>
-        <w:rPr>
-          <w:rFonts w:ascii="CMU Serif Roman" w:hAnsi="CMU Serif Roman"/>
-          <w:color w:val="000000" w:themeColor="text1"/>
-          <w:sz w:val="36"/>
-          <w:szCs w:val="36"/>
-        </w:rPr>
-      </w:pPr>
-    </w:p>
-    <w:p>
-      <w:r>
+        <w:t>gcc -o CentroVaccinale CentroVaccinale.c</w:t>
+      </w:r>
+    </w:p>
+    <w:p>
+      <w:pPr>
+        <w:rPr>
+          <w:rFonts w:ascii="CMU Serif Roman" w:hAnsi="CMU Serif Roman" w:cs="CMU Serif Roman"/>
+          <w:color w:val="000000" w:themeColor="text1"/>
+          <w:sz w:val="36"/>
+          <w:szCs w:val="36"/>
+        </w:rPr>
+      </w:pPr>
+    </w:p>
+    <w:p>
+      <w:pPr>
+        <w:pStyle w:val="Paragrafoelenco"/>
+        <w:numPr>
+          <w:ilvl w:val="0"/>
+          <w:numId w:val="2"/>
+        </w:numPr>
+        <w:rPr>
+          <w:rFonts w:ascii="CMU Serif Roman" w:hAnsi="CMU Serif Roman" w:cs="CMU Serif Roman"/>
+        </w:rPr>
+      </w:pPr>
+      <w:r>
+        <w:rPr>
+          <w:rFonts w:ascii="CMU Serif Roman" w:hAnsi="CMU Serif Roman" w:cs="CMU Serif Roman"/>
+          <w:sz w:val="28"/>
+          <w:szCs w:val="28"/>
+        </w:rPr>
         <w:t xml:space="preserve">Per compilare il </w:t>
       </w:r>
       <m:oMath>
         <m:r>
           <w:rPr>
-            <w:rFonts w:ascii="Cambria Math" w:hAnsi="Cambria Math"/>
+            <w:rFonts w:ascii="Cambria Math" w:hAnsi="Cambria Math" w:cs="CMU Serif Roman"/>
+            <w:sz w:val="28"/>
+            <w:szCs w:val="28"/>
           </w:rPr>
           <m:t>ServerV</m:t>
         </m:r>
       </m:oMath>
       <w:r>
+        <w:rPr>
+          <w:rFonts w:ascii="CMU Serif Roman" w:hAnsi="CMU Serif Roman" w:cs="CMU Serif Roman"/>
+          <w:sz w:val="28"/>
+          <w:szCs w:val="28"/>
+        </w:rPr>
         <w:t xml:space="preserve"> aprire il terminale dirigersi nella cartella “Progetto GP” e digitare il seguente comando:</w:t>
       </w:r>
       <w:r>
+        <w:rPr>
+          <w:rFonts w:ascii="CMU Serif Roman" w:hAnsi="CMU Serif Roman" w:cs="CMU Serif Roman"/>
+        </w:rPr>
         <w:tab/>
       </w:r>
       <w:r>
+        <w:rPr>
+          <w:rFonts w:ascii="CMU Serif Roman" w:hAnsi="CMU Serif Roman" w:cs="CMU Serif Roman"/>
+        </w:rPr>
         <w:tab/>
       </w:r>
-      <w:r>
-        <w:rPr>
+    </w:p>
+    <w:p>
+      <w:pPr>
+        <w:rPr>
+          <w:rFonts w:ascii="CMU Serif Roman" w:hAnsi="CMU Serif Roman" w:cs="CMU Serif Roman"/>
+        </w:rPr>
+      </w:pPr>
+    </w:p>
+    <w:p>
+      <w:pPr>
+        <w:ind w:left="2832" w:firstLine="708"/>
+        <w:rPr>
+          <w:rFonts w:ascii="CMU Serif Roman" w:hAnsi="CMU Serif Roman" w:cs="CMU Serif Roman"/>
+        </w:rPr>
+      </w:pPr>
+      <w:r>
+        <w:rPr>
+          <w:rFonts w:ascii="CMU Serif Roman" w:hAnsi="CMU Serif Roman" w:cs="CMU Serif Roman"/>
           <w:b/>
           <w:bCs/>
           <w:i/>
           <w:iCs/>
         </w:rPr>
-        <w:t xml:space="preserve">gcc -o </w:t>
-      </w:r>
-      <w:r>
-        <w:rPr>
-          <w:b/>
-          <w:bCs/>
-          <w:i/>
-          <w:iCs/>
-        </w:rPr>
-        <w:t>ServerV ServerV</w:t>
-      </w:r>
-      <w:r>
-        <w:rPr>
-          <w:b/>
-          <w:bCs/>
-          <w:i/>
-          <w:iCs/>
-        </w:rPr>
-        <w:t>.c</w:t>
-      </w:r>
-    </w:p>
-    <w:p>
-      <w:pPr>
-        <w:rPr>
-          <w:rFonts w:ascii="CMU Serif Roman" w:hAnsi="CMU Serif Roman"/>
-          <w:color w:val="000000" w:themeColor="text1"/>
-          <w:sz w:val="36"/>
-          <w:szCs w:val="36"/>
-        </w:rPr>
-      </w:pPr>
-    </w:p>
-    <w:p>
-      <w:r>
+        <w:t>gcc -o ServerV ServerV.c</w:t>
+      </w:r>
+    </w:p>
+    <w:p>
+      <w:pPr>
+        <w:rPr>
+          <w:rFonts w:ascii="CMU Serif Roman" w:hAnsi="CMU Serif Roman" w:cs="CMU Serif Roman"/>
+          <w:color w:val="000000" w:themeColor="text1"/>
+          <w:sz w:val="36"/>
+          <w:szCs w:val="36"/>
+        </w:rPr>
+      </w:pPr>
+    </w:p>
+    <w:p>
+      <w:pPr>
+        <w:pStyle w:val="Paragrafoelenco"/>
+        <w:numPr>
+          <w:ilvl w:val="0"/>
+          <w:numId w:val="2"/>
+        </w:numPr>
+        <w:rPr>
+          <w:rFonts w:ascii="CMU Serif Roman" w:hAnsi="CMU Serif Roman" w:cs="CMU Serif Roman"/>
+        </w:rPr>
+      </w:pPr>
+      <w:r>
+        <w:rPr>
+          <w:rFonts w:ascii="CMU Serif Roman" w:hAnsi="CMU Serif Roman" w:cs="CMU Serif Roman"/>
+          <w:sz w:val="28"/>
+          <w:szCs w:val="28"/>
+        </w:rPr>
         <w:t xml:space="preserve">Per compilare il </w:t>
       </w:r>
       <m:oMath>
         <m:r>
           <w:rPr>
-            <w:rFonts w:ascii="Cambria Math" w:hAnsi="Cambria Math"/>
+            <w:rFonts w:ascii="Cambria Math" w:hAnsi="Cambria Math" w:cs="CMU Serif Roman"/>
+            <w:sz w:val="28"/>
+            <w:szCs w:val="28"/>
           </w:rPr>
           <m:t>ServerG ,</m:t>
         </m:r>
       </m:oMath>
       <w:r>
+        <w:rPr>
+          <w:rFonts w:ascii="CMU Serif Roman" w:hAnsi="CMU Serif Roman" w:cs="CMU Serif Roman"/>
+          <w:sz w:val="28"/>
+          <w:szCs w:val="28"/>
+        </w:rPr>
         <w:t xml:space="preserve"> aprire il terminale dirigersi nella cartella “Progetto GP” e digitare il seguente comando:</w:t>
       </w:r>
       <w:r>
+        <w:rPr>
+          <w:rFonts w:ascii="CMU Serif Roman" w:hAnsi="CMU Serif Roman" w:cs="CMU Serif Roman"/>
+          <w:sz w:val="28"/>
+          <w:szCs w:val="28"/>
+        </w:rPr>
         <w:tab/>
       </w:r>
       <w:r>
+        <w:rPr>
+          <w:rFonts w:ascii="CMU Serif Roman" w:hAnsi="CMU Serif Roman" w:cs="CMU Serif Roman"/>
+        </w:rPr>
         <w:tab/>
       </w:r>
-      <w:r>
-        <w:rPr>
+    </w:p>
+    <w:p>
+      <w:pPr>
+        <w:rPr>
+          <w:rFonts w:ascii="CMU Serif Roman" w:hAnsi="CMU Serif Roman" w:cs="CMU Serif Roman"/>
+        </w:rPr>
+      </w:pPr>
+    </w:p>
+    <w:p>
+      <w:pPr>
+        <w:ind w:left="2832" w:firstLine="708"/>
+        <w:rPr>
+          <w:rFonts w:ascii="CMU Serif Roman" w:hAnsi="CMU Serif Roman" w:cs="CMU Serif Roman"/>
+        </w:rPr>
+      </w:pPr>
+      <w:r>
+        <w:rPr>
+          <w:rFonts w:ascii="CMU Serif Roman" w:hAnsi="CMU Serif Roman" w:cs="CMU Serif Roman"/>
           <w:b/>
           <w:bCs/>
           <w:i/>
           <w:iCs/>
         </w:rPr>
-        <w:t xml:space="preserve">gcc -o </w:t>
-      </w:r>
-      <w:r>
-        <w:rPr>
-          <w:b/>
-          <w:bCs/>
-          <w:i/>
-          <w:iCs/>
-        </w:rPr>
-        <w:t>ServerG ServerG</w:t>
-      </w:r>
-      <w:r>
-        <w:rPr>
-          <w:b/>
-          <w:bCs/>
-          <w:i/>
-          <w:iCs/>
-        </w:rPr>
-        <w:t>.c</w:t>
-      </w:r>
-    </w:p>
-    <w:p>
-      <w:pPr>
-        <w:rPr>
-          <w:rFonts w:ascii="CMU Serif Roman" w:hAnsi="CMU Serif Roman"/>
-          <w:color w:val="000000" w:themeColor="text1"/>
-          <w:sz w:val="36"/>
-          <w:szCs w:val="36"/>
-        </w:rPr>
-      </w:pPr>
-    </w:p>
-    <w:p>
-      <w:r>
+        <w:t>gcc -o ServerG ServerG.c</w:t>
+      </w:r>
+    </w:p>
+    <w:p>
+      <w:pPr>
+        <w:rPr>
+          <w:rFonts w:ascii="CMU Serif Roman" w:hAnsi="CMU Serif Roman" w:cs="CMU Serif Roman"/>
+          <w:color w:val="000000" w:themeColor="text1"/>
+          <w:sz w:val="36"/>
+          <w:szCs w:val="36"/>
+        </w:rPr>
+      </w:pPr>
+    </w:p>
+    <w:p>
+      <w:pPr>
+        <w:pStyle w:val="Paragrafoelenco"/>
+        <w:numPr>
+          <w:ilvl w:val="0"/>
+          <w:numId w:val="2"/>
+        </w:numPr>
+        <w:rPr>
+          <w:rFonts w:ascii="CMU Serif Roman" w:hAnsi="CMU Serif Roman" w:cs="CMU Serif Roman"/>
+        </w:rPr>
+      </w:pPr>
+      <w:r>
+        <w:rPr>
+          <w:rFonts w:ascii="CMU Serif Roman" w:hAnsi="CMU Serif Roman" w:cs="CMU Serif Roman"/>
+          <w:sz w:val="28"/>
+          <w:szCs w:val="28"/>
+        </w:rPr>
         <w:t xml:space="preserve">Per compilare il </w:t>
       </w:r>
       <m:oMath>
         <m:r>
           <w:rPr>
-            <w:rFonts w:ascii="Cambria Math" w:hAnsi="Cambria Math"/>
+            <w:rFonts w:ascii="Cambria Math" w:hAnsi="Cambria Math" w:cs="CMU Serif Roman"/>
+            <w:sz w:val="28"/>
+            <w:szCs w:val="28"/>
           </w:rPr>
           <m:t>ClientS ,</m:t>
         </m:r>
       </m:oMath>
       <w:r>
+        <w:rPr>
+          <w:rFonts w:ascii="CMU Serif Roman" w:hAnsi="CMU Serif Roman" w:cs="CMU Serif Roman"/>
+          <w:sz w:val="28"/>
+          <w:szCs w:val="28"/>
+        </w:rPr>
         <w:t xml:space="preserve"> aprire il terminale dirigersi nella cartella “Progetto GP” e digitare il seguente comando:</w:t>
       </w:r>
       <w:r>
+        <w:rPr>
+          <w:rFonts w:ascii="CMU Serif Roman" w:hAnsi="CMU Serif Roman" w:cs="CMU Serif Roman"/>
+          <w:sz w:val="28"/>
+          <w:szCs w:val="28"/>
+        </w:rPr>
         <w:tab/>
       </w:r>
       <w:r>
+        <w:rPr>
+          <w:rFonts w:ascii="CMU Serif Roman" w:hAnsi="CMU Serif Roman" w:cs="CMU Serif Roman"/>
+        </w:rPr>
         <w:tab/>
       </w:r>
-      <w:r>
-        <w:rPr>
+    </w:p>
+    <w:p>
+      <w:pPr>
+        <w:rPr>
+          <w:rFonts w:ascii="CMU Serif Roman" w:hAnsi="CMU Serif Roman" w:cs="CMU Serif Roman"/>
+        </w:rPr>
+      </w:pPr>
+    </w:p>
+    <w:p>
+      <w:pPr>
+        <w:ind w:left="2832" w:firstLine="708"/>
+        <w:rPr>
+          <w:rFonts w:ascii="CMU Serif Roman" w:hAnsi="CMU Serif Roman" w:cs="CMU Serif Roman"/>
+        </w:rPr>
+      </w:pPr>
+      <w:r>
+        <w:rPr>
+          <w:rFonts w:ascii="CMU Serif Roman" w:hAnsi="CMU Serif Roman" w:cs="CMU Serif Roman"/>
           <w:b/>
           <w:bCs/>
           <w:i/>
           <w:iCs/>
         </w:rPr>
-        <w:t xml:space="preserve">gcc -o </w:t>
-      </w:r>
-      <w:r>
-        <w:rPr>
-          <w:b/>
-          <w:bCs/>
-          <w:i/>
-          <w:iCs/>
-        </w:rPr>
-        <w:t>ClientS ClientS</w:t>
-      </w:r>
-      <w:r>
-        <w:rPr>
-          <w:b/>
-          <w:bCs/>
-          <w:i/>
-          <w:iCs/>
-        </w:rPr>
-        <w:t>.c</w:t>
-      </w:r>
-    </w:p>
-    <w:p>
-      <w:pPr>
-        <w:rPr>
-          <w:rFonts w:ascii="CMU Serif Roman" w:hAnsi="CMU Serif Roman"/>
-          <w:color w:val="000000" w:themeColor="text1"/>
-        </w:rPr>
-      </w:pPr>
-    </w:p>
-    <w:p>
-      <w:r>
+        <w:t>gcc -o ClientS ClientS.c</w:t>
+      </w:r>
+    </w:p>
+    <w:p>
+      <w:pPr>
+        <w:rPr>
+          <w:rFonts w:ascii="CMU Serif Roman" w:hAnsi="CMU Serif Roman" w:cs="CMU Serif Roman"/>
+          <w:color w:val="000000" w:themeColor="text1"/>
+        </w:rPr>
+      </w:pPr>
+    </w:p>
+    <w:p>
+      <w:pPr>
+        <w:pStyle w:val="Paragrafoelenco"/>
+        <w:numPr>
+          <w:ilvl w:val="0"/>
+          <w:numId w:val="2"/>
+        </w:numPr>
+        <w:rPr>
+          <w:rFonts w:ascii="CMU Serif Roman" w:hAnsi="CMU Serif Roman" w:cs="CMU Serif Roman"/>
+          <w:sz w:val="28"/>
+          <w:szCs w:val="28"/>
+        </w:rPr>
+      </w:pPr>
+      <w:r>
+        <w:rPr>
+          <w:rFonts w:ascii="CMU Serif Roman" w:hAnsi="CMU Serif Roman" w:cs="CMU Serif Roman"/>
+          <w:sz w:val="28"/>
+          <w:szCs w:val="28"/>
+        </w:rPr>
         <w:t xml:space="preserve">Per compilare il </w:t>
       </w:r>
       <m:oMath>
         <m:r>
           <w:rPr>
-            <w:rFonts w:ascii="Cambria Math" w:hAnsi="Cambria Math"/>
+            <w:rFonts w:ascii="Cambria Math" w:hAnsi="Cambria Math" w:cs="CMU Serif Roman"/>
+            <w:sz w:val="28"/>
+            <w:szCs w:val="28"/>
           </w:rPr>
           <m:t>ClientT ,</m:t>
         </m:r>
       </m:oMath>
       <w:r>
+        <w:rPr>
+          <w:rFonts w:ascii="CMU Serif Roman" w:hAnsi="CMU Serif Roman" w:cs="CMU Serif Roman"/>
+          <w:sz w:val="28"/>
+          <w:szCs w:val="28"/>
+        </w:rPr>
         <w:t xml:space="preserve"> aprire il terminale dirigersi nella cartella “Progetto GP” e digitare il seguente comando:</w:t>
       </w:r>
       <w:r>
+        <w:rPr>
+          <w:rFonts w:ascii="CMU Serif Roman" w:hAnsi="CMU Serif Roman" w:cs="CMU Serif Roman"/>
+          <w:sz w:val="28"/>
+          <w:szCs w:val="28"/>
+        </w:rPr>
         <w:tab/>
       </w:r>
       <w:r>
+        <w:rPr>
+          <w:rFonts w:ascii="CMU Serif Roman" w:hAnsi="CMU Serif Roman" w:cs="CMU Serif Roman"/>
+          <w:sz w:val="28"/>
+          <w:szCs w:val="28"/>
+        </w:rPr>
         <w:tab/>
       </w:r>
-      <w:r>
-        <w:rPr>
+    </w:p>
+    <w:p>
+      <w:pPr>
+        <w:rPr>
+          <w:rFonts w:ascii="CMU Serif Roman" w:hAnsi="CMU Serif Roman" w:cs="CMU Serif Roman"/>
+        </w:rPr>
+      </w:pPr>
+    </w:p>
+    <w:p>
+      <w:pPr>
+        <w:ind w:left="2832" w:firstLine="708"/>
+        <w:rPr>
+          <w:rFonts w:ascii="CMU Serif Roman" w:hAnsi="CMU Serif Roman" w:cs="CMU Serif Roman"/>
           <w:b/>
           <w:bCs/>
           <w:i/>
           <w:iCs/>
         </w:rPr>
-        <w:t xml:space="preserve">gcc -o </w:t>
-      </w:r>
-      <w:r>
-        <w:rPr>
+      </w:pPr>
+      <w:r>
+        <w:rPr>
+          <w:rFonts w:ascii="CMU Serif Roman" w:hAnsi="CMU Serif Roman" w:cs="CMU Serif Roman"/>
           <w:b/>
           <w:bCs/>
           <w:i/>
           <w:iCs/>
         </w:rPr>
-        <w:t>ClientT</w:t>
-      </w:r>
-      <w:r>
-        <w:rPr>
+        <w:t>gcc -o ClientT ClientT.c</w:t>
+      </w:r>
+    </w:p>
+    <w:p>
+      <w:pPr>
+        <w:rPr>
+          <w:rFonts w:ascii="CMU Serif Roman" w:hAnsi="CMU Serif Roman" w:cs="CMU Serif Roman"/>
           <w:b/>
           <w:bCs/>
           <w:i/>
           <w:iCs/>
         </w:rPr>
-        <w:t xml:space="preserve"> </w:t>
-      </w:r>
-      <w:r>
-        <w:rPr>
+      </w:pPr>
+    </w:p>
+    <w:p>
+      <w:pPr>
+        <w:rPr>
+          <w:rFonts w:ascii="CMU Serif Roman" w:hAnsi="CMU Serif Roman" w:cs="CMU Serif Roman"/>
           <w:b/>
           <w:bCs/>
           <w:i/>
           <w:iCs/>
         </w:rPr>
-        <w:t>ClientT</w:t>
-      </w:r>
-      <w:r>
-        <w:rPr>
+      </w:pPr>
+    </w:p>
+    <w:p>
+      <w:pPr>
+        <w:rPr>
+          <w:rFonts w:ascii="CMU Serif Roman" w:hAnsi="CMU Serif Roman" w:cs="CMU Serif Roman"/>
           <w:b/>
           <w:bCs/>
           <w:i/>
           <w:iCs/>
         </w:rPr>
-        <w:t>.c</w:t>
-      </w:r>
+      </w:pPr>
+    </w:p>
+    <w:p>
+      <w:pPr>
+        <w:rPr>
+          <w:rFonts w:ascii="CMU Serif Roman" w:hAnsi="CMU Serif Roman" w:cs="CMU Serif Roman"/>
+          <w:b/>
+          <w:bCs/>
+          <w:i/>
+          <w:iCs/>
+        </w:rPr>
+      </w:pPr>
+    </w:p>
+    <w:p>
+      <w:pPr>
+        <w:rPr>
+          <w:rFonts w:ascii="CMU Serif Roman" w:hAnsi="CMU Serif Roman" w:cs="CMU Serif Roman"/>
+          <w:b/>
+          <w:bCs/>
+          <w:i/>
+          <w:iCs/>
+        </w:rPr>
+      </w:pPr>
+    </w:p>
+    <w:p>
+      <w:pPr>
+        <w:rPr>
+          <w:rFonts w:ascii="CMU Serif Roman" w:hAnsi="CMU Serif Roman" w:cs="CMU Serif Roman"/>
+          <w:b/>
+          <w:bCs/>
+          <w:i/>
+          <w:iCs/>
+        </w:rPr>
+      </w:pPr>
+    </w:p>
+    <w:p>
+      <w:pPr>
+        <w:jc w:val="right"/>
+        <w:rPr>
+          <w:rFonts w:ascii="CMU Serif Roman" w:hAnsi="CMU Serif Roman" w:cs="CMU Serif Roman"/>
+          <w:i/>
+          <w:iCs/>
+          <w:sz w:val="32"/>
+          <w:szCs w:val="32"/>
+        </w:rPr>
+      </w:pPr>
+      <w:r>
+        <w:rPr>
+          <w:rFonts w:ascii="CMU Serif Roman" w:hAnsi="CMU Serif Roman" w:cs="CMU Serif Roman"/>
+          <w:i/>
+          <w:iCs/>
+          <w:sz w:val="32"/>
+          <w:szCs w:val="32"/>
+        </w:rPr>
+        <w:lastRenderedPageBreak/>
+        <w:t>Esecuzione</w:t>
+      </w:r>
+    </w:p>
+    <w:p>
+      <w:pPr>
+        <w:rPr>
+          <w:rFonts w:ascii="CMU Serif Roman" w:hAnsi="CMU Serif Roman" w:cs="CMU Serif Roman"/>
+        </w:rPr>
+      </w:pPr>
+    </w:p>
+    <w:p>
+      <w:pPr>
+        <w:pStyle w:val="Paragrafoelenco"/>
+        <w:numPr>
+          <w:ilvl w:val="0"/>
+          <w:numId w:val="1"/>
+        </w:numPr>
+        <w:rPr>
+          <w:rFonts w:ascii="CMU Serif Roman" w:hAnsi="CMU Serif Roman" w:cs="CMU Serif Roman"/>
+        </w:rPr>
+      </w:pPr>
+      <w:r>
+        <w:rPr>
+          <w:rFonts w:ascii="CMU Serif Roman" w:hAnsi="CMU Serif Roman" w:cs="CMU Serif Roman"/>
+          <w:sz w:val="28"/>
+          <w:szCs w:val="28"/>
+        </w:rPr>
+        <w:t xml:space="preserve">Per </w:t>
+      </w:r>
+      <w:r>
+        <w:rPr>
+          <w:rFonts w:ascii="CMU Serif Roman" w:hAnsi="CMU Serif Roman" w:cs="CMU Serif Roman"/>
+          <w:sz w:val="28"/>
+          <w:szCs w:val="28"/>
+        </w:rPr>
+        <w:t>eseguire</w:t>
+      </w:r>
+      <w:r>
+        <w:rPr>
+          <w:rFonts w:ascii="CMU Serif Roman" w:hAnsi="CMU Serif Roman" w:cs="CMU Serif Roman"/>
+          <w:sz w:val="28"/>
+          <w:szCs w:val="28"/>
+        </w:rPr>
+        <w:t xml:space="preserve"> il </w:t>
+      </w:r>
+      <m:oMath>
+        <m:r>
+          <w:rPr>
+            <w:rFonts w:ascii="Cambria Math" w:hAnsi="Cambria Math" w:cs="CMU Serif Roman"/>
+            <w:sz w:val="28"/>
+            <w:szCs w:val="28"/>
+          </w:rPr>
+          <m:t>Client_Utente ,</m:t>
+        </m:r>
+      </m:oMath>
+      <w:r>
+        <w:rPr>
+          <w:rFonts w:ascii="CMU Serif Roman" w:hAnsi="CMU Serif Roman" w:cs="CMU Serif Roman"/>
+          <w:sz w:val="28"/>
+          <w:szCs w:val="28"/>
+        </w:rPr>
+        <w:t xml:space="preserve"> digitare il seguente comando:</w:t>
+      </w:r>
+      <w:r>
+        <w:rPr>
+          <w:rFonts w:ascii="CMU Serif Roman" w:hAnsi="CMU Serif Roman" w:cs="CMU Serif Roman"/>
+        </w:rPr>
+        <w:tab/>
+      </w:r>
+      <w:r>
+        <w:rPr>
+          <w:rFonts w:ascii="CMU Serif Roman" w:hAnsi="CMU Serif Roman" w:cs="CMU Serif Roman"/>
+        </w:rPr>
+        <w:tab/>
+      </w:r>
+    </w:p>
+    <w:p>
+      <w:pPr>
+        <w:ind w:left="2832" w:firstLine="708"/>
+        <w:rPr>
+          <w:rFonts w:ascii="CMU Serif Roman" w:hAnsi="CMU Serif Roman" w:cs="CMU Serif Roman"/>
+          <w:b/>
+          <w:bCs/>
+          <w:i/>
+          <w:iCs/>
+        </w:rPr>
+      </w:pPr>
+    </w:p>
+    <w:p>
+      <w:pPr>
+        <w:ind w:left="2832" w:firstLine="708"/>
+        <w:rPr>
+          <w:rFonts w:ascii="CMU Serif Roman" w:hAnsi="CMU Serif Roman" w:cs="CMU Serif Roman"/>
+        </w:rPr>
+      </w:pPr>
+      <w:r>
+        <w:rPr>
+          <w:rFonts w:ascii="CMU Serif Roman" w:hAnsi="CMU Serif Roman" w:cs="CMU Serif Roman"/>
+          <w:b/>
+          <w:bCs/>
+          <w:i/>
+          <w:iCs/>
+        </w:rPr>
+        <w:t>./</w:t>
+      </w:r>
+      <w:r>
+        <w:rPr>
+          <w:rFonts w:ascii="CMU Serif Roman" w:hAnsi="CMU Serif Roman" w:cs="CMU Serif Roman"/>
+          <w:b/>
+          <w:bCs/>
+          <w:i/>
+          <w:iCs/>
+        </w:rPr>
+        <w:t xml:space="preserve">Utente </w:t>
+      </w:r>
+      <w:r>
+        <w:rPr>
+          <w:rFonts w:ascii="CMU Serif Roman" w:hAnsi="CMU Serif Roman" w:cs="CMU Serif Roman"/>
+          <w:b/>
+          <w:bCs/>
+          <w:i/>
+          <w:iCs/>
+        </w:rPr>
+        <w:t>localhost</w:t>
+      </w:r>
+    </w:p>
+    <w:p>
+      <w:pPr>
+        <w:rPr>
+          <w:rFonts w:ascii="CMU Serif Roman" w:hAnsi="CMU Serif Roman" w:cs="CMU Serif Roman"/>
+          <w:color w:val="000000" w:themeColor="text1"/>
+          <w:sz w:val="36"/>
+          <w:szCs w:val="36"/>
+        </w:rPr>
+      </w:pPr>
+    </w:p>
+    <w:p>
+      <w:pPr>
+        <w:pStyle w:val="Paragrafoelenco"/>
+        <w:numPr>
+          <w:ilvl w:val="0"/>
+          <w:numId w:val="1"/>
+        </w:numPr>
+        <w:rPr>
+          <w:rFonts w:ascii="CMU Serif Roman" w:hAnsi="CMU Serif Roman" w:cs="CMU Serif Roman"/>
+          <w:sz w:val="28"/>
+          <w:szCs w:val="28"/>
+        </w:rPr>
+      </w:pPr>
+      <w:r>
+        <w:rPr>
+          <w:rFonts w:ascii="CMU Serif Roman" w:hAnsi="CMU Serif Roman" w:cs="CMU Serif Roman"/>
+          <w:sz w:val="28"/>
+          <w:szCs w:val="28"/>
+        </w:rPr>
+        <w:t xml:space="preserve">Per </w:t>
+      </w:r>
+      <w:r>
+        <w:rPr>
+          <w:rFonts w:ascii="CMU Serif Roman" w:hAnsi="CMU Serif Roman" w:cs="CMU Serif Roman"/>
+          <w:sz w:val="28"/>
+          <w:szCs w:val="28"/>
+        </w:rPr>
+        <w:t>eseguire</w:t>
+      </w:r>
+      <w:r>
+        <w:rPr>
+          <w:rFonts w:ascii="CMU Serif Roman" w:hAnsi="CMU Serif Roman" w:cs="CMU Serif Roman"/>
+          <w:sz w:val="28"/>
+          <w:szCs w:val="28"/>
+        </w:rPr>
+        <w:t xml:space="preserve"> il </w:t>
+      </w:r>
+      <m:oMath>
+        <m:r>
+          <w:rPr>
+            <w:rFonts w:ascii="Cambria Math" w:hAnsi="Cambria Math" w:cs="CMU Serif Roman"/>
+            <w:sz w:val="28"/>
+            <w:szCs w:val="28"/>
+          </w:rPr>
+          <m:t>Centro Vaccinale</m:t>
+        </m:r>
+        <m:r>
+          <w:rPr>
+            <w:rFonts w:ascii="Cambria Math" w:hAnsi="Cambria Math" w:cs="CMU Serif Roman"/>
+            <w:sz w:val="28"/>
+            <w:szCs w:val="28"/>
+          </w:rPr>
+          <m:t>,</m:t>
+        </m:r>
+      </m:oMath>
+      <w:r>
+        <w:rPr>
+          <w:rFonts w:ascii="CMU Serif Roman" w:hAnsi="CMU Serif Roman" w:cs="CMU Serif Roman"/>
+          <w:sz w:val="28"/>
+          <w:szCs w:val="28"/>
+        </w:rPr>
+        <w:t xml:space="preserve"> </w:t>
+      </w:r>
+      <w:r>
+        <w:rPr>
+          <w:rFonts w:ascii="CMU Serif Roman" w:hAnsi="CMU Serif Roman" w:cs="CMU Serif Roman"/>
+          <w:sz w:val="28"/>
+          <w:szCs w:val="28"/>
+        </w:rPr>
+        <w:t xml:space="preserve">digitare il seguente comando: </w:t>
+      </w:r>
+    </w:p>
+    <w:p>
+      <w:pPr>
+        <w:ind w:left="2832" w:firstLine="708"/>
+        <w:rPr>
+          <w:rFonts w:ascii="CMU Serif Roman" w:hAnsi="CMU Serif Roman" w:cs="CMU Serif Roman"/>
+          <w:b/>
+          <w:bCs/>
+          <w:i/>
+          <w:iCs/>
+        </w:rPr>
+      </w:pPr>
+    </w:p>
+    <w:p>
+      <w:pPr>
+        <w:ind w:left="2832" w:firstLine="708"/>
+        <w:rPr>
+          <w:rFonts w:ascii="CMU Serif Roman" w:hAnsi="CMU Serif Roman" w:cs="CMU Serif Roman"/>
+        </w:rPr>
+      </w:pPr>
+      <w:r>
+        <w:rPr>
+          <w:rFonts w:ascii="CMU Serif Roman" w:hAnsi="CMU Serif Roman" w:cs="CMU Serif Roman"/>
+          <w:b/>
+          <w:bCs/>
+          <w:i/>
+          <w:iCs/>
+        </w:rPr>
+        <w:t>./</w:t>
+      </w:r>
+      <w:r>
+        <w:rPr>
+          <w:rFonts w:ascii="CMU Serif Roman" w:hAnsi="CMU Serif Roman" w:cs="CMU Serif Roman"/>
+          <w:b/>
+          <w:bCs/>
+          <w:i/>
+          <w:iCs/>
+        </w:rPr>
+        <w:t xml:space="preserve">CentroVaccinale </w:t>
+      </w:r>
+    </w:p>
+    <w:p>
+      <w:pPr>
+        <w:rPr>
+          <w:rFonts w:ascii="CMU Serif Roman" w:hAnsi="CMU Serif Roman" w:cs="CMU Serif Roman"/>
+          <w:color w:val="000000" w:themeColor="text1"/>
+          <w:sz w:val="36"/>
+          <w:szCs w:val="36"/>
+        </w:rPr>
+      </w:pPr>
+    </w:p>
+    <w:p>
+      <w:pPr>
+        <w:pStyle w:val="Paragrafoelenco"/>
+        <w:numPr>
+          <w:ilvl w:val="0"/>
+          <w:numId w:val="1"/>
+        </w:numPr>
+        <w:rPr>
+          <w:rFonts w:ascii="CMU Serif Roman" w:hAnsi="CMU Serif Roman" w:cs="CMU Serif Roman"/>
+          <w:sz w:val="28"/>
+          <w:szCs w:val="28"/>
+        </w:rPr>
+      </w:pPr>
+      <w:r>
+        <w:rPr>
+          <w:rFonts w:ascii="CMU Serif Roman" w:hAnsi="CMU Serif Roman" w:cs="CMU Serif Roman"/>
+          <w:sz w:val="28"/>
+          <w:szCs w:val="28"/>
+        </w:rPr>
+        <w:t xml:space="preserve">Per eseguire il </w:t>
+      </w:r>
+      <m:oMath>
+        <m:r>
+          <w:rPr>
+            <w:rFonts w:ascii="Cambria Math" w:hAnsi="Cambria Math" w:cs="CMU Serif Roman"/>
+            <w:sz w:val="28"/>
+            <w:szCs w:val="28"/>
+          </w:rPr>
+          <m:t>ServerV</m:t>
+        </m:r>
+      </m:oMath>
+      <w:r>
+        <w:rPr>
+          <w:rFonts w:ascii="CMU Serif Roman" w:hAnsi="CMU Serif Roman" w:cs="CMU Serif Roman"/>
+          <w:sz w:val="28"/>
+          <w:szCs w:val="28"/>
+        </w:rPr>
+        <w:t xml:space="preserve">, </w:t>
+      </w:r>
+      <w:r>
+        <w:rPr>
+          <w:rFonts w:ascii="CMU Serif Roman" w:hAnsi="CMU Serif Roman" w:cs="CMU Serif Roman"/>
+          <w:sz w:val="28"/>
+          <w:szCs w:val="28"/>
+        </w:rPr>
+        <w:t>digitare il seguente comando:</w:t>
+      </w:r>
+      <w:r>
+        <w:rPr>
+          <w:rFonts w:ascii="CMU Serif Roman" w:hAnsi="CMU Serif Roman" w:cs="CMU Serif Roman"/>
+          <w:sz w:val="28"/>
+          <w:szCs w:val="28"/>
+        </w:rPr>
+        <w:tab/>
+      </w:r>
+      <w:r>
+        <w:rPr>
+          <w:rFonts w:ascii="CMU Serif Roman" w:hAnsi="CMU Serif Roman" w:cs="CMU Serif Roman"/>
+          <w:sz w:val="28"/>
+          <w:szCs w:val="28"/>
+        </w:rPr>
+        <w:tab/>
+      </w:r>
+    </w:p>
+    <w:p>
+      <w:pPr>
+        <w:ind w:left="3540"/>
+        <w:rPr>
+          <w:rFonts w:ascii="CMU Serif Roman" w:hAnsi="CMU Serif Roman" w:cs="CMU Serif Roman"/>
+          <w:b/>
+          <w:bCs/>
+          <w:i/>
+          <w:iCs/>
+        </w:rPr>
+      </w:pPr>
+    </w:p>
+    <w:p>
+      <w:pPr>
+        <w:ind w:left="3540"/>
+        <w:rPr>
+          <w:rFonts w:ascii="CMU Serif Roman" w:hAnsi="CMU Serif Roman" w:cs="CMU Serif Roman"/>
+        </w:rPr>
+      </w:pPr>
+      <w:r>
+        <w:rPr>
+          <w:rFonts w:ascii="CMU Serif Roman" w:hAnsi="CMU Serif Roman" w:cs="CMU Serif Roman"/>
+          <w:b/>
+          <w:bCs/>
+          <w:i/>
+          <w:iCs/>
+        </w:rPr>
+        <w:t>./</w:t>
+      </w:r>
+      <w:r>
+        <w:rPr>
+          <w:rFonts w:ascii="CMU Serif Roman" w:hAnsi="CMU Serif Roman" w:cs="CMU Serif Roman"/>
+          <w:b/>
+          <w:bCs/>
+          <w:i/>
+          <w:iCs/>
+        </w:rPr>
+        <w:t xml:space="preserve">ServerV </w:t>
+      </w:r>
+    </w:p>
+    <w:p>
+      <w:pPr>
+        <w:rPr>
+          <w:rFonts w:ascii="CMU Serif Roman" w:hAnsi="CMU Serif Roman" w:cs="CMU Serif Roman"/>
+          <w:color w:val="000000" w:themeColor="text1"/>
+          <w:sz w:val="36"/>
+          <w:szCs w:val="36"/>
+        </w:rPr>
+      </w:pPr>
+    </w:p>
+    <w:p>
+      <w:pPr>
+        <w:pStyle w:val="Paragrafoelenco"/>
+        <w:numPr>
+          <w:ilvl w:val="0"/>
+          <w:numId w:val="1"/>
+        </w:numPr>
+        <w:rPr>
+          <w:rFonts w:ascii="CMU Serif Roman" w:hAnsi="CMU Serif Roman" w:cs="CMU Serif Roman"/>
+          <w:sz w:val="28"/>
+          <w:szCs w:val="28"/>
+        </w:rPr>
+      </w:pPr>
+      <w:r>
+        <w:rPr>
+          <w:rFonts w:ascii="CMU Serif Roman" w:hAnsi="CMU Serif Roman" w:cs="CMU Serif Roman"/>
+          <w:sz w:val="28"/>
+          <w:szCs w:val="28"/>
+        </w:rPr>
+        <w:t xml:space="preserve">Per eseguire il </w:t>
+      </w:r>
+      <m:oMath>
+        <m:r>
+          <w:rPr>
+            <w:rFonts w:ascii="Cambria Math" w:hAnsi="Cambria Math" w:cs="CMU Serif Roman"/>
+            <w:sz w:val="28"/>
+            <w:szCs w:val="28"/>
+          </w:rPr>
+          <m:t>ServerG,</m:t>
+        </m:r>
+      </m:oMath>
+      <w:r>
+        <w:rPr>
+          <w:rFonts w:ascii="CMU Serif Roman" w:hAnsi="CMU Serif Roman" w:cs="CMU Serif Roman"/>
+          <w:sz w:val="28"/>
+          <w:szCs w:val="28"/>
+        </w:rPr>
+        <w:t xml:space="preserve"> digitare il seguente comando:</w:t>
+      </w:r>
+      <w:r>
+        <w:rPr>
+          <w:rFonts w:ascii="CMU Serif Roman" w:hAnsi="CMU Serif Roman" w:cs="CMU Serif Roman"/>
+          <w:sz w:val="28"/>
+          <w:szCs w:val="28"/>
+        </w:rPr>
+        <w:tab/>
+      </w:r>
+      <w:r>
+        <w:rPr>
+          <w:rFonts w:ascii="CMU Serif Roman" w:hAnsi="CMU Serif Roman" w:cs="CMU Serif Roman"/>
+          <w:sz w:val="28"/>
+          <w:szCs w:val="28"/>
+        </w:rPr>
+        <w:tab/>
+      </w:r>
+    </w:p>
+    <w:p>
+      <w:pPr>
+        <w:ind w:left="2832" w:firstLine="708"/>
+        <w:rPr>
+          <w:rFonts w:ascii="CMU Serif Roman" w:hAnsi="CMU Serif Roman" w:cs="CMU Serif Roman"/>
+          <w:b/>
+          <w:bCs/>
+          <w:i/>
+          <w:iCs/>
+        </w:rPr>
+      </w:pPr>
+    </w:p>
+    <w:p>
+      <w:pPr>
+        <w:ind w:left="2832" w:firstLine="708"/>
+        <w:rPr>
+          <w:rFonts w:ascii="CMU Serif Roman" w:hAnsi="CMU Serif Roman" w:cs="CMU Serif Roman"/>
+        </w:rPr>
+      </w:pPr>
+      <w:r>
+        <w:rPr>
+          <w:rFonts w:ascii="CMU Serif Roman" w:hAnsi="CMU Serif Roman" w:cs="CMU Serif Roman"/>
+          <w:b/>
+          <w:bCs/>
+          <w:i/>
+          <w:iCs/>
+        </w:rPr>
+        <w:t xml:space="preserve"> </w:t>
+      </w:r>
+      <w:r>
+        <w:rPr>
+          <w:rFonts w:ascii="CMU Serif Roman" w:hAnsi="CMU Serif Roman" w:cs="CMU Serif Roman"/>
+          <w:b/>
+          <w:bCs/>
+          <w:i/>
+          <w:iCs/>
+        </w:rPr>
+        <w:t>./</w:t>
+      </w:r>
+      <w:r>
+        <w:rPr>
+          <w:rFonts w:ascii="CMU Serif Roman" w:hAnsi="CMU Serif Roman" w:cs="CMU Serif Roman"/>
+          <w:b/>
+          <w:bCs/>
+          <w:i/>
+          <w:iCs/>
+        </w:rPr>
+        <w:t>ServerG</w:t>
+      </w:r>
+    </w:p>
+    <w:p>
+      <w:pPr>
+        <w:rPr>
+          <w:rFonts w:ascii="CMU Serif Roman" w:hAnsi="CMU Serif Roman" w:cs="CMU Serif Roman"/>
+          <w:color w:val="000000" w:themeColor="text1"/>
+          <w:sz w:val="36"/>
+          <w:szCs w:val="36"/>
+        </w:rPr>
+      </w:pPr>
+    </w:p>
+    <w:p>
+      <w:pPr>
+        <w:pStyle w:val="Paragrafoelenco"/>
+        <w:numPr>
+          <w:ilvl w:val="0"/>
+          <w:numId w:val="1"/>
+        </w:numPr>
+        <w:rPr>
+          <w:rFonts w:ascii="CMU Serif Roman" w:hAnsi="CMU Serif Roman" w:cs="CMU Serif Roman"/>
+          <w:sz w:val="28"/>
+          <w:szCs w:val="28"/>
+        </w:rPr>
+      </w:pPr>
+      <w:r>
+        <w:rPr>
+          <w:rFonts w:ascii="CMU Serif Roman" w:hAnsi="CMU Serif Roman" w:cs="CMU Serif Roman"/>
+          <w:sz w:val="28"/>
+          <w:szCs w:val="28"/>
+        </w:rPr>
+        <w:t xml:space="preserve">Per eseguire il </w:t>
+      </w:r>
+      <m:oMath>
+        <m:r>
+          <w:rPr>
+            <w:rFonts w:ascii="Cambria Math" w:hAnsi="Cambria Math" w:cs="CMU Serif Roman"/>
+            <w:sz w:val="28"/>
+            <w:szCs w:val="28"/>
+          </w:rPr>
+          <m:t>ClientS,</m:t>
+        </m:r>
+      </m:oMath>
+      <w:r>
+        <w:rPr>
+          <w:rFonts w:ascii="CMU Serif Roman" w:hAnsi="CMU Serif Roman" w:cs="CMU Serif Roman"/>
+          <w:sz w:val="28"/>
+          <w:szCs w:val="28"/>
+        </w:rPr>
+        <w:t xml:space="preserve"> digitare il seguente comando:</w:t>
+      </w:r>
+      <w:r>
+        <w:rPr>
+          <w:rFonts w:ascii="CMU Serif Roman" w:hAnsi="CMU Serif Roman" w:cs="CMU Serif Roman"/>
+          <w:sz w:val="28"/>
+          <w:szCs w:val="28"/>
+        </w:rPr>
+        <w:tab/>
+      </w:r>
+      <w:r>
+        <w:rPr>
+          <w:rFonts w:ascii="CMU Serif Roman" w:hAnsi="CMU Serif Roman" w:cs="CMU Serif Roman"/>
+          <w:sz w:val="28"/>
+          <w:szCs w:val="28"/>
+        </w:rPr>
+        <w:tab/>
+      </w:r>
+    </w:p>
+    <w:p>
+      <w:pPr>
+        <w:ind w:left="2832" w:firstLine="708"/>
+        <w:rPr>
+          <w:rFonts w:ascii="CMU Serif Roman" w:hAnsi="CMU Serif Roman" w:cs="CMU Serif Roman"/>
+          <w:b/>
+          <w:bCs/>
+          <w:i/>
+          <w:iCs/>
+        </w:rPr>
+      </w:pPr>
+    </w:p>
+    <w:p>
+      <w:pPr>
+        <w:ind w:left="2832" w:firstLine="708"/>
+        <w:rPr>
+          <w:rFonts w:ascii="CMU Serif Roman" w:hAnsi="CMU Serif Roman" w:cs="CMU Serif Roman"/>
+        </w:rPr>
+      </w:pPr>
+      <w:r>
+        <w:rPr>
+          <w:rFonts w:ascii="CMU Serif Roman" w:hAnsi="CMU Serif Roman" w:cs="CMU Serif Roman"/>
+          <w:b/>
+          <w:bCs/>
+          <w:i/>
+          <w:iCs/>
+        </w:rPr>
+        <w:t>./</w:t>
+      </w:r>
+      <w:r>
+        <w:rPr>
+          <w:rFonts w:ascii="CMU Serif Roman" w:hAnsi="CMU Serif Roman" w:cs="CMU Serif Roman"/>
+          <w:b/>
+          <w:bCs/>
+          <w:i/>
+          <w:iCs/>
+        </w:rPr>
+        <w:t xml:space="preserve">ClientS </w:t>
+      </w:r>
+    </w:p>
+    <w:p>
+      <w:pPr>
+        <w:rPr>
+          <w:rFonts w:ascii="CMU Serif Roman" w:hAnsi="CMU Serif Roman" w:cs="CMU Serif Roman"/>
+          <w:color w:val="000000" w:themeColor="text1"/>
+        </w:rPr>
+      </w:pPr>
+    </w:p>
+    <w:p>
+      <w:pPr>
+        <w:pStyle w:val="Paragrafoelenco"/>
+        <w:numPr>
+          <w:ilvl w:val="0"/>
+          <w:numId w:val="1"/>
+        </w:numPr>
+        <w:rPr>
+          <w:rFonts w:ascii="CMU Serif Roman" w:hAnsi="CMU Serif Roman" w:cs="CMU Serif Roman"/>
+          <w:sz w:val="28"/>
+          <w:szCs w:val="28"/>
+        </w:rPr>
+      </w:pPr>
+      <w:r>
+        <w:rPr>
+          <w:rFonts w:ascii="CMU Serif Roman" w:hAnsi="CMU Serif Roman" w:cs="CMU Serif Roman"/>
+          <w:sz w:val="28"/>
+          <w:szCs w:val="28"/>
+        </w:rPr>
+        <w:t xml:space="preserve">Per eseguire il </w:t>
+      </w:r>
+      <m:oMath>
+        <m:r>
+          <w:rPr>
+            <w:rFonts w:ascii="Cambria Math" w:hAnsi="Cambria Math" w:cs="CMU Serif Roman"/>
+            <w:sz w:val="28"/>
+            <w:szCs w:val="28"/>
+          </w:rPr>
+          <m:t>ClientT,</m:t>
+        </m:r>
+      </m:oMath>
+      <w:r>
+        <w:rPr>
+          <w:rFonts w:ascii="CMU Serif Roman" w:hAnsi="CMU Serif Roman" w:cs="CMU Serif Roman"/>
+          <w:sz w:val="28"/>
+          <w:szCs w:val="28"/>
+        </w:rPr>
+        <w:t xml:space="preserve"> digitare il seguente comando:</w:t>
+      </w:r>
+      <w:r>
+        <w:rPr>
+          <w:rFonts w:ascii="CMU Serif Roman" w:hAnsi="CMU Serif Roman" w:cs="CMU Serif Roman"/>
+          <w:sz w:val="28"/>
+          <w:szCs w:val="28"/>
+        </w:rPr>
+        <w:tab/>
+      </w:r>
+      <w:r>
+        <w:rPr>
+          <w:rFonts w:ascii="CMU Serif Roman" w:hAnsi="CMU Serif Roman" w:cs="CMU Serif Roman"/>
+          <w:sz w:val="28"/>
+          <w:szCs w:val="28"/>
+        </w:rPr>
+        <w:tab/>
+      </w:r>
+    </w:p>
+    <w:p>
+      <w:pPr>
+        <w:ind w:left="2832" w:firstLine="708"/>
+        <w:rPr>
+          <w:rFonts w:ascii="CMU Serif Roman" w:hAnsi="CMU Serif Roman" w:cs="CMU Serif Roman"/>
+          <w:b/>
+          <w:bCs/>
+          <w:i/>
+          <w:iCs/>
+        </w:rPr>
+      </w:pPr>
+    </w:p>
+    <w:p>
+      <w:pPr>
+        <w:ind w:left="2832" w:firstLine="708"/>
+        <w:rPr>
+          <w:rFonts w:ascii="CMU Serif Roman" w:hAnsi="CMU Serif Roman" w:cs="CMU Serif Roman"/>
+        </w:rPr>
+      </w:pPr>
+      <w:r>
+        <w:rPr>
+          <w:rFonts w:ascii="CMU Serif Roman" w:hAnsi="CMU Serif Roman" w:cs="CMU Serif Roman"/>
+          <w:b/>
+          <w:bCs/>
+          <w:i/>
+          <w:iCs/>
+        </w:rPr>
+        <w:t>./</w:t>
+      </w:r>
+      <w:r>
+        <w:rPr>
+          <w:rFonts w:ascii="CMU Serif Roman" w:hAnsi="CMU Serif Roman" w:cs="CMU Serif Roman"/>
+          <w:b/>
+          <w:bCs/>
+          <w:i/>
+          <w:iCs/>
+        </w:rPr>
+        <w:t xml:space="preserve">ClientT </w:t>
+      </w:r>
+    </w:p>
+    <w:p>
+      <w:pPr>
+        <w:rPr>
+          <w:rFonts w:ascii="CMU Serif Roman" w:hAnsi="CMU Serif Roman" w:cs="CMU Serif Roman"/>
+        </w:rPr>
+      </w:pPr>
     </w:p>
     <w:p>
       <w:pPr>
@@ -3884,27 +5289,130 @@
     </w:p>
     <w:p>
       <w:pPr>
-        <w:rPr>
-          <w:rFonts w:ascii="CMU Serif Roman" w:hAnsi="CMU Serif Roman" w:cs="CMU Serif Roman"/>
-          <w:b/>
-          <w:bCs/>
-        </w:rPr>
-      </w:pPr>
-      <w:r>
-        <w:rPr>
-          <w:rFonts w:ascii="CMU Serif Roman" w:hAnsi="CMU Serif Roman" w:cs="CMU Serif Roman"/>
-          <w:b/>
-          <w:bCs/>
-        </w:rPr>
-        <w:t>/*per eseguire il client…*/</w:t>
-      </w:r>
-    </w:p>
-    <w:p>
-      <w:pPr>
-        <w:rPr>
-          <w:rFonts w:ascii="CMU Serif Roman" w:hAnsi="CMU Serif Roman" w:cs="CMU Serif Roman"/>
-        </w:rPr>
-      </w:pPr>
+        <w:ind w:left="708"/>
+        <w:jc w:val="right"/>
+        <w:rPr>
+          <w:rFonts w:ascii="CMU Serif Roman" w:hAnsi="CMU Serif Roman" w:cs="CMU Serif Roman"/>
+          <w:b/>
+          <w:bCs/>
+        </w:rPr>
+      </w:pPr>
+    </w:p>
+    <w:p>
+      <w:pPr>
+        <w:ind w:left="708"/>
+        <w:jc w:val="right"/>
+        <w:rPr>
+          <w:rFonts w:ascii="CMU Serif Roman" w:hAnsi="CMU Serif Roman" w:cs="CMU Serif Roman"/>
+          <w:b/>
+          <w:bCs/>
+        </w:rPr>
+      </w:pPr>
+    </w:p>
+    <w:p>
+      <w:pPr>
+        <w:ind w:left="708"/>
+        <w:jc w:val="right"/>
+        <w:rPr>
+          <w:rFonts w:ascii="CMU Serif Roman" w:hAnsi="CMU Serif Roman" w:cs="CMU Serif Roman"/>
+          <w:b/>
+          <w:bCs/>
+        </w:rPr>
+      </w:pPr>
+    </w:p>
+    <w:p>
+      <w:pPr>
+        <w:ind w:left="708"/>
+        <w:jc w:val="right"/>
+        <w:rPr>
+          <w:rFonts w:ascii="CMU Serif Roman" w:hAnsi="CMU Serif Roman" w:cs="CMU Serif Roman"/>
+          <w:b/>
+          <w:bCs/>
+        </w:rPr>
+      </w:pPr>
+    </w:p>
+    <w:p>
+      <w:pPr>
+        <w:ind w:left="708"/>
+        <w:jc w:val="right"/>
+        <w:rPr>
+          <w:rFonts w:ascii="CMU Serif Roman" w:hAnsi="CMU Serif Roman" w:cs="CMU Serif Roman"/>
+          <w:i/>
+          <w:iCs/>
+        </w:rPr>
+      </w:pPr>
+    </w:p>
+    <w:p>
+      <w:pPr>
+        <w:ind w:left="708"/>
+        <w:jc w:val="right"/>
+        <w:rPr>
+          <w:rFonts w:ascii="CMU Serif Roman" w:hAnsi="CMU Serif Roman" w:cs="CMU Serif Roman"/>
+          <w:i/>
+          <w:iCs/>
+          <w:sz w:val="32"/>
+          <w:szCs w:val="32"/>
+        </w:rPr>
+      </w:pPr>
+      <w:r>
+        <w:rPr>
+          <w:rFonts w:ascii="CMU Serif Roman" w:hAnsi="CMU Serif Roman" w:cs="CMU Serif Roman"/>
+          <w:i/>
+          <w:iCs/>
+          <w:sz w:val="32"/>
+          <w:szCs w:val="32"/>
+        </w:rPr>
+        <w:t>Ordine di esecuzione</w:t>
+      </w:r>
+    </w:p>
+    <w:p>
+      <w:pPr>
+        <w:ind w:left="708"/>
+        <w:jc w:val="right"/>
+        <w:rPr>
+          <w:rFonts w:ascii="CMU Serif Roman" w:hAnsi="CMU Serif Roman" w:cs="CMU Serif Roman"/>
+          <w:b/>
+          <w:bCs/>
+        </w:rPr>
+      </w:pPr>
+    </w:p>
+    <w:p>
+      <w:pPr>
+        <w:rPr>
+          <w:rFonts w:ascii="CMU Serif Roman" w:hAnsi="CMU Serif Roman" w:cs="CMU Serif Roman"/>
+          <w:b/>
+          <w:bCs/>
+          <w:sz w:val="32"/>
+          <w:szCs w:val="32"/>
+        </w:rPr>
+      </w:pPr>
+      <w:r>
+        <w:rPr>
+          <w:rFonts w:ascii="CMU Serif Roman" w:hAnsi="CMU Serif Roman" w:cs="CMU Serif Roman"/>
+          <w:b/>
+          <w:bCs/>
+          <w:sz w:val="32"/>
+          <w:szCs w:val="32"/>
+        </w:rPr>
+        <w:t xml:space="preserve">Per una corretta esecuzione dei 6 codici si consiglia di eseguire in ordine: </w:t>
+      </w:r>
+    </w:p>
+    <w:p>
+      <w:pPr>
+        <w:rPr>
+          <w:rFonts w:ascii="CMU Serif Roman" w:hAnsi="CMU Serif Roman" w:cs="CMU Serif Roman"/>
+          <w:b/>
+          <w:bCs/>
+        </w:rPr>
+      </w:pPr>
+      <w:r>
+        <w:rPr>
+          <w:rFonts w:ascii="CMU Serif Roman" w:hAnsi="CMU Serif Roman" w:cs="CMU Serif Roman"/>
+          <w:b/>
+          <w:bCs/>
+        </w:rPr>
+        <w:t xml:space="preserve">ServerVaccinale, CentroVaccinale, ServerVerifica, Utente, ClientS, ClientT. </w:t>
+      </w:r>
     </w:p>
     <w:p>
       <w:pPr>
@@ -3928,6 +5436,7 @@
           <w:sz w:val="36"/>
           <w:szCs w:val="36"/>
         </w:rPr>
+        <w:lastRenderedPageBreak/>
         <w:t>Glossario</w:t>
       </w:r>
       <w:bookmarkEnd w:id="12"/>
@@ -3938,63 +5447,21 @@
         <w:rPr>
           <w:rFonts w:ascii="CMU Serif Roman" w:hAnsi="CMU Serif Roman" w:cs="CMU Serif Roman"/>
           <w:color w:val="000000" w:themeColor="text1"/>
-          <w:sz w:val="20"/>
-          <w:szCs w:val="20"/>
-        </w:rPr>
-      </w:pPr>
-      <w:r>
-        <w:rPr>
-          <w:rFonts w:ascii="CMU Serif Roman" w:hAnsi="CMU Serif Roman" w:cs="CMU Serif Roman"/>
-          <w:color w:val="000000" w:themeColor="text1"/>
-          <w:sz w:val="20"/>
-          <w:szCs w:val="20"/>
-        </w:rPr>
-        <w:t>Il glossario ha lo scopo fondamentale di chiarire il gergo tecnico usato</w:t>
-      </w:r>
-      <w:r>
-        <w:rPr>
-          <w:rFonts w:ascii="CMU Serif Roman" w:hAnsi="CMU Serif Roman" w:cs="CMU Serif Roman"/>
-          <w:color w:val="000000" w:themeColor="text1"/>
-          <w:sz w:val="20"/>
-          <w:szCs w:val="20"/>
-        </w:rPr>
-        <w:t xml:space="preserve"> e</w:t>
-      </w:r>
-      <w:r>
-        <w:rPr>
-          <w:rFonts w:ascii="CMU Serif Roman" w:hAnsi="CMU Serif Roman" w:cs="CMU Serif Roman"/>
-          <w:color w:val="000000" w:themeColor="text1"/>
-          <w:sz w:val="20"/>
-          <w:szCs w:val="20"/>
-        </w:rPr>
-        <w:t xml:space="preserve"> di evidenziare eventuali sinonimie e omonimie.</w:t>
-      </w:r>
-      <w:r>
-        <w:rPr>
-          <w:rFonts w:ascii="CMU Serif Roman" w:hAnsi="CMU Serif Roman" w:cs="CMU Serif Roman"/>
-          <w:color w:val="000000" w:themeColor="text1"/>
-          <w:sz w:val="20"/>
-          <w:szCs w:val="20"/>
-        </w:rPr>
-        <w:t xml:space="preserve"> </w:t>
-      </w:r>
-      <w:r>
-        <w:rPr>
-          <w:rFonts w:ascii="CMU Serif Roman" w:hAnsi="CMU Serif Roman" w:cs="CMU Serif Roman"/>
-          <w:color w:val="000000" w:themeColor="text1"/>
-          <w:sz w:val="20"/>
-          <w:szCs w:val="20"/>
-        </w:rPr>
-        <w:t xml:space="preserve">Trattandosi di un contesto </w:t>
-      </w:r>
-      <w:r>
-        <w:rPr>
-          <w:rFonts w:ascii="CMU Serif Roman" w:hAnsi="CMU Serif Roman" w:cs="CMU Serif Roman"/>
-          <w:b/>
-          <w:bCs/>
-          <w:color w:val="000000" w:themeColor="text1"/>
-          <w:sz w:val="20"/>
-          <w:szCs w:val="20"/>
+        </w:rPr>
+      </w:pPr>
+      <w:r>
+        <w:rPr>
+          <w:rFonts w:ascii="CMU Serif Roman" w:hAnsi="CMU Serif Roman" w:cs="CMU Serif Roman"/>
+          <w:color w:val="000000" w:themeColor="text1"/>
+        </w:rPr>
+        <w:t xml:space="preserve">Il glossario ha lo scopo fondamentale di chiarire il gergo tecnico usato e di evidenziare eventuali sinonimie e omonimie. Trattandosi di un contesto </w:t>
+      </w:r>
+      <w:r>
+        <w:rPr>
+          <w:rFonts w:ascii="CMU Serif Roman" w:hAnsi="CMU Serif Roman" w:cs="CMU Serif Roman"/>
+          <w:b/>
+          <w:bCs/>
+          <w:color w:val="000000" w:themeColor="text1"/>
         </w:rPr>
         <w:t>sanitario</w:t>
       </w:r>
@@ -4002,8 +5469,6 @@
         <w:rPr>
           <w:rFonts w:ascii="CMU Serif Roman" w:hAnsi="CMU Serif Roman" w:cs="CMU Serif Roman"/>
           <w:color w:val="000000" w:themeColor="text1"/>
-          <w:sz w:val="20"/>
-          <w:szCs w:val="20"/>
         </w:rPr>
         <w:t>, la maggioranza dei termini riguardano tale ambito, le informazioni riportate valgono per lo stato italiano. È possibile che in altri Paesi, tali termini tradotti letteralmente possono essere utilizzati in contesti che differiscono da quelli di nostro interesse.</w:t>
       </w:r>
@@ -4169,14 +5634,33 @@
                 <w:szCs w:val="20"/>
               </w:rPr>
             </w:pPr>
-            <w:r>
+          </w:p>
+          <w:p>
+            <w:pPr>
               <w:rPr>
                 <w:rFonts w:ascii="CMU Serif Roman" w:hAnsi="CMU Serif Roman" w:cs="CMU Serif Roman"/>
                 <w:color w:val="000000" w:themeColor="text1"/>
                 <w:sz w:val="20"/>
                 <w:szCs w:val="20"/>
               </w:rPr>
-              <w:lastRenderedPageBreak/>
+            </w:pPr>
+          </w:p>
+          <w:p>
+            <w:pPr>
+              <w:rPr>
+                <w:rFonts w:ascii="CMU Serif Roman" w:hAnsi="CMU Serif Roman" w:cs="CMU Serif Roman"/>
+                <w:color w:val="000000" w:themeColor="text1"/>
+                <w:sz w:val="20"/>
+                <w:szCs w:val="20"/>
+              </w:rPr>
+            </w:pPr>
+            <w:r>
+              <w:rPr>
+                <w:rFonts w:ascii="CMU Serif Roman" w:hAnsi="CMU Serif Roman" w:cs="CMU Serif Roman"/>
+                <w:color w:val="000000" w:themeColor="text1"/>
+                <w:sz w:val="20"/>
+                <w:szCs w:val="20"/>
+              </w:rPr>
               <w:t>ASL</w:t>
             </w:r>
           </w:p>
@@ -4227,6 +5711,16 @@
                 <w:szCs w:val="20"/>
               </w:rPr>
             </w:pPr>
+          </w:p>
+          <w:p>
+            <w:pPr>
+              <w:rPr>
+                <w:rFonts w:ascii="CMU Serif Roman" w:hAnsi="CMU Serif Roman" w:cs="CMU Serif Roman"/>
+                <w:color w:val="000000" w:themeColor="text1"/>
+                <w:sz w:val="20"/>
+                <w:szCs w:val="20"/>
+              </w:rPr>
+            </w:pPr>
             <w:r>
               <w:rPr>
                 <w:rFonts w:ascii="CMU Serif Roman" w:hAnsi="CMU Serif Roman" w:cs="CMU Serif Roman"/>
@@ -4242,6 +5736,17 @@
           <w:tcPr>
             <w:tcW w:w="1134" w:type="dxa"/>
           </w:tcPr>
+          <w:p>
+            <w:pPr>
+              <w:jc w:val="center"/>
+              <w:rPr>
+                <w:rFonts w:ascii="CMU Serif Roman" w:hAnsi="CMU Serif Roman" w:cs="CMU Serif Roman"/>
+                <w:color w:val="000000" w:themeColor="text1"/>
+                <w:sz w:val="20"/>
+                <w:szCs w:val="20"/>
+              </w:rPr>
+            </w:pPr>
+          </w:p>
           <w:p>
             <w:pPr>
               <w:jc w:val="center"/>
@@ -4281,6 +5786,16 @@
                 <w:szCs w:val="20"/>
               </w:rPr>
             </w:pPr>
+          </w:p>
+          <w:p>
+            <w:pPr>
+              <w:rPr>
+                <w:rFonts w:ascii="CMU Serif Roman" w:hAnsi="CMU Serif Roman" w:cs="CMU Serif Roman"/>
+                <w:color w:val="000000" w:themeColor="text1"/>
+                <w:sz w:val="20"/>
+                <w:szCs w:val="20"/>
+              </w:rPr>
+            </w:pPr>
             <w:r>
               <w:rPr>
                 <w:rFonts w:ascii="CMU Serif Roman" w:hAnsi="CMU Serif Roman" w:cs="CMU Serif Roman"/>
@@ -4329,6 +5844,16 @@
                 <w:szCs w:val="20"/>
               </w:rPr>
             </w:pPr>
+          </w:p>
+          <w:p>
+            <w:pPr>
+              <w:rPr>
+                <w:rFonts w:ascii="CMU Serif Roman" w:hAnsi="CMU Serif Roman" w:cs="CMU Serif Roman"/>
+                <w:color w:val="000000" w:themeColor="text1"/>
+                <w:sz w:val="20"/>
+                <w:szCs w:val="20"/>
+              </w:rPr>
+            </w:pPr>
             <w:r>
               <w:rPr>
                 <w:rFonts w:ascii="CMU Serif Roman" w:hAnsi="CMU Serif Roman" w:cs="CMU Serif Roman"/>
@@ -4362,6 +5887,17 @@
           <w:tcPr>
             <w:tcW w:w="1134" w:type="dxa"/>
           </w:tcPr>
+          <w:p>
+            <w:pPr>
+              <w:jc w:val="center"/>
+              <w:rPr>
+                <w:rFonts w:ascii="CMU Serif Roman" w:hAnsi="CMU Serif Roman" w:cs="CMU Serif Roman"/>
+                <w:color w:val="000000" w:themeColor="text1"/>
+                <w:sz w:val="20"/>
+                <w:szCs w:val="20"/>
+              </w:rPr>
+            </w:pPr>
+          </w:p>
           <w:p>
             <w:pPr>
               <w:jc w:val="center"/>
@@ -4401,6 +5937,16 @@
                 <w:szCs w:val="20"/>
               </w:rPr>
             </w:pPr>
+          </w:p>
+          <w:p>
+            <w:pPr>
+              <w:rPr>
+                <w:rFonts w:ascii="CMU Serif Roman" w:hAnsi="CMU Serif Roman" w:cs="CMU Serif Roman"/>
+                <w:color w:val="000000" w:themeColor="text1"/>
+                <w:sz w:val="20"/>
+                <w:szCs w:val="20"/>
+              </w:rPr>
+            </w:pPr>
             <w:r>
               <w:rPr>
                 <w:rFonts w:ascii="CMU Serif Roman" w:hAnsi="CMU Serif Roman" w:cs="CMU Serif Roman"/>
@@ -4449,6 +5995,25 @@
                 <w:szCs w:val="20"/>
               </w:rPr>
             </w:pPr>
+          </w:p>
+          <w:p>
+            <w:pPr>
+              <w:rPr>
+                <w:rFonts w:ascii="CMU Serif Roman" w:hAnsi="CMU Serif Roman" w:cs="CMU Serif Roman"/>
+                <w:color w:val="000000" w:themeColor="text1"/>
+                <w:sz w:val="20"/>
+                <w:szCs w:val="20"/>
+              </w:rPr>
+            </w:pPr>
+            <w:r>
+              <w:rPr>
+                <w:rFonts w:ascii="CMU Serif Roman" w:hAnsi="CMU Serif Roman" w:cs="CMU Serif Roman"/>
+                <w:color w:val="000000" w:themeColor="text1"/>
+                <w:sz w:val="20"/>
+                <w:szCs w:val="20"/>
+              </w:rPr>
+              <w:t xml:space="preserve">        </w:t>
+            </w:r>
             <w:r>
               <w:rPr>
                 <w:rFonts w:ascii="CMU Serif Roman" w:hAnsi="CMU Serif Roman" w:cs="CMU Serif Roman"/>
@@ -4464,6 +6029,17 @@
           <w:tcPr>
             <w:tcW w:w="1134" w:type="dxa"/>
           </w:tcPr>
+          <w:p>
+            <w:pPr>
+              <w:jc w:val="center"/>
+              <w:rPr>
+                <w:rFonts w:ascii="CMU Serif Roman" w:hAnsi="CMU Serif Roman" w:cs="CMU Serif Roman"/>
+                <w:color w:val="000000" w:themeColor="text1"/>
+                <w:sz w:val="20"/>
+                <w:szCs w:val="20"/>
+              </w:rPr>
+            </w:pPr>
+          </w:p>
           <w:p>
             <w:pPr>
               <w:jc w:val="center"/>
@@ -4503,6 +6079,16 @@
                 <w:szCs w:val="20"/>
               </w:rPr>
             </w:pPr>
+          </w:p>
+          <w:p>
+            <w:pPr>
+              <w:rPr>
+                <w:rFonts w:ascii="CMU Serif Roman" w:hAnsi="CMU Serif Roman" w:cs="CMU Serif Roman"/>
+                <w:color w:val="000000" w:themeColor="text1"/>
+                <w:sz w:val="20"/>
+                <w:szCs w:val="20"/>
+              </w:rPr>
+            </w:pPr>
             <w:r>
               <w:rPr>
                 <w:rFonts w:ascii="CMU Serif Roman" w:hAnsi="CMU Serif Roman" w:cs="CMU Serif Roman"/>
@@ -4597,6 +6183,16 @@
                 <w:szCs w:val="20"/>
               </w:rPr>
             </w:pPr>
+          </w:p>
+          <w:p>
+            <w:pPr>
+              <w:rPr>
+                <w:rFonts w:ascii="CMU Serif Roman" w:hAnsi="CMU Serif Roman" w:cs="CMU Serif Roman"/>
+                <w:color w:val="000000" w:themeColor="text1"/>
+                <w:sz w:val="20"/>
+                <w:szCs w:val="20"/>
+              </w:rPr>
+            </w:pPr>
             <w:r>
               <w:rPr>
                 <w:rFonts w:ascii="CMU Serif Roman" w:hAnsi="CMU Serif Roman" w:cs="CMU Serif Roman"/>
@@ -4622,6 +6218,159 @@
                 <w:szCs w:val="20"/>
               </w:rPr>
             </w:pPr>
+          </w:p>
+          <w:p>
+            <w:pPr>
+              <w:jc w:val="center"/>
+              <w:rPr>
+                <w:rFonts w:ascii="CMU Serif Roman" w:hAnsi="CMU Serif Roman" w:cs="CMU Serif Roman"/>
+                <w:color w:val="000000" w:themeColor="text1"/>
+                <w:sz w:val="20"/>
+                <w:szCs w:val="20"/>
+              </w:rPr>
+            </w:pPr>
+            <w:r>
+              <w:rPr>
+                <w:rFonts w:ascii="CMU Serif Roman" w:hAnsi="CMU Serif Roman" w:cs="CMU Serif Roman"/>
+                <w:color w:val="000000" w:themeColor="text1"/>
+                <w:sz w:val="20"/>
+                <w:szCs w:val="20"/>
+              </w:rPr>
+              <w:t>-</w:t>
+            </w:r>
+          </w:p>
+        </w:tc>
+      </w:tr>
+      <w:tr>
+        <w:trPr>
+          <w:trHeight w:val="928"/>
+        </w:trPr>
+        <w:tc>
+          <w:tcPr>
+            <w:tcW w:w="1828" w:type="dxa"/>
+          </w:tcPr>
+          <w:p>
+            <w:pPr>
+              <w:rPr>
+                <w:rFonts w:ascii="CMU Serif Roman" w:hAnsi="CMU Serif Roman" w:cs="CMU Serif Roman"/>
+                <w:color w:val="000000" w:themeColor="text1"/>
+                <w:sz w:val="20"/>
+                <w:szCs w:val="20"/>
+              </w:rPr>
+            </w:pPr>
+          </w:p>
+          <w:p>
+            <w:pPr>
+              <w:rPr>
+                <w:rFonts w:ascii="CMU Serif Roman" w:hAnsi="CMU Serif Roman" w:cs="CMU Serif Roman"/>
+                <w:color w:val="000000" w:themeColor="text1"/>
+                <w:sz w:val="20"/>
+                <w:szCs w:val="20"/>
+              </w:rPr>
+            </w:pPr>
+            <w:r>
+              <w:rPr>
+                <w:rFonts w:ascii="CMU Serif Roman" w:hAnsi="CMU Serif Roman" w:cs="CMU Serif Roman"/>
+                <w:color w:val="000000" w:themeColor="text1"/>
+                <w:sz w:val="20"/>
+                <w:szCs w:val="20"/>
+              </w:rPr>
+              <w:t>Query</w:t>
+            </w:r>
+          </w:p>
+        </w:tc>
+        <w:tc>
+          <w:tcPr>
+            <w:tcW w:w="4404" w:type="dxa"/>
+          </w:tcPr>
+          <w:p>
+            <w:pPr>
+              <w:rPr>
+                <w:rFonts w:ascii="CMU Serif Roman" w:hAnsi="CMU Serif Roman" w:cs="CMU Serif Roman"/>
+                <w:color w:val="000000" w:themeColor="text1"/>
+                <w:sz w:val="20"/>
+                <w:szCs w:val="20"/>
+              </w:rPr>
+            </w:pPr>
+            <w:r>
+              <w:rPr>
+                <w:rFonts w:ascii="CMU Serif Roman" w:hAnsi="CMU Serif Roman" w:cs="CMU Serif Roman"/>
+                <w:color w:val="000000" w:themeColor="text1"/>
+                <w:sz w:val="20"/>
+                <w:szCs w:val="20"/>
+              </w:rPr>
+              <w:t>I</w:t>
+            </w:r>
+            <w:r>
+              <w:rPr>
+                <w:rFonts w:ascii="CMU Serif Roman" w:hAnsi="CMU Serif Roman" w:cs="CMU Serif Roman"/>
+                <w:color w:val="000000" w:themeColor="text1"/>
+                <w:sz w:val="20"/>
+                <w:szCs w:val="20"/>
+              </w:rPr>
+              <w:t>nterrogazione di una base di dati da parte di un utente.</w:t>
+            </w:r>
+          </w:p>
+        </w:tc>
+        <w:tc>
+          <w:tcPr>
+            <w:tcW w:w="1701" w:type="dxa"/>
+          </w:tcPr>
+          <w:p>
+            <w:pPr>
+              <w:rPr>
+                <w:rFonts w:ascii="CMU Serif Roman" w:hAnsi="CMU Serif Roman" w:cs="CMU Serif Roman"/>
+                <w:color w:val="000000" w:themeColor="text1"/>
+                <w:sz w:val="20"/>
+                <w:szCs w:val="20"/>
+              </w:rPr>
+            </w:pPr>
+          </w:p>
+          <w:p>
+            <w:pPr>
+              <w:rPr>
+                <w:rFonts w:ascii="CMU Serif Roman" w:hAnsi="CMU Serif Roman" w:cs="CMU Serif Roman"/>
+                <w:color w:val="000000" w:themeColor="text1"/>
+                <w:sz w:val="20"/>
+                <w:szCs w:val="20"/>
+              </w:rPr>
+            </w:pPr>
+            <w:r>
+              <w:rPr>
+                <w:rFonts w:ascii="CMU Serif Roman" w:hAnsi="CMU Serif Roman" w:cs="CMU Serif Roman"/>
+                <w:color w:val="000000" w:themeColor="text1"/>
+                <w:sz w:val="20"/>
+                <w:szCs w:val="20"/>
+              </w:rPr>
+              <w:t>Interrogazione, richiesta</w:t>
+            </w:r>
+          </w:p>
+        </w:tc>
+        <w:tc>
+          <w:tcPr>
+            <w:tcW w:w="1134" w:type="dxa"/>
+          </w:tcPr>
+          <w:p>
+            <w:pPr>
+              <w:jc w:val="center"/>
+              <w:rPr>
+                <w:rFonts w:ascii="CMU Serif Roman" w:hAnsi="CMU Serif Roman" w:cs="CMU Serif Roman"/>
+                <w:color w:val="000000" w:themeColor="text1"/>
+                <w:sz w:val="20"/>
+                <w:szCs w:val="20"/>
+              </w:rPr>
+            </w:pPr>
+          </w:p>
+          <w:p>
+            <w:pPr>
+              <w:jc w:val="center"/>
+              <w:rPr>
+                <w:rFonts w:ascii="CMU Serif Roman" w:hAnsi="CMU Serif Roman" w:cs="CMU Serif Roman"/>
+                <w:color w:val="000000" w:themeColor="text1"/>
+                <w:sz w:val="20"/>
+                <w:szCs w:val="20"/>
+              </w:rPr>
+            </w:pPr>
             <w:r>
               <w:rPr>
                 <w:rFonts w:ascii="CMU Serif Roman" w:hAnsi="CMU Serif Roman" w:cs="CMU Serif Roman"/>
@@ -4666,6 +6415,243 @@
     </w:sectPr>
   </w:body>
 </w:document>
+</file>
+
+<file path=word/numbering.xml><?xml version="1.0" encoding="utf-8"?>
+<w:numbering xmlns:wpc="http://schemas.microsoft.com/office/word/2010/wordprocessingCanvas" xmlns:cx="http://schemas.microsoft.com/office/drawing/2014/chartex" xmlns:cx1="http://schemas.microsoft.com/office/drawing/2015/9/8/chartex" xmlns:cx2="http://schemas.microsoft.com/office/drawing/2015/10/21/chartex" xmlns:cx3="http://schemas.microsoft.com/office/drawing/2016/5/9/chartex" xmlns:cx4="http://schemas.microsoft.com/office/drawing/2016/5/10/chartex" xmlns:cx5="http://schemas.microsoft.com/office/drawing/2016/5/11/chartex" xmlns:cx6="http://schemas.microsoft.com/office/drawing/2016/5/12/chartex" xmlns:cx7="http://schemas.microsoft.com/office/drawing/2016/5/13/chartex" xmlns:cx8="http://schemas.microsoft.com/office/drawing/2016/5/14/chartex" xmlns:mc="http://schemas.openxmlformats.org/markup-compatibility/2006" xmlns:aink="http://schemas.microsoft.com/office/drawing/2016/ink" xmlns:am3d="http://schemas.microsoft.com/office/drawing/2017/model3d" xmlns:o="urn:schemas-microsoft-com:office:office" xmlns:r="http://schemas.openxmlformats.org/officeDocument/2006/relationships" xmlns:m="http://schemas.openxmlformats.org/officeDocument/2006/math" xmlns:v="urn:schemas-microsoft-com:vml" xmlns:wp14="http://schemas.microsoft.com/office/word/2010/wordprocessingDrawing" xmlns:wp="http://schemas.openxmlformats.org/drawingml/2006/wordprocessingDrawing" xmlns:w10="urn:schemas-microsoft-com:office:word" xmlns:w="http://schemas.openxmlformats.org/wordprocessingml/2006/main" xmlns:w14="http://schemas.microsoft.com/office/word/2010/wordml" xmlns:w15="http://schemas.microsoft.com/office/word/2012/wordml" xmlns:w16cex="http://schemas.microsoft.com/office/word/2018/wordml/cex" xmlns:w16cid="http://schemas.microsoft.com/office/word/2016/wordml/cid" xmlns:w16="http://schemas.microsoft.com/office/word/2018/wordml" xmlns:w16sdtdh="http://schemas.microsoft.com/office/word/2020/wordml/sdtdatahash" xmlns:w16se="http://schemas.microsoft.com/office/word/2015/wordml/symex" xmlns:wpg="http://schemas.microsoft.com/office/word/2010/wordprocessingGroup" xmlns:wpi="http://schemas.microsoft.com/office/word/2010/wordprocessingInk" xmlns:wne="http://schemas.microsoft.com/office/word/2006/wordml" xmlns:wps="http://schemas.microsoft.com/office/word/2010/wordprocessingShape" mc:Ignorable="w14 w15 w16se w16cid w16 w16cex w16sdtdh wp14">
+  <w:abstractNum w:abstractNumId="0" w15:restartNumberingAfterBreak="0">
+    <w:nsid w:val="05E97444"/>
+    <w:multiLevelType w:val="hybridMultilevel"/>
+    <w:tmpl w:val="028866FE"/>
+    <w:lvl w:ilvl="0" w:tplc="16CA9D32">
+      <w:numFmt w:val="bullet"/>
+      <w:lvlText w:val=""/>
+      <w:lvlJc w:val="left"/>
+      <w:pPr>
+        <w:ind w:left="720" w:hanging="360"/>
+      </w:pPr>
+      <w:rPr>
+        <w:rFonts w:ascii="Symbol" w:eastAsia="Times New Roman" w:hAnsi="Symbol" w:cs="Times New Roman" w:hint="default"/>
+        <w:sz w:val="28"/>
+      </w:rPr>
+    </w:lvl>
+    <w:lvl w:ilvl="1" w:tplc="04100003" w:tentative="1">
+      <w:start w:val="1"/>
+      <w:numFmt w:val="bullet"/>
+      <w:lvlText w:val="o"/>
+      <w:lvlJc w:val="left"/>
+      <w:pPr>
+        <w:ind w:left="1440" w:hanging="360"/>
+      </w:pPr>
+      <w:rPr>
+        <w:rFonts w:ascii="Courier New" w:hAnsi="Courier New" w:cs="Courier New" w:hint="default"/>
+      </w:rPr>
+    </w:lvl>
+    <w:lvl w:ilvl="2" w:tplc="04100005" w:tentative="1">
+      <w:start w:val="1"/>
+      <w:numFmt w:val="bullet"/>
+      <w:lvlText w:val=""/>
+      <w:lvlJc w:val="left"/>
+      <w:pPr>
+        <w:ind w:left="2160" w:hanging="360"/>
+      </w:pPr>
+      <w:rPr>
+        <w:rFonts w:ascii="Wingdings" w:hAnsi="Wingdings" w:hint="default"/>
+      </w:rPr>
+    </w:lvl>
+    <w:lvl w:ilvl="3" w:tplc="04100001" w:tentative="1">
+      <w:start w:val="1"/>
+      <w:numFmt w:val="bullet"/>
+      <w:lvlText w:val=""/>
+      <w:lvlJc w:val="left"/>
+      <w:pPr>
+        <w:ind w:left="2880" w:hanging="360"/>
+      </w:pPr>
+      <w:rPr>
+        <w:rFonts w:ascii="Symbol" w:hAnsi="Symbol" w:hint="default"/>
+      </w:rPr>
+    </w:lvl>
+    <w:lvl w:ilvl="4" w:tplc="04100003" w:tentative="1">
+      <w:start w:val="1"/>
+      <w:numFmt w:val="bullet"/>
+      <w:lvlText w:val="o"/>
+      <w:lvlJc w:val="left"/>
+      <w:pPr>
+        <w:ind w:left="3600" w:hanging="360"/>
+      </w:pPr>
+      <w:rPr>
+        <w:rFonts w:ascii="Courier New" w:hAnsi="Courier New" w:cs="Courier New" w:hint="default"/>
+      </w:rPr>
+    </w:lvl>
+    <w:lvl w:ilvl="5" w:tplc="04100005" w:tentative="1">
+      <w:start w:val="1"/>
+      <w:numFmt w:val="bullet"/>
+      <w:lvlText w:val=""/>
+      <w:lvlJc w:val="left"/>
+      <w:pPr>
+        <w:ind w:left="4320" w:hanging="360"/>
+      </w:pPr>
+      <w:rPr>
+        <w:rFonts w:ascii="Wingdings" w:hAnsi="Wingdings" w:hint="default"/>
+      </w:rPr>
+    </w:lvl>
+    <w:lvl w:ilvl="6" w:tplc="04100001" w:tentative="1">
+      <w:start w:val="1"/>
+      <w:numFmt w:val="bullet"/>
+      <w:lvlText w:val=""/>
+      <w:lvlJc w:val="left"/>
+      <w:pPr>
+        <w:ind w:left="5040" w:hanging="360"/>
+      </w:pPr>
+      <w:rPr>
+        <w:rFonts w:ascii="Symbol" w:hAnsi="Symbol" w:hint="default"/>
+      </w:rPr>
+    </w:lvl>
+    <w:lvl w:ilvl="7" w:tplc="04100003" w:tentative="1">
+      <w:start w:val="1"/>
+      <w:numFmt w:val="bullet"/>
+      <w:lvlText w:val="o"/>
+      <w:lvlJc w:val="left"/>
+      <w:pPr>
+        <w:ind w:left="5760" w:hanging="360"/>
+      </w:pPr>
+      <w:rPr>
+        <w:rFonts w:ascii="Courier New" w:hAnsi="Courier New" w:cs="Courier New" w:hint="default"/>
+      </w:rPr>
+    </w:lvl>
+    <w:lvl w:ilvl="8" w:tplc="04100005" w:tentative="1">
+      <w:start w:val="1"/>
+      <w:numFmt w:val="bullet"/>
+      <w:lvlText w:val=""/>
+      <w:lvlJc w:val="left"/>
+      <w:pPr>
+        <w:ind w:left="6480" w:hanging="360"/>
+      </w:pPr>
+      <w:rPr>
+        <w:rFonts w:ascii="Wingdings" w:hAnsi="Wingdings" w:hint="default"/>
+      </w:rPr>
+    </w:lvl>
+  </w:abstractNum>
+  <w:abstractNum w:abstractNumId="1" w15:restartNumberingAfterBreak="0">
+    <w:nsid w:val="4D9B75C0"/>
+    <w:multiLevelType w:val="hybridMultilevel"/>
+    <w:tmpl w:val="53FEA48C"/>
+    <w:lvl w:ilvl="0" w:tplc="FDB0E6CA">
+      <w:numFmt w:val="bullet"/>
+      <w:lvlText w:val=""/>
+      <w:lvlJc w:val="left"/>
+      <w:pPr>
+        <w:ind w:left="720" w:hanging="360"/>
+      </w:pPr>
+      <w:rPr>
+        <w:rFonts w:ascii="Symbol" w:eastAsia="Times New Roman" w:hAnsi="Symbol" w:cs="Times New Roman" w:hint="default"/>
+        <w:sz w:val="28"/>
+      </w:rPr>
+    </w:lvl>
+    <w:lvl w:ilvl="1" w:tplc="04100003" w:tentative="1">
+      <w:start w:val="1"/>
+      <w:numFmt w:val="bullet"/>
+      <w:lvlText w:val="o"/>
+      <w:lvlJc w:val="left"/>
+      <w:pPr>
+        <w:ind w:left="1440" w:hanging="360"/>
+      </w:pPr>
+      <w:rPr>
+        <w:rFonts w:ascii="Courier New" w:hAnsi="Courier New" w:cs="Courier New" w:hint="default"/>
+      </w:rPr>
+    </w:lvl>
+    <w:lvl w:ilvl="2" w:tplc="04100005" w:tentative="1">
+      <w:start w:val="1"/>
+      <w:numFmt w:val="bullet"/>
+      <w:lvlText w:val=""/>
+      <w:lvlJc w:val="left"/>
+      <w:pPr>
+        <w:ind w:left="2160" w:hanging="360"/>
+      </w:pPr>
+      <w:rPr>
+        <w:rFonts w:ascii="Wingdings" w:hAnsi="Wingdings" w:hint="default"/>
+      </w:rPr>
+    </w:lvl>
+    <w:lvl w:ilvl="3" w:tplc="04100001" w:tentative="1">
+      <w:start w:val="1"/>
+      <w:numFmt w:val="bullet"/>
+      <w:lvlText w:val=""/>
+      <w:lvlJc w:val="left"/>
+      <w:pPr>
+        <w:ind w:left="2880" w:hanging="360"/>
+      </w:pPr>
+      <w:rPr>
+        <w:rFonts w:ascii="Symbol" w:hAnsi="Symbol" w:hint="default"/>
+      </w:rPr>
+    </w:lvl>
+    <w:lvl w:ilvl="4" w:tplc="04100003" w:tentative="1">
+      <w:start w:val="1"/>
+      <w:numFmt w:val="bullet"/>
+      <w:lvlText w:val="o"/>
+      <w:lvlJc w:val="left"/>
+      <w:pPr>
+        <w:ind w:left="3600" w:hanging="360"/>
+      </w:pPr>
+      <w:rPr>
+        <w:rFonts w:ascii="Courier New" w:hAnsi="Courier New" w:cs="Courier New" w:hint="default"/>
+      </w:rPr>
+    </w:lvl>
+    <w:lvl w:ilvl="5" w:tplc="04100005" w:tentative="1">
+      <w:start w:val="1"/>
+      <w:numFmt w:val="bullet"/>
+      <w:lvlText w:val=""/>
+      <w:lvlJc w:val="left"/>
+      <w:pPr>
+        <w:ind w:left="4320" w:hanging="360"/>
+      </w:pPr>
+      <w:rPr>
+        <w:rFonts w:ascii="Wingdings" w:hAnsi="Wingdings" w:hint="default"/>
+      </w:rPr>
+    </w:lvl>
+    <w:lvl w:ilvl="6" w:tplc="04100001" w:tentative="1">
+      <w:start w:val="1"/>
+      <w:numFmt w:val="bullet"/>
+      <w:lvlText w:val=""/>
+      <w:lvlJc w:val="left"/>
+      <w:pPr>
+        <w:ind w:left="5040" w:hanging="360"/>
+      </w:pPr>
+      <w:rPr>
+        <w:rFonts w:ascii="Symbol" w:hAnsi="Symbol" w:hint="default"/>
+      </w:rPr>
+    </w:lvl>
+    <w:lvl w:ilvl="7" w:tplc="04100003" w:tentative="1">
+      <w:start w:val="1"/>
+      <w:numFmt w:val="bullet"/>
+      <w:lvlText w:val="o"/>
+      <w:lvlJc w:val="left"/>
+      <w:pPr>
+        <w:ind w:left="5760" w:hanging="360"/>
+      </w:pPr>
+      <w:rPr>
+        <w:rFonts w:ascii="Courier New" w:hAnsi="Courier New" w:cs="Courier New" w:hint="default"/>
+      </w:rPr>
+    </w:lvl>
+    <w:lvl w:ilvl="8" w:tplc="04100005" w:tentative="1">
+      <w:start w:val="1"/>
+      <w:numFmt w:val="bullet"/>
+      <w:lvlText w:val=""/>
+      <w:lvlJc w:val="left"/>
+      <w:pPr>
+        <w:ind w:left="6480" w:hanging="360"/>
+      </w:pPr>
+      <w:rPr>
+        <w:rFonts w:ascii="Wingdings" w:hAnsi="Wingdings" w:hint="default"/>
+      </w:rPr>
+    </w:lvl>
+  </w:abstractNum>
+  <w:num w:numId="1">
+    <w:abstractNumId w:val="1"/>
+  </w:num>
+  <w:num w:numId="2">
+    <w:abstractNumId w:val="0"/>
+  </w:num>
+</w:numbering>
 </file>
 
 <file path=word/styles.xml><?xml version="1.0" encoding="utf-8"?>

</xml_diff>

<commit_message>
- Created new logo
</commit_message>
<xml_diff>
--- a/Documentazione/Documentazione GP.docx
+++ b/Documentazione/Documentazione GP.docx
@@ -103,6 +103,16 @@
           <w:szCs w:val="44"/>
         </w:rPr>
       </w:pPr>
+    </w:p>
+    <w:p>
+      <w:pPr>
+        <w:ind w:left="2832"/>
+        <w:rPr>
+          <w:rFonts w:ascii="CMU Serif Roman" w:hAnsi="CMU Serif Roman" w:cs="CMU Serif Roman"/>
+          <w:sz w:val="44"/>
+          <w:szCs w:val="44"/>
+        </w:rPr>
+      </w:pPr>
       <w:r>
         <w:rPr>
           <w:rFonts w:ascii="CMU Serif Roman" w:hAnsi="CMU Serif Roman" w:cs="CMU Serif Roman"/>
@@ -111,18 +121,10 @@
           <w:szCs w:val="44"/>
         </w:rPr>
         <w:drawing>
-          <wp:anchor distT="0" distB="0" distL="114300" distR="114300" simplePos="0" relativeHeight="251658240" behindDoc="0" locked="0" layoutInCell="1" allowOverlap="1" wp14:anchorId="571EACC4" wp14:editId="6CD67A66">
-            <wp:simplePos x="0" y="0"/>
-            <wp:positionH relativeFrom="margin">
-              <wp:posOffset>1276693</wp:posOffset>
-            </wp:positionH>
-            <wp:positionV relativeFrom="margin">
-              <wp:posOffset>1179066</wp:posOffset>
-            </wp:positionV>
-            <wp:extent cx="3656330" cy="3656330"/>
-            <wp:effectExtent l="0" t="50800" r="102870" b="52070"/>
-            <wp:wrapSquare wrapText="bothSides"/>
-            <wp:docPr id="1" name="Immagine 1" descr="Immagine che contiene testo, cupola&#10;&#10;Descrizione generata automaticamente"/>
+          <wp:inline distT="0" distB="0" distL="0" distR="0" wp14:anchorId="04CB40BE" wp14:editId="24B1FBDC">
+            <wp:extent cx="2362200" cy="3441700"/>
+            <wp:effectExtent l="0" t="0" r="0" b="0"/>
+            <wp:docPr id="6" name="Immagine 6"/>
             <wp:cNvGraphicFramePr>
               <a:graphicFrameLocks xmlns:a="http://schemas.openxmlformats.org/drawingml/2006/main" noChangeAspect="1"/>
             </wp:cNvGraphicFramePr>
@@ -130,7 +132,7 @@
               <a:graphicData uri="http://schemas.openxmlformats.org/drawingml/2006/picture">
                 <pic:pic xmlns:pic="http://schemas.openxmlformats.org/drawingml/2006/picture">
                   <pic:nvPicPr>
-                    <pic:cNvPr id="1" name="Immagine 1" descr="Immagine che contiene testo, cupola&#10;&#10;Descrizione generata automaticamente"/>
+                    <pic:cNvPr id="6" name="Immagine 6"/>
                     <pic:cNvPicPr/>
                   </pic:nvPicPr>
                   <pic:blipFill>
@@ -148,121 +150,18 @@
                   <pic:spPr>
                     <a:xfrm>
                       <a:off x="0" y="0"/>
-                      <a:ext cx="3656330" cy="3656330"/>
+                      <a:ext cx="2362200" cy="3441700"/>
                     </a:xfrm>
                     <a:prstGeom prst="rect">
                       <a:avLst/>
                     </a:prstGeom>
-                    <a:effectLst>
-                      <a:outerShdw blurRad="50800" dist="50800" algn="ctr" rotWithShape="0">
-                        <a:srgbClr val="000000">
-                          <a:alpha val="43137"/>
-                        </a:srgbClr>
-                      </a:outerShdw>
-                    </a:effectLst>
                   </pic:spPr>
                 </pic:pic>
               </a:graphicData>
             </a:graphic>
-            <wp14:sizeRelH relativeFrom="margin">
-              <wp14:pctWidth>0</wp14:pctWidth>
-            </wp14:sizeRelH>
-            <wp14:sizeRelV relativeFrom="margin">
-              <wp14:pctHeight>0</wp14:pctHeight>
-            </wp14:sizeRelV>
-          </wp:anchor>
+          </wp:inline>
         </w:drawing>
       </w:r>
-    </w:p>
-    <w:p>
-      <w:pPr>
-        <w:rPr>
-          <w:rFonts w:ascii="CMU Serif Roman" w:hAnsi="CMU Serif Roman" w:cs="CMU Serif Roman"/>
-          <w:sz w:val="44"/>
-          <w:szCs w:val="44"/>
-        </w:rPr>
-      </w:pPr>
-    </w:p>
-    <w:p>
-      <w:pPr>
-        <w:rPr>
-          <w:rFonts w:ascii="CMU Serif Roman" w:hAnsi="CMU Serif Roman" w:cs="CMU Serif Roman"/>
-          <w:sz w:val="44"/>
-          <w:szCs w:val="44"/>
-        </w:rPr>
-      </w:pPr>
-    </w:p>
-    <w:p>
-      <w:pPr>
-        <w:rPr>
-          <w:rFonts w:ascii="CMU Serif Roman" w:hAnsi="CMU Serif Roman" w:cs="CMU Serif Roman"/>
-          <w:sz w:val="44"/>
-          <w:szCs w:val="44"/>
-        </w:rPr>
-      </w:pPr>
-    </w:p>
-    <w:p>
-      <w:pPr>
-        <w:rPr>
-          <w:rFonts w:ascii="CMU Serif Roman" w:hAnsi="CMU Serif Roman" w:cs="CMU Serif Roman"/>
-          <w:sz w:val="44"/>
-          <w:szCs w:val="44"/>
-        </w:rPr>
-      </w:pPr>
-    </w:p>
-    <w:p>
-      <w:pPr>
-        <w:rPr>
-          <w:rFonts w:ascii="CMU Serif Roman" w:hAnsi="CMU Serif Roman" w:cs="CMU Serif Roman"/>
-          <w:sz w:val="44"/>
-          <w:szCs w:val="44"/>
-        </w:rPr>
-      </w:pPr>
-    </w:p>
-    <w:p>
-      <w:pPr>
-        <w:rPr>
-          <w:rFonts w:ascii="CMU Serif Roman" w:hAnsi="CMU Serif Roman" w:cs="CMU Serif Roman"/>
-          <w:sz w:val="44"/>
-          <w:szCs w:val="44"/>
-        </w:rPr>
-      </w:pPr>
-    </w:p>
-    <w:p>
-      <w:pPr>
-        <w:rPr>
-          <w:rFonts w:ascii="CMU Serif Roman" w:hAnsi="CMU Serif Roman" w:cs="CMU Serif Roman"/>
-          <w:sz w:val="44"/>
-          <w:szCs w:val="44"/>
-        </w:rPr>
-      </w:pPr>
-    </w:p>
-    <w:p>
-      <w:pPr>
-        <w:rPr>
-          <w:rFonts w:ascii="CMU Serif Roman" w:hAnsi="CMU Serif Roman" w:cs="CMU Serif Roman"/>
-          <w:sz w:val="44"/>
-          <w:szCs w:val="44"/>
-        </w:rPr>
-      </w:pPr>
-    </w:p>
-    <w:p>
-      <w:pPr>
-        <w:rPr>
-          <w:rFonts w:ascii="CMU Serif Roman" w:hAnsi="CMU Serif Roman" w:cs="CMU Serif Roman"/>
-          <w:sz w:val="44"/>
-          <w:szCs w:val="44"/>
-        </w:rPr>
-      </w:pPr>
-    </w:p>
-    <w:p>
-      <w:pPr>
-        <w:rPr>
-          <w:rFonts w:ascii="CMU Serif Roman" w:hAnsi="CMU Serif Roman" w:cs="CMU Serif Roman"/>
-          <w:sz w:val="44"/>
-          <w:szCs w:val="44"/>
-        </w:rPr>
-      </w:pPr>
     </w:p>
     <w:p>
       <w:pPr>
@@ -2856,7 +2755,6 @@
           <w:color w:val="000000" w:themeColor="text1"/>
           <w:sz w:val="36"/>
           <w:szCs w:val="36"/>
-          <w:lang w:val="en-US"/>
         </w:rPr>
       </w:pPr>
       <w:bookmarkStart w:id="6" w:name="_Toc92562202"/>
@@ -2868,7 +2766,6 @@
           <w:color w:val="000000" w:themeColor="text1"/>
           <w:sz w:val="36"/>
           <w:szCs w:val="36"/>
-          <w:lang w:val="en-US"/>
         </w:rPr>
         <w:t>Server</w:t>
       </w:r>
@@ -2880,7 +2777,6 @@
           <w:color w:val="000000" w:themeColor="text1"/>
           <w:sz w:val="36"/>
           <w:szCs w:val="36"/>
-          <w:lang w:val="en-US"/>
         </w:rPr>
         <w:t xml:space="preserve">G </w:t>
       </w:r>
@@ -2892,7 +2788,6 @@
           <w:color w:val="000000" w:themeColor="text1"/>
           <w:sz w:val="36"/>
           <w:szCs w:val="36"/>
-          <w:lang w:val="en-US"/>
         </w:rPr>
         <w:t>→</w:t>
       </w:r>
@@ -2905,7 +2800,6 @@
           <w:color w:val="000000" w:themeColor="text1"/>
           <w:sz w:val="36"/>
           <w:szCs w:val="36"/>
-          <w:lang w:val="en-US"/>
         </w:rPr>
         <w:t xml:space="preserve"> </w:t>
       </w:r>
@@ -2915,18 +2809,11 @@
           <w:color w:val="000000" w:themeColor="text1"/>
           <w:sz w:val="36"/>
           <w:szCs w:val="36"/>
-          <w:lang w:val="en-US"/>
         </w:rPr>
         <w:t>ServerVerifica</w:t>
       </w:r>
     </w:p>
-    <w:p>
-      <w:pPr>
-        <w:rPr>
-          <w:lang w:val="en-US"/>
-        </w:rPr>
-      </w:pPr>
-    </w:p>
+    <w:p/>
     <w:p>
       <w:pPr>
         <w:rPr>
@@ -3081,7 +2968,6 @@
           <w:color w:val="000000" w:themeColor="text1"/>
           <w:sz w:val="36"/>
           <w:szCs w:val="36"/>
-          <w:lang w:val="en-US"/>
         </w:rPr>
       </w:pPr>
       <w:bookmarkStart w:id="7" w:name="_Toc92562203"/>
@@ -3096,7 +2982,6 @@
           <w:color w:val="000000" w:themeColor="text1"/>
           <w:sz w:val="36"/>
           <w:szCs w:val="36"/>
-          <w:lang w:val="en-US"/>
         </w:rPr>
       </w:pPr>
     </w:p>
@@ -3110,18 +2995,16 @@
           <w:color w:val="000000" w:themeColor="text1"/>
           <w:sz w:val="36"/>
           <w:szCs w:val="36"/>
-          <w:lang w:val="en-US"/>
-        </w:rPr>
-      </w:pPr>
-      <w:r>
-        <w:rPr>
-          <w:rFonts w:ascii="CMU Serif Roman" w:hAnsi="CMU Serif Roman"/>
-          <w:b/>
-          <w:bCs/>
-          <w:color w:val="000000" w:themeColor="text1"/>
-          <w:sz w:val="36"/>
-          <w:szCs w:val="36"/>
-          <w:lang w:val="en-US"/>
+        </w:rPr>
+      </w:pPr>
+      <w:r>
+        <w:rPr>
+          <w:rFonts w:ascii="CMU Serif Roman" w:hAnsi="CMU Serif Roman"/>
+          <w:b/>
+          <w:bCs/>
+          <w:color w:val="000000" w:themeColor="text1"/>
+          <w:sz w:val="36"/>
+          <w:szCs w:val="36"/>
         </w:rPr>
         <w:t>ClientS</w:t>
       </w:r>
@@ -3133,7 +3016,6 @@
           <w:color w:val="000000" w:themeColor="text1"/>
           <w:sz w:val="36"/>
           <w:szCs w:val="36"/>
-          <w:lang w:val="en-US"/>
         </w:rPr>
         <w:t xml:space="preserve"> </w:t>
       </w:r>
@@ -3145,7 +3027,6 @@
           <w:color w:val="000000" w:themeColor="text1"/>
           <w:sz w:val="36"/>
           <w:szCs w:val="36"/>
-          <w:lang w:val="en-US"/>
         </w:rPr>
         <w:t>→</w:t>
       </w:r>
@@ -3157,7 +3038,6 @@
           <w:color w:val="000000" w:themeColor="text1"/>
           <w:sz w:val="36"/>
           <w:szCs w:val="36"/>
-          <w:lang w:val="en-US"/>
         </w:rPr>
         <w:t xml:space="preserve"> </w:t>
       </w:r>
@@ -3169,7 +3049,6 @@
           <w:color w:val="000000" w:themeColor="text1"/>
           <w:sz w:val="36"/>
           <w:szCs w:val="36"/>
-          <w:lang w:val="en-US"/>
         </w:rPr>
         <w:t>App Green</w:t>
       </w:r>
@@ -3181,7 +3060,6 @@
           <w:color w:val="000000" w:themeColor="text1"/>
           <w:sz w:val="36"/>
           <w:szCs w:val="36"/>
-          <w:lang w:val="en-US"/>
         </w:rPr>
         <w:t xml:space="preserve"> </w:t>
       </w:r>
@@ -3193,7 +3071,6 @@
           <w:color w:val="000000" w:themeColor="text1"/>
           <w:sz w:val="36"/>
           <w:szCs w:val="36"/>
-          <w:lang w:val="en-US"/>
         </w:rPr>
         <w:t>Pass</w:t>
       </w:r>
@@ -3204,7 +3081,6 @@
         <w:rPr>
           <w:rFonts w:ascii="CMU Serif Roman" w:hAnsi="CMU Serif Roman"/>
           <w:color w:val="000000" w:themeColor="text1"/>
-          <w:lang w:val="en-US"/>
         </w:rPr>
       </w:pPr>
     </w:p>
@@ -3343,7 +3219,6 @@
           <w:color w:val="000000" w:themeColor="text1"/>
           <w:sz w:val="36"/>
           <w:szCs w:val="36"/>
-          <w:lang w:val="en-US"/>
         </w:rPr>
       </w:pPr>
       <w:bookmarkStart w:id="8" w:name="_Toc92562204"/>
@@ -3355,7 +3230,6 @@
           <w:color w:val="000000" w:themeColor="text1"/>
           <w:sz w:val="36"/>
           <w:szCs w:val="36"/>
-          <w:lang w:val="en-US"/>
         </w:rPr>
         <w:t>ClientT</w:t>
       </w:r>
@@ -3367,7 +3241,6 @@
           <w:color w:val="000000" w:themeColor="text1"/>
           <w:sz w:val="36"/>
           <w:szCs w:val="36"/>
-          <w:lang w:val="en-US"/>
         </w:rPr>
         <w:t xml:space="preserve"> </w:t>
       </w:r>
@@ -3379,7 +3252,6 @@
           <w:color w:val="000000" w:themeColor="text1"/>
           <w:sz w:val="36"/>
           <w:szCs w:val="36"/>
-          <w:lang w:val="en-US"/>
         </w:rPr>
         <w:t>→</w:t>
       </w:r>
@@ -3391,7 +3263,6 @@
           <w:color w:val="000000" w:themeColor="text1"/>
           <w:sz w:val="36"/>
           <w:szCs w:val="36"/>
-          <w:lang w:val="en-US"/>
         </w:rPr>
         <w:t xml:space="preserve"> </w:t>
       </w:r>
@@ -3403,7 +3274,6 @@
           <w:color w:val="000000" w:themeColor="text1"/>
           <w:sz w:val="36"/>
           <w:szCs w:val="36"/>
-          <w:lang w:val="en-US"/>
         </w:rPr>
         <w:t>ASL</w:t>
       </w:r>
@@ -3416,62 +3286,56 @@
           <w:color w:val="000000" w:themeColor="text1"/>
           <w:sz w:val="36"/>
           <w:szCs w:val="36"/>
-          <w:lang w:val="en-US"/>
-        </w:rPr>
-      </w:pPr>
-    </w:p>
-    <w:p>
-      <w:pPr>
-        <w:rPr>
-          <w:rFonts w:ascii="CMU Serif Roman" w:hAnsi="CMU Serif Roman"/>
-          <w:color w:val="000000" w:themeColor="text1"/>
-          <w:sz w:val="36"/>
-          <w:szCs w:val="36"/>
-          <w:lang w:val="en-US"/>
-        </w:rPr>
-      </w:pPr>
-    </w:p>
-    <w:p>
-      <w:pPr>
-        <w:rPr>
-          <w:rFonts w:ascii="CMU Serif Roman" w:hAnsi="CMU Serif Roman"/>
-          <w:color w:val="000000" w:themeColor="text1"/>
-          <w:sz w:val="36"/>
-          <w:szCs w:val="36"/>
-          <w:lang w:val="en-US"/>
-        </w:rPr>
-      </w:pPr>
-    </w:p>
-    <w:p>
-      <w:pPr>
-        <w:rPr>
-          <w:rFonts w:ascii="CMU Serif Roman" w:hAnsi="CMU Serif Roman"/>
-          <w:color w:val="000000" w:themeColor="text1"/>
-          <w:sz w:val="36"/>
-          <w:szCs w:val="36"/>
-          <w:lang w:val="en-US"/>
-        </w:rPr>
-      </w:pPr>
-    </w:p>
-    <w:p>
-      <w:pPr>
-        <w:rPr>
-          <w:rFonts w:ascii="CMU Serif Roman" w:hAnsi="CMU Serif Roman"/>
-          <w:color w:val="000000" w:themeColor="text1"/>
-          <w:sz w:val="36"/>
-          <w:szCs w:val="36"/>
-          <w:lang w:val="en-US"/>
-        </w:rPr>
-      </w:pPr>
-    </w:p>
-    <w:p>
-      <w:pPr>
-        <w:rPr>
-          <w:rFonts w:ascii="CMU Serif Roman" w:hAnsi="CMU Serif Roman"/>
-          <w:color w:val="000000" w:themeColor="text1"/>
-          <w:sz w:val="36"/>
-          <w:szCs w:val="36"/>
-          <w:lang w:val="en-US"/>
+        </w:rPr>
+      </w:pPr>
+    </w:p>
+    <w:p>
+      <w:pPr>
+        <w:rPr>
+          <w:rFonts w:ascii="CMU Serif Roman" w:hAnsi="CMU Serif Roman"/>
+          <w:color w:val="000000" w:themeColor="text1"/>
+          <w:sz w:val="36"/>
+          <w:szCs w:val="36"/>
+        </w:rPr>
+      </w:pPr>
+    </w:p>
+    <w:p>
+      <w:pPr>
+        <w:rPr>
+          <w:rFonts w:ascii="CMU Serif Roman" w:hAnsi="CMU Serif Roman"/>
+          <w:color w:val="000000" w:themeColor="text1"/>
+          <w:sz w:val="36"/>
+          <w:szCs w:val="36"/>
+        </w:rPr>
+      </w:pPr>
+    </w:p>
+    <w:p>
+      <w:pPr>
+        <w:rPr>
+          <w:rFonts w:ascii="CMU Serif Roman" w:hAnsi="CMU Serif Roman"/>
+          <w:color w:val="000000" w:themeColor="text1"/>
+          <w:sz w:val="36"/>
+          <w:szCs w:val="36"/>
+        </w:rPr>
+      </w:pPr>
+    </w:p>
+    <w:p>
+      <w:pPr>
+        <w:rPr>
+          <w:rFonts w:ascii="CMU Serif Roman" w:hAnsi="CMU Serif Roman"/>
+          <w:color w:val="000000" w:themeColor="text1"/>
+          <w:sz w:val="36"/>
+          <w:szCs w:val="36"/>
+        </w:rPr>
+      </w:pPr>
+    </w:p>
+    <w:p>
+      <w:pPr>
+        <w:rPr>
+          <w:rFonts w:ascii="CMU Serif Roman" w:hAnsi="CMU Serif Roman"/>
+          <w:color w:val="000000" w:themeColor="text1"/>
+          <w:sz w:val="36"/>
+          <w:szCs w:val="36"/>
         </w:rPr>
       </w:pPr>
     </w:p>
@@ -4608,23 +4472,7 @@
           <w:sz w:val="28"/>
           <w:szCs w:val="28"/>
         </w:rPr>
-        <w:t xml:space="preserve">Per </w:t>
-      </w:r>
-      <w:r>
-        <w:rPr>
-          <w:rFonts w:ascii="CMU Serif Roman" w:hAnsi="CMU Serif Roman" w:cs="CMU Serif Roman"/>
-          <w:sz w:val="28"/>
-          <w:szCs w:val="28"/>
-        </w:rPr>
-        <w:t>eseguire</w:t>
-      </w:r>
-      <w:r>
-        <w:rPr>
-          <w:rFonts w:ascii="CMU Serif Roman" w:hAnsi="CMU Serif Roman" w:cs="CMU Serif Roman"/>
-          <w:sz w:val="28"/>
-          <w:szCs w:val="28"/>
-        </w:rPr>
-        <w:t xml:space="preserve"> il </w:t>
+        <w:t xml:space="preserve">Per eseguire il </w:t>
       </w:r>
       <m:oMath>
         <m:r>
@@ -4684,27 +4532,7 @@
           <w:i/>
           <w:iCs/>
         </w:rPr>
-        <w:t>./</w:t>
-      </w:r>
-      <w:r>
-        <w:rPr>
-          <w:rFonts w:ascii="CMU Serif Roman" w:hAnsi="CMU Serif Roman" w:cs="CMU Serif Roman"/>
-          <w:b/>
-          <w:bCs/>
-          <w:i/>
-          <w:iCs/>
-        </w:rPr>
-        <w:t xml:space="preserve">Utente </w:t>
-      </w:r>
-      <w:r>
-        <w:rPr>
-          <w:rFonts w:ascii="CMU Serif Roman" w:hAnsi="CMU Serif Roman" w:cs="CMU Serif Roman"/>
-          <w:b/>
-          <w:bCs/>
-          <w:i/>
-          <w:iCs/>
-        </w:rPr>
-        <w:t>localhost</w:t>
+        <w:t>./Utente localhost</w:t>
       </w:r>
     </w:p>
     <w:p>
@@ -4761,15 +4589,7 @@
             <w:sz w:val="28"/>
             <w:szCs w:val="28"/>
           </w:rPr>
-          <m:t>Centro Vaccinale</m:t>
-        </m:r>
-        <m:r>
-          <w:rPr>
-            <w:rFonts w:ascii="Cambria Math" w:hAnsi="Cambria Math" w:cs="CMU Serif Roman"/>
-            <w:sz w:val="28"/>
-            <w:szCs w:val="28"/>
-          </w:rPr>
-          <m:t>,</m:t>
+          <m:t>Centro Vaccinale,</m:t>
         </m:r>
       </m:oMath>
       <w:r>
@@ -4778,15 +4598,7 @@
           <w:sz w:val="28"/>
           <w:szCs w:val="28"/>
         </w:rPr>
-        <w:t xml:space="preserve"> </w:t>
-      </w:r>
-      <w:r>
-        <w:rPr>
-          <w:rFonts w:ascii="CMU Serif Roman" w:hAnsi="CMU Serif Roman" w:cs="CMU Serif Roman"/>
-          <w:sz w:val="28"/>
-          <w:szCs w:val="28"/>
-        </w:rPr>
-        <w:t xml:space="preserve">digitare il seguente comando: </w:t>
+        <w:t xml:space="preserve"> digitare il seguente comando: </w:t>
       </w:r>
     </w:p>
     <w:p>
@@ -4816,17 +4628,7 @@
           <w:i/>
           <w:iCs/>
         </w:rPr>
-        <w:t>./</w:t>
-      </w:r>
-      <w:r>
-        <w:rPr>
-          <w:rFonts w:ascii="CMU Serif Roman" w:hAnsi="CMU Serif Roman" w:cs="CMU Serif Roman"/>
-          <w:b/>
-          <w:bCs/>
-          <w:i/>
-          <w:iCs/>
-        </w:rPr>
-        <w:t xml:space="preserve">CentroVaccinale </w:t>
+        <w:t xml:space="preserve">./CentroVaccinale </w:t>
       </w:r>
     </w:p>
     <w:p>
@@ -4876,7 +4678,7 @@
           <w:sz w:val="28"/>
           <w:szCs w:val="28"/>
         </w:rPr>
-        <w:t xml:space="preserve">, </w:t>
+        <w:t>, digitare il seguente comando:</w:t>
       </w:r>
       <w:r>
         <w:rPr>
@@ -4884,7 +4686,7 @@
           <w:sz w:val="28"/>
           <w:szCs w:val="28"/>
         </w:rPr>
-        <w:t>digitare il seguente comando:</w:t>
+        <w:tab/>
       </w:r>
       <w:r>
         <w:rPr>
@@ -4894,14 +4696,6 @@
         </w:rPr>
         <w:tab/>
       </w:r>
-      <w:r>
-        <w:rPr>
-          <w:rFonts w:ascii="CMU Serif Roman" w:hAnsi="CMU Serif Roman" w:cs="CMU Serif Roman"/>
-          <w:sz w:val="28"/>
-          <w:szCs w:val="28"/>
-        </w:rPr>
-        <w:tab/>
-      </w:r>
     </w:p>
     <w:p>
       <w:pPr>
@@ -4930,17 +4724,7 @@
           <w:i/>
           <w:iCs/>
         </w:rPr>
-        <w:t>./</w:t>
-      </w:r>
-      <w:r>
-        <w:rPr>
-          <w:rFonts w:ascii="CMU Serif Roman" w:hAnsi="CMU Serif Roman" w:cs="CMU Serif Roman"/>
-          <w:b/>
-          <w:bCs/>
-          <w:i/>
-          <w:iCs/>
-        </w:rPr>
-        <w:t xml:space="preserve">ServerV </w:t>
+        <w:t xml:space="preserve">./ServerV </w:t>
       </w:r>
     </w:p>
     <w:p>
@@ -5036,27 +4820,7 @@
           <w:i/>
           <w:iCs/>
         </w:rPr>
-        <w:t xml:space="preserve"> </w:t>
-      </w:r>
-      <w:r>
-        <w:rPr>
-          <w:rFonts w:ascii="CMU Serif Roman" w:hAnsi="CMU Serif Roman" w:cs="CMU Serif Roman"/>
-          <w:b/>
-          <w:bCs/>
-          <w:i/>
-          <w:iCs/>
-        </w:rPr>
-        <w:t>./</w:t>
-      </w:r>
-      <w:r>
-        <w:rPr>
-          <w:rFonts w:ascii="CMU Serif Roman" w:hAnsi="CMU Serif Roman" w:cs="CMU Serif Roman"/>
-          <w:b/>
-          <w:bCs/>
-          <w:i/>
-          <w:iCs/>
-        </w:rPr>
-        <w:t>ServerG</w:t>
+        <w:t xml:space="preserve"> ./ServerG</w:t>
       </w:r>
     </w:p>
     <w:p>
@@ -5152,17 +4916,7 @@
           <w:i/>
           <w:iCs/>
         </w:rPr>
-        <w:t>./</w:t>
-      </w:r>
-      <w:r>
-        <w:rPr>
-          <w:rFonts w:ascii="CMU Serif Roman" w:hAnsi="CMU Serif Roman" w:cs="CMU Serif Roman"/>
-          <w:b/>
-          <w:bCs/>
-          <w:i/>
-          <w:iCs/>
-        </w:rPr>
-        <w:t xml:space="preserve">ClientS </w:t>
+        <w:t xml:space="preserve">./ClientS </w:t>
       </w:r>
     </w:p>
     <w:p>
@@ -5256,17 +5010,7 @@
           <w:i/>
           <w:iCs/>
         </w:rPr>
-        <w:t>./</w:t>
-      </w:r>
-      <w:r>
-        <w:rPr>
-          <w:rFonts w:ascii="CMU Serif Roman" w:hAnsi="CMU Serif Roman" w:cs="CMU Serif Roman"/>
-          <w:b/>
-          <w:bCs/>
-          <w:i/>
-          <w:iCs/>
-        </w:rPr>
-        <w:t xml:space="preserve">ClientT </w:t>
+        <w:t xml:space="preserve">./ClientT </w:t>
       </w:r>
     </w:p>
     <w:p>

</xml_diff>

<commit_message>
- Added mockup model in Documentazione GP.docx - Added "StrutturaBaseperModelli" UML
</commit_message>
<xml_diff>
--- a/Documentazione/Documentazione GP.docx
+++ b/Documentazione/Documentazione GP.docx
@@ -1805,7 +1805,21 @@
           <w:rFonts w:ascii="CMU Serif Roman" w:hAnsi="CMU Serif Roman"/>
           <w:color w:val="000000" w:themeColor="text1"/>
         </w:rPr>
-        <w:t>Un client si connette a un Centro Vaccinale comunicando la propria tessera sanitaria. Il Centro Vaccinale associa alla tessera sanitaria una data di scadenza del Green Pass e la invia al ServerV. Dall’altro lato abbiamo un ClientS che invia un codice di tessera sanitaria a un ServerG che a sua volta lo invia al ServerV per accettarsi che un Green Pass sia valido. Infine abbiamo un ClientT che comunica col ServerG e può ripristinare o invalidare un Green Pass.</w:t>
+        <w:t>Un client si connette a un Centro Vaccinale comunicando la propria tessera sanitaria. Il Centro Vaccinale associa alla tessera sanitaria una data di scadenza del Green Pass e la invia al ServerV. Dall’altro lato abbiamo un ClientS che invia un codice di tessera sanitaria a un ServerG che a sua volta lo invia al ServerV per accettarsi che un Green Pass sia valido</w:t>
+      </w:r>
+      <w:r>
+        <w:rPr>
+          <w:rFonts w:ascii="CMU Serif Roman" w:hAnsi="CMU Serif Roman"/>
+          <w:color w:val="000000" w:themeColor="text1"/>
+        </w:rPr>
+        <w:t xml:space="preserve">: il ServerV salva in un filesystem tutti i Green Pass e invia un GP al ServerG quando lo richiede, il ServerG esegue l’operazione di verifica validità e lo comunica al ClientS. </w:t>
+      </w:r>
+      <w:r>
+        <w:rPr>
+          <w:rFonts w:ascii="CMU Serif Roman" w:hAnsi="CMU Serif Roman"/>
+          <w:color w:val="000000" w:themeColor="text1"/>
+        </w:rPr>
+        <w:t>Infine abbiamo un ClientT che comunica col ServerG e può ripristinare o invalidare un Green Pass.</w:t>
       </w:r>
     </w:p>
     <w:p>
@@ -1881,7 +1895,21 @@
           <w:rFonts w:ascii="CMU Serif Roman" w:hAnsi="CMU Serif Roman"/>
           <w:color w:val="000000" w:themeColor="text1"/>
         </w:rPr>
-        <w:t xml:space="preserve">Il progetto proposto rappresenta tutto il mini-mondo per la gestione dei certificati vaccinali, cioè il Green Pass. Un utente, dopo aver effettuato la vaccinazione comunica i propri dati anagrafici e il numero di tessera sanitaria a un Centro Vaccinale, il quale innanzitutto comunicherà l’eventuale ricezione dei dati al cliente e invierà poi il codice della tessera sanitaria, con il periodo di validità del Green Pass. Abbiamo poi un ClientS che può essere vista come l’app che scansiona i Green Pass, ad esempio </w:t>
+        <w:t>Il progetto proposto rappresenta tutto il mini-mondo per la gestione dei certificati vaccinali, cioè il Green Pass. Un utente, dopo aver effettuato la vaccinazione comunica i propri dati anagrafici e il numero di tessera sanitaria a un Centro Vaccinale, il quale innanzitutto comunicherà l’eventuale ricezione dei dati al cliente e invierà poi il codice della tessera sanitaria, con il periodo di validità del Green Pass</w:t>
+      </w:r>
+      <w:r>
+        <w:rPr>
+          <w:rFonts w:ascii="CMU Serif Roman" w:hAnsi="CMU Serif Roman"/>
+          <w:color w:val="000000" w:themeColor="text1"/>
+        </w:rPr>
+        <w:t xml:space="preserve"> a un ServerVaccinale che svolge un ruolo di database dove salva in un filesystem tutti i certificati verdi</w:t>
+      </w:r>
+      <w:r>
+        <w:rPr>
+          <w:rFonts w:ascii="CMU Serif Roman" w:hAnsi="CMU Serif Roman"/>
+          <w:color w:val="000000" w:themeColor="text1"/>
+        </w:rPr>
+        <w:t xml:space="preserve">. Abbiamo poi un ClientS che può essere vista come l’app che scansiona i Green Pass, ad esempio </w:t>
       </w:r>
       <w:r>
         <w:rPr>
@@ -1897,7 +1925,21 @@
           <w:rFonts w:ascii="CMU Serif Roman" w:hAnsi="CMU Serif Roman"/>
           <w:color w:val="000000" w:themeColor="text1"/>
         </w:rPr>
-        <w:t>, che invia un codice di una tessera sanitaria al ServerG che a sua volta chiede al ServerV l’eventuale validità. Infine abbiamo un ClientT, identificabile come un’organizzazione sanitaria, come l’</w:t>
+        <w:t xml:space="preserve">, che invia un codice di una tessera sanitaria al ServerG che a sua volta chiede al ServerV </w:t>
+      </w:r>
+      <w:r>
+        <w:rPr>
+          <w:rFonts w:ascii="CMU Serif Roman" w:hAnsi="CMU Serif Roman"/>
+          <w:color w:val="000000" w:themeColor="text1"/>
+        </w:rPr>
+        <w:t>di inviargli un Green Pass: così facendo il ServerVerifica effettuerà l’operazione di scansione della validità per poi comunicarlo al ClientS</w:t>
+      </w:r>
+      <w:r>
+        <w:rPr>
+          <w:rFonts w:ascii="CMU Serif Roman" w:hAnsi="CMU Serif Roman"/>
+          <w:color w:val="000000" w:themeColor="text1"/>
+        </w:rPr>
+        <w:t>. Infine abbiamo un ClientT, identificabile come un’organizzazione sanitaria, come l’</w:t>
       </w:r>
       <w:r>
         <w:rPr>
@@ -2089,6 +2131,7 @@
       </w:pPr>
       <w:bookmarkStart w:id="3" w:name="_Toc92562199"/>
     </w:p>
+    <w:p/>
     <w:p>
       <w:pPr>
         <w:pStyle w:val="Titolo2"/>
@@ -2101,41 +2144,16 @@
           <w:szCs w:val="36"/>
         </w:rPr>
       </w:pPr>
-    </w:p>
-    <w:p>
-      <w:pPr>
-        <w:pStyle w:val="Titolo2"/>
-        <w:rPr>
-          <w:rFonts w:ascii="CMU Serif Roman" w:hAnsi="CMU Serif Roman"/>
-          <w:b/>
-          <w:bCs/>
-          <w:color w:val="000000" w:themeColor="text1"/>
-          <w:sz w:val="36"/>
-          <w:szCs w:val="36"/>
-        </w:rPr>
-      </w:pPr>
-    </w:p>
-    <w:p>
-      <w:pPr>
-        <w:pStyle w:val="Titolo2"/>
-        <w:rPr>
-          <w:rFonts w:ascii="CMU Serif Roman" w:hAnsi="CMU Serif Roman"/>
-          <w:b/>
-          <w:bCs/>
-          <w:color w:val="000000" w:themeColor="text1"/>
-          <w:sz w:val="36"/>
-          <w:szCs w:val="36"/>
-        </w:rPr>
-      </w:pPr>
-      <w:r>
-        <w:rPr>
-          <w:rFonts w:ascii="CMU Serif Roman" w:hAnsi="CMU Serif Roman"/>
-          <w:b/>
-          <w:bCs/>
-          <w:color w:val="000000" w:themeColor="text1"/>
-          <w:sz w:val="36"/>
-          <w:szCs w:val="36"/>
-        </w:rPr>
+      <w:r>
+        <w:rPr>
+          <w:rFonts w:ascii="CMU Serif Roman" w:hAnsi="CMU Serif Roman"/>
+          <w:b/>
+          <w:bCs/>
+          <w:color w:val="000000" w:themeColor="text1"/>
+          <w:sz w:val="36"/>
+          <w:szCs w:val="36"/>
+        </w:rPr>
+        <w:lastRenderedPageBreak/>
         <w:t>Client</w:t>
       </w:r>
       <w:r>
@@ -3535,16 +3553,75 @@
           <w:szCs w:val="36"/>
         </w:rPr>
       </w:pPr>
-    </w:p>
-    <w:p>
-      <w:pPr>
-        <w:rPr>
-          <w:rFonts w:ascii="CMU Serif Roman" w:hAnsi="CMU Serif Roman"/>
-          <w:color w:val="000000" w:themeColor="text1"/>
-          <w:sz w:val="36"/>
-          <w:szCs w:val="36"/>
-        </w:rPr>
-      </w:pPr>
+      <w:r>
+        <w:rPr>
+          <w:rFonts w:ascii="CMU Serif Roman" w:hAnsi="CMU Serif Roman"/>
+          <w:color w:val="000000" w:themeColor="text1"/>
+          <w:sz w:val="36"/>
+          <w:szCs w:val="36"/>
+        </w:rPr>
+        <w:t>/* QUESTO E’ UN ESEMPIO*/</w:t>
+      </w:r>
+    </w:p>
+    <w:p>
+      <w:pPr>
+        <w:rPr>
+          <w:rFonts w:ascii="CMU Serif Roman" w:hAnsi="CMU Serif Roman"/>
+          <w:color w:val="000000" w:themeColor="text1"/>
+          <w:sz w:val="36"/>
+          <w:szCs w:val="36"/>
+        </w:rPr>
+      </w:pPr>
+      <w:r>
+        <w:rPr>
+          <w:rFonts w:ascii="CMU Serif Roman" w:hAnsi="CMU Serif Roman"/>
+          <w:noProof/>
+          <w:color w:val="000000" w:themeColor="text1"/>
+          <w:sz w:val="36"/>
+          <w:szCs w:val="36"/>
+        </w:rPr>
+        <w:drawing>
+          <wp:inline distT="0" distB="0" distL="0" distR="0" wp14:anchorId="7E877B94" wp14:editId="6DB75191">
+            <wp:extent cx="6120130" cy="5036820"/>
+            <wp:effectExtent l="0" t="0" r="1270" b="5080"/>
+            <wp:docPr id="1" name="Immagine 1"/>
+            <wp:cNvGraphicFramePr>
+              <a:graphicFrameLocks xmlns:a="http://schemas.openxmlformats.org/drawingml/2006/main" noChangeAspect="1"/>
+            </wp:cNvGraphicFramePr>
+            <a:graphic xmlns:a="http://schemas.openxmlformats.org/drawingml/2006/main">
+              <a:graphicData uri="http://schemas.openxmlformats.org/drawingml/2006/picture">
+                <pic:pic xmlns:pic="http://schemas.openxmlformats.org/drawingml/2006/picture">
+                  <pic:nvPicPr>
+                    <pic:cNvPr id="1" name="Immagine 1"/>
+                    <pic:cNvPicPr/>
+                  </pic:nvPicPr>
+                  <pic:blipFill>
+                    <a:blip r:embed="rId11">
+                      <a:extLst>
+                        <a:ext uri="{28A0092B-C50C-407E-A947-70E740481C1C}">
+                          <a14:useLocalDpi xmlns:a14="http://schemas.microsoft.com/office/drawing/2010/main" val="0"/>
+                        </a:ext>
+                      </a:extLst>
+                    </a:blip>
+                    <a:stretch>
+                      <a:fillRect/>
+                    </a:stretch>
+                  </pic:blipFill>
+                  <pic:spPr>
+                    <a:xfrm>
+                      <a:off x="0" y="0"/>
+                      <a:ext cx="6120130" cy="5036820"/>
+                    </a:xfrm>
+                    <a:prstGeom prst="rect">
+                      <a:avLst/>
+                    </a:prstGeom>
+                  </pic:spPr>
+                </pic:pic>
+              </a:graphicData>
+            </a:graphic>
+          </wp:inline>
+        </w:drawing>
+      </w:r>
     </w:p>
     <w:p>
       <w:pPr>
@@ -3778,7 +3855,6 @@
           <w:sz w:val="36"/>
           <w:szCs w:val="36"/>
         </w:rPr>
-        <w:lastRenderedPageBreak/>
         <w:t>Manuale Utente – Guida al</w:t>
       </w:r>
       <w:r>
@@ -4119,6 +4195,7 @@
           <w:sz w:val="28"/>
           <w:szCs w:val="28"/>
         </w:rPr>
+        <w:lastRenderedPageBreak/>
         <w:t xml:space="preserve">Per compilare il </w:t>
       </w:r>
       <m:oMath>
@@ -4444,7 +4521,6 @@
           <w:sz w:val="32"/>
           <w:szCs w:val="32"/>
         </w:rPr>
-        <w:lastRenderedPageBreak/>
         <w:t>Esecuzione</w:t>
       </w:r>
     </w:p>
@@ -5180,7 +5256,6 @@
           <w:sz w:val="36"/>
           <w:szCs w:val="36"/>
         </w:rPr>
-        <w:lastRenderedPageBreak/>
         <w:t>Glossario</w:t>
       </w:r>
       <w:bookmarkEnd w:id="12"/>

</xml_diff>

<commit_message>
- Update Documentazione GP.docx - Added UML for protocols communications
</commit_message>
<xml_diff>
--- a/Documentazione/Documentazione GP.docx
+++ b/Documentazione/Documentazione GP.docx
@@ -2434,7 +2434,10 @@
       <w:pPr>
         <w:rPr>
           <w:rFonts w:ascii="CMU Serif Roman" w:hAnsi="CMU Serif Roman"/>
-          <w:color w:val="000000" w:themeColor="text1"/>
+          <w:noProof/>
+          <w:color w:val="000000" w:themeColor="text1"/>
+          <w:sz w:val="36"/>
+          <w:szCs w:val="36"/>
         </w:rPr>
       </w:pPr>
       <w:r>
@@ -2460,15 +2463,22 @@
         </w:rPr>
         <w:t xml:space="preserve"> e gli aggiunge 3 mesi, creando così un periodo di validità della certificazione verde. Successivamente il CentroVaccinale  invia un pacchetto al ServerVaccinale contenente il numero della tessera sanitaria associata a una data di inizio e fine validità del Green Pass.</w:t>
       </w:r>
-    </w:p>
-    <w:p>
-      <w:pPr>
-        <w:ind w:left="1416" w:firstLine="708"/>
-        <w:rPr>
-          <w:rFonts w:ascii="CMU Serif Roman" w:hAnsi="CMU Serif Roman"/>
-          <w:color w:val="000000" w:themeColor="text1"/>
-          <w:sz w:val="36"/>
-          <w:szCs w:val="36"/>
+      <w:r>
+        <w:rPr>
+          <w:rFonts w:ascii="CMU Serif Roman" w:hAnsi="CMU Serif Roman"/>
+          <w:noProof/>
+          <w:color w:val="000000" w:themeColor="text1"/>
+          <w:sz w:val="36"/>
+          <w:szCs w:val="36"/>
+        </w:rPr>
+        <w:t xml:space="preserve"> </w:t>
+      </w:r>
+    </w:p>
+    <w:p>
+      <w:pPr>
+        <w:rPr>
+          <w:rFonts w:ascii="CMU Serif Roman" w:hAnsi="CMU Serif Roman"/>
+          <w:color w:val="000000" w:themeColor="text1"/>
         </w:rPr>
       </w:pPr>
       <w:r>
@@ -2481,7 +2491,7 @@
         </w:rPr>
         <w:lastRenderedPageBreak/>
         <w:drawing>
-          <wp:inline distT="0" distB="0" distL="0" distR="0" wp14:anchorId="165BC611" wp14:editId="3E3E05F3">
+          <wp:inline distT="0" distB="0" distL="0" distR="0" wp14:anchorId="72EC69A2" wp14:editId="729D6CE0">
             <wp:extent cx="3967701" cy="3086100"/>
             <wp:effectExtent l="0" t="0" r="0" b="0"/>
             <wp:docPr id="4" name="Immagine 4"/>
@@ -2532,6 +2542,17 @@
     </w:p>
     <w:p>
       <w:pPr>
+        <w:ind w:left="1416" w:firstLine="708"/>
+        <w:rPr>
+          <w:rFonts w:ascii="CMU Serif Roman" w:hAnsi="CMU Serif Roman"/>
+          <w:color w:val="000000" w:themeColor="text1"/>
+          <w:sz w:val="36"/>
+          <w:szCs w:val="36"/>
+        </w:rPr>
+      </w:pPr>
+    </w:p>
+    <w:p>
+      <w:pPr>
         <w:pStyle w:val="Titolo2"/>
         <w:rPr>
           <w:rFonts w:ascii="CMU Serif Roman" w:hAnsi="CMU Serif Roman"/>
@@ -2616,7 +2637,28 @@
           <w:rFonts w:ascii="CMU Serif Roman" w:hAnsi="CMU Serif Roman"/>
           <w:color w:val="000000" w:themeColor="text1"/>
         </w:rPr>
-        <w:t>Una volta arrivati i dati, il ServerVaccinale creerà un file univoco per ogni tessera sanitaria, contenente data inizio e fine validità del GP e numero di tessera sanitaria associato.</w:t>
+        <w:t>Una volta arrivati i dati, il ServerVaccinale creerà un file univoco per ogni tessera sanitaria,</w:t>
+      </w:r>
+      <w:r>
+        <w:rPr>
+          <w:rFonts w:ascii="CMU Serif Roman" w:hAnsi="CMU Serif Roman"/>
+          <w:color w:val="000000" w:themeColor="text1"/>
+        </w:rPr>
+        <w:t xml:space="preserve"> rinominando il file col numero di tessera sanitaria ricevuto dal CentroVaccinale e </w:t>
+      </w:r>
+      <w:r>
+        <w:rPr>
+          <w:rFonts w:ascii="CMU Serif Roman" w:hAnsi="CMU Serif Roman"/>
+          <w:color w:val="000000" w:themeColor="text1"/>
+        </w:rPr>
+        <w:t xml:space="preserve"> contenente data inizio e fine validità del </w:t>
+      </w:r>
+      <w:r>
+        <w:rPr>
+          <w:rFonts w:ascii="CMU Serif Roman" w:hAnsi="CMU Serif Roman"/>
+          <w:color w:val="000000" w:themeColor="text1"/>
+        </w:rPr>
+        <w:t>GP.</w:t>
       </w:r>
     </w:p>
     <w:p>
@@ -2671,33 +2713,122 @@
           <w:color w:val="000000" w:themeColor="text1"/>
         </w:rPr>
       </w:pPr>
-      <w:r>
-        <w:rPr>
-          <w:rFonts w:ascii="CMU Serif Roman" w:hAnsi="CMU Serif Roman"/>
-          <w:color w:val="000000" w:themeColor="text1"/>
+    </w:p>
+    <w:p>
+      <w:pPr>
+        <w:rPr>
+          <w:rFonts w:ascii="CMU Serif Roman" w:hAnsi="CMU Serif Roman"/>
+          <w:color w:val="000000" w:themeColor="text1"/>
+        </w:rPr>
+      </w:pPr>
+      <w:r>
+        <w:rPr>
+          <w:rFonts w:ascii="CMU Serif Roman" w:hAnsi="CMU Serif Roman"/>
+          <w:color w:val="000000" w:themeColor="text1"/>
+        </w:rPr>
+        <w:t>Per gestire la comunicazione sia col CentroVaccinale che col ServerVerifica si è adottata la seguente convenzione: al momento della connessione col ServerVaccinale, sia il CentroVaccinale che il ServerVerifica inviano un bit di riconoscimento, così facendo il ServerVaccinale saprà chi ha richiesto una connessione.</w:t>
+      </w:r>
+      <w:r>
+        <w:rPr>
+          <w:rFonts w:ascii="CMU Serif Roman" w:hAnsi="CMU Serif Roman"/>
+          <w:color w:val="000000" w:themeColor="text1"/>
+        </w:rPr>
+        <w:br/>
+        <w:t>Se il bit inviato ha valore “1” allora il ServerVaccinale gestirà la connessione col CentroVaccinale.</w:t>
+      </w:r>
+    </w:p>
+    <w:p>
+      <w:pPr>
+        <w:rPr>
+          <w:rFonts w:ascii="CMU Serif Roman" w:hAnsi="CMU Serif Roman"/>
+          <w:color w:val="000000" w:themeColor="text1"/>
+        </w:rPr>
+      </w:pPr>
+      <w:r>
+        <w:rPr>
+          <w:rFonts w:ascii="CMU Serif Roman" w:hAnsi="CMU Serif Roman"/>
+          <w:color w:val="000000" w:themeColor="text1"/>
+        </w:rPr>
+        <w:t>Se il bit inviato ha valore “0” allora il ServerVaccinale gestirà la connessione col ServerVerifica.</w:t>
+      </w:r>
+    </w:p>
+    <w:p>
+      <w:pPr>
+        <w:rPr>
+          <w:rFonts w:ascii="CMU Serif Roman" w:hAnsi="CMU Serif Roman"/>
+          <w:color w:val="000000" w:themeColor="text1"/>
+        </w:rPr>
+      </w:pPr>
+      <w:r>
+        <w:rPr>
+          <w:rFonts w:ascii="CMU Serif Roman" w:hAnsi="CMU Serif Roman"/>
+          <w:color w:val="000000" w:themeColor="text1"/>
+        </w:rPr>
+        <w:tab/>
+      </w:r>
+      <w:r>
+        <w:rPr>
+          <w:rFonts w:ascii="CMU Serif Roman" w:hAnsi="CMU Serif Roman"/>
+          <w:color w:val="000000" w:themeColor="text1"/>
+        </w:rPr>
+        <w:tab/>
+      </w:r>
+    </w:p>
+    <w:p>
+      <w:pPr>
+        <w:ind w:left="708" w:firstLine="708"/>
+        <w:rPr>
+          <w:rFonts w:ascii="CMU Serif Roman" w:hAnsi="CMU Serif Roman"/>
+          <w:color w:val="000000" w:themeColor="text1"/>
+          <w:sz w:val="36"/>
+          <w:szCs w:val="36"/>
+        </w:rPr>
+      </w:pPr>
+    </w:p>
+    <w:p>
+      <w:pPr>
+        <w:rPr>
+          <w:rFonts w:ascii="CMU Serif Roman" w:hAnsi="CMU Serif Roman"/>
+          <w:color w:val="000000" w:themeColor="text1"/>
+          <w:sz w:val="36"/>
+          <w:szCs w:val="36"/>
+        </w:rPr>
+      </w:pPr>
+    </w:p>
+    <w:p>
+      <w:pPr>
+        <w:pStyle w:val="Titolo2"/>
+        <w:rPr>
+          <w:rFonts w:ascii="CMU Serif Roman" w:hAnsi="CMU Serif Roman"/>
+          <w:b/>
+          <w:bCs/>
+          <w:color w:val="000000" w:themeColor="text1"/>
+          <w:sz w:val="36"/>
+          <w:szCs w:val="36"/>
+        </w:rPr>
+      </w:pPr>
+      <w:bookmarkStart w:id="6" w:name="_Toc92562202"/>
+      <w:r>
+        <w:rPr>
+          <w:rFonts w:ascii="CMU Serif Roman" w:hAnsi="CMU Serif Roman"/>
+          <w:noProof/>
+          <w:color w:val="000000" w:themeColor="text1"/>
+          <w:sz w:val="36"/>
+          <w:szCs w:val="36"/>
         </w:rPr>
         <w:lastRenderedPageBreak/>
-        <w:tab/>
-      </w:r>
-      <w:r>
-        <w:rPr>
-          <w:rFonts w:ascii="CMU Serif Roman" w:hAnsi="CMU Serif Roman"/>
-          <w:color w:val="000000" w:themeColor="text1"/>
-        </w:rPr>
-        <w:tab/>
-      </w:r>
-      <w:r>
-        <w:rPr>
-          <w:rFonts w:ascii="CMU Serif Roman" w:hAnsi="CMU Serif Roman"/>
-          <w:noProof/>
-          <w:color w:val="000000" w:themeColor="text1"/>
-          <w:sz w:val="36"/>
-          <w:szCs w:val="36"/>
-        </w:rPr>
         <w:drawing>
-          <wp:inline distT="0" distB="0" distL="0" distR="0" wp14:anchorId="0F362CB0" wp14:editId="542D1BAA">
-            <wp:extent cx="5152445" cy="4649228"/>
-            <wp:effectExtent l="0" t="0" r="3810" b="0"/>
+          <wp:anchor distT="0" distB="0" distL="114300" distR="114300" simplePos="0" relativeHeight="251658240" behindDoc="0" locked="0" layoutInCell="1" allowOverlap="1" wp14:anchorId="0F362CB0" wp14:editId="2DB3067B">
+            <wp:simplePos x="0" y="0"/>
+            <wp:positionH relativeFrom="margin">
+              <wp:posOffset>449580</wp:posOffset>
+            </wp:positionH>
+            <wp:positionV relativeFrom="margin">
+              <wp:posOffset>-340388</wp:posOffset>
+            </wp:positionV>
+            <wp:extent cx="5152390" cy="4648835"/>
+            <wp:effectExtent l="0" t="0" r="0" b="0"/>
+            <wp:wrapSquare wrapText="bothSides"/>
             <wp:docPr id="5" name="Immagine 5"/>
             <wp:cNvGraphicFramePr>
               <a:graphicFrameLocks xmlns:a="http://schemas.openxmlformats.org/drawingml/2006/main" noChangeAspect="1"/>
@@ -2723,7 +2854,7 @@
                   <pic:spPr bwMode="auto">
                     <a:xfrm>
                       <a:off x="0" y="0"/>
-                      <a:ext cx="5179574" cy="4673707"/>
+                      <a:ext cx="5152390" cy="4648835"/>
                     </a:xfrm>
                     <a:prstGeom prst="rect">
                       <a:avLst/>
@@ -2740,42 +2871,131 @@
                 </pic:pic>
               </a:graphicData>
             </a:graphic>
-          </wp:inline>
+            <wp14:sizeRelH relativeFrom="margin">
+              <wp14:pctWidth>0</wp14:pctWidth>
+            </wp14:sizeRelH>
+            <wp14:sizeRelV relativeFrom="margin">
+              <wp14:pctHeight>0</wp14:pctHeight>
+            </wp14:sizeRelV>
+          </wp:anchor>
         </w:drawing>
       </w:r>
     </w:p>
     <w:p>
       <w:pPr>
-        <w:ind w:left="708" w:firstLine="708"/>
-        <w:rPr>
-          <w:rFonts w:ascii="CMU Serif Roman" w:hAnsi="CMU Serif Roman"/>
-          <w:color w:val="000000" w:themeColor="text1"/>
-          <w:sz w:val="36"/>
-          <w:szCs w:val="36"/>
-        </w:rPr>
-      </w:pPr>
-    </w:p>
-    <w:p>
-      <w:pPr>
-        <w:rPr>
-          <w:rFonts w:ascii="CMU Serif Roman" w:hAnsi="CMU Serif Roman"/>
-          <w:color w:val="000000" w:themeColor="text1"/>
-          <w:sz w:val="36"/>
-          <w:szCs w:val="36"/>
-        </w:rPr>
-      </w:pPr>
-    </w:p>
-    <w:p>
-      <w:pPr>
         <w:pStyle w:val="Titolo2"/>
         <w:rPr>
+          <w:rFonts w:ascii="CMU Serif Roman" w:hAnsi="CMU Serif Roman"/>
+          <w:b/>
+          <w:bCs/>
+          <w:color w:val="000000" w:themeColor="text1"/>
+          <w:sz w:val="36"/>
+          <w:szCs w:val="36"/>
+        </w:rPr>
+      </w:pPr>
+    </w:p>
+    <w:p>
+      <w:pPr>
+        <w:pStyle w:val="Titolo2"/>
+        <w:rPr>
+          <w:rFonts w:ascii="CMU Serif Roman" w:hAnsi="CMU Serif Roman"/>
+          <w:b/>
+          <w:bCs/>
+          <w:color w:val="000000" w:themeColor="text1"/>
+          <w:sz w:val="36"/>
+          <w:szCs w:val="36"/>
+        </w:rPr>
+      </w:pPr>
+    </w:p>
+    <w:p>
+      <w:pPr>
+        <w:pStyle w:val="Titolo2"/>
+        <w:rPr>
+          <w:rFonts w:ascii="CMU Serif Roman" w:hAnsi="CMU Serif Roman"/>
+          <w:b/>
+          <w:bCs/>
+          <w:color w:val="000000" w:themeColor="text1"/>
+          <w:sz w:val="36"/>
+          <w:szCs w:val="36"/>
+        </w:rPr>
+      </w:pPr>
+    </w:p>
+    <w:p>
+      <w:pPr>
+        <w:pStyle w:val="Titolo2"/>
+        <w:rPr>
+          <w:rFonts w:ascii="CMU Serif Roman" w:hAnsi="CMU Serif Roman"/>
+          <w:b/>
+          <w:bCs/>
+          <w:color w:val="000000" w:themeColor="text1"/>
+          <w:sz w:val="36"/>
+          <w:szCs w:val="36"/>
+        </w:rPr>
+      </w:pPr>
+    </w:p>
+    <w:p>
+      <w:pPr>
+        <w:pStyle w:val="Titolo2"/>
+        <w:rPr>
+          <w:rFonts w:ascii="CMU Serif Roman" w:hAnsi="CMU Serif Roman"/>
+          <w:b/>
+          <w:bCs/>
+          <w:color w:val="000000" w:themeColor="text1"/>
+          <w:sz w:val="36"/>
+          <w:szCs w:val="36"/>
+        </w:rPr>
+      </w:pPr>
+    </w:p>
+    <w:p>
+      <w:pPr>
+        <w:pStyle w:val="Titolo2"/>
+        <w:rPr>
+          <w:rFonts w:ascii="CMU Serif Roman" w:hAnsi="CMU Serif Roman"/>
+          <w:b/>
+          <w:bCs/>
+          <w:color w:val="000000" w:themeColor="text1"/>
+          <w:sz w:val="36"/>
+          <w:szCs w:val="36"/>
+        </w:rPr>
+      </w:pPr>
+    </w:p>
+    <w:p>
+      <w:pPr>
+        <w:pStyle w:val="Titolo2"/>
+        <w:rPr>
+          <w:rFonts w:ascii="CMU Serif Roman" w:hAnsi="CMU Serif Roman"/>
+          <w:b/>
+          <w:bCs/>
+          <w:color w:val="000000" w:themeColor="text1"/>
+          <w:sz w:val="36"/>
+          <w:szCs w:val="36"/>
+        </w:rPr>
+      </w:pPr>
+    </w:p>
+    <w:p/>
+    <w:p/>
+    <w:p/>
+    <w:p/>
+    <w:p/>
+    <w:p/>
+    <w:p/>
+    <w:p/>
+    <w:p/>
+    <w:p/>
+    <w:p/>
+    <w:p/>
+    <w:p/>
+    <w:p/>
+    <w:p>
+      <w:pPr>
+        <w:pStyle w:val="Titolo2"/>
+        <w:rPr>
           <w:rFonts w:ascii="Times New Roman" w:hAnsi="Times New Roman" w:cs="Times New Roman"/>
           <w:color w:val="000000" w:themeColor="text1"/>
           <w:sz w:val="36"/>
           <w:szCs w:val="36"/>
         </w:rPr>
       </w:pPr>
-      <w:bookmarkStart w:id="6" w:name="_Toc92562202"/>
       <w:r>
         <w:rPr>
           <w:rFonts w:ascii="CMU Serif Roman" w:hAnsi="CMU Serif Roman"/>
@@ -2989,6 +3209,19 @@
         </w:rPr>
       </w:pPr>
       <w:bookmarkStart w:id="7" w:name="_Toc92562203"/>
+    </w:p>
+    <w:p>
+      <w:pPr>
+        <w:pStyle w:val="Titolo2"/>
+        <w:rPr>
+          <w:rFonts w:ascii="CMU Serif Roman" w:hAnsi="CMU Serif Roman"/>
+          <w:b/>
+          <w:bCs/>
+          <w:color w:val="000000" w:themeColor="text1"/>
+          <w:sz w:val="36"/>
+          <w:szCs w:val="36"/>
+        </w:rPr>
+      </w:pPr>
     </w:p>
     <w:p>
       <w:pPr>
@@ -3531,36 +3764,84 @@
           <w:rFonts w:ascii="CMU Serif Roman" w:hAnsi="CMU Serif Roman"/>
           <w:color w:val="000000" w:themeColor="text1"/>
         </w:rPr>
-        <w:t xml:space="preserve">Di seguito vi è riportato lo schema di funzionamento della trasmissione dati tra client e server. </w:t>
-      </w:r>
-    </w:p>
-    <w:p>
-      <w:pPr>
-        <w:rPr>
-          <w:rFonts w:ascii="CMU Serif Roman" w:hAnsi="CMU Serif Roman"/>
-          <w:color w:val="000000" w:themeColor="text1"/>
-          <w:sz w:val="36"/>
-          <w:szCs w:val="36"/>
-        </w:rPr>
-      </w:pPr>
-    </w:p>
-    <w:p>
-      <w:pPr>
-        <w:rPr>
-          <w:rFonts w:ascii="CMU Serif Roman" w:hAnsi="CMU Serif Roman"/>
-          <w:color w:val="000000" w:themeColor="text1"/>
-          <w:sz w:val="36"/>
-          <w:szCs w:val="36"/>
-        </w:rPr>
-      </w:pPr>
-      <w:r>
-        <w:rPr>
-          <w:rFonts w:ascii="CMU Serif Roman" w:hAnsi="CMU Serif Roman"/>
-          <w:color w:val="000000" w:themeColor="text1"/>
-          <w:sz w:val="36"/>
-          <w:szCs w:val="36"/>
-        </w:rPr>
-        <w:t>/* QUESTO E’ UN ESEMPIO*/</w:t>
+        <w:t xml:space="preserve">Di seguito vi è riportato lo schema di funzionamento della trasmissione dati tra </w:t>
+      </w:r>
+      <w:r>
+        <w:rPr>
+          <w:rFonts w:ascii="CMU Serif Roman" w:hAnsi="CMU Serif Roman"/>
+          <w:color w:val="000000" w:themeColor="text1"/>
+        </w:rPr>
+        <w:t xml:space="preserve">i vari </w:t>
+      </w:r>
+      <w:r>
+        <w:rPr>
+          <w:rFonts w:ascii="CMU Serif Roman" w:hAnsi="CMU Serif Roman"/>
+          <w:color w:val="000000" w:themeColor="text1"/>
+        </w:rPr>
+        <w:t xml:space="preserve">client e server. </w:t>
+      </w:r>
+    </w:p>
+    <w:p>
+      <w:pPr>
+        <w:rPr>
+          <w:rFonts w:ascii="CMU Serif Roman" w:hAnsi="CMU Serif Roman"/>
+          <w:color w:val="000000" w:themeColor="text1"/>
+        </w:rPr>
+      </w:pPr>
+    </w:p>
+    <w:p>
+      <w:pPr>
+        <w:rPr>
+          <w:rFonts w:ascii="CMU Serif Roman" w:hAnsi="CMU Serif Roman"/>
+          <w:color w:val="000000" w:themeColor="text1"/>
+          <w:sz w:val="36"/>
+          <w:szCs w:val="36"/>
+        </w:rPr>
+      </w:pPr>
+    </w:p>
+    <w:p>
+      <w:pPr>
+        <w:rPr>
+          <w:rFonts w:ascii="CMU Serif Roman" w:hAnsi="CMU Serif Roman"/>
+          <w:color w:val="000000" w:themeColor="text1"/>
+          <w:sz w:val="32"/>
+          <w:szCs w:val="32"/>
+        </w:rPr>
+      </w:pPr>
+      <w:r>
+        <w:rPr>
+          <w:rFonts w:ascii="CMU Serif Roman" w:hAnsi="CMU Serif Roman"/>
+          <w:color w:val="000000" w:themeColor="text1"/>
+          <w:sz w:val="32"/>
+          <w:szCs w:val="32"/>
+        </w:rPr>
+        <w:t>Comunicazione User</w:t>
+      </w:r>
+      <w:r>
+        <w:rPr>
+          <w:rFonts w:ascii="CMU Serif Roman" w:hAnsi="CMU Serif Roman"/>
+          <w:color w:val="000000" w:themeColor="text1"/>
+          <w:sz w:val="32"/>
+          <w:szCs w:val="32"/>
+        </w:rPr>
+        <w:t xml:space="preserve"> </w:t>
+      </w:r>
+      <w:r>
+        <w:rPr>
+          <w:color w:val="000000" w:themeColor="text1"/>
+          <w:sz w:val="32"/>
+          <w:szCs w:val="32"/>
+        </w:rPr>
+        <w:t xml:space="preserve">→ </w:t>
+      </w:r>
+      <w:r>
+        <w:rPr>
+          <w:rFonts w:ascii="CMU Serif Roman" w:hAnsi="CMU Serif Roman"/>
+          <w:color w:val="000000" w:themeColor="text1"/>
+          <w:sz w:val="32"/>
+          <w:szCs w:val="32"/>
+        </w:rPr>
+        <w:t>CentroVaccinale</w:t>
       </w:r>
     </w:p>
     <w:p>
@@ -3628,6 +3909,633 @@
         <w:rPr>
           <w:rFonts w:ascii="CMU Serif Roman" w:hAnsi="CMU Serif Roman"/>
           <w:color w:val="000000" w:themeColor="text1"/>
+          <w:sz w:val="32"/>
+          <w:szCs w:val="32"/>
+        </w:rPr>
+      </w:pPr>
+    </w:p>
+    <w:p>
+      <w:pPr>
+        <w:rPr>
+          <w:rFonts w:ascii="CMU Serif Roman" w:hAnsi="CMU Serif Roman"/>
+          <w:color w:val="000000" w:themeColor="text1"/>
+          <w:sz w:val="32"/>
+          <w:szCs w:val="32"/>
+        </w:rPr>
+      </w:pPr>
+    </w:p>
+    <w:p>
+      <w:pPr>
+        <w:rPr>
+          <w:rFonts w:ascii="CMU Serif Roman" w:hAnsi="CMU Serif Roman"/>
+          <w:color w:val="000000" w:themeColor="text1"/>
+          <w:sz w:val="32"/>
+          <w:szCs w:val="32"/>
+        </w:rPr>
+      </w:pPr>
+    </w:p>
+    <w:p>
+      <w:pPr>
+        <w:rPr>
+          <w:rFonts w:ascii="CMU Serif Roman" w:hAnsi="CMU Serif Roman"/>
+          <w:color w:val="000000" w:themeColor="text1"/>
+          <w:sz w:val="32"/>
+          <w:szCs w:val="32"/>
+        </w:rPr>
+      </w:pPr>
+    </w:p>
+    <w:p>
+      <w:pPr>
+        <w:rPr>
+          <w:rFonts w:ascii="CMU Serif Roman" w:hAnsi="CMU Serif Roman"/>
+          <w:color w:val="000000" w:themeColor="text1"/>
+          <w:sz w:val="32"/>
+          <w:szCs w:val="32"/>
+        </w:rPr>
+      </w:pPr>
+    </w:p>
+    <w:p>
+      <w:pPr>
+        <w:rPr>
+          <w:rFonts w:ascii="CMU Serif Roman" w:hAnsi="CMU Serif Roman"/>
+          <w:color w:val="000000" w:themeColor="text1"/>
+          <w:sz w:val="32"/>
+          <w:szCs w:val="32"/>
+        </w:rPr>
+      </w:pPr>
+    </w:p>
+    <w:p>
+      <w:pPr>
+        <w:rPr>
+          <w:rFonts w:ascii="CMU Serif Roman" w:hAnsi="CMU Serif Roman"/>
+          <w:color w:val="000000" w:themeColor="text1"/>
+          <w:sz w:val="32"/>
+          <w:szCs w:val="32"/>
+        </w:rPr>
+      </w:pPr>
+    </w:p>
+    <w:p>
+      <w:pPr>
+        <w:rPr>
+          <w:rFonts w:ascii="CMU Serif Roman" w:hAnsi="CMU Serif Roman"/>
+          <w:color w:val="000000" w:themeColor="text1"/>
+          <w:sz w:val="32"/>
+          <w:szCs w:val="32"/>
+        </w:rPr>
+      </w:pPr>
+      <w:r>
+        <w:rPr>
+          <w:rFonts w:ascii="CMU Serif Roman" w:hAnsi="CMU Serif Roman"/>
+          <w:color w:val="000000" w:themeColor="text1"/>
+          <w:sz w:val="32"/>
+          <w:szCs w:val="32"/>
+        </w:rPr>
+        <w:lastRenderedPageBreak/>
+        <w:t xml:space="preserve">Comunicazione </w:t>
+      </w:r>
+      <w:r>
+        <w:rPr>
+          <w:rFonts w:ascii="CMU Serif Roman" w:hAnsi="CMU Serif Roman"/>
+          <w:color w:val="000000" w:themeColor="text1"/>
+          <w:sz w:val="32"/>
+          <w:szCs w:val="32"/>
+        </w:rPr>
+        <w:t>CentroVaccinale</w:t>
+      </w:r>
+      <w:r>
+        <w:rPr>
+          <w:color w:val="000000" w:themeColor="text1"/>
+          <w:sz w:val="32"/>
+          <w:szCs w:val="32"/>
+        </w:rPr>
+        <w:t xml:space="preserve">→ </w:t>
+      </w:r>
+      <w:r>
+        <w:rPr>
+          <w:color w:val="000000" w:themeColor="text1"/>
+          <w:sz w:val="32"/>
+          <w:szCs w:val="32"/>
+        </w:rPr>
+        <w:t>ServerVaccinale</w:t>
+      </w:r>
+    </w:p>
+    <w:p>
+      <w:pPr>
+        <w:rPr>
+          <w:rFonts w:ascii="CMU Serif Roman" w:hAnsi="CMU Serif Roman"/>
+          <w:color w:val="000000" w:themeColor="text1"/>
+          <w:sz w:val="36"/>
+          <w:szCs w:val="36"/>
+        </w:rPr>
+      </w:pPr>
+    </w:p>
+    <w:p>
+      <w:pPr>
+        <w:rPr>
+          <w:rFonts w:ascii="CMU Serif Roman" w:hAnsi="CMU Serif Roman"/>
+          <w:color w:val="000000" w:themeColor="text1"/>
+          <w:sz w:val="36"/>
+          <w:szCs w:val="36"/>
+        </w:rPr>
+      </w:pPr>
+    </w:p>
+    <w:p>
+      <w:pPr>
+        <w:rPr>
+          <w:rFonts w:ascii="CMU Serif Roman" w:hAnsi="CMU Serif Roman"/>
+          <w:color w:val="000000" w:themeColor="text1"/>
+          <w:sz w:val="36"/>
+          <w:szCs w:val="36"/>
+        </w:rPr>
+      </w:pPr>
+    </w:p>
+    <w:p>
+      <w:pPr>
+        <w:rPr>
+          <w:rFonts w:ascii="CMU Serif Roman" w:hAnsi="CMU Serif Roman"/>
+          <w:color w:val="000000" w:themeColor="text1"/>
+          <w:sz w:val="36"/>
+          <w:szCs w:val="36"/>
+        </w:rPr>
+      </w:pPr>
+    </w:p>
+    <w:p>
+      <w:pPr>
+        <w:rPr>
+          <w:rFonts w:ascii="CMU Serif Roman" w:hAnsi="CMU Serif Roman"/>
+          <w:color w:val="000000" w:themeColor="text1"/>
+          <w:sz w:val="36"/>
+          <w:szCs w:val="36"/>
+        </w:rPr>
+      </w:pPr>
+    </w:p>
+    <w:p>
+      <w:pPr>
+        <w:rPr>
+          <w:rFonts w:ascii="CMU Serif Roman" w:hAnsi="CMU Serif Roman"/>
+          <w:color w:val="000000" w:themeColor="text1"/>
+          <w:sz w:val="36"/>
+          <w:szCs w:val="36"/>
+        </w:rPr>
+      </w:pPr>
+    </w:p>
+    <w:p>
+      <w:pPr>
+        <w:rPr>
+          <w:rFonts w:ascii="CMU Serif Roman" w:hAnsi="CMU Serif Roman"/>
+          <w:color w:val="000000" w:themeColor="text1"/>
+          <w:sz w:val="36"/>
+          <w:szCs w:val="36"/>
+        </w:rPr>
+      </w:pPr>
+    </w:p>
+    <w:p>
+      <w:pPr>
+        <w:rPr>
+          <w:rFonts w:ascii="CMU Serif Roman" w:hAnsi="CMU Serif Roman"/>
+          <w:color w:val="000000" w:themeColor="text1"/>
+          <w:sz w:val="36"/>
+          <w:szCs w:val="36"/>
+        </w:rPr>
+      </w:pPr>
+    </w:p>
+    <w:p>
+      <w:pPr>
+        <w:rPr>
+          <w:rFonts w:ascii="CMU Serif Roman" w:hAnsi="CMU Serif Roman"/>
+          <w:color w:val="000000" w:themeColor="text1"/>
+          <w:sz w:val="36"/>
+          <w:szCs w:val="36"/>
+        </w:rPr>
+      </w:pPr>
+    </w:p>
+    <w:p>
+      <w:pPr>
+        <w:rPr>
+          <w:rFonts w:ascii="CMU Serif Roman" w:hAnsi="CMU Serif Roman"/>
+          <w:color w:val="000000" w:themeColor="text1"/>
+          <w:sz w:val="32"/>
+          <w:szCs w:val="32"/>
+        </w:rPr>
+      </w:pPr>
+      <w:r>
+        <w:rPr>
+          <w:rFonts w:ascii="CMU Serif Roman" w:hAnsi="CMU Serif Roman"/>
+          <w:color w:val="000000" w:themeColor="text1"/>
+          <w:sz w:val="32"/>
+          <w:szCs w:val="32"/>
+        </w:rPr>
+        <w:t xml:space="preserve">Comunicazione </w:t>
+      </w:r>
+      <w:r>
+        <w:rPr>
+          <w:rFonts w:ascii="CMU Serif Roman" w:hAnsi="CMU Serif Roman"/>
+          <w:color w:val="000000" w:themeColor="text1"/>
+          <w:sz w:val="32"/>
+          <w:szCs w:val="32"/>
+        </w:rPr>
+        <w:t>AppVerifica</w:t>
+      </w:r>
+      <w:r>
+        <w:rPr>
+          <w:rFonts w:ascii="CMU Serif Roman" w:hAnsi="CMU Serif Roman"/>
+          <w:color w:val="000000" w:themeColor="text1"/>
+          <w:sz w:val="32"/>
+          <w:szCs w:val="32"/>
+        </w:rPr>
+        <w:t xml:space="preserve"> </w:t>
+      </w:r>
+      <w:r>
+        <w:rPr>
+          <w:color w:val="000000" w:themeColor="text1"/>
+          <w:sz w:val="32"/>
+          <w:szCs w:val="32"/>
+        </w:rPr>
+        <w:t xml:space="preserve">→ </w:t>
+      </w:r>
+      <w:r>
+        <w:rPr>
+          <w:rFonts w:ascii="CMU Serif Roman" w:hAnsi="CMU Serif Roman"/>
+          <w:color w:val="000000" w:themeColor="text1"/>
+          <w:sz w:val="32"/>
+          <w:szCs w:val="32"/>
+        </w:rPr>
+        <w:t>ServerVerifica</w:t>
+      </w:r>
+    </w:p>
+    <w:p>
+      <w:pPr>
+        <w:rPr>
+          <w:rFonts w:ascii="CMU Serif Roman" w:hAnsi="CMU Serif Roman"/>
+          <w:color w:val="000000" w:themeColor="text1"/>
+          <w:sz w:val="36"/>
+          <w:szCs w:val="36"/>
+        </w:rPr>
+      </w:pPr>
+    </w:p>
+    <w:p>
+      <w:pPr>
+        <w:rPr>
+          <w:rFonts w:ascii="CMU Serif Roman" w:hAnsi="CMU Serif Roman"/>
+          <w:color w:val="000000" w:themeColor="text1"/>
+          <w:sz w:val="36"/>
+          <w:szCs w:val="36"/>
+        </w:rPr>
+      </w:pPr>
+    </w:p>
+    <w:p>
+      <w:pPr>
+        <w:rPr>
+          <w:rFonts w:ascii="CMU Serif Roman" w:hAnsi="CMU Serif Roman"/>
+          <w:color w:val="000000" w:themeColor="text1"/>
+          <w:sz w:val="36"/>
+          <w:szCs w:val="36"/>
+        </w:rPr>
+      </w:pPr>
+    </w:p>
+    <w:p>
+      <w:pPr>
+        <w:rPr>
+          <w:rFonts w:ascii="CMU Serif Roman" w:hAnsi="CMU Serif Roman"/>
+          <w:color w:val="000000" w:themeColor="text1"/>
+          <w:sz w:val="36"/>
+          <w:szCs w:val="36"/>
+        </w:rPr>
+      </w:pPr>
+    </w:p>
+    <w:p>
+      <w:pPr>
+        <w:rPr>
+          <w:rFonts w:ascii="CMU Serif Roman" w:hAnsi="CMU Serif Roman"/>
+          <w:color w:val="000000" w:themeColor="text1"/>
+          <w:sz w:val="36"/>
+          <w:szCs w:val="36"/>
+        </w:rPr>
+      </w:pPr>
+    </w:p>
+    <w:p>
+      <w:pPr>
+        <w:rPr>
+          <w:rFonts w:ascii="CMU Serif Roman" w:hAnsi="CMU Serif Roman"/>
+          <w:color w:val="000000" w:themeColor="text1"/>
+          <w:sz w:val="32"/>
+          <w:szCs w:val="32"/>
+        </w:rPr>
+      </w:pPr>
+      <w:r>
+        <w:rPr>
+          <w:rFonts w:ascii="CMU Serif Roman" w:hAnsi="CMU Serif Roman"/>
+          <w:color w:val="000000" w:themeColor="text1"/>
+          <w:sz w:val="32"/>
+          <w:szCs w:val="32"/>
+        </w:rPr>
+        <w:t xml:space="preserve">Comunicazione </w:t>
+      </w:r>
+      <w:r>
+        <w:rPr>
+          <w:rFonts w:ascii="CMU Serif Roman" w:hAnsi="CMU Serif Roman"/>
+          <w:color w:val="000000" w:themeColor="text1"/>
+          <w:sz w:val="32"/>
+          <w:szCs w:val="32"/>
+        </w:rPr>
+        <w:t>ServerVerifica</w:t>
+      </w:r>
+      <w:r>
+        <w:rPr>
+          <w:color w:val="000000" w:themeColor="text1"/>
+          <w:sz w:val="32"/>
+          <w:szCs w:val="32"/>
+        </w:rPr>
+        <w:t xml:space="preserve">→ </w:t>
+      </w:r>
+      <w:r>
+        <w:rPr>
+          <w:rFonts w:ascii="CMU Serif Roman" w:hAnsi="CMU Serif Roman"/>
+          <w:color w:val="000000" w:themeColor="text1"/>
+          <w:sz w:val="32"/>
+          <w:szCs w:val="32"/>
+        </w:rPr>
+        <w:t>ServerV</w:t>
+      </w:r>
+      <w:r>
+        <w:rPr>
+          <w:rFonts w:ascii="CMU Serif Roman" w:hAnsi="CMU Serif Roman"/>
+          <w:color w:val="000000" w:themeColor="text1"/>
+          <w:sz w:val="32"/>
+          <w:szCs w:val="32"/>
+        </w:rPr>
+        <w:t>accinale</w:t>
+      </w:r>
+    </w:p>
+    <w:p>
+      <w:pPr>
+        <w:rPr>
+          <w:rFonts w:ascii="CMU Serif Roman" w:hAnsi="CMU Serif Roman"/>
+          <w:color w:val="000000" w:themeColor="text1"/>
+          <w:sz w:val="32"/>
+          <w:szCs w:val="32"/>
+        </w:rPr>
+      </w:pPr>
+    </w:p>
+    <w:p>
+      <w:pPr>
+        <w:rPr>
+          <w:rFonts w:ascii="CMU Serif Roman" w:hAnsi="CMU Serif Roman"/>
+          <w:color w:val="000000" w:themeColor="text1"/>
+          <w:sz w:val="32"/>
+          <w:szCs w:val="32"/>
+        </w:rPr>
+      </w:pPr>
+    </w:p>
+    <w:p>
+      <w:pPr>
+        <w:rPr>
+          <w:rFonts w:ascii="CMU Serif Roman" w:hAnsi="CMU Serif Roman"/>
+          <w:color w:val="000000" w:themeColor="text1"/>
+          <w:sz w:val="32"/>
+          <w:szCs w:val="32"/>
+        </w:rPr>
+      </w:pPr>
+    </w:p>
+    <w:p>
+      <w:pPr>
+        <w:rPr>
+          <w:rFonts w:ascii="CMU Serif Roman" w:hAnsi="CMU Serif Roman"/>
+          <w:color w:val="000000" w:themeColor="text1"/>
+          <w:sz w:val="32"/>
+          <w:szCs w:val="32"/>
+        </w:rPr>
+      </w:pPr>
+    </w:p>
+    <w:p>
+      <w:pPr>
+        <w:rPr>
+          <w:rFonts w:ascii="CMU Serif Roman" w:hAnsi="CMU Serif Roman"/>
+          <w:color w:val="000000" w:themeColor="text1"/>
+          <w:sz w:val="32"/>
+          <w:szCs w:val="32"/>
+        </w:rPr>
+      </w:pPr>
+    </w:p>
+    <w:p>
+      <w:pPr>
+        <w:rPr>
+          <w:rFonts w:ascii="CMU Serif Roman" w:hAnsi="CMU Serif Roman"/>
+          <w:color w:val="000000" w:themeColor="text1"/>
+          <w:sz w:val="32"/>
+          <w:szCs w:val="32"/>
+        </w:rPr>
+      </w:pPr>
+    </w:p>
+    <w:p>
+      <w:pPr>
+        <w:rPr>
+          <w:rFonts w:ascii="CMU Serif Roman" w:hAnsi="CMU Serif Roman"/>
+          <w:color w:val="000000" w:themeColor="text1"/>
+          <w:sz w:val="32"/>
+          <w:szCs w:val="32"/>
+        </w:rPr>
+      </w:pPr>
+    </w:p>
+    <w:p>
+      <w:pPr>
+        <w:rPr>
+          <w:rFonts w:ascii="CMU Serif Roman" w:hAnsi="CMU Serif Roman"/>
+          <w:color w:val="000000" w:themeColor="text1"/>
+          <w:sz w:val="32"/>
+          <w:szCs w:val="32"/>
+        </w:rPr>
+      </w:pPr>
+    </w:p>
+    <w:p>
+      <w:pPr>
+        <w:rPr>
+          <w:rFonts w:ascii="CMU Serif Roman" w:hAnsi="CMU Serif Roman"/>
+          <w:color w:val="000000" w:themeColor="text1"/>
+          <w:sz w:val="32"/>
+          <w:szCs w:val="32"/>
+        </w:rPr>
+      </w:pPr>
+    </w:p>
+    <w:p>
+      <w:pPr>
+        <w:rPr>
+          <w:rFonts w:ascii="CMU Serif Roman" w:hAnsi="CMU Serif Roman"/>
+          <w:color w:val="000000" w:themeColor="text1"/>
+          <w:sz w:val="32"/>
+          <w:szCs w:val="32"/>
+        </w:rPr>
+      </w:pPr>
+      <w:r>
+        <w:rPr>
+          <w:rFonts w:ascii="CMU Serif Roman" w:hAnsi="CMU Serif Roman"/>
+          <w:color w:val="000000" w:themeColor="text1"/>
+          <w:sz w:val="32"/>
+          <w:szCs w:val="32"/>
+        </w:rPr>
+        <w:t xml:space="preserve">Comunicazione </w:t>
+      </w:r>
+      <w:r>
+        <w:rPr>
+          <w:rFonts w:ascii="CMU Serif Roman" w:hAnsi="CMU Serif Roman"/>
+          <w:color w:val="000000" w:themeColor="text1"/>
+          <w:sz w:val="32"/>
+          <w:szCs w:val="32"/>
+        </w:rPr>
+        <w:t>ASL</w:t>
+      </w:r>
+      <w:r>
+        <w:rPr>
+          <w:rFonts w:ascii="CMU Serif Roman" w:hAnsi="CMU Serif Roman"/>
+          <w:color w:val="000000" w:themeColor="text1"/>
+          <w:sz w:val="32"/>
+          <w:szCs w:val="32"/>
+        </w:rPr>
+        <w:t xml:space="preserve"> </w:t>
+      </w:r>
+      <w:r>
+        <w:rPr>
+          <w:color w:val="000000" w:themeColor="text1"/>
+          <w:sz w:val="32"/>
+          <w:szCs w:val="32"/>
+        </w:rPr>
+        <w:t xml:space="preserve">→ </w:t>
+      </w:r>
+      <w:r>
+        <w:rPr>
+          <w:rFonts w:ascii="CMU Serif Roman" w:hAnsi="CMU Serif Roman"/>
+          <w:color w:val="000000" w:themeColor="text1"/>
+          <w:sz w:val="32"/>
+          <w:szCs w:val="32"/>
+        </w:rPr>
+        <w:t>ServerVerifica</w:t>
+      </w:r>
+    </w:p>
+    <w:p>
+      <w:pPr>
+        <w:rPr>
+          <w:rFonts w:ascii="CMU Serif Roman" w:hAnsi="CMU Serif Roman"/>
+          <w:color w:val="000000" w:themeColor="text1"/>
+          <w:sz w:val="32"/>
+          <w:szCs w:val="32"/>
+        </w:rPr>
+      </w:pPr>
+    </w:p>
+    <w:p>
+      <w:pPr>
+        <w:rPr>
+          <w:rFonts w:ascii="CMU Serif Roman" w:hAnsi="CMU Serif Roman"/>
+          <w:color w:val="000000" w:themeColor="text1"/>
+          <w:sz w:val="36"/>
+          <w:szCs w:val="36"/>
+        </w:rPr>
+      </w:pPr>
+    </w:p>
+    <w:p>
+      <w:pPr>
+        <w:rPr>
+          <w:rFonts w:ascii="CMU Serif Roman" w:hAnsi="CMU Serif Roman"/>
+          <w:color w:val="000000" w:themeColor="text1"/>
+          <w:sz w:val="36"/>
+          <w:szCs w:val="36"/>
+        </w:rPr>
+      </w:pPr>
+    </w:p>
+    <w:p>
+      <w:pPr>
+        <w:rPr>
+          <w:rFonts w:ascii="CMU Serif Roman" w:hAnsi="CMU Serif Roman"/>
+          <w:color w:val="000000" w:themeColor="text1"/>
+          <w:sz w:val="36"/>
+          <w:szCs w:val="36"/>
+        </w:rPr>
+      </w:pPr>
+    </w:p>
+    <w:p>
+      <w:pPr>
+        <w:rPr>
+          <w:rFonts w:ascii="CMU Serif Roman" w:hAnsi="CMU Serif Roman"/>
+          <w:color w:val="000000" w:themeColor="text1"/>
+          <w:sz w:val="36"/>
+          <w:szCs w:val="36"/>
+        </w:rPr>
+      </w:pPr>
+    </w:p>
+    <w:p>
+      <w:pPr>
+        <w:rPr>
+          <w:rFonts w:ascii="CMU Serif Roman" w:hAnsi="CMU Serif Roman"/>
+          <w:color w:val="000000" w:themeColor="text1"/>
+          <w:sz w:val="36"/>
+          <w:szCs w:val="36"/>
+        </w:rPr>
+      </w:pPr>
+    </w:p>
+    <w:p>
+      <w:pPr>
+        <w:rPr>
+          <w:rFonts w:ascii="CMU Serif Roman" w:hAnsi="CMU Serif Roman"/>
+          <w:color w:val="000000" w:themeColor="text1"/>
+          <w:sz w:val="36"/>
+          <w:szCs w:val="36"/>
+        </w:rPr>
+      </w:pPr>
+    </w:p>
+    <w:p>
+      <w:pPr>
+        <w:rPr>
+          <w:rFonts w:ascii="CMU Serif Roman" w:hAnsi="CMU Serif Roman"/>
+          <w:color w:val="000000" w:themeColor="text1"/>
+          <w:sz w:val="36"/>
+          <w:szCs w:val="36"/>
+        </w:rPr>
+      </w:pPr>
+    </w:p>
+    <w:p>
+      <w:pPr>
+        <w:rPr>
+          <w:rFonts w:ascii="CMU Serif Roman" w:hAnsi="CMU Serif Roman"/>
+          <w:color w:val="000000" w:themeColor="text1"/>
+          <w:sz w:val="36"/>
+          <w:szCs w:val="36"/>
+        </w:rPr>
+      </w:pPr>
+    </w:p>
+    <w:p>
+      <w:pPr>
+        <w:rPr>
+          <w:rFonts w:ascii="CMU Serif Roman" w:hAnsi="CMU Serif Roman"/>
+          <w:color w:val="000000" w:themeColor="text1"/>
+          <w:sz w:val="36"/>
+          <w:szCs w:val="36"/>
+        </w:rPr>
+      </w:pPr>
+    </w:p>
+    <w:p>
+      <w:pPr>
+        <w:rPr>
+          <w:rFonts w:ascii="CMU Serif Roman" w:hAnsi="CMU Serif Roman"/>
+          <w:color w:val="000000" w:themeColor="text1"/>
+          <w:sz w:val="36"/>
+          <w:szCs w:val="36"/>
+        </w:rPr>
+      </w:pPr>
+    </w:p>
+    <w:p>
+      <w:pPr>
+        <w:rPr>
+          <w:rFonts w:ascii="CMU Serif Roman" w:hAnsi="CMU Serif Roman"/>
+          <w:color w:val="000000" w:themeColor="text1"/>
+          <w:sz w:val="36"/>
+          <w:szCs w:val="36"/>
+        </w:rPr>
+      </w:pPr>
+    </w:p>
+    <w:p>
+      <w:pPr>
+        <w:rPr>
+          <w:rFonts w:ascii="CMU Serif Roman" w:hAnsi="CMU Serif Roman"/>
+          <w:color w:val="000000" w:themeColor="text1"/>
           <w:sz w:val="36"/>
           <w:szCs w:val="36"/>
         </w:rPr>
@@ -3855,6 +4763,7 @@
           <w:sz w:val="36"/>
           <w:szCs w:val="36"/>
         </w:rPr>
+        <w:lastRenderedPageBreak/>
         <w:t>Manuale Utente – Guida al</w:t>
       </w:r>
       <w:r>
@@ -4195,7 +5104,6 @@
           <w:sz w:val="28"/>
           <w:szCs w:val="28"/>
         </w:rPr>
-        <w:lastRenderedPageBreak/>
         <w:t xml:space="preserve">Per compilare il </w:t>
       </w:r>
       <m:oMath>
@@ -4521,6 +5429,7 @@
           <w:sz w:val="32"/>
           <w:szCs w:val="32"/>
         </w:rPr>
+        <w:lastRenderedPageBreak/>
         <w:t>Esecuzione</w:t>
       </w:r>
     </w:p>
@@ -5256,6 +6165,7 @@
           <w:sz w:val="36"/>
           <w:szCs w:val="36"/>
         </w:rPr>
+        <w:lastRenderedPageBreak/>
         <w:t>Glossario</w:t>
       </w:r>
       <w:bookmarkEnd w:id="12"/>

</xml_diff>

<commit_message>
- Update Doc - Add ServerConcorrente schema
</commit_message>
<xml_diff>
--- a/Documentazione/Documentazione GP.docx
+++ b/Documentazione/Documentazione GP.docx
@@ -3475,15 +3475,7 @@
           <w:i/>
           <w:color w:val="000000" w:themeColor="text1"/>
         </w:rPr>
-        <w:t>Vax_Request</w:t>
-      </w:r>
-      <w:r>
-        <w:rPr>
-          <w:rFonts w:ascii="CMU Serif Roman" w:hAnsi="CMU Serif Roman"/>
-          <w:i/>
-          <w:color w:val="000000" w:themeColor="text1"/>
-        </w:rPr>
-        <w:t xml:space="preserve"> </w:t>
+        <w:t xml:space="preserve">Vax_Request </w:t>
       </w:r>
       <w:r>
         <w:rPr>
@@ -5628,19 +5620,281 @@
         </w:rPr>
       </w:pPr>
       <w:bookmarkStart w:id="10" w:name="_Toc93877579"/>
-      <w:r>
-        <w:rPr>
-          <w:rFonts w:ascii="CMU Serif Roman" w:hAnsi="CMU Serif Roman"/>
-          <w:b/>
-          <w:bCs/>
-          <w:color w:val="000000" w:themeColor="text1"/>
-          <w:sz w:val="36"/>
-          <w:szCs w:val="36"/>
-        </w:rPr>
+    </w:p>
+    <w:p>
+      <w:pPr>
+        <w:pStyle w:val="Titolo1"/>
+        <w:rPr>
+          <w:rFonts w:ascii="CMU Serif Roman" w:hAnsi="CMU Serif Roman"/>
+          <w:b/>
+          <w:bCs/>
+          <w:color w:val="000000" w:themeColor="text1"/>
+          <w:sz w:val="36"/>
+          <w:szCs w:val="36"/>
+        </w:rPr>
+      </w:pPr>
+    </w:p>
+    <w:p>
+      <w:pPr>
+        <w:pStyle w:val="Titolo1"/>
+        <w:rPr>
+          <w:rFonts w:ascii="CMU Serif Roman" w:hAnsi="CMU Serif Roman"/>
+          <w:b/>
+          <w:bCs/>
+          <w:color w:val="000000" w:themeColor="text1"/>
+          <w:sz w:val="36"/>
+          <w:szCs w:val="36"/>
+        </w:rPr>
+      </w:pPr>
+    </w:p>
+    <w:p>
+      <w:pPr>
+        <w:pStyle w:val="Titolo1"/>
+        <w:rPr>
+          <w:rFonts w:ascii="CMU Serif Roman" w:hAnsi="CMU Serif Roman"/>
+          <w:b/>
+          <w:bCs/>
+          <w:color w:val="000000" w:themeColor="text1"/>
+          <w:sz w:val="36"/>
+          <w:szCs w:val="36"/>
+        </w:rPr>
+      </w:pPr>
+    </w:p>
+    <w:p>
+      <w:pPr>
+        <w:pStyle w:val="Titolo1"/>
+        <w:rPr>
+          <w:rFonts w:ascii="CMU Serif Roman" w:hAnsi="CMU Serif Roman"/>
+          <w:b/>
+          <w:bCs/>
+          <w:color w:val="000000" w:themeColor="text1"/>
+          <w:sz w:val="36"/>
+          <w:szCs w:val="36"/>
+        </w:rPr>
+      </w:pPr>
+    </w:p>
+    <w:p>
+      <w:pPr>
+        <w:pStyle w:val="Titolo1"/>
+        <w:rPr>
+          <w:rFonts w:ascii="CMU Serif Roman" w:hAnsi="CMU Serif Roman"/>
+          <w:b/>
+          <w:bCs/>
+          <w:color w:val="000000" w:themeColor="text1"/>
+          <w:sz w:val="36"/>
+          <w:szCs w:val="36"/>
+        </w:rPr>
+      </w:pPr>
+    </w:p>
+    <w:p>
+      <w:pPr>
+        <w:pStyle w:val="Titolo1"/>
+        <w:rPr>
+          <w:rFonts w:ascii="CMU Serif Roman" w:hAnsi="CMU Serif Roman"/>
+          <w:b/>
+          <w:bCs/>
+          <w:color w:val="000000" w:themeColor="text1"/>
+          <w:sz w:val="36"/>
+          <w:szCs w:val="36"/>
+        </w:rPr>
+      </w:pPr>
+    </w:p>
+    <w:p>
+      <w:pPr>
+        <w:pStyle w:val="Titolo1"/>
+        <w:rPr>
+          <w:rFonts w:ascii="CMU Serif Roman" w:hAnsi="CMU Serif Roman"/>
+          <w:b/>
+          <w:bCs/>
+          <w:color w:val="000000" w:themeColor="text1"/>
+          <w:sz w:val="36"/>
+          <w:szCs w:val="36"/>
+        </w:rPr>
+      </w:pPr>
+    </w:p>
+    <w:p>
+      <w:pPr>
+        <w:pStyle w:val="Titolo1"/>
+        <w:rPr>
+          <w:rFonts w:ascii="CMU Serif Roman" w:hAnsi="CMU Serif Roman"/>
+          <w:b/>
+          <w:bCs/>
+          <w:color w:val="000000" w:themeColor="text1"/>
+          <w:sz w:val="36"/>
+          <w:szCs w:val="36"/>
+        </w:rPr>
+      </w:pPr>
+    </w:p>
+    <w:p>
+      <w:pPr>
+        <w:pStyle w:val="Titolo1"/>
+        <w:rPr>
+          <w:rFonts w:ascii="CMU Serif Roman" w:hAnsi="CMU Serif Roman"/>
+          <w:b/>
+          <w:bCs/>
+          <w:color w:val="000000" w:themeColor="text1"/>
+          <w:sz w:val="36"/>
+          <w:szCs w:val="36"/>
+        </w:rPr>
+      </w:pPr>
+    </w:p>
+    <w:p>
+      <w:pPr>
+        <w:pStyle w:val="Titolo1"/>
+        <w:rPr>
+          <w:rFonts w:ascii="CMU Serif Roman" w:hAnsi="CMU Serif Roman"/>
+          <w:b/>
+          <w:bCs/>
+          <w:color w:val="000000" w:themeColor="text1"/>
+          <w:sz w:val="36"/>
+          <w:szCs w:val="36"/>
+        </w:rPr>
+      </w:pPr>
+    </w:p>
+    <w:p>
+      <w:pPr>
+        <w:pStyle w:val="Titolo1"/>
+        <w:rPr>
+          <w:rFonts w:ascii="CMU Serif Roman" w:hAnsi="CMU Serif Roman"/>
+          <w:b/>
+          <w:bCs/>
+          <w:color w:val="000000" w:themeColor="text1"/>
+          <w:sz w:val="36"/>
+          <w:szCs w:val="36"/>
+        </w:rPr>
+      </w:pPr>
+    </w:p>
+    <w:p>
+      <w:pPr>
+        <w:pStyle w:val="Titolo1"/>
+        <w:rPr>
+          <w:rFonts w:ascii="CMU Serif Roman" w:hAnsi="CMU Serif Roman"/>
+          <w:b/>
+          <w:bCs/>
+          <w:color w:val="000000" w:themeColor="text1"/>
+          <w:sz w:val="36"/>
+          <w:szCs w:val="36"/>
+        </w:rPr>
+      </w:pPr>
+    </w:p>
+    <w:p>
+      <w:pPr>
+        <w:pStyle w:val="Titolo1"/>
+        <w:rPr>
+          <w:rFonts w:ascii="CMU Serif Roman" w:hAnsi="CMU Serif Roman"/>
+          <w:b/>
+          <w:bCs/>
+          <w:color w:val="000000" w:themeColor="text1"/>
+          <w:sz w:val="36"/>
+          <w:szCs w:val="36"/>
+        </w:rPr>
+      </w:pPr>
+    </w:p>
+    <w:p>
+      <w:pPr>
+        <w:pStyle w:val="Titolo1"/>
+        <w:rPr>
+          <w:rFonts w:ascii="CMU Serif Roman" w:hAnsi="CMU Serif Roman"/>
+          <w:b/>
+          <w:bCs/>
+          <w:color w:val="000000" w:themeColor="text1"/>
+          <w:sz w:val="36"/>
+          <w:szCs w:val="36"/>
+        </w:rPr>
+      </w:pPr>
+    </w:p>
+    <w:p>
+      <w:pPr>
+        <w:pStyle w:val="Titolo1"/>
+        <w:rPr>
+          <w:rFonts w:ascii="CMU Serif Roman" w:hAnsi="CMU Serif Roman"/>
+          <w:b/>
+          <w:bCs/>
+          <w:color w:val="000000" w:themeColor="text1"/>
+          <w:sz w:val="36"/>
+          <w:szCs w:val="36"/>
+        </w:rPr>
+      </w:pPr>
+    </w:p>
+    <w:p>
+      <w:pPr>
+        <w:pStyle w:val="Titolo1"/>
+        <w:rPr>
+          <w:rFonts w:ascii="CMU Serif Roman" w:hAnsi="CMU Serif Roman"/>
+          <w:b/>
+          <w:bCs/>
+          <w:color w:val="000000" w:themeColor="text1"/>
+          <w:sz w:val="36"/>
+          <w:szCs w:val="36"/>
+        </w:rPr>
+      </w:pPr>
+    </w:p>
+    <w:p>
+      <w:pPr>
+        <w:pStyle w:val="Titolo1"/>
+        <w:rPr>
+          <w:rFonts w:ascii="CMU Serif Roman" w:hAnsi="CMU Serif Roman"/>
+          <w:b/>
+          <w:bCs/>
+          <w:color w:val="000000" w:themeColor="text1"/>
+          <w:sz w:val="36"/>
+          <w:szCs w:val="36"/>
+        </w:rPr>
+      </w:pPr>
+    </w:p>
+    <w:p>
+      <w:pPr>
+        <w:pStyle w:val="Titolo1"/>
+        <w:rPr>
+          <w:rFonts w:ascii="CMU Serif Roman" w:hAnsi="CMU Serif Roman"/>
+          <w:b/>
+          <w:bCs/>
+          <w:color w:val="000000" w:themeColor="text1"/>
+          <w:sz w:val="36"/>
+          <w:szCs w:val="36"/>
+        </w:rPr>
+      </w:pPr>
+    </w:p>
+    <w:p>
+      <w:pPr>
+        <w:pStyle w:val="Titolo1"/>
+        <w:rPr>
+          <w:rFonts w:ascii="CMU Serif Roman" w:hAnsi="CMU Serif Roman"/>
+          <w:b/>
+          <w:bCs/>
+          <w:color w:val="000000" w:themeColor="text1"/>
+          <w:sz w:val="36"/>
+          <w:szCs w:val="36"/>
+        </w:rPr>
+      </w:pPr>
+    </w:p>
+    <w:p>
+      <w:pPr>
+        <w:pStyle w:val="Titolo1"/>
+        <w:rPr>
+          <w:rFonts w:ascii="CMU Serif Roman" w:hAnsi="CMU Serif Roman"/>
+          <w:b/>
+          <w:bCs/>
+          <w:color w:val="000000" w:themeColor="text1"/>
+          <w:sz w:val="36"/>
+          <w:szCs w:val="36"/>
+        </w:rPr>
+      </w:pPr>
+      <w:r>
+        <w:rPr>
+          <w:rFonts w:ascii="CMU Serif Roman" w:hAnsi="CMU Serif Roman"/>
+          <w:b/>
+          <w:bCs/>
+          <w:color w:val="000000" w:themeColor="text1"/>
+          <w:sz w:val="36"/>
+          <w:szCs w:val="36"/>
+        </w:rPr>
+        <w:lastRenderedPageBreak/>
         <w:t>Descrizione del Modello</w:t>
       </w:r>
       <w:bookmarkEnd w:id="10"/>
     </w:p>
+    <w:p/>
     <w:p>
       <w:pPr>
         <w:rPr>
@@ -5668,250 +5922,284 @@
         <w:rPr>
           <w:rFonts w:ascii="CMU Serif Roman" w:hAnsi="CMU Serif Roman"/>
           <w:color w:val="000000" w:themeColor="text1"/>
-          <w:sz w:val="36"/>
-          <w:szCs w:val="36"/>
-        </w:rPr>
-      </w:pPr>
-    </w:p>
-    <w:p>
-      <w:pPr>
-        <w:rPr>
-          <w:rFonts w:ascii="CMU Serif Roman" w:hAnsi="CMU Serif Roman"/>
-          <w:color w:val="000000" w:themeColor="text1"/>
-          <w:sz w:val="36"/>
-          <w:szCs w:val="36"/>
-        </w:rPr>
-      </w:pPr>
-    </w:p>
-    <w:p>
-      <w:pPr>
-        <w:rPr>
-          <w:rFonts w:ascii="CMU Serif Roman" w:hAnsi="CMU Serif Roman"/>
-          <w:color w:val="000000" w:themeColor="text1"/>
-          <w:sz w:val="36"/>
-          <w:szCs w:val="36"/>
-        </w:rPr>
-      </w:pPr>
-    </w:p>
-    <w:p>
-      <w:pPr>
-        <w:rPr>
-          <w:rFonts w:ascii="CMU Serif Roman" w:hAnsi="CMU Serif Roman"/>
-          <w:color w:val="000000" w:themeColor="text1"/>
-          <w:sz w:val="36"/>
-          <w:szCs w:val="36"/>
-        </w:rPr>
-      </w:pPr>
-    </w:p>
-    <w:p>
-      <w:pPr>
-        <w:rPr>
-          <w:rFonts w:ascii="CMU Serif Roman" w:hAnsi="CMU Serif Roman"/>
-          <w:color w:val="000000" w:themeColor="text1"/>
-          <w:sz w:val="36"/>
-          <w:szCs w:val="36"/>
-        </w:rPr>
-      </w:pPr>
-    </w:p>
-    <w:p>
-      <w:pPr>
-        <w:rPr>
-          <w:rFonts w:ascii="CMU Serif Roman" w:hAnsi="CMU Serif Roman"/>
-          <w:color w:val="000000" w:themeColor="text1"/>
-          <w:sz w:val="36"/>
-          <w:szCs w:val="36"/>
-        </w:rPr>
-      </w:pPr>
-    </w:p>
-    <w:p>
-      <w:pPr>
-        <w:rPr>
-          <w:rFonts w:ascii="CMU Serif Roman" w:hAnsi="CMU Serif Roman"/>
-          <w:color w:val="000000" w:themeColor="text1"/>
-          <w:sz w:val="36"/>
-          <w:szCs w:val="36"/>
-        </w:rPr>
-      </w:pPr>
-    </w:p>
-    <w:p>
-      <w:pPr>
-        <w:rPr>
-          <w:rFonts w:ascii="CMU Serif Roman" w:hAnsi="CMU Serif Roman"/>
-          <w:color w:val="000000" w:themeColor="text1"/>
-          <w:sz w:val="36"/>
-          <w:szCs w:val="36"/>
-        </w:rPr>
-      </w:pPr>
-    </w:p>
-    <w:p>
-      <w:pPr>
-        <w:rPr>
-          <w:rFonts w:ascii="CMU Serif Roman" w:hAnsi="CMU Serif Roman"/>
-          <w:color w:val="000000" w:themeColor="text1"/>
-          <w:sz w:val="36"/>
-          <w:szCs w:val="36"/>
-        </w:rPr>
-      </w:pPr>
-    </w:p>
-    <w:p>
-      <w:pPr>
-        <w:rPr>
-          <w:rFonts w:ascii="CMU Serif Roman" w:hAnsi="CMU Serif Roman"/>
-          <w:color w:val="000000" w:themeColor="text1"/>
-          <w:sz w:val="36"/>
-          <w:szCs w:val="36"/>
-        </w:rPr>
-      </w:pPr>
-    </w:p>
-    <w:p>
-      <w:pPr>
-        <w:rPr>
-          <w:rFonts w:ascii="CMU Serif Roman" w:hAnsi="CMU Serif Roman"/>
-          <w:color w:val="000000" w:themeColor="text1"/>
-          <w:sz w:val="36"/>
-          <w:szCs w:val="36"/>
-        </w:rPr>
-      </w:pPr>
-    </w:p>
-    <w:p>
-      <w:pPr>
-        <w:rPr>
-          <w:rFonts w:ascii="CMU Serif Roman" w:hAnsi="CMU Serif Roman"/>
-          <w:color w:val="000000" w:themeColor="text1"/>
-          <w:sz w:val="36"/>
-          <w:szCs w:val="36"/>
-        </w:rPr>
-      </w:pPr>
-    </w:p>
-    <w:p>
-      <w:pPr>
-        <w:rPr>
-          <w:rFonts w:ascii="CMU Serif Roman" w:hAnsi="CMU Serif Roman"/>
-          <w:color w:val="000000" w:themeColor="text1"/>
-          <w:sz w:val="36"/>
-          <w:szCs w:val="36"/>
-        </w:rPr>
-      </w:pPr>
-    </w:p>
-    <w:p>
-      <w:pPr>
-        <w:rPr>
-          <w:rFonts w:ascii="CMU Serif Roman" w:hAnsi="CMU Serif Roman"/>
-          <w:color w:val="000000" w:themeColor="text1"/>
-          <w:sz w:val="36"/>
-          <w:szCs w:val="36"/>
-        </w:rPr>
-      </w:pPr>
-    </w:p>
-    <w:p>
-      <w:pPr>
-        <w:rPr>
-          <w:rFonts w:ascii="CMU Serif Roman" w:hAnsi="CMU Serif Roman"/>
-          <w:color w:val="000000" w:themeColor="text1"/>
-          <w:sz w:val="36"/>
-          <w:szCs w:val="36"/>
-        </w:rPr>
-      </w:pPr>
-    </w:p>
-    <w:p>
-      <w:pPr>
-        <w:rPr>
-          <w:rFonts w:ascii="CMU Serif Roman" w:hAnsi="CMU Serif Roman"/>
-          <w:color w:val="000000" w:themeColor="text1"/>
-          <w:sz w:val="36"/>
-          <w:szCs w:val="36"/>
-        </w:rPr>
-      </w:pPr>
-    </w:p>
-    <w:p>
-      <w:pPr>
-        <w:rPr>
-          <w:rFonts w:ascii="CMU Serif Roman" w:hAnsi="CMU Serif Roman"/>
-          <w:color w:val="000000" w:themeColor="text1"/>
-          <w:sz w:val="36"/>
-          <w:szCs w:val="36"/>
-        </w:rPr>
-      </w:pPr>
-    </w:p>
-    <w:p>
-      <w:pPr>
-        <w:rPr>
-          <w:rFonts w:ascii="CMU Serif Roman" w:hAnsi="CMU Serif Roman"/>
-          <w:color w:val="000000" w:themeColor="text1"/>
-          <w:sz w:val="36"/>
-          <w:szCs w:val="36"/>
-        </w:rPr>
-      </w:pPr>
-    </w:p>
-    <w:p>
-      <w:pPr>
-        <w:rPr>
-          <w:rFonts w:ascii="CMU Serif Roman" w:hAnsi="CMU Serif Roman"/>
-          <w:color w:val="000000" w:themeColor="text1"/>
-          <w:sz w:val="36"/>
-          <w:szCs w:val="36"/>
-        </w:rPr>
-      </w:pPr>
-    </w:p>
-    <w:p>
-      <w:pPr>
-        <w:rPr>
-          <w:rFonts w:ascii="CMU Serif Roman" w:hAnsi="CMU Serif Roman"/>
-          <w:color w:val="000000" w:themeColor="text1"/>
-          <w:sz w:val="36"/>
-          <w:szCs w:val="36"/>
-        </w:rPr>
-      </w:pPr>
-    </w:p>
-    <w:p>
-      <w:pPr>
-        <w:rPr>
-          <w:rFonts w:ascii="CMU Serif Roman" w:hAnsi="CMU Serif Roman"/>
-          <w:color w:val="000000" w:themeColor="text1"/>
-          <w:sz w:val="36"/>
-          <w:szCs w:val="36"/>
-        </w:rPr>
-      </w:pPr>
-    </w:p>
-    <w:p>
-      <w:pPr>
-        <w:rPr>
-          <w:rFonts w:ascii="CMU Serif Roman" w:hAnsi="CMU Serif Roman"/>
-          <w:color w:val="000000" w:themeColor="text1"/>
-          <w:sz w:val="36"/>
-          <w:szCs w:val="36"/>
-        </w:rPr>
-      </w:pPr>
-    </w:p>
-    <w:p>
-      <w:pPr>
-        <w:rPr>
-          <w:rFonts w:ascii="CMU Serif Roman" w:hAnsi="CMU Serif Roman"/>
-          <w:color w:val="000000" w:themeColor="text1"/>
-          <w:sz w:val="36"/>
-          <w:szCs w:val="36"/>
-        </w:rPr>
-      </w:pPr>
-    </w:p>
-    <w:p>
-      <w:pPr>
-        <w:rPr>
-          <w:rFonts w:ascii="CMU Serif Roman" w:hAnsi="CMU Serif Roman"/>
-          <w:color w:val="000000" w:themeColor="text1"/>
-          <w:sz w:val="36"/>
-          <w:szCs w:val="36"/>
-        </w:rPr>
-      </w:pPr>
-    </w:p>
-    <w:p>
-      <w:pPr>
-        <w:rPr>
-          <w:rFonts w:ascii="CMU Serif Roman" w:hAnsi="CMU Serif Roman"/>
-          <w:color w:val="000000" w:themeColor="text1"/>
-          <w:sz w:val="36"/>
-          <w:szCs w:val="36"/>
-        </w:rPr>
-      </w:pPr>
+        </w:rPr>
+      </w:pPr>
+    </w:p>
+    <w:p>
+      <w:pPr>
+        <w:rPr>
+          <w:rFonts w:ascii="CMU Serif Roman" w:hAnsi="CMU Serif Roman"/>
+          <w:color w:val="000000" w:themeColor="text1"/>
+        </w:rPr>
+      </w:pPr>
+      <w:r>
+        <w:rPr>
+          <w:rFonts w:ascii="CMU Serif Roman" w:hAnsi="CMU Serif Roman"/>
+          <w:color w:val="000000" w:themeColor="text1"/>
+        </w:rPr>
+        <w:t xml:space="preserve">Il server utilizzato è </w:t>
+      </w:r>
+      <w:r>
+        <w:rPr>
+          <w:rFonts w:ascii="CMU Serif Roman" w:hAnsi="CMU Serif Roman"/>
+          <w:b/>
+          <w:bCs/>
+          <w:color w:val="000000" w:themeColor="text1"/>
+        </w:rPr>
+        <w:t>concorrente</w:t>
+      </w:r>
+      <w:r>
+        <w:rPr>
+          <w:rFonts w:ascii="CMU Serif Roman" w:hAnsi="CMU Serif Roman"/>
+          <w:b/>
+          <w:bCs/>
+          <w:color w:val="000000" w:themeColor="text1"/>
+        </w:rPr>
+        <w:t xml:space="preserve">, </w:t>
+      </w:r>
+      <w:r>
+        <w:rPr>
+          <w:rFonts w:ascii="CMU Serif Roman" w:hAnsi="CMU Serif Roman"/>
+          <w:color w:val="000000" w:themeColor="text1"/>
+        </w:rPr>
+        <w:t xml:space="preserve">cioè è in grado di fornire servizi a più client contemporaneamente, questo è realizzato tramite l’uso della systemcall </w:t>
+      </w:r>
+      <w:r>
+        <w:rPr>
+          <w:rFonts w:ascii="CMU Serif Roman" w:hAnsi="CMU Serif Roman"/>
+          <w:i/>
+          <w:iCs/>
+          <w:color w:val="000000" w:themeColor="text1"/>
+        </w:rPr>
+        <w:t>for</w:t>
+      </w:r>
+      <w:r>
+        <w:rPr>
+          <w:rFonts w:ascii="CMU Serif Roman" w:hAnsi="CMU Serif Roman"/>
+          <w:b/>
+          <w:bCs/>
+          <w:i/>
+          <w:iCs/>
+          <w:color w:val="000000" w:themeColor="text1"/>
+        </w:rPr>
+        <w:t>k()</w:t>
+      </w:r>
+      <w:r>
+        <w:rPr>
+          <w:rFonts w:ascii="CMU Serif Roman" w:hAnsi="CMU Serif Roman"/>
+          <w:b/>
+          <w:bCs/>
+          <w:color w:val="000000" w:themeColor="text1"/>
+        </w:rPr>
+        <w:t xml:space="preserve"> </w:t>
+      </w:r>
+      <w:r>
+        <w:rPr>
+          <w:rFonts w:ascii="CMU Serif Roman" w:hAnsi="CMU Serif Roman"/>
+          <w:color w:val="000000" w:themeColor="text1"/>
+        </w:rPr>
+        <w:t xml:space="preserve">che crea </w:t>
+      </w:r>
+      <w:r>
+        <w:rPr>
+          <w:rFonts w:ascii="CMU Serif Roman" w:hAnsi="CMU Serif Roman"/>
+          <w:i/>
+          <w:iCs/>
+          <w:color w:val="000000" w:themeColor="text1"/>
+        </w:rPr>
+        <w:t xml:space="preserve">N </w:t>
+      </w:r>
+      <w:r>
+        <w:rPr>
+          <w:rFonts w:ascii="CMU Serif Roman" w:hAnsi="CMU Serif Roman"/>
+          <w:color w:val="000000" w:themeColor="text1"/>
+        </w:rPr>
+        <w:t>processi figli tanti quanti sono i client che si connettono al server.</w:t>
+      </w:r>
+    </w:p>
+    <w:p>
+      <w:pPr>
+        <w:rPr>
+          <w:rFonts w:ascii="CMU Serif Roman" w:hAnsi="CMU Serif Roman"/>
+          <w:color w:val="000000" w:themeColor="text1"/>
+        </w:rPr>
+      </w:pPr>
+    </w:p>
+    <w:p>
+      <w:pPr>
+        <w:rPr>
+          <w:rFonts w:ascii="CMU Serif Roman" w:hAnsi="CMU Serif Roman"/>
+          <w:color w:val="000000" w:themeColor="text1"/>
+        </w:rPr>
+      </w:pPr>
+      <w:r>
+        <w:rPr>
+          <w:rFonts w:ascii="CMU Serif Roman" w:hAnsi="CMU Serif Roman"/>
+          <w:color w:val="000000" w:themeColor="text1"/>
+        </w:rPr>
+        <w:t xml:space="preserve">Il padre gestirà il descrittore </w:t>
+      </w:r>
+      <w:r>
+        <w:rPr>
+          <w:rFonts w:ascii="CMU Serif Roman" w:hAnsi="CMU Serif Roman"/>
+          <w:b/>
+          <w:bCs/>
+          <w:i/>
+          <w:iCs/>
+          <w:color w:val="000000" w:themeColor="text1"/>
+        </w:rPr>
+        <w:t>listenfd</w:t>
+      </w:r>
+      <w:r>
+        <w:rPr>
+          <w:rFonts w:ascii="CMU Serif Roman" w:hAnsi="CMU Serif Roman"/>
+          <w:color w:val="000000" w:themeColor="text1"/>
+        </w:rPr>
+        <w:t xml:space="preserve"> per accettare le richieste mentre un figlio gestirà il descrittore restituito dalla </w:t>
+      </w:r>
+      <w:r>
+        <w:rPr>
+          <w:rFonts w:ascii="CMU Serif Roman" w:hAnsi="CMU Serif Roman"/>
+          <w:b/>
+          <w:bCs/>
+          <w:i/>
+          <w:iCs/>
+          <w:color w:val="000000" w:themeColor="text1"/>
+        </w:rPr>
+        <w:t>connect()</w:t>
+      </w:r>
+      <w:r>
+        <w:rPr>
+          <w:rFonts w:ascii="CMU Serif Roman" w:hAnsi="CMU Serif Roman"/>
+          <w:i/>
+          <w:iCs/>
+          <w:color w:val="000000" w:themeColor="text1"/>
+        </w:rPr>
+        <w:t>,</w:t>
+      </w:r>
+      <w:r>
+        <w:rPr>
+          <w:rFonts w:ascii="CMU Serif Roman" w:hAnsi="CMU Serif Roman"/>
+          <w:i/>
+          <w:iCs/>
+          <w:color w:val="000000" w:themeColor="text1"/>
+        </w:rPr>
+        <w:t xml:space="preserve"> </w:t>
+      </w:r>
+      <w:r>
+        <w:rPr>
+          <w:rFonts w:ascii="CMU Serif Roman" w:hAnsi="CMU Serif Roman"/>
+          <w:color w:val="000000" w:themeColor="text1"/>
+        </w:rPr>
+        <w:t xml:space="preserve">cioè </w:t>
+      </w:r>
+      <w:r>
+        <w:rPr>
+          <w:rFonts w:ascii="CMU Serif Roman" w:hAnsi="CMU Serif Roman"/>
+          <w:b/>
+          <w:bCs/>
+          <w:i/>
+          <w:iCs/>
+          <w:color w:val="000000" w:themeColor="text1"/>
+        </w:rPr>
+        <w:t>connfd</w:t>
+      </w:r>
+      <w:r>
+        <w:rPr>
+          <w:rFonts w:ascii="CMU Serif Roman" w:hAnsi="CMU Serif Roman"/>
+          <w:color w:val="000000" w:themeColor="text1"/>
+        </w:rPr>
+        <w:t xml:space="preserve"> per fornire servizi al client connesso.</w:t>
+      </w:r>
+    </w:p>
+    <w:p>
+      <w:pPr>
+        <w:rPr>
+          <w:rFonts w:ascii="CMU Serif Roman" w:hAnsi="CMU Serif Roman"/>
+          <w:color w:val="000000" w:themeColor="text1"/>
+        </w:rPr>
+      </w:pPr>
+    </w:p>
+    <w:p>
+      <w:pPr>
+        <w:rPr>
+          <w:rFonts w:ascii="CMU Serif Roman" w:hAnsi="CMU Serif Roman"/>
+          <w:color w:val="000000" w:themeColor="text1"/>
+          <w:sz w:val="36"/>
+          <w:szCs w:val="36"/>
+        </w:rPr>
+      </w:pPr>
+    </w:p>
+    <w:p>
+      <w:pPr>
+        <w:rPr>
+          <w:rFonts w:ascii="CMU Serif Roman" w:hAnsi="CMU Serif Roman"/>
+          <w:color w:val="000000" w:themeColor="text1"/>
+          <w:sz w:val="36"/>
+          <w:szCs w:val="36"/>
+        </w:rPr>
+      </w:pPr>
+    </w:p>
+    <w:p>
+      <w:pPr>
+        <w:rPr>
+          <w:rFonts w:ascii="CMU Serif Roman" w:hAnsi="CMU Serif Roman"/>
+          <w:color w:val="000000" w:themeColor="text1"/>
+          <w:sz w:val="36"/>
+          <w:szCs w:val="36"/>
+        </w:rPr>
+      </w:pPr>
+      <w:r>
+        <w:rPr>
+          <w:rFonts w:ascii="CMU Serif Roman" w:hAnsi="CMU Serif Roman"/>
+          <w:noProof/>
+          <w:color w:val="000000" w:themeColor="text1"/>
+          <w:sz w:val="36"/>
+          <w:szCs w:val="36"/>
+        </w:rPr>
+        <w:drawing>
+          <wp:inline distT="0" distB="0" distL="0" distR="0" wp14:anchorId="11BC9677" wp14:editId="2AC6F9FA">
+            <wp:extent cx="6120130" cy="5368290"/>
+            <wp:effectExtent l="0" t="0" r="0" b="0"/>
+            <wp:docPr id="14" name="Immagine 14"/>
+            <wp:cNvGraphicFramePr>
+              <a:graphicFrameLocks xmlns:a="http://schemas.openxmlformats.org/drawingml/2006/main" noChangeAspect="1"/>
+            </wp:cNvGraphicFramePr>
+            <a:graphic xmlns:a="http://schemas.openxmlformats.org/drawingml/2006/main">
+              <a:graphicData uri="http://schemas.openxmlformats.org/drawingml/2006/picture">
+                <pic:pic xmlns:pic="http://schemas.openxmlformats.org/drawingml/2006/picture">
+                  <pic:nvPicPr>
+                    <pic:cNvPr id="14" name="Immagine 14"/>
+                    <pic:cNvPicPr/>
+                  </pic:nvPicPr>
+                  <pic:blipFill>
+                    <a:blip r:embed="rId17">
+                      <a:extLst>
+                        <a:ext uri="{28A0092B-C50C-407E-A947-70E740481C1C}">
+                          <a14:useLocalDpi xmlns:a14="http://schemas.microsoft.com/office/drawing/2010/main" val="0"/>
+                        </a:ext>
+                      </a:extLst>
+                    </a:blip>
+                    <a:stretch>
+                      <a:fillRect/>
+                    </a:stretch>
+                  </pic:blipFill>
+                  <pic:spPr>
+                    <a:xfrm>
+                      <a:off x="0" y="0"/>
+                      <a:ext cx="6120130" cy="5368290"/>
+                    </a:xfrm>
+                    <a:prstGeom prst="rect">
+                      <a:avLst/>
+                    </a:prstGeom>
+                  </pic:spPr>
+                </pic:pic>
+              </a:graphicData>
+            </a:graphic>
+          </wp:inline>
+        </w:drawing>
+      </w:r>
+      <w:bookmarkStart w:id="11" w:name="_Toc93877580"/>
     </w:p>
     <w:p>
       <w:pPr>
@@ -5935,16 +6223,16 @@
           <w:szCs w:val="36"/>
         </w:rPr>
       </w:pPr>
-      <w:bookmarkStart w:id="11" w:name="_Toc93877580"/>
-      <w:r>
-        <w:rPr>
-          <w:rFonts w:ascii="CMU Serif Roman" w:hAnsi="CMU Serif Roman"/>
-          <w:b/>
-          <w:bCs/>
-          <w:color w:val="000000" w:themeColor="text1"/>
-          <w:sz w:val="36"/>
-          <w:szCs w:val="36"/>
-        </w:rPr>
+      <w:r>
+        <w:rPr>
+          <w:rFonts w:ascii="CMU Serif Roman" w:hAnsi="CMU Serif Roman"/>
+          <w:b/>
+          <w:bCs/>
+          <w:color w:val="000000" w:themeColor="text1"/>
+          <w:sz w:val="36"/>
+          <w:szCs w:val="36"/>
+        </w:rPr>
+        <w:lastRenderedPageBreak/>
         <w:t>Descrizione del Protocollo</w:t>
       </w:r>
       <w:bookmarkEnd w:id="11"/>
@@ -6118,7 +6406,6 @@
           <w:sz w:val="32"/>
           <w:szCs w:val="32"/>
         </w:rPr>
-        <w:lastRenderedPageBreak/>
         <w:drawing>
           <wp:inline distT="0" distB="0" distL="0" distR="0" wp14:anchorId="1373BABC" wp14:editId="43F56486">
             <wp:extent cx="6120130" cy="4219575"/>
@@ -6135,7 +6422,7 @@
                     <pic:cNvPicPr/>
                   </pic:nvPicPr>
                   <pic:blipFill>
-                    <a:blip r:embed="rId17">
+                    <a:blip r:embed="rId18">
                       <a:extLst>
                         <a:ext uri="{28A0092B-C50C-407E-A947-70E740481C1C}">
                           <a14:useLocalDpi xmlns:a14="http://schemas.microsoft.com/office/drawing/2010/main" val="0"/>
@@ -6250,6 +6537,7 @@
           <w:sz w:val="32"/>
           <w:szCs w:val="32"/>
         </w:rPr>
+        <w:lastRenderedPageBreak/>
         <w:t xml:space="preserve">Comunicazione </w:t>
       </w:r>
       <w:r>
@@ -6298,7 +6586,6 @@
           <w:sz w:val="36"/>
           <w:szCs w:val="36"/>
         </w:rPr>
-        <w:lastRenderedPageBreak/>
         <w:drawing>
           <wp:inline distT="0" distB="0" distL="0" distR="0" wp14:anchorId="5851EBD1" wp14:editId="16112D67">
             <wp:extent cx="6265888" cy="3907891"/>
@@ -6315,7 +6602,7 @@
                     <pic:cNvPicPr/>
                   </pic:nvPicPr>
                   <pic:blipFill>
-                    <a:blip r:embed="rId18">
+                    <a:blip r:embed="rId19">
                       <a:extLst>
                         <a:ext uri="{28A0092B-C50C-407E-A947-70E740481C1C}">
                           <a14:useLocalDpi xmlns:a14="http://schemas.microsoft.com/office/drawing/2010/main" val="0"/>
@@ -6589,7 +6876,6 @@
           <w:sz w:val="36"/>
           <w:szCs w:val="36"/>
         </w:rPr>
-        <w:lastRenderedPageBreak/>
         <w:drawing>
           <wp:inline distT="0" distB="0" distL="0" distR="0" wp14:anchorId="7E4474BD" wp14:editId="659F8AA2">
             <wp:extent cx="6348334" cy="4699006"/>
@@ -6606,7 +6892,7 @@
                     <pic:cNvPicPr/>
                   </pic:nvPicPr>
                   <pic:blipFill>
-                    <a:blip r:embed="rId19">
+                    <a:blip r:embed="rId20">
                       <a:extLst>
                         <a:ext uri="{28A0092B-C50C-407E-A947-70E740481C1C}">
                           <a14:useLocalDpi xmlns:a14="http://schemas.microsoft.com/office/drawing/2010/main" val="0"/>
@@ -6761,6 +7047,7 @@
           <w:sz w:val="32"/>
           <w:szCs w:val="32"/>
         </w:rPr>
+        <w:lastRenderedPageBreak/>
         <w:t xml:space="preserve">Comunicazione </w:t>
       </w:r>
       <w:r>
@@ -6818,7 +7105,6 @@
           <w:sz w:val="32"/>
           <w:szCs w:val="32"/>
         </w:rPr>
-        <w:lastRenderedPageBreak/>
         <w:drawing>
           <wp:inline distT="0" distB="0" distL="0" distR="0" wp14:anchorId="565E03F3" wp14:editId="12FDE1E1">
             <wp:extent cx="6423285" cy="3944742"/>
@@ -6835,7 +7121,7 @@
                     <pic:cNvPicPr/>
                   </pic:nvPicPr>
                   <pic:blipFill>
-                    <a:blip r:embed="rId20">
+                    <a:blip r:embed="rId21">
                       <a:extLst>
                         <a:ext uri="{28A0092B-C50C-407E-A947-70E740481C1C}">
                           <a14:useLocalDpi xmlns:a14="http://schemas.microsoft.com/office/drawing/2010/main" val="0"/>
@@ -9803,8 +10089,8 @@
       </w:pPr>
     </w:p>
     <w:sectPr>
-      <w:footerReference w:type="even" r:id="rId21"/>
-      <w:footerReference w:type="default" r:id="rId22"/>
+      <w:footerReference w:type="even" r:id="rId22"/>
+      <w:footerReference w:type="default" r:id="rId23"/>
       <w:pgSz w:w="11906" w:h="16838"/>
       <w:pgMar w:top="1417" w:right="1134" w:bottom="1134" w:left="1134" w:header="708" w:footer="708" w:gutter="0"/>
       <w:cols w:space="708"/>

</xml_diff>

<commit_message>
- Final review complete
</commit_message>
<xml_diff>
--- a/Documentazione/Documentazione GP.docx
+++ b/Documentazione/Documentazione GP.docx
@@ -8334,39 +8334,6 @@
     </w:p>
     <w:p>
       <w:pPr>
-        <w:rPr>
-          <w:rFonts w:ascii="CMU Serif Roman" w:hAnsi="CMU Serif Roman" w:cs="CMU Serif Roman"/>
-          <w:b/>
-          <w:bCs/>
-          <w:i/>
-          <w:iCs/>
-        </w:rPr>
-      </w:pPr>
-    </w:p>
-    <w:p>
-      <w:pPr>
-        <w:rPr>
-          <w:rFonts w:ascii="CMU Serif Roman" w:hAnsi="CMU Serif Roman" w:cs="CMU Serif Roman"/>
-          <w:b/>
-          <w:bCs/>
-          <w:i/>
-          <w:iCs/>
-        </w:rPr>
-      </w:pPr>
-    </w:p>
-    <w:p>
-      <w:pPr>
-        <w:rPr>
-          <w:rFonts w:ascii="CMU Serif Roman" w:hAnsi="CMU Serif Roman" w:cs="CMU Serif Roman"/>
-          <w:b/>
-          <w:bCs/>
-          <w:i/>
-          <w:iCs/>
-        </w:rPr>
-      </w:pPr>
-    </w:p>
-    <w:p>
-      <w:pPr>
         <w:jc w:val="right"/>
         <w:rPr>
           <w:rFonts w:ascii="CMU Serif Roman" w:hAnsi="CMU Serif Roman" w:cs="CMU Serif Roman"/>
@@ -8384,6 +8351,7 @@
           <w:sz w:val="32"/>
           <w:szCs w:val="32"/>
         </w:rPr>
+        <w:lastRenderedPageBreak/>
         <w:t>Esecuzione</w:t>
       </w:r>
     </w:p>
@@ -9802,7 +9770,6 @@
           <w:rFonts w:ascii="CMU Serif Roman" w:hAnsi="CMU Serif Roman" w:cs="CMU Serif Roman"/>
           <w:noProof/>
         </w:rPr>
-        <w:lastRenderedPageBreak/>
         <w:drawing>
           <wp:inline distT="0" distB="0" distL="0" distR="0" wp14:anchorId="6214098A" wp14:editId="3C9921DC">
             <wp:extent cx="4954249" cy="1649017"/>
@@ -9881,6 +9848,7 @@
           <w:sz w:val="36"/>
           <w:szCs w:val="36"/>
         </w:rPr>
+        <w:lastRenderedPageBreak/>
         <w:t>Glossario</w:t>
       </w:r>
     </w:p>
@@ -11261,6 +11229,7 @@
           <w:sz w:val="36"/>
           <w:szCs w:val="36"/>
         </w:rPr>
+        <w:lastRenderedPageBreak/>
         <w:t>Mapping Hardware Software</w:t>
       </w:r>
       <w:bookmarkEnd w:id="18"/>
@@ -11636,15 +11605,7 @@
           <w:rFonts w:ascii="CMU Serif Roman" w:hAnsi="CMU Serif Roman" w:cs="CMU Serif Roman"/>
           <w:color w:val="000000"/>
         </w:rPr>
-        <w:t xml:space="preserve">al fine di mantenere traccia di tutti i dati generati, </w:t>
-      </w:r>
-      <w:r>
-        <w:rPr>
-          <w:rFonts w:ascii="CMU Serif Roman" w:hAnsi="CMU Serif Roman" w:cs="CMU Serif Roman"/>
-          <w:color w:val="000000"/>
-        </w:rPr>
-        <w:lastRenderedPageBreak/>
-        <w:t>richiesti, da elaborare, da trasmettere e per gestire in maniera più semplice ed efficiente gli accessi concorrenti.</w:t>
+        <w:t>al fine di mantenere traccia di tutti i dati generati, richiesti, da elaborare, da trasmettere e per gestire in maniera più semplice ed efficiente gli accessi concorrenti.</w:t>
       </w:r>
     </w:p>
     <w:p>

</xml_diff>